<commit_message>
Assurance Case Flows added
1. Added Assurance Case flows.
2. Updating local setup instructions with certificate generation commands.
</commit_message>
<xml_diff>
--- a/docs/Checkers Game Project Report.docx
+++ b/docs/Checkers Game Project Report.docx
@@ -44,7 +44,10 @@
         <w:t>-</w:t>
       </w:r>
       <w:r>
-        <w:t>01</w:t>
+        <w:t>0</w:t>
+      </w:r>
+      <w:r>
+        <w:t>2</w:t>
       </w:r>
       <w:r>
         <w:t>)</w:t>
@@ -1134,11 +1137,33 @@
         <w:ind w:right="48"/>
         <w:jc w:val="both"/>
       </w:pPr>
-      <w:r>
-        <w:rPr>
-          <w:color w:val="000000"/>
-        </w:rPr>
-        <w:t>HttpKernel is the core component of the Symfony web framework. HttpKernel resolves the controller of the given request and then forwards it to the target controller.</w:t>
+      <w:proofErr w:type="spellStart"/>
+      <w:r>
+        <w:rPr>
+          <w:color w:val="000000"/>
+        </w:rPr>
+        <w:t>HttpKernel</w:t>
+      </w:r>
+      <w:proofErr w:type="spellEnd"/>
+      <w:r>
+        <w:rPr>
+          <w:color w:val="000000"/>
+        </w:rPr>
+        <w:t xml:space="preserve"> is the core component of the Symfony web framework. </w:t>
+      </w:r>
+      <w:proofErr w:type="spellStart"/>
+      <w:r>
+        <w:rPr>
+          <w:color w:val="000000"/>
+        </w:rPr>
+        <w:t>HttpKernel</w:t>
+      </w:r>
+      <w:proofErr w:type="spellEnd"/>
+      <w:r>
+        <w:rPr>
+          <w:color w:val="000000"/>
+        </w:rPr>
+        <w:t xml:space="preserve"> resolves the controller of the given request and then forwards it to the target controller.</w:t>
       </w:r>
     </w:p>
     <w:p>
@@ -1413,7 +1438,23 @@
           <w:rFonts w:ascii="Courier New" w:eastAsia="Courier New" w:hAnsi="Courier New" w:cs="Courier New"/>
           <w:color w:val="000000"/>
         </w:rPr>
-        <w:t>| Tables_in_checker_game |</w:t>
+        <w:t xml:space="preserve">| </w:t>
+      </w:r>
+      <w:proofErr w:type="spellStart"/>
+      <w:r>
+        <w:rPr>
+          <w:rFonts w:ascii="Courier New" w:eastAsia="Courier New" w:hAnsi="Courier New" w:cs="Courier New"/>
+          <w:color w:val="000000"/>
+        </w:rPr>
+        <w:t>Tables_in_checker_game</w:t>
+      </w:r>
+      <w:proofErr w:type="spellEnd"/>
+      <w:r>
+        <w:rPr>
+          <w:rFonts w:ascii="Courier New" w:eastAsia="Courier New" w:hAnsi="Courier New" w:cs="Courier New"/>
+          <w:color w:val="000000"/>
+        </w:rPr>
+        <w:t xml:space="preserve"> |</w:t>
       </w:r>
     </w:p>
     <w:p>
@@ -1482,76 +1523,140 @@
           <w:rFonts w:ascii="Courier New" w:eastAsia="Courier New" w:hAnsi="Courier New" w:cs="Courier New"/>
           <w:color w:val="000000"/>
         </w:rPr>
-        <w:t>| game_moves             |</w:t>
-      </w:r>
-    </w:p>
-    <w:p>
-      <w:pPr>
-        <w:pBdr>
-          <w:top w:val="nil"/>
-          <w:left w:val="nil"/>
-          <w:bottom w:val="nil"/>
-          <w:right w:val="nil"/>
-          <w:between w:val="nil"/>
-        </w:pBdr>
-        <w:spacing w:after="120"/>
-        <w:rPr>
-          <w:rFonts w:ascii="Courier New" w:eastAsia="Courier New" w:hAnsi="Courier New" w:cs="Courier New"/>
-          <w:color w:val="000000"/>
-        </w:rPr>
-      </w:pPr>
-      <w:r>
-        <w:rPr>
-          <w:rFonts w:ascii="Courier New" w:eastAsia="Courier New" w:hAnsi="Courier New" w:cs="Courier New"/>
-          <w:color w:val="000000"/>
-        </w:rPr>
-        <w:t>| game_status            |</w:t>
-      </w:r>
-    </w:p>
-    <w:p>
-      <w:pPr>
-        <w:pBdr>
-          <w:top w:val="nil"/>
-          <w:left w:val="nil"/>
-          <w:bottom w:val="nil"/>
-          <w:right w:val="nil"/>
-          <w:between w:val="nil"/>
-        </w:pBdr>
-        <w:spacing w:after="120"/>
-        <w:rPr>
-          <w:rFonts w:ascii="Courier New" w:eastAsia="Courier New" w:hAnsi="Courier New" w:cs="Courier New"/>
-          <w:color w:val="000000"/>
-        </w:rPr>
-      </w:pPr>
-      <w:r>
-        <w:rPr>
-          <w:rFonts w:ascii="Courier New" w:eastAsia="Courier New" w:hAnsi="Courier New" w:cs="Courier New"/>
-          <w:color w:val="000000"/>
-        </w:rPr>
-        <w:t>| game_users             |</w:t>
-      </w:r>
-    </w:p>
-    <w:p>
-      <w:pPr>
-        <w:pBdr>
-          <w:top w:val="nil"/>
-          <w:left w:val="nil"/>
-          <w:bottom w:val="nil"/>
-          <w:right w:val="nil"/>
-          <w:between w:val="nil"/>
-        </w:pBdr>
-        <w:spacing w:after="120"/>
-        <w:rPr>
-          <w:rFonts w:ascii="Courier New" w:eastAsia="Courier New" w:hAnsi="Courier New" w:cs="Courier New"/>
-          <w:color w:val="000000"/>
-        </w:rPr>
-      </w:pPr>
-      <w:r>
-        <w:rPr>
-          <w:rFonts w:ascii="Courier New" w:eastAsia="Courier New" w:hAnsi="Courier New" w:cs="Courier New"/>
-          <w:color w:val="000000"/>
-        </w:rPr>
-        <w:t>| migration_versions     |</w:t>
+        <w:t xml:space="preserve">| </w:t>
+      </w:r>
+      <w:proofErr w:type="spellStart"/>
+      <w:r>
+        <w:rPr>
+          <w:rFonts w:ascii="Courier New" w:eastAsia="Courier New" w:hAnsi="Courier New" w:cs="Courier New"/>
+          <w:color w:val="000000"/>
+        </w:rPr>
+        <w:t>game_moves</w:t>
+      </w:r>
+      <w:proofErr w:type="spellEnd"/>
+      <w:r>
+        <w:rPr>
+          <w:rFonts w:ascii="Courier New" w:eastAsia="Courier New" w:hAnsi="Courier New" w:cs="Courier New"/>
+          <w:color w:val="000000"/>
+        </w:rPr>
+        <w:t xml:space="preserve">             |</w:t>
+      </w:r>
+    </w:p>
+    <w:p>
+      <w:pPr>
+        <w:pBdr>
+          <w:top w:val="nil"/>
+          <w:left w:val="nil"/>
+          <w:bottom w:val="nil"/>
+          <w:right w:val="nil"/>
+          <w:between w:val="nil"/>
+        </w:pBdr>
+        <w:spacing w:after="120"/>
+        <w:rPr>
+          <w:rFonts w:ascii="Courier New" w:eastAsia="Courier New" w:hAnsi="Courier New" w:cs="Courier New"/>
+          <w:color w:val="000000"/>
+        </w:rPr>
+      </w:pPr>
+      <w:r>
+        <w:rPr>
+          <w:rFonts w:ascii="Courier New" w:eastAsia="Courier New" w:hAnsi="Courier New" w:cs="Courier New"/>
+          <w:color w:val="000000"/>
+        </w:rPr>
+        <w:t xml:space="preserve">| </w:t>
+      </w:r>
+      <w:proofErr w:type="spellStart"/>
+      <w:r>
+        <w:rPr>
+          <w:rFonts w:ascii="Courier New" w:eastAsia="Courier New" w:hAnsi="Courier New" w:cs="Courier New"/>
+          <w:color w:val="000000"/>
+        </w:rPr>
+        <w:t>game_status</w:t>
+      </w:r>
+      <w:proofErr w:type="spellEnd"/>
+      <w:r>
+        <w:rPr>
+          <w:rFonts w:ascii="Courier New" w:eastAsia="Courier New" w:hAnsi="Courier New" w:cs="Courier New"/>
+          <w:color w:val="000000"/>
+        </w:rPr>
+        <w:t xml:space="preserve">            |</w:t>
+      </w:r>
+    </w:p>
+    <w:p>
+      <w:pPr>
+        <w:pBdr>
+          <w:top w:val="nil"/>
+          <w:left w:val="nil"/>
+          <w:bottom w:val="nil"/>
+          <w:right w:val="nil"/>
+          <w:between w:val="nil"/>
+        </w:pBdr>
+        <w:spacing w:after="120"/>
+        <w:rPr>
+          <w:rFonts w:ascii="Courier New" w:eastAsia="Courier New" w:hAnsi="Courier New" w:cs="Courier New"/>
+          <w:color w:val="000000"/>
+        </w:rPr>
+      </w:pPr>
+      <w:r>
+        <w:rPr>
+          <w:rFonts w:ascii="Courier New" w:eastAsia="Courier New" w:hAnsi="Courier New" w:cs="Courier New"/>
+          <w:color w:val="000000"/>
+        </w:rPr>
+        <w:t xml:space="preserve">| </w:t>
+      </w:r>
+      <w:proofErr w:type="spellStart"/>
+      <w:r>
+        <w:rPr>
+          <w:rFonts w:ascii="Courier New" w:eastAsia="Courier New" w:hAnsi="Courier New" w:cs="Courier New"/>
+          <w:color w:val="000000"/>
+        </w:rPr>
+        <w:t>game_users</w:t>
+      </w:r>
+      <w:proofErr w:type="spellEnd"/>
+      <w:r>
+        <w:rPr>
+          <w:rFonts w:ascii="Courier New" w:eastAsia="Courier New" w:hAnsi="Courier New" w:cs="Courier New"/>
+          <w:color w:val="000000"/>
+        </w:rPr>
+        <w:t xml:space="preserve">             |</w:t>
+      </w:r>
+    </w:p>
+    <w:p>
+      <w:pPr>
+        <w:pBdr>
+          <w:top w:val="nil"/>
+          <w:left w:val="nil"/>
+          <w:bottom w:val="nil"/>
+          <w:right w:val="nil"/>
+          <w:between w:val="nil"/>
+        </w:pBdr>
+        <w:spacing w:after="120"/>
+        <w:rPr>
+          <w:rFonts w:ascii="Courier New" w:eastAsia="Courier New" w:hAnsi="Courier New" w:cs="Courier New"/>
+          <w:color w:val="000000"/>
+        </w:rPr>
+      </w:pPr>
+      <w:r>
+        <w:rPr>
+          <w:rFonts w:ascii="Courier New" w:eastAsia="Courier New" w:hAnsi="Courier New" w:cs="Courier New"/>
+          <w:color w:val="000000"/>
+        </w:rPr>
+        <w:t xml:space="preserve">| </w:t>
+      </w:r>
+      <w:proofErr w:type="spellStart"/>
+      <w:r>
+        <w:rPr>
+          <w:rFonts w:ascii="Courier New" w:eastAsia="Courier New" w:hAnsi="Courier New" w:cs="Courier New"/>
+          <w:color w:val="000000"/>
+        </w:rPr>
+        <w:t>migration_versions</w:t>
+      </w:r>
+      <w:proofErr w:type="spellEnd"/>
+      <w:r>
+        <w:rPr>
+          <w:rFonts w:ascii="Courier New" w:eastAsia="Courier New" w:hAnsi="Courier New" w:cs="Courier New"/>
+          <w:color w:val="000000"/>
+        </w:rPr>
+        <w:t xml:space="preserve">     |</w:t>
       </w:r>
     </w:p>
     <w:p>
@@ -1722,53 +1827,101 @@
           <w:rFonts w:ascii="Courier New" w:eastAsia="Courier New" w:hAnsi="Courier New" w:cs="Courier New"/>
           <w:color w:val="000000"/>
         </w:rPr>
-        <w:t>| id         | int(11)      | NO   | PRI | NULL    | auto_increment |</w:t>
-      </w:r>
-    </w:p>
-    <w:p>
-      <w:pPr>
-        <w:pBdr>
-          <w:top w:val="nil"/>
-          <w:left w:val="nil"/>
-          <w:bottom w:val="nil"/>
-          <w:right w:val="nil"/>
-          <w:between w:val="nil"/>
-        </w:pBdr>
-        <w:spacing w:after="120"/>
-        <w:rPr>
-          <w:rFonts w:ascii="Courier New" w:eastAsia="Courier New" w:hAnsi="Courier New" w:cs="Courier New"/>
-          <w:color w:val="000000"/>
-        </w:rPr>
-      </w:pPr>
-      <w:r>
-        <w:rPr>
-          <w:rFonts w:ascii="Courier New" w:eastAsia="Courier New" w:hAnsi="Courier New" w:cs="Courier New"/>
-          <w:color w:val="000000"/>
-        </w:rPr>
-        <w:t>| first_name | varchar(100) | NO   |     | NULL    |                |</w:t>
-      </w:r>
-    </w:p>
-    <w:p>
-      <w:pPr>
-        <w:pBdr>
-          <w:top w:val="nil"/>
-          <w:left w:val="nil"/>
-          <w:bottom w:val="nil"/>
-          <w:right w:val="nil"/>
-          <w:between w:val="nil"/>
-        </w:pBdr>
-        <w:spacing w:after="120"/>
-        <w:rPr>
-          <w:rFonts w:ascii="Courier New" w:eastAsia="Courier New" w:hAnsi="Courier New" w:cs="Courier New"/>
-          <w:color w:val="000000"/>
-        </w:rPr>
-      </w:pPr>
-      <w:r>
-        <w:rPr>
-          <w:rFonts w:ascii="Courier New" w:eastAsia="Courier New" w:hAnsi="Courier New" w:cs="Courier New"/>
-          <w:color w:val="000000"/>
-        </w:rPr>
-        <w:t>| last_name  | varchar(100) | NO   |     | NULL    |                |</w:t>
+        <w:t xml:space="preserve">| id         | int(11)      | NO   | PRI | NULL    | </w:t>
+      </w:r>
+      <w:proofErr w:type="spellStart"/>
+      <w:r>
+        <w:rPr>
+          <w:rFonts w:ascii="Courier New" w:eastAsia="Courier New" w:hAnsi="Courier New" w:cs="Courier New"/>
+          <w:color w:val="000000"/>
+        </w:rPr>
+        <w:t>auto_increment</w:t>
+      </w:r>
+      <w:proofErr w:type="spellEnd"/>
+      <w:r>
+        <w:rPr>
+          <w:rFonts w:ascii="Courier New" w:eastAsia="Courier New" w:hAnsi="Courier New" w:cs="Courier New"/>
+          <w:color w:val="000000"/>
+        </w:rPr>
+        <w:t xml:space="preserve"> |</w:t>
+      </w:r>
+    </w:p>
+    <w:p>
+      <w:pPr>
+        <w:pBdr>
+          <w:top w:val="nil"/>
+          <w:left w:val="nil"/>
+          <w:bottom w:val="nil"/>
+          <w:right w:val="nil"/>
+          <w:between w:val="nil"/>
+        </w:pBdr>
+        <w:spacing w:after="120"/>
+        <w:rPr>
+          <w:rFonts w:ascii="Courier New" w:eastAsia="Courier New" w:hAnsi="Courier New" w:cs="Courier New"/>
+          <w:color w:val="000000"/>
+        </w:rPr>
+      </w:pPr>
+      <w:r>
+        <w:rPr>
+          <w:rFonts w:ascii="Courier New" w:eastAsia="Courier New" w:hAnsi="Courier New" w:cs="Courier New"/>
+          <w:color w:val="000000"/>
+        </w:rPr>
+        <w:t xml:space="preserve">| </w:t>
+      </w:r>
+      <w:proofErr w:type="spellStart"/>
+      <w:r>
+        <w:rPr>
+          <w:rFonts w:ascii="Courier New" w:eastAsia="Courier New" w:hAnsi="Courier New" w:cs="Courier New"/>
+          <w:color w:val="000000"/>
+        </w:rPr>
+        <w:t>first_name</w:t>
+      </w:r>
+      <w:proofErr w:type="spellEnd"/>
+      <w:r>
+        <w:rPr>
+          <w:rFonts w:ascii="Courier New" w:eastAsia="Courier New" w:hAnsi="Courier New" w:cs="Courier New"/>
+          <w:color w:val="000000"/>
+        </w:rPr>
+        <w:t xml:space="preserve"> | varchar(100) | NO   |     | NULL    |                |</w:t>
+      </w:r>
+    </w:p>
+    <w:p>
+      <w:pPr>
+        <w:pBdr>
+          <w:top w:val="nil"/>
+          <w:left w:val="nil"/>
+          <w:bottom w:val="nil"/>
+          <w:right w:val="nil"/>
+          <w:between w:val="nil"/>
+        </w:pBdr>
+        <w:spacing w:after="120"/>
+        <w:rPr>
+          <w:rFonts w:ascii="Courier New" w:eastAsia="Courier New" w:hAnsi="Courier New" w:cs="Courier New"/>
+          <w:color w:val="000000"/>
+        </w:rPr>
+      </w:pPr>
+      <w:r>
+        <w:rPr>
+          <w:rFonts w:ascii="Courier New" w:eastAsia="Courier New" w:hAnsi="Courier New" w:cs="Courier New"/>
+          <w:color w:val="000000"/>
+        </w:rPr>
+        <w:t xml:space="preserve">| </w:t>
+      </w:r>
+      <w:proofErr w:type="spellStart"/>
+      <w:r>
+        <w:rPr>
+          <w:rFonts w:ascii="Courier New" w:eastAsia="Courier New" w:hAnsi="Courier New" w:cs="Courier New"/>
+          <w:color w:val="000000"/>
+        </w:rPr>
+        <w:t>last_name</w:t>
+      </w:r>
+      <w:proofErr w:type="spellEnd"/>
+      <w:r>
+        <w:rPr>
+          <w:rFonts w:ascii="Courier New" w:eastAsia="Courier New" w:hAnsi="Courier New" w:cs="Courier New"/>
+          <w:color w:val="000000"/>
+        </w:rPr>
+        <w:t xml:space="preserve">  | varchar(100) | NO   |     | NULL    |                |</w:t>
       </w:r>
     </w:p>
     <w:p>
@@ -1988,30 +2141,62 @@
           <w:rFonts w:ascii="Courier New" w:eastAsia="Courier New" w:hAnsi="Courier New" w:cs="Courier New"/>
           <w:color w:val="000000"/>
         </w:rPr>
-        <w:t>| id        | int(11) | NO   | PRI | NULL    | auto_increment |</w:t>
-      </w:r>
-    </w:p>
-    <w:p>
-      <w:pPr>
-        <w:pBdr>
-          <w:top w:val="nil"/>
-          <w:left w:val="nil"/>
-          <w:bottom w:val="nil"/>
-          <w:right w:val="nil"/>
-          <w:between w:val="nil"/>
-        </w:pBdr>
-        <w:spacing w:after="120"/>
-        <w:rPr>
-          <w:rFonts w:ascii="Courier New" w:eastAsia="Courier New" w:hAnsi="Courier New" w:cs="Courier New"/>
-          <w:color w:val="000000"/>
-        </w:rPr>
-      </w:pPr>
-      <w:r>
-        <w:rPr>
-          <w:rFonts w:ascii="Courier New" w:eastAsia="Courier New" w:hAnsi="Courier New" w:cs="Courier New"/>
-          <w:color w:val="000000"/>
-        </w:rPr>
-        <w:t>| status_id | int(11) | NO   | MUL | NULL    |                |</w:t>
+        <w:t xml:space="preserve">| id        | int(11) | NO   | PRI | NULL    | </w:t>
+      </w:r>
+      <w:proofErr w:type="spellStart"/>
+      <w:r>
+        <w:rPr>
+          <w:rFonts w:ascii="Courier New" w:eastAsia="Courier New" w:hAnsi="Courier New" w:cs="Courier New"/>
+          <w:color w:val="000000"/>
+        </w:rPr>
+        <w:t>auto_increment</w:t>
+      </w:r>
+      <w:proofErr w:type="spellEnd"/>
+      <w:r>
+        <w:rPr>
+          <w:rFonts w:ascii="Courier New" w:eastAsia="Courier New" w:hAnsi="Courier New" w:cs="Courier New"/>
+          <w:color w:val="000000"/>
+        </w:rPr>
+        <w:t xml:space="preserve"> |</w:t>
+      </w:r>
+    </w:p>
+    <w:p>
+      <w:pPr>
+        <w:pBdr>
+          <w:top w:val="nil"/>
+          <w:left w:val="nil"/>
+          <w:bottom w:val="nil"/>
+          <w:right w:val="nil"/>
+          <w:between w:val="nil"/>
+        </w:pBdr>
+        <w:spacing w:after="120"/>
+        <w:rPr>
+          <w:rFonts w:ascii="Courier New" w:eastAsia="Courier New" w:hAnsi="Courier New" w:cs="Courier New"/>
+          <w:color w:val="000000"/>
+        </w:rPr>
+      </w:pPr>
+      <w:r>
+        <w:rPr>
+          <w:rFonts w:ascii="Courier New" w:eastAsia="Courier New" w:hAnsi="Courier New" w:cs="Courier New"/>
+          <w:color w:val="000000"/>
+        </w:rPr>
+        <w:t xml:space="preserve">| </w:t>
+      </w:r>
+      <w:proofErr w:type="spellStart"/>
+      <w:r>
+        <w:rPr>
+          <w:rFonts w:ascii="Courier New" w:eastAsia="Courier New" w:hAnsi="Courier New" w:cs="Courier New"/>
+          <w:color w:val="000000"/>
+        </w:rPr>
+        <w:t>status_id</w:t>
+      </w:r>
+      <w:proofErr w:type="spellEnd"/>
+      <w:r>
+        <w:rPr>
+          <w:rFonts w:ascii="Courier New" w:eastAsia="Courier New" w:hAnsi="Courier New" w:cs="Courier New"/>
+          <w:color w:val="000000"/>
+        </w:rPr>
+        <w:t xml:space="preserve"> | int(11) | NO   | MUL | NULL    |                |</w:t>
       </w:r>
     </w:p>
     <w:p>
@@ -2161,53 +2346,101 @@
           <w:rFonts w:ascii="Courier New" w:eastAsia="Courier New" w:hAnsi="Courier New" w:cs="Courier New"/>
           <w:color w:val="000000"/>
         </w:rPr>
-        <w:t>| id           | int(11)     | NO   | PRI | NULL    | auto_increment |</w:t>
-      </w:r>
-    </w:p>
-    <w:p>
-      <w:pPr>
-        <w:pBdr>
-          <w:top w:val="nil"/>
-          <w:left w:val="nil"/>
-          <w:bottom w:val="nil"/>
-          <w:right w:val="nil"/>
-          <w:between w:val="nil"/>
-        </w:pBdr>
-        <w:spacing w:after="120"/>
-        <w:rPr>
-          <w:rFonts w:ascii="Courier New" w:eastAsia="Courier New" w:hAnsi="Courier New" w:cs="Courier New"/>
-          <w:color w:val="000000"/>
-        </w:rPr>
-      </w:pPr>
-      <w:r>
-        <w:rPr>
-          <w:rFonts w:ascii="Courier New" w:eastAsia="Courier New" w:hAnsi="Courier New" w:cs="Courier New"/>
-          <w:color w:val="000000"/>
-        </w:rPr>
-        <w:t>| game_id      | int(11)     | NO   | MUL | NULL    |                |</w:t>
-      </w:r>
-    </w:p>
-    <w:p>
-      <w:pPr>
-        <w:pBdr>
-          <w:top w:val="nil"/>
-          <w:left w:val="nil"/>
-          <w:bottom w:val="nil"/>
-          <w:right w:val="nil"/>
-          <w:between w:val="nil"/>
-        </w:pBdr>
-        <w:spacing w:after="120"/>
-        <w:rPr>
-          <w:rFonts w:ascii="Courier New" w:eastAsia="Courier New" w:hAnsi="Courier New" w:cs="Courier New"/>
-          <w:color w:val="000000"/>
-        </w:rPr>
-      </w:pPr>
-      <w:r>
-        <w:rPr>
-          <w:rFonts w:ascii="Courier New" w:eastAsia="Courier New" w:hAnsi="Courier New" w:cs="Courier New"/>
-          <w:color w:val="000000"/>
-        </w:rPr>
-        <w:t>| user_id      | int(11)     | NO   | MUL | NULL    |                |</w:t>
+        <w:t xml:space="preserve">| id           | int(11)     | NO   | PRI | NULL    | </w:t>
+      </w:r>
+      <w:proofErr w:type="spellStart"/>
+      <w:r>
+        <w:rPr>
+          <w:rFonts w:ascii="Courier New" w:eastAsia="Courier New" w:hAnsi="Courier New" w:cs="Courier New"/>
+          <w:color w:val="000000"/>
+        </w:rPr>
+        <w:t>auto_increment</w:t>
+      </w:r>
+      <w:proofErr w:type="spellEnd"/>
+      <w:r>
+        <w:rPr>
+          <w:rFonts w:ascii="Courier New" w:eastAsia="Courier New" w:hAnsi="Courier New" w:cs="Courier New"/>
+          <w:color w:val="000000"/>
+        </w:rPr>
+        <w:t xml:space="preserve"> |</w:t>
+      </w:r>
+    </w:p>
+    <w:p>
+      <w:pPr>
+        <w:pBdr>
+          <w:top w:val="nil"/>
+          <w:left w:val="nil"/>
+          <w:bottom w:val="nil"/>
+          <w:right w:val="nil"/>
+          <w:between w:val="nil"/>
+        </w:pBdr>
+        <w:spacing w:after="120"/>
+        <w:rPr>
+          <w:rFonts w:ascii="Courier New" w:eastAsia="Courier New" w:hAnsi="Courier New" w:cs="Courier New"/>
+          <w:color w:val="000000"/>
+        </w:rPr>
+      </w:pPr>
+      <w:r>
+        <w:rPr>
+          <w:rFonts w:ascii="Courier New" w:eastAsia="Courier New" w:hAnsi="Courier New" w:cs="Courier New"/>
+          <w:color w:val="000000"/>
+        </w:rPr>
+        <w:t xml:space="preserve">| </w:t>
+      </w:r>
+      <w:proofErr w:type="spellStart"/>
+      <w:r>
+        <w:rPr>
+          <w:rFonts w:ascii="Courier New" w:eastAsia="Courier New" w:hAnsi="Courier New" w:cs="Courier New"/>
+          <w:color w:val="000000"/>
+        </w:rPr>
+        <w:t>game_id</w:t>
+      </w:r>
+      <w:proofErr w:type="spellEnd"/>
+      <w:r>
+        <w:rPr>
+          <w:rFonts w:ascii="Courier New" w:eastAsia="Courier New" w:hAnsi="Courier New" w:cs="Courier New"/>
+          <w:color w:val="000000"/>
+        </w:rPr>
+        <w:t xml:space="preserve">      | int(11)     | NO   | MUL | NULL    |                |</w:t>
+      </w:r>
+    </w:p>
+    <w:p>
+      <w:pPr>
+        <w:pBdr>
+          <w:top w:val="nil"/>
+          <w:left w:val="nil"/>
+          <w:bottom w:val="nil"/>
+          <w:right w:val="nil"/>
+          <w:between w:val="nil"/>
+        </w:pBdr>
+        <w:spacing w:after="120"/>
+        <w:rPr>
+          <w:rFonts w:ascii="Courier New" w:eastAsia="Courier New" w:hAnsi="Courier New" w:cs="Courier New"/>
+          <w:color w:val="000000"/>
+        </w:rPr>
+      </w:pPr>
+      <w:r>
+        <w:rPr>
+          <w:rFonts w:ascii="Courier New" w:eastAsia="Courier New" w:hAnsi="Courier New" w:cs="Courier New"/>
+          <w:color w:val="000000"/>
+        </w:rPr>
+        <w:t xml:space="preserve">| </w:t>
+      </w:r>
+      <w:proofErr w:type="spellStart"/>
+      <w:r>
+        <w:rPr>
+          <w:rFonts w:ascii="Courier New" w:eastAsia="Courier New" w:hAnsi="Courier New" w:cs="Courier New"/>
+          <w:color w:val="000000"/>
+        </w:rPr>
+        <w:t>user_id</w:t>
+      </w:r>
+      <w:proofErr w:type="spellEnd"/>
+      <w:r>
+        <w:rPr>
+          <w:rFonts w:ascii="Courier New" w:eastAsia="Courier New" w:hAnsi="Courier New" w:cs="Courier New"/>
+          <w:color w:val="000000"/>
+        </w:rPr>
+        <w:t xml:space="preserve">      | int(11)     | NO   | MUL | NULL    |                |</w:t>
       </w:r>
     </w:p>
     <w:p>
@@ -2357,7 +2590,39 @@
           <w:rFonts w:ascii="Courier New" w:eastAsia="Courier New" w:hAnsi="Courier New" w:cs="Courier New"/>
           <w:color w:val="000000"/>
         </w:rPr>
-        <w:t>The table stores information about the players who are part of the game identified by the game_id and also store the winner_id at the end of the game.</w:t>
+        <w:t xml:space="preserve">The table stores information about the players who are part of the game identified by the </w:t>
+      </w:r>
+      <w:proofErr w:type="spellStart"/>
+      <w:r>
+        <w:rPr>
+          <w:rFonts w:ascii="Courier New" w:eastAsia="Courier New" w:hAnsi="Courier New" w:cs="Courier New"/>
+          <w:color w:val="000000"/>
+        </w:rPr>
+        <w:t>game_id</w:t>
+      </w:r>
+      <w:proofErr w:type="spellEnd"/>
+      <w:r>
+        <w:rPr>
+          <w:rFonts w:ascii="Courier New" w:eastAsia="Courier New" w:hAnsi="Courier New" w:cs="Courier New"/>
+          <w:color w:val="000000"/>
+        </w:rPr>
+        <w:t xml:space="preserve"> and also store the </w:t>
+      </w:r>
+      <w:proofErr w:type="spellStart"/>
+      <w:r>
+        <w:rPr>
+          <w:rFonts w:ascii="Courier New" w:eastAsia="Courier New" w:hAnsi="Courier New" w:cs="Courier New"/>
+          <w:color w:val="000000"/>
+        </w:rPr>
+        <w:t>winner_id</w:t>
+      </w:r>
+      <w:proofErr w:type="spellEnd"/>
+      <w:r>
+        <w:rPr>
+          <w:rFonts w:ascii="Courier New" w:eastAsia="Courier New" w:hAnsi="Courier New" w:cs="Courier New"/>
+          <w:color w:val="000000"/>
+        </w:rPr>
+        <w:t xml:space="preserve"> at the end of the game.</w:t>
       </w:r>
     </w:p>
     <w:p>
@@ -2449,7 +2714,23 @@
           <w:rFonts w:ascii="Courier New" w:eastAsia="Courier New" w:hAnsi="Courier New" w:cs="Courier New"/>
           <w:color w:val="000000"/>
         </w:rPr>
-        <w:t>| id         | int(11) | NO   | PRI | NULL    | auto_increment |</w:t>
+        <w:t xml:space="preserve">| id         | int(11) | NO   | PRI | NULL    | </w:t>
+      </w:r>
+      <w:proofErr w:type="spellStart"/>
+      <w:r>
+        <w:rPr>
+          <w:rFonts w:ascii="Courier New" w:eastAsia="Courier New" w:hAnsi="Courier New" w:cs="Courier New"/>
+          <w:color w:val="000000"/>
+        </w:rPr>
+        <w:t>auto_increment</w:t>
+      </w:r>
+      <w:proofErr w:type="spellEnd"/>
+      <w:r>
+        <w:rPr>
+          <w:rFonts w:ascii="Courier New" w:eastAsia="Courier New" w:hAnsi="Courier New" w:cs="Courier New"/>
+          <w:color w:val="000000"/>
+        </w:rPr>
+        <w:t xml:space="preserve"> |</w:t>
       </w:r>
     </w:p>
     <w:p>
@@ -2473,7 +2754,23 @@
           <w:color w:val="000000"/>
         </w:rPr>
         <w:lastRenderedPageBreak/>
-        <w:t>| game_id    | int(11) | NO   | UNI | NULL    |                |</w:t>
+        <w:t xml:space="preserve">| </w:t>
+      </w:r>
+      <w:proofErr w:type="spellStart"/>
+      <w:r>
+        <w:rPr>
+          <w:rFonts w:ascii="Courier New" w:eastAsia="Courier New" w:hAnsi="Courier New" w:cs="Courier New"/>
+          <w:color w:val="000000"/>
+        </w:rPr>
+        <w:t>game_id</w:t>
+      </w:r>
+      <w:proofErr w:type="spellEnd"/>
+      <w:r>
+        <w:rPr>
+          <w:rFonts w:ascii="Courier New" w:eastAsia="Courier New" w:hAnsi="Courier New" w:cs="Courier New"/>
+          <w:color w:val="000000"/>
+        </w:rPr>
+        <w:t xml:space="preserve">    | int(11) | NO   | UNI | NULL    |                |</w:t>
       </w:r>
     </w:p>
     <w:p>
@@ -2542,7 +2839,23 @@
           <w:rFonts w:ascii="Courier New" w:eastAsia="Courier New" w:hAnsi="Courier New" w:cs="Courier New"/>
           <w:color w:val="000000"/>
         </w:rPr>
-        <w:t>| winner_id  | int(11) | YES  | MUL | NULL    |                |</w:t>
+        <w:t xml:space="preserve">| </w:t>
+      </w:r>
+      <w:proofErr w:type="spellStart"/>
+      <w:r>
+        <w:rPr>
+          <w:rFonts w:ascii="Courier New" w:eastAsia="Courier New" w:hAnsi="Courier New" w:cs="Courier New"/>
+          <w:color w:val="000000"/>
+        </w:rPr>
+        <w:t>winner_id</w:t>
+      </w:r>
+      <w:proofErr w:type="spellEnd"/>
+      <w:r>
+        <w:rPr>
+          <w:rFonts w:ascii="Courier New" w:eastAsia="Courier New" w:hAnsi="Courier New" w:cs="Courier New"/>
+          <w:color w:val="000000"/>
+        </w:rPr>
+        <w:t xml:space="preserve">  | int(11) | YES  | MUL | NULL    |                |</w:t>
       </w:r>
     </w:p>
     <w:p>
@@ -2672,7 +2985,61 @@
           <w:sz w:val="18"/>
           <w:szCs w:val="18"/>
         </w:rPr>
-        <w:t xml:space="preserve">  _preview_error             ANY      ANY      ANY    /_error/{code}.{_format}</w:t>
+        <w:t xml:space="preserve">  _</w:t>
+      </w:r>
+      <w:proofErr w:type="spellStart"/>
+      <w:r>
+        <w:rPr>
+          <w:rFonts w:ascii="Courier New" w:hAnsi="Courier New" w:cs="Courier New"/>
+          <w:sz w:val="18"/>
+          <w:szCs w:val="18"/>
+        </w:rPr>
+        <w:t>preview_error</w:t>
+      </w:r>
+      <w:proofErr w:type="spellEnd"/>
+      <w:r>
+        <w:rPr>
+          <w:rFonts w:ascii="Courier New" w:hAnsi="Courier New" w:cs="Courier New"/>
+          <w:sz w:val="18"/>
+          <w:szCs w:val="18"/>
+        </w:rPr>
+        <w:t xml:space="preserve">             ANY      </w:t>
+      </w:r>
+      <w:proofErr w:type="spellStart"/>
+      <w:r>
+        <w:rPr>
+          <w:rFonts w:ascii="Courier New" w:hAnsi="Courier New" w:cs="Courier New"/>
+          <w:sz w:val="18"/>
+          <w:szCs w:val="18"/>
+        </w:rPr>
+        <w:t>ANY</w:t>
+      </w:r>
+      <w:proofErr w:type="spellEnd"/>
+      <w:r>
+        <w:rPr>
+          <w:rFonts w:ascii="Courier New" w:hAnsi="Courier New" w:cs="Courier New"/>
+          <w:sz w:val="18"/>
+          <w:szCs w:val="18"/>
+        </w:rPr>
+        <w:t xml:space="preserve">      </w:t>
+      </w:r>
+      <w:proofErr w:type="spellStart"/>
+      <w:r>
+        <w:rPr>
+          <w:rFonts w:ascii="Courier New" w:hAnsi="Courier New" w:cs="Courier New"/>
+          <w:sz w:val="18"/>
+          <w:szCs w:val="18"/>
+        </w:rPr>
+        <w:t>ANY</w:t>
+      </w:r>
+      <w:proofErr w:type="spellEnd"/>
+      <w:r>
+        <w:rPr>
+          <w:rFonts w:ascii="Courier New" w:hAnsi="Courier New" w:cs="Courier New"/>
+          <w:sz w:val="18"/>
+          <w:szCs w:val="18"/>
+        </w:rPr>
+        <w:t xml:space="preserve">    /_error/{code}.{_format}</w:t>
       </w:r>
     </w:p>
     <w:p>
@@ -2690,7 +3057,79 @@
           <w:sz w:val="18"/>
           <w:szCs w:val="18"/>
         </w:rPr>
-        <w:t xml:space="preserve">  _wdt                       ANY      ANY      ANY    /_wdt/{token}</w:t>
+        <w:t xml:space="preserve">  _</w:t>
+      </w:r>
+      <w:proofErr w:type="spellStart"/>
+      <w:r>
+        <w:rPr>
+          <w:rFonts w:ascii="Courier New" w:hAnsi="Courier New" w:cs="Courier New"/>
+          <w:sz w:val="18"/>
+          <w:szCs w:val="18"/>
+        </w:rPr>
+        <w:t>wdt</w:t>
+      </w:r>
+      <w:proofErr w:type="spellEnd"/>
+      <w:r>
+        <w:rPr>
+          <w:rFonts w:ascii="Courier New" w:hAnsi="Courier New" w:cs="Courier New"/>
+          <w:sz w:val="18"/>
+          <w:szCs w:val="18"/>
+        </w:rPr>
+        <w:t xml:space="preserve">                       ANY      </w:t>
+      </w:r>
+      <w:proofErr w:type="spellStart"/>
+      <w:r>
+        <w:rPr>
+          <w:rFonts w:ascii="Courier New" w:hAnsi="Courier New" w:cs="Courier New"/>
+          <w:sz w:val="18"/>
+          <w:szCs w:val="18"/>
+        </w:rPr>
+        <w:t>ANY</w:t>
+      </w:r>
+      <w:proofErr w:type="spellEnd"/>
+      <w:r>
+        <w:rPr>
+          <w:rFonts w:ascii="Courier New" w:hAnsi="Courier New" w:cs="Courier New"/>
+          <w:sz w:val="18"/>
+          <w:szCs w:val="18"/>
+        </w:rPr>
+        <w:t xml:space="preserve">      </w:t>
+      </w:r>
+      <w:proofErr w:type="spellStart"/>
+      <w:r>
+        <w:rPr>
+          <w:rFonts w:ascii="Courier New" w:hAnsi="Courier New" w:cs="Courier New"/>
+          <w:sz w:val="18"/>
+          <w:szCs w:val="18"/>
+        </w:rPr>
+        <w:t>ANY</w:t>
+      </w:r>
+      <w:proofErr w:type="spellEnd"/>
+      <w:r>
+        <w:rPr>
+          <w:rFonts w:ascii="Courier New" w:hAnsi="Courier New" w:cs="Courier New"/>
+          <w:sz w:val="18"/>
+          <w:szCs w:val="18"/>
+        </w:rPr>
+        <w:t xml:space="preserve">    /_</w:t>
+      </w:r>
+      <w:proofErr w:type="spellStart"/>
+      <w:r>
+        <w:rPr>
+          <w:rFonts w:ascii="Courier New" w:hAnsi="Courier New" w:cs="Courier New"/>
+          <w:sz w:val="18"/>
+          <w:szCs w:val="18"/>
+        </w:rPr>
+        <w:t>wdt</w:t>
+      </w:r>
+      <w:proofErr w:type="spellEnd"/>
+      <w:r>
+        <w:rPr>
+          <w:rFonts w:ascii="Courier New" w:hAnsi="Courier New" w:cs="Courier New"/>
+          <w:sz w:val="18"/>
+          <w:szCs w:val="18"/>
+        </w:rPr>
+        <w:t>/{token}</w:t>
       </w:r>
     </w:p>
     <w:p>
@@ -2708,7 +3147,61 @@
           <w:sz w:val="18"/>
           <w:szCs w:val="18"/>
         </w:rPr>
-        <w:t xml:space="preserve">  _profiler_home             ANY      ANY      ANY    /_profiler/</w:t>
+        <w:t xml:space="preserve">  _</w:t>
+      </w:r>
+      <w:proofErr w:type="spellStart"/>
+      <w:r>
+        <w:rPr>
+          <w:rFonts w:ascii="Courier New" w:hAnsi="Courier New" w:cs="Courier New"/>
+          <w:sz w:val="18"/>
+          <w:szCs w:val="18"/>
+        </w:rPr>
+        <w:t>profiler_home</w:t>
+      </w:r>
+      <w:proofErr w:type="spellEnd"/>
+      <w:r>
+        <w:rPr>
+          <w:rFonts w:ascii="Courier New" w:hAnsi="Courier New" w:cs="Courier New"/>
+          <w:sz w:val="18"/>
+          <w:szCs w:val="18"/>
+        </w:rPr>
+        <w:t xml:space="preserve">             ANY      </w:t>
+      </w:r>
+      <w:proofErr w:type="spellStart"/>
+      <w:r>
+        <w:rPr>
+          <w:rFonts w:ascii="Courier New" w:hAnsi="Courier New" w:cs="Courier New"/>
+          <w:sz w:val="18"/>
+          <w:szCs w:val="18"/>
+        </w:rPr>
+        <w:t>ANY</w:t>
+      </w:r>
+      <w:proofErr w:type="spellEnd"/>
+      <w:r>
+        <w:rPr>
+          <w:rFonts w:ascii="Courier New" w:hAnsi="Courier New" w:cs="Courier New"/>
+          <w:sz w:val="18"/>
+          <w:szCs w:val="18"/>
+        </w:rPr>
+        <w:t xml:space="preserve">      </w:t>
+      </w:r>
+      <w:proofErr w:type="spellStart"/>
+      <w:r>
+        <w:rPr>
+          <w:rFonts w:ascii="Courier New" w:hAnsi="Courier New" w:cs="Courier New"/>
+          <w:sz w:val="18"/>
+          <w:szCs w:val="18"/>
+        </w:rPr>
+        <w:t>ANY</w:t>
+      </w:r>
+      <w:proofErr w:type="spellEnd"/>
+      <w:r>
+        <w:rPr>
+          <w:rFonts w:ascii="Courier New" w:hAnsi="Courier New" w:cs="Courier New"/>
+          <w:sz w:val="18"/>
+          <w:szCs w:val="18"/>
+        </w:rPr>
+        <w:t xml:space="preserve">    /_profiler/</w:t>
       </w:r>
     </w:p>
     <w:p>
@@ -2726,7 +3219,61 @@
           <w:sz w:val="18"/>
           <w:szCs w:val="18"/>
         </w:rPr>
-        <w:t xml:space="preserve">  _profiler_search           ANY      ANY      ANY    /_profiler/search</w:t>
+        <w:t xml:space="preserve">  _</w:t>
+      </w:r>
+      <w:proofErr w:type="spellStart"/>
+      <w:r>
+        <w:rPr>
+          <w:rFonts w:ascii="Courier New" w:hAnsi="Courier New" w:cs="Courier New"/>
+          <w:sz w:val="18"/>
+          <w:szCs w:val="18"/>
+        </w:rPr>
+        <w:t>profiler_search</w:t>
+      </w:r>
+      <w:proofErr w:type="spellEnd"/>
+      <w:r>
+        <w:rPr>
+          <w:rFonts w:ascii="Courier New" w:hAnsi="Courier New" w:cs="Courier New"/>
+          <w:sz w:val="18"/>
+          <w:szCs w:val="18"/>
+        </w:rPr>
+        <w:t xml:space="preserve">           ANY      </w:t>
+      </w:r>
+      <w:proofErr w:type="spellStart"/>
+      <w:r>
+        <w:rPr>
+          <w:rFonts w:ascii="Courier New" w:hAnsi="Courier New" w:cs="Courier New"/>
+          <w:sz w:val="18"/>
+          <w:szCs w:val="18"/>
+        </w:rPr>
+        <w:t>ANY</w:t>
+      </w:r>
+      <w:proofErr w:type="spellEnd"/>
+      <w:r>
+        <w:rPr>
+          <w:rFonts w:ascii="Courier New" w:hAnsi="Courier New" w:cs="Courier New"/>
+          <w:sz w:val="18"/>
+          <w:szCs w:val="18"/>
+        </w:rPr>
+        <w:t xml:space="preserve">      </w:t>
+      </w:r>
+      <w:proofErr w:type="spellStart"/>
+      <w:r>
+        <w:rPr>
+          <w:rFonts w:ascii="Courier New" w:hAnsi="Courier New" w:cs="Courier New"/>
+          <w:sz w:val="18"/>
+          <w:szCs w:val="18"/>
+        </w:rPr>
+        <w:t>ANY</w:t>
+      </w:r>
+      <w:proofErr w:type="spellEnd"/>
+      <w:r>
+        <w:rPr>
+          <w:rFonts w:ascii="Courier New" w:hAnsi="Courier New" w:cs="Courier New"/>
+          <w:sz w:val="18"/>
+          <w:szCs w:val="18"/>
+        </w:rPr>
+        <w:t xml:space="preserve">    /_profiler/search</w:t>
       </w:r>
     </w:p>
     <w:p>
@@ -2744,8 +3291,72 @@
           <w:sz w:val="18"/>
           <w:szCs w:val="18"/>
         </w:rPr>
-        <w:t xml:space="preserve">  _profiler_search_bar       ANY      ANY      ANY    /_profiler/search_bar</w:t>
-      </w:r>
+        <w:t xml:space="preserve">  _</w:t>
+      </w:r>
+      <w:proofErr w:type="spellStart"/>
+      <w:r>
+        <w:rPr>
+          <w:rFonts w:ascii="Courier New" w:hAnsi="Courier New" w:cs="Courier New"/>
+          <w:sz w:val="18"/>
+          <w:szCs w:val="18"/>
+        </w:rPr>
+        <w:t>profiler_search_bar</w:t>
+      </w:r>
+      <w:proofErr w:type="spellEnd"/>
+      <w:r>
+        <w:rPr>
+          <w:rFonts w:ascii="Courier New" w:hAnsi="Courier New" w:cs="Courier New"/>
+          <w:sz w:val="18"/>
+          <w:szCs w:val="18"/>
+        </w:rPr>
+        <w:t xml:space="preserve">       ANY      </w:t>
+      </w:r>
+      <w:proofErr w:type="spellStart"/>
+      <w:r>
+        <w:rPr>
+          <w:rFonts w:ascii="Courier New" w:hAnsi="Courier New" w:cs="Courier New"/>
+          <w:sz w:val="18"/>
+          <w:szCs w:val="18"/>
+        </w:rPr>
+        <w:t>ANY</w:t>
+      </w:r>
+      <w:proofErr w:type="spellEnd"/>
+      <w:r>
+        <w:rPr>
+          <w:rFonts w:ascii="Courier New" w:hAnsi="Courier New" w:cs="Courier New"/>
+          <w:sz w:val="18"/>
+          <w:szCs w:val="18"/>
+        </w:rPr>
+        <w:t xml:space="preserve">      </w:t>
+      </w:r>
+      <w:proofErr w:type="spellStart"/>
+      <w:r>
+        <w:rPr>
+          <w:rFonts w:ascii="Courier New" w:hAnsi="Courier New" w:cs="Courier New"/>
+          <w:sz w:val="18"/>
+          <w:szCs w:val="18"/>
+        </w:rPr>
+        <w:t>ANY</w:t>
+      </w:r>
+      <w:proofErr w:type="spellEnd"/>
+      <w:r>
+        <w:rPr>
+          <w:rFonts w:ascii="Courier New" w:hAnsi="Courier New" w:cs="Courier New"/>
+          <w:sz w:val="18"/>
+          <w:szCs w:val="18"/>
+        </w:rPr>
+        <w:t xml:space="preserve">    /_profiler/</w:t>
+      </w:r>
+      <w:proofErr w:type="spellStart"/>
+      <w:r>
+        <w:rPr>
+          <w:rFonts w:ascii="Courier New" w:hAnsi="Courier New" w:cs="Courier New"/>
+          <w:sz w:val="18"/>
+          <w:szCs w:val="18"/>
+        </w:rPr>
+        <w:t>search_bar</w:t>
+      </w:r>
+      <w:proofErr w:type="spellEnd"/>
     </w:p>
     <w:p>
       <w:pPr>
@@ -2762,8 +3373,72 @@
           <w:sz w:val="18"/>
           <w:szCs w:val="18"/>
         </w:rPr>
-        <w:t xml:space="preserve">  _profiler_phpinfo          ANY      ANY      ANY    /_profiler/phpinfo</w:t>
-      </w:r>
+        <w:t xml:space="preserve">  _</w:t>
+      </w:r>
+      <w:proofErr w:type="spellStart"/>
+      <w:r>
+        <w:rPr>
+          <w:rFonts w:ascii="Courier New" w:hAnsi="Courier New" w:cs="Courier New"/>
+          <w:sz w:val="18"/>
+          <w:szCs w:val="18"/>
+        </w:rPr>
+        <w:t>profiler_phpinfo</w:t>
+      </w:r>
+      <w:proofErr w:type="spellEnd"/>
+      <w:r>
+        <w:rPr>
+          <w:rFonts w:ascii="Courier New" w:hAnsi="Courier New" w:cs="Courier New"/>
+          <w:sz w:val="18"/>
+          <w:szCs w:val="18"/>
+        </w:rPr>
+        <w:t xml:space="preserve">          ANY      </w:t>
+      </w:r>
+      <w:proofErr w:type="spellStart"/>
+      <w:r>
+        <w:rPr>
+          <w:rFonts w:ascii="Courier New" w:hAnsi="Courier New" w:cs="Courier New"/>
+          <w:sz w:val="18"/>
+          <w:szCs w:val="18"/>
+        </w:rPr>
+        <w:t>ANY</w:t>
+      </w:r>
+      <w:proofErr w:type="spellEnd"/>
+      <w:r>
+        <w:rPr>
+          <w:rFonts w:ascii="Courier New" w:hAnsi="Courier New" w:cs="Courier New"/>
+          <w:sz w:val="18"/>
+          <w:szCs w:val="18"/>
+        </w:rPr>
+        <w:t xml:space="preserve">      </w:t>
+      </w:r>
+      <w:proofErr w:type="spellStart"/>
+      <w:r>
+        <w:rPr>
+          <w:rFonts w:ascii="Courier New" w:hAnsi="Courier New" w:cs="Courier New"/>
+          <w:sz w:val="18"/>
+          <w:szCs w:val="18"/>
+        </w:rPr>
+        <w:t>ANY</w:t>
+      </w:r>
+      <w:proofErr w:type="spellEnd"/>
+      <w:r>
+        <w:rPr>
+          <w:rFonts w:ascii="Courier New" w:hAnsi="Courier New" w:cs="Courier New"/>
+          <w:sz w:val="18"/>
+          <w:szCs w:val="18"/>
+        </w:rPr>
+        <w:t xml:space="preserve">    /_profiler/</w:t>
+      </w:r>
+      <w:proofErr w:type="spellStart"/>
+      <w:r>
+        <w:rPr>
+          <w:rFonts w:ascii="Courier New" w:hAnsi="Courier New" w:cs="Courier New"/>
+          <w:sz w:val="18"/>
+          <w:szCs w:val="18"/>
+        </w:rPr>
+        <w:t>phpinfo</w:t>
+      </w:r>
+      <w:proofErr w:type="spellEnd"/>
     </w:p>
     <w:p>
       <w:pPr>
@@ -2780,7 +3455,61 @@
           <w:sz w:val="18"/>
           <w:szCs w:val="18"/>
         </w:rPr>
-        <w:t xml:space="preserve">  _profiler_search_results   ANY      ANY      ANY    /_profiler/{token}/search/results</w:t>
+        <w:t xml:space="preserve">  _</w:t>
+      </w:r>
+      <w:proofErr w:type="spellStart"/>
+      <w:r>
+        <w:rPr>
+          <w:rFonts w:ascii="Courier New" w:hAnsi="Courier New" w:cs="Courier New"/>
+          <w:sz w:val="18"/>
+          <w:szCs w:val="18"/>
+        </w:rPr>
+        <w:t>profiler_search_results</w:t>
+      </w:r>
+      <w:proofErr w:type="spellEnd"/>
+      <w:r>
+        <w:rPr>
+          <w:rFonts w:ascii="Courier New" w:hAnsi="Courier New" w:cs="Courier New"/>
+          <w:sz w:val="18"/>
+          <w:szCs w:val="18"/>
+        </w:rPr>
+        <w:t xml:space="preserve">   ANY      </w:t>
+      </w:r>
+      <w:proofErr w:type="spellStart"/>
+      <w:r>
+        <w:rPr>
+          <w:rFonts w:ascii="Courier New" w:hAnsi="Courier New" w:cs="Courier New"/>
+          <w:sz w:val="18"/>
+          <w:szCs w:val="18"/>
+        </w:rPr>
+        <w:t>ANY</w:t>
+      </w:r>
+      <w:proofErr w:type="spellEnd"/>
+      <w:r>
+        <w:rPr>
+          <w:rFonts w:ascii="Courier New" w:hAnsi="Courier New" w:cs="Courier New"/>
+          <w:sz w:val="18"/>
+          <w:szCs w:val="18"/>
+        </w:rPr>
+        <w:t xml:space="preserve">      </w:t>
+      </w:r>
+      <w:proofErr w:type="spellStart"/>
+      <w:r>
+        <w:rPr>
+          <w:rFonts w:ascii="Courier New" w:hAnsi="Courier New" w:cs="Courier New"/>
+          <w:sz w:val="18"/>
+          <w:szCs w:val="18"/>
+        </w:rPr>
+        <w:t>ANY</w:t>
+      </w:r>
+      <w:proofErr w:type="spellEnd"/>
+      <w:r>
+        <w:rPr>
+          <w:rFonts w:ascii="Courier New" w:hAnsi="Courier New" w:cs="Courier New"/>
+          <w:sz w:val="18"/>
+          <w:szCs w:val="18"/>
+        </w:rPr>
+        <w:t xml:space="preserve">    /_profiler/{token}/search/results</w:t>
       </w:r>
     </w:p>
     <w:p>
@@ -2798,7 +3527,61 @@
           <w:sz w:val="18"/>
           <w:szCs w:val="18"/>
         </w:rPr>
-        <w:t xml:space="preserve">  _profiler_open_file        ANY      ANY      ANY    /_profiler/open</w:t>
+        <w:t xml:space="preserve">  _</w:t>
+      </w:r>
+      <w:proofErr w:type="spellStart"/>
+      <w:r>
+        <w:rPr>
+          <w:rFonts w:ascii="Courier New" w:hAnsi="Courier New" w:cs="Courier New"/>
+          <w:sz w:val="18"/>
+          <w:szCs w:val="18"/>
+        </w:rPr>
+        <w:t>profiler_open_file</w:t>
+      </w:r>
+      <w:proofErr w:type="spellEnd"/>
+      <w:r>
+        <w:rPr>
+          <w:rFonts w:ascii="Courier New" w:hAnsi="Courier New" w:cs="Courier New"/>
+          <w:sz w:val="18"/>
+          <w:szCs w:val="18"/>
+        </w:rPr>
+        <w:t xml:space="preserve">        ANY      </w:t>
+      </w:r>
+      <w:proofErr w:type="spellStart"/>
+      <w:r>
+        <w:rPr>
+          <w:rFonts w:ascii="Courier New" w:hAnsi="Courier New" w:cs="Courier New"/>
+          <w:sz w:val="18"/>
+          <w:szCs w:val="18"/>
+        </w:rPr>
+        <w:t>ANY</w:t>
+      </w:r>
+      <w:proofErr w:type="spellEnd"/>
+      <w:r>
+        <w:rPr>
+          <w:rFonts w:ascii="Courier New" w:hAnsi="Courier New" w:cs="Courier New"/>
+          <w:sz w:val="18"/>
+          <w:szCs w:val="18"/>
+        </w:rPr>
+        <w:t xml:space="preserve">      </w:t>
+      </w:r>
+      <w:proofErr w:type="spellStart"/>
+      <w:r>
+        <w:rPr>
+          <w:rFonts w:ascii="Courier New" w:hAnsi="Courier New" w:cs="Courier New"/>
+          <w:sz w:val="18"/>
+          <w:szCs w:val="18"/>
+        </w:rPr>
+        <w:t>ANY</w:t>
+      </w:r>
+      <w:proofErr w:type="spellEnd"/>
+      <w:r>
+        <w:rPr>
+          <w:rFonts w:ascii="Courier New" w:hAnsi="Courier New" w:cs="Courier New"/>
+          <w:sz w:val="18"/>
+          <w:szCs w:val="18"/>
+        </w:rPr>
+        <w:t xml:space="preserve">    /_profiler/open</w:t>
       </w:r>
     </w:p>
     <w:p>
@@ -2816,7 +3599,43 @@
           <w:sz w:val="18"/>
           <w:szCs w:val="18"/>
         </w:rPr>
-        <w:t xml:space="preserve">  _profiler                  ANY      ANY      ANY    /_profiler/{token}</w:t>
+        <w:t xml:space="preserve">  _profiler                  ANY      </w:t>
+      </w:r>
+      <w:proofErr w:type="spellStart"/>
+      <w:r>
+        <w:rPr>
+          <w:rFonts w:ascii="Courier New" w:hAnsi="Courier New" w:cs="Courier New"/>
+          <w:sz w:val="18"/>
+          <w:szCs w:val="18"/>
+        </w:rPr>
+        <w:t>ANY</w:t>
+      </w:r>
+      <w:proofErr w:type="spellEnd"/>
+      <w:r>
+        <w:rPr>
+          <w:rFonts w:ascii="Courier New" w:hAnsi="Courier New" w:cs="Courier New"/>
+          <w:sz w:val="18"/>
+          <w:szCs w:val="18"/>
+        </w:rPr>
+        <w:t xml:space="preserve">      </w:t>
+      </w:r>
+      <w:proofErr w:type="spellStart"/>
+      <w:r>
+        <w:rPr>
+          <w:rFonts w:ascii="Courier New" w:hAnsi="Courier New" w:cs="Courier New"/>
+          <w:sz w:val="18"/>
+          <w:szCs w:val="18"/>
+        </w:rPr>
+        <w:t>ANY</w:t>
+      </w:r>
+      <w:proofErr w:type="spellEnd"/>
+      <w:r>
+        <w:rPr>
+          <w:rFonts w:ascii="Courier New" w:hAnsi="Courier New" w:cs="Courier New"/>
+          <w:sz w:val="18"/>
+          <w:szCs w:val="18"/>
+        </w:rPr>
+        <w:t xml:space="preserve">    /_profiler/{token}</w:t>
       </w:r>
     </w:p>
     <w:p>
@@ -2834,7 +3653,61 @@
           <w:sz w:val="18"/>
           <w:szCs w:val="18"/>
         </w:rPr>
-        <w:t xml:space="preserve">  _profiler_router           ANY      ANY      ANY    /_profiler/{token}/router</w:t>
+        <w:t xml:space="preserve">  _</w:t>
+      </w:r>
+      <w:proofErr w:type="spellStart"/>
+      <w:r>
+        <w:rPr>
+          <w:rFonts w:ascii="Courier New" w:hAnsi="Courier New" w:cs="Courier New"/>
+          <w:sz w:val="18"/>
+          <w:szCs w:val="18"/>
+        </w:rPr>
+        <w:t>profiler_router</w:t>
+      </w:r>
+      <w:proofErr w:type="spellEnd"/>
+      <w:r>
+        <w:rPr>
+          <w:rFonts w:ascii="Courier New" w:hAnsi="Courier New" w:cs="Courier New"/>
+          <w:sz w:val="18"/>
+          <w:szCs w:val="18"/>
+        </w:rPr>
+        <w:t xml:space="preserve">           ANY      </w:t>
+      </w:r>
+      <w:proofErr w:type="spellStart"/>
+      <w:r>
+        <w:rPr>
+          <w:rFonts w:ascii="Courier New" w:hAnsi="Courier New" w:cs="Courier New"/>
+          <w:sz w:val="18"/>
+          <w:szCs w:val="18"/>
+        </w:rPr>
+        <w:t>ANY</w:t>
+      </w:r>
+      <w:proofErr w:type="spellEnd"/>
+      <w:r>
+        <w:rPr>
+          <w:rFonts w:ascii="Courier New" w:hAnsi="Courier New" w:cs="Courier New"/>
+          <w:sz w:val="18"/>
+          <w:szCs w:val="18"/>
+        </w:rPr>
+        <w:t xml:space="preserve">      </w:t>
+      </w:r>
+      <w:proofErr w:type="spellStart"/>
+      <w:r>
+        <w:rPr>
+          <w:rFonts w:ascii="Courier New" w:hAnsi="Courier New" w:cs="Courier New"/>
+          <w:sz w:val="18"/>
+          <w:szCs w:val="18"/>
+        </w:rPr>
+        <w:t>ANY</w:t>
+      </w:r>
+      <w:proofErr w:type="spellEnd"/>
+      <w:r>
+        <w:rPr>
+          <w:rFonts w:ascii="Courier New" w:hAnsi="Courier New" w:cs="Courier New"/>
+          <w:sz w:val="18"/>
+          <w:szCs w:val="18"/>
+        </w:rPr>
+        <w:t xml:space="preserve">    /_profiler/{token}/router</w:t>
       </w:r>
     </w:p>
     <w:p>
@@ -2852,7 +3725,61 @@
           <w:sz w:val="18"/>
           <w:szCs w:val="18"/>
         </w:rPr>
-        <w:t xml:space="preserve">  _profiler_exception        ANY      ANY      ANY    /_profiler/{token}/exception</w:t>
+        <w:t xml:space="preserve">  _</w:t>
+      </w:r>
+      <w:proofErr w:type="spellStart"/>
+      <w:r>
+        <w:rPr>
+          <w:rFonts w:ascii="Courier New" w:hAnsi="Courier New" w:cs="Courier New"/>
+          <w:sz w:val="18"/>
+          <w:szCs w:val="18"/>
+        </w:rPr>
+        <w:t>profiler_exception</w:t>
+      </w:r>
+      <w:proofErr w:type="spellEnd"/>
+      <w:r>
+        <w:rPr>
+          <w:rFonts w:ascii="Courier New" w:hAnsi="Courier New" w:cs="Courier New"/>
+          <w:sz w:val="18"/>
+          <w:szCs w:val="18"/>
+        </w:rPr>
+        <w:t xml:space="preserve">        ANY      </w:t>
+      </w:r>
+      <w:proofErr w:type="spellStart"/>
+      <w:r>
+        <w:rPr>
+          <w:rFonts w:ascii="Courier New" w:hAnsi="Courier New" w:cs="Courier New"/>
+          <w:sz w:val="18"/>
+          <w:szCs w:val="18"/>
+        </w:rPr>
+        <w:t>ANY</w:t>
+      </w:r>
+      <w:proofErr w:type="spellEnd"/>
+      <w:r>
+        <w:rPr>
+          <w:rFonts w:ascii="Courier New" w:hAnsi="Courier New" w:cs="Courier New"/>
+          <w:sz w:val="18"/>
+          <w:szCs w:val="18"/>
+        </w:rPr>
+        <w:t xml:space="preserve">      </w:t>
+      </w:r>
+      <w:proofErr w:type="spellStart"/>
+      <w:r>
+        <w:rPr>
+          <w:rFonts w:ascii="Courier New" w:hAnsi="Courier New" w:cs="Courier New"/>
+          <w:sz w:val="18"/>
+          <w:szCs w:val="18"/>
+        </w:rPr>
+        <w:t>ANY</w:t>
+      </w:r>
+      <w:proofErr w:type="spellEnd"/>
+      <w:r>
+        <w:rPr>
+          <w:rFonts w:ascii="Courier New" w:hAnsi="Courier New" w:cs="Courier New"/>
+          <w:sz w:val="18"/>
+          <w:szCs w:val="18"/>
+        </w:rPr>
+        <w:t xml:space="preserve">    /_profiler/{token}/exception</w:t>
       </w:r>
     </w:p>
     <w:p>
@@ -2870,7 +3797,61 @@
           <w:sz w:val="18"/>
           <w:szCs w:val="18"/>
         </w:rPr>
-        <w:t xml:space="preserve">  _profiler_exception_css    ANY      ANY      ANY    /_profiler/{token}/exception.css</w:t>
+        <w:t xml:space="preserve">  _</w:t>
+      </w:r>
+      <w:proofErr w:type="spellStart"/>
+      <w:r>
+        <w:rPr>
+          <w:rFonts w:ascii="Courier New" w:hAnsi="Courier New" w:cs="Courier New"/>
+          <w:sz w:val="18"/>
+          <w:szCs w:val="18"/>
+        </w:rPr>
+        <w:t>profiler_exception_css</w:t>
+      </w:r>
+      <w:proofErr w:type="spellEnd"/>
+      <w:r>
+        <w:rPr>
+          <w:rFonts w:ascii="Courier New" w:hAnsi="Courier New" w:cs="Courier New"/>
+          <w:sz w:val="18"/>
+          <w:szCs w:val="18"/>
+        </w:rPr>
+        <w:t xml:space="preserve">    ANY      </w:t>
+      </w:r>
+      <w:proofErr w:type="spellStart"/>
+      <w:r>
+        <w:rPr>
+          <w:rFonts w:ascii="Courier New" w:hAnsi="Courier New" w:cs="Courier New"/>
+          <w:sz w:val="18"/>
+          <w:szCs w:val="18"/>
+        </w:rPr>
+        <w:t>ANY</w:t>
+      </w:r>
+      <w:proofErr w:type="spellEnd"/>
+      <w:r>
+        <w:rPr>
+          <w:rFonts w:ascii="Courier New" w:hAnsi="Courier New" w:cs="Courier New"/>
+          <w:sz w:val="18"/>
+          <w:szCs w:val="18"/>
+        </w:rPr>
+        <w:t xml:space="preserve">      </w:t>
+      </w:r>
+      <w:proofErr w:type="spellStart"/>
+      <w:r>
+        <w:rPr>
+          <w:rFonts w:ascii="Courier New" w:hAnsi="Courier New" w:cs="Courier New"/>
+          <w:sz w:val="18"/>
+          <w:szCs w:val="18"/>
+        </w:rPr>
+        <w:t>ANY</w:t>
+      </w:r>
+      <w:proofErr w:type="spellEnd"/>
+      <w:r>
+        <w:rPr>
+          <w:rFonts w:ascii="Courier New" w:hAnsi="Courier New" w:cs="Courier New"/>
+          <w:sz w:val="18"/>
+          <w:szCs w:val="18"/>
+        </w:rPr>
+        <w:t xml:space="preserve">    /_profiler/{token}/exception.css</w:t>
       </w:r>
     </w:p>
     <w:p>
@@ -2888,7 +3869,61 @@
           <w:sz w:val="18"/>
           <w:szCs w:val="18"/>
         </w:rPr>
-        <w:t xml:space="preserve">  login                      ANY      ANY      ANY    /api/login</w:t>
+        <w:t xml:space="preserve">  login                      ANY      </w:t>
+      </w:r>
+      <w:proofErr w:type="spellStart"/>
+      <w:r>
+        <w:rPr>
+          <w:rFonts w:ascii="Courier New" w:hAnsi="Courier New" w:cs="Courier New"/>
+          <w:sz w:val="18"/>
+          <w:szCs w:val="18"/>
+        </w:rPr>
+        <w:t>ANY</w:t>
+      </w:r>
+      <w:proofErr w:type="spellEnd"/>
+      <w:r>
+        <w:rPr>
+          <w:rFonts w:ascii="Courier New" w:hAnsi="Courier New" w:cs="Courier New"/>
+          <w:sz w:val="18"/>
+          <w:szCs w:val="18"/>
+        </w:rPr>
+        <w:t xml:space="preserve">      </w:t>
+      </w:r>
+      <w:proofErr w:type="spellStart"/>
+      <w:r>
+        <w:rPr>
+          <w:rFonts w:ascii="Courier New" w:hAnsi="Courier New" w:cs="Courier New"/>
+          <w:sz w:val="18"/>
+          <w:szCs w:val="18"/>
+        </w:rPr>
+        <w:t>ANY</w:t>
+      </w:r>
+      <w:proofErr w:type="spellEnd"/>
+      <w:r>
+        <w:rPr>
+          <w:rFonts w:ascii="Courier New" w:hAnsi="Courier New" w:cs="Courier New"/>
+          <w:sz w:val="18"/>
+          <w:szCs w:val="18"/>
+        </w:rPr>
+        <w:t xml:space="preserve">    /</w:t>
+      </w:r>
+      <w:proofErr w:type="spellStart"/>
+      <w:r>
+        <w:rPr>
+          <w:rFonts w:ascii="Courier New" w:hAnsi="Courier New" w:cs="Courier New"/>
+          <w:sz w:val="18"/>
+          <w:szCs w:val="18"/>
+        </w:rPr>
+        <w:t>api</w:t>
+      </w:r>
+      <w:proofErr w:type="spellEnd"/>
+      <w:r>
+        <w:rPr>
+          <w:rFonts w:ascii="Courier New" w:hAnsi="Courier New" w:cs="Courier New"/>
+          <w:sz w:val="18"/>
+          <w:szCs w:val="18"/>
+        </w:rPr>
+        <w:t>/login</w:t>
       </w:r>
     </w:p>
     <w:p>
@@ -2906,7 +3941,79 @@
           <w:sz w:val="18"/>
           <w:szCs w:val="18"/>
         </w:rPr>
-        <w:t xml:space="preserve">  register_user              ANY      ANY      ANY    /api/user/register</w:t>
+        <w:t xml:space="preserve">  </w:t>
+      </w:r>
+      <w:proofErr w:type="spellStart"/>
+      <w:r>
+        <w:rPr>
+          <w:rFonts w:ascii="Courier New" w:hAnsi="Courier New" w:cs="Courier New"/>
+          <w:sz w:val="18"/>
+          <w:szCs w:val="18"/>
+        </w:rPr>
+        <w:t>register_user</w:t>
+      </w:r>
+      <w:proofErr w:type="spellEnd"/>
+      <w:r>
+        <w:rPr>
+          <w:rFonts w:ascii="Courier New" w:hAnsi="Courier New" w:cs="Courier New"/>
+          <w:sz w:val="18"/>
+          <w:szCs w:val="18"/>
+        </w:rPr>
+        <w:t xml:space="preserve">              ANY      </w:t>
+      </w:r>
+      <w:proofErr w:type="spellStart"/>
+      <w:r>
+        <w:rPr>
+          <w:rFonts w:ascii="Courier New" w:hAnsi="Courier New" w:cs="Courier New"/>
+          <w:sz w:val="18"/>
+          <w:szCs w:val="18"/>
+        </w:rPr>
+        <w:t>ANY</w:t>
+      </w:r>
+      <w:proofErr w:type="spellEnd"/>
+      <w:r>
+        <w:rPr>
+          <w:rFonts w:ascii="Courier New" w:hAnsi="Courier New" w:cs="Courier New"/>
+          <w:sz w:val="18"/>
+          <w:szCs w:val="18"/>
+        </w:rPr>
+        <w:t xml:space="preserve">      </w:t>
+      </w:r>
+      <w:proofErr w:type="spellStart"/>
+      <w:r>
+        <w:rPr>
+          <w:rFonts w:ascii="Courier New" w:hAnsi="Courier New" w:cs="Courier New"/>
+          <w:sz w:val="18"/>
+          <w:szCs w:val="18"/>
+        </w:rPr>
+        <w:t>ANY</w:t>
+      </w:r>
+      <w:proofErr w:type="spellEnd"/>
+      <w:r>
+        <w:rPr>
+          <w:rFonts w:ascii="Courier New" w:hAnsi="Courier New" w:cs="Courier New"/>
+          <w:sz w:val="18"/>
+          <w:szCs w:val="18"/>
+        </w:rPr>
+        <w:t xml:space="preserve">    /</w:t>
+      </w:r>
+      <w:proofErr w:type="spellStart"/>
+      <w:r>
+        <w:rPr>
+          <w:rFonts w:ascii="Courier New" w:hAnsi="Courier New" w:cs="Courier New"/>
+          <w:sz w:val="18"/>
+          <w:szCs w:val="18"/>
+        </w:rPr>
+        <w:t>api</w:t>
+      </w:r>
+      <w:proofErr w:type="spellEnd"/>
+      <w:r>
+        <w:rPr>
+          <w:rFonts w:ascii="Courier New" w:hAnsi="Courier New" w:cs="Courier New"/>
+          <w:sz w:val="18"/>
+          <w:szCs w:val="18"/>
+        </w:rPr>
+        <w:t>/user/register</w:t>
       </w:r>
     </w:p>
     <w:p>
@@ -2924,8 +4031,90 @@
           <w:sz w:val="18"/>
           <w:szCs w:val="18"/>
         </w:rPr>
-        <w:t xml:space="preserve">  api_login_check            ANY      ANY      ANY    /api/login_check</w:t>
-      </w:r>
+        <w:t xml:space="preserve">  </w:t>
+      </w:r>
+      <w:proofErr w:type="spellStart"/>
+      <w:r>
+        <w:rPr>
+          <w:rFonts w:ascii="Courier New" w:hAnsi="Courier New" w:cs="Courier New"/>
+          <w:sz w:val="18"/>
+          <w:szCs w:val="18"/>
+        </w:rPr>
+        <w:t>api_login_check</w:t>
+      </w:r>
+      <w:proofErr w:type="spellEnd"/>
+      <w:r>
+        <w:rPr>
+          <w:rFonts w:ascii="Courier New" w:hAnsi="Courier New" w:cs="Courier New"/>
+          <w:sz w:val="18"/>
+          <w:szCs w:val="18"/>
+        </w:rPr>
+        <w:t xml:space="preserve">            ANY      </w:t>
+      </w:r>
+      <w:proofErr w:type="spellStart"/>
+      <w:r>
+        <w:rPr>
+          <w:rFonts w:ascii="Courier New" w:hAnsi="Courier New" w:cs="Courier New"/>
+          <w:sz w:val="18"/>
+          <w:szCs w:val="18"/>
+        </w:rPr>
+        <w:t>ANY</w:t>
+      </w:r>
+      <w:proofErr w:type="spellEnd"/>
+      <w:r>
+        <w:rPr>
+          <w:rFonts w:ascii="Courier New" w:hAnsi="Courier New" w:cs="Courier New"/>
+          <w:sz w:val="18"/>
+          <w:szCs w:val="18"/>
+        </w:rPr>
+        <w:t xml:space="preserve">      </w:t>
+      </w:r>
+      <w:proofErr w:type="spellStart"/>
+      <w:r>
+        <w:rPr>
+          <w:rFonts w:ascii="Courier New" w:hAnsi="Courier New" w:cs="Courier New"/>
+          <w:sz w:val="18"/>
+          <w:szCs w:val="18"/>
+        </w:rPr>
+        <w:t>ANY</w:t>
+      </w:r>
+      <w:proofErr w:type="spellEnd"/>
+      <w:r>
+        <w:rPr>
+          <w:rFonts w:ascii="Courier New" w:hAnsi="Courier New" w:cs="Courier New"/>
+          <w:sz w:val="18"/>
+          <w:szCs w:val="18"/>
+        </w:rPr>
+        <w:t xml:space="preserve">    /</w:t>
+      </w:r>
+      <w:proofErr w:type="spellStart"/>
+      <w:r>
+        <w:rPr>
+          <w:rFonts w:ascii="Courier New" w:hAnsi="Courier New" w:cs="Courier New"/>
+          <w:sz w:val="18"/>
+          <w:szCs w:val="18"/>
+        </w:rPr>
+        <w:t>api</w:t>
+      </w:r>
+      <w:proofErr w:type="spellEnd"/>
+      <w:r>
+        <w:rPr>
+          <w:rFonts w:ascii="Courier New" w:hAnsi="Courier New" w:cs="Courier New"/>
+          <w:sz w:val="18"/>
+          <w:szCs w:val="18"/>
+        </w:rPr>
+        <w:t>/</w:t>
+      </w:r>
+      <w:proofErr w:type="spellStart"/>
+      <w:r>
+        <w:rPr>
+          <w:rFonts w:ascii="Courier New" w:hAnsi="Courier New" w:cs="Courier New"/>
+          <w:sz w:val="18"/>
+          <w:szCs w:val="18"/>
+        </w:rPr>
+        <w:t>login_check</w:t>
+      </w:r>
+      <w:proofErr w:type="spellEnd"/>
     </w:p>
     <w:p>
       <w:pPr>
@@ -3091,29 +4280,21 @@
         <w:rPr>
           <w:color w:val="000000"/>
         </w:rPr>
-        <w:t xml:space="preserve"> Go to checkers-game root directory and execute the following command : </w:t>
-      </w:r>
-    </w:p>
-    <w:p>
-      <w:pPr>
-        <w:pBdr>
-          <w:top w:val="nil"/>
-          <w:left w:val="nil"/>
-          <w:bottom w:val="nil"/>
-          <w:right w:val="nil"/>
-          <w:between w:val="nil"/>
-        </w:pBdr>
-        <w:spacing w:after="120"/>
-        <w:ind w:left="1440"/>
-        <w:rPr>
-          <w:color w:val="000000"/>
-        </w:rPr>
-      </w:pPr>
-      <w:r>
-        <w:rPr>
-          <w:color w:val="000000"/>
-        </w:rPr>
-        <w:t>docker-compose build –no-cache</w:t>
+        <w:t xml:space="preserve">It may be needed to remove </w:t>
+      </w:r>
+      <w:proofErr w:type="spellStart"/>
+      <w:r>
+        <w:rPr>
+          <w:color w:val="000000"/>
+        </w:rPr>
+        <w:t>yarn.lock</w:t>
+      </w:r>
+      <w:proofErr w:type="spellEnd"/>
+      <w:r>
+        <w:rPr>
+          <w:color w:val="000000"/>
+        </w:rPr>
+        <w:t xml:space="preserve"> file in client directory and then execute yarn install command before executing the command mentioned in step 3.</w:t>
       </w:r>
     </w:p>
     <w:p>
@@ -3135,7 +4316,21 @@
         <w:rPr>
           <w:color w:val="000000"/>
         </w:rPr>
-        <w:t>It may be needed to remove yarn.lock file in client directory and then execute yarn install command before executing the command mentioned in step 3.</w:t>
+        <w:t xml:space="preserve">Generate certificates and keys for the server using OpenSSL and copy it to server/httpd-conf directory named as </w:t>
+      </w:r>
+      <w:proofErr w:type="spellStart"/>
+      <w:r>
+        <w:rPr>
+          <w:color w:val="000000"/>
+        </w:rPr>
+        <w:t>server.key</w:t>
+      </w:r>
+      <w:proofErr w:type="spellEnd"/>
+      <w:r>
+        <w:rPr>
+          <w:color w:val="000000"/>
+        </w:rPr>
+        <w:t xml:space="preserve"> and server.crt.</w:t>
       </w:r>
     </w:p>
     <w:p>
@@ -3157,7 +4352,63 @@
         <w:rPr>
           <w:color w:val="000000"/>
         </w:rPr>
-        <w:t>Generate certificates and keys for the server using OpenSSL and copy it to server/httpd-conf directory named as server.key and server.crt.</w:t>
+        <w:t xml:space="preserve">Generate certificates and keys for the </w:t>
+      </w:r>
+      <w:r>
+        <w:rPr>
+          <w:color w:val="000000"/>
+        </w:rPr>
+        <w:t>client</w:t>
+      </w:r>
+      <w:r>
+        <w:rPr>
+          <w:color w:val="000000"/>
+        </w:rPr>
+        <w:t xml:space="preserve"> using OpenSSL and copy it to </w:t>
+      </w:r>
+      <w:r>
+        <w:rPr>
+          <w:color w:val="000000"/>
+        </w:rPr>
+        <w:t>client</w:t>
+      </w:r>
+      <w:r>
+        <w:rPr>
+          <w:color w:val="000000"/>
+        </w:rPr>
+        <w:t xml:space="preserve"> directory named as </w:t>
+      </w:r>
+      <w:proofErr w:type="spellStart"/>
+      <w:r>
+        <w:rPr>
+          <w:color w:val="000000"/>
+        </w:rPr>
+        <w:t>client</w:t>
+      </w:r>
+      <w:r>
+        <w:rPr>
+          <w:color w:val="000000"/>
+        </w:rPr>
+        <w:t>.key</w:t>
+      </w:r>
+      <w:proofErr w:type="spellEnd"/>
+      <w:r>
+        <w:rPr>
+          <w:color w:val="000000"/>
+        </w:rPr>
+        <w:t xml:space="preserve"> and </w:t>
+      </w:r>
+      <w:r>
+        <w:rPr>
+          <w:color w:val="000000"/>
+        </w:rPr>
+        <w:t>client</w:t>
+      </w:r>
+      <w:r>
+        <w:rPr>
+          <w:color w:val="000000"/>
+        </w:rPr>
+        <w:t>.crt.</w:t>
       </w:r>
     </w:p>
     <w:p>
@@ -3179,7 +4430,365 @@
         <w:rPr>
           <w:color w:val="000000"/>
         </w:rPr>
-        <w:t>To start the project : docker-compose up.</w:t>
+        <w:t>The commands to generate certificate</w:t>
+      </w:r>
+      <w:r>
+        <w:rPr>
+          <w:color w:val="000000"/>
+        </w:rPr>
+        <w:t xml:space="preserve"> for server</w:t>
+      </w:r>
+      <w:r>
+        <w:rPr>
+          <w:color w:val="000000"/>
+        </w:rPr>
+        <w:t xml:space="preserve"> is : </w:t>
+      </w:r>
+    </w:p>
+    <w:p>
+      <w:pPr>
+        <w:pStyle w:val="HTMLPreformatted"/>
+        <w:pBdr>
+          <w:top w:val="single" w:sz="6" w:space="6" w:color="E8E8E8"/>
+          <w:left w:val="single" w:sz="6" w:space="9" w:color="E8E8E8"/>
+          <w:bottom w:val="single" w:sz="6" w:space="6" w:color="E8E8E8"/>
+          <w:right w:val="single" w:sz="6" w:space="9" w:color="E8E8E8"/>
+        </w:pBdr>
+        <w:shd w:val="clear" w:color="auto" w:fill="EEEEFF"/>
+        <w:spacing w:after="225"/>
+        <w:rPr>
+          <w:rStyle w:val="HTMLCode"/>
+          <w:color w:val="000000"/>
+          <w:sz w:val="18"/>
+          <w:szCs w:val="18"/>
+          <w:bdr w:val="none" w:sz="0" w:space="0" w:color="auto" w:frame="1"/>
+          <w:shd w:val="clear" w:color="auto" w:fill="EEEEFF"/>
+        </w:rPr>
+      </w:pPr>
+      <w:r>
+        <w:rPr>
+          <w:sz w:val="18"/>
+          <w:szCs w:val="18"/>
+        </w:rPr>
+        <w:t xml:space="preserve">  </w:t>
+      </w:r>
+      <w:proofErr w:type="spellStart"/>
+      <w:r>
+        <w:rPr>
+          <w:rStyle w:val="HTMLCode"/>
+          <w:color w:val="000000"/>
+          <w:sz w:val="18"/>
+          <w:szCs w:val="18"/>
+          <w:bdr w:val="none" w:sz="0" w:space="0" w:color="auto" w:frame="1"/>
+          <w:shd w:val="clear" w:color="auto" w:fill="EEEEFF"/>
+        </w:rPr>
+        <w:t>openssl</w:t>
+      </w:r>
+      <w:proofErr w:type="spellEnd"/>
+      <w:r>
+        <w:rPr>
+          <w:rStyle w:val="HTMLCode"/>
+          <w:color w:val="000000"/>
+          <w:sz w:val="18"/>
+          <w:szCs w:val="18"/>
+          <w:bdr w:val="none" w:sz="0" w:space="0" w:color="auto" w:frame="1"/>
+          <w:shd w:val="clear" w:color="auto" w:fill="EEEEFF"/>
+        </w:rPr>
+        <w:t xml:space="preserve"> req -x509 -out </w:t>
+      </w:r>
+      <w:r>
+        <w:rPr>
+          <w:rStyle w:val="HTMLCode"/>
+          <w:color w:val="000000"/>
+          <w:sz w:val="18"/>
+          <w:szCs w:val="18"/>
+          <w:bdr w:val="none" w:sz="0" w:space="0" w:color="auto" w:frame="1"/>
+          <w:shd w:val="clear" w:color="auto" w:fill="EEEEFF"/>
+        </w:rPr>
+        <w:t>server</w:t>
+      </w:r>
+      <w:r>
+        <w:rPr>
+          <w:rStyle w:val="HTMLCode"/>
+          <w:color w:val="000000"/>
+          <w:sz w:val="18"/>
+          <w:szCs w:val="18"/>
+          <w:bdr w:val="none" w:sz="0" w:space="0" w:color="auto" w:frame="1"/>
+          <w:shd w:val="clear" w:color="auto" w:fill="EEEEFF"/>
+        </w:rPr>
+        <w:t>.crt -</w:t>
+      </w:r>
+      <w:proofErr w:type="spellStart"/>
+      <w:r>
+        <w:rPr>
+          <w:rStyle w:val="HTMLCode"/>
+          <w:color w:val="000000"/>
+          <w:sz w:val="18"/>
+          <w:szCs w:val="18"/>
+          <w:bdr w:val="none" w:sz="0" w:space="0" w:color="auto" w:frame="1"/>
+          <w:shd w:val="clear" w:color="auto" w:fill="EEEEFF"/>
+        </w:rPr>
+        <w:t>keyout</w:t>
+      </w:r>
+      <w:proofErr w:type="spellEnd"/>
+      <w:r>
+        <w:rPr>
+          <w:rStyle w:val="HTMLCode"/>
+          <w:color w:val="000000"/>
+          <w:sz w:val="18"/>
+          <w:szCs w:val="18"/>
+          <w:bdr w:val="none" w:sz="0" w:space="0" w:color="auto" w:frame="1"/>
+          <w:shd w:val="clear" w:color="auto" w:fill="EEEEFF"/>
+        </w:rPr>
+        <w:t xml:space="preserve"> </w:t>
+      </w:r>
+      <w:proofErr w:type="spellStart"/>
+      <w:r>
+        <w:rPr>
+          <w:rStyle w:val="HTMLCode"/>
+          <w:color w:val="000000"/>
+          <w:sz w:val="18"/>
+          <w:szCs w:val="18"/>
+          <w:bdr w:val="none" w:sz="0" w:space="0" w:color="auto" w:frame="1"/>
+          <w:shd w:val="clear" w:color="auto" w:fill="EEEEFF"/>
+        </w:rPr>
+        <w:t>server</w:t>
+      </w:r>
+      <w:r>
+        <w:rPr>
+          <w:rStyle w:val="HTMLCode"/>
+          <w:color w:val="000000"/>
+          <w:sz w:val="18"/>
+          <w:szCs w:val="18"/>
+          <w:bdr w:val="none" w:sz="0" w:space="0" w:color="auto" w:frame="1"/>
+          <w:shd w:val="clear" w:color="auto" w:fill="EEEEFF"/>
+        </w:rPr>
+        <w:t>.key</w:t>
+      </w:r>
+      <w:proofErr w:type="spellEnd"/>
+      <w:r>
+        <w:rPr>
+          <w:rStyle w:val="HTMLCode"/>
+          <w:color w:val="000000"/>
+          <w:sz w:val="18"/>
+          <w:szCs w:val="18"/>
+          <w:bdr w:val="none" w:sz="0" w:space="0" w:color="auto" w:frame="1"/>
+          <w:shd w:val="clear" w:color="auto" w:fill="EEEEFF"/>
+        </w:rPr>
+        <w:t xml:space="preserve"> \</w:t>
+      </w:r>
+    </w:p>
+    <w:p>
+      <w:pPr>
+        <w:pStyle w:val="HTMLPreformatted"/>
+        <w:pBdr>
+          <w:top w:val="single" w:sz="6" w:space="6" w:color="E8E8E8"/>
+          <w:left w:val="single" w:sz="6" w:space="9" w:color="E8E8E8"/>
+          <w:bottom w:val="single" w:sz="6" w:space="6" w:color="E8E8E8"/>
+          <w:right w:val="single" w:sz="6" w:space="9" w:color="E8E8E8"/>
+        </w:pBdr>
+        <w:shd w:val="clear" w:color="auto" w:fill="EEEEFF"/>
+        <w:spacing w:after="225"/>
+        <w:rPr>
+          <w:rStyle w:val="HTMLCode"/>
+          <w:color w:val="000000"/>
+          <w:sz w:val="18"/>
+          <w:szCs w:val="18"/>
+          <w:bdr w:val="none" w:sz="0" w:space="0" w:color="auto" w:frame="1"/>
+          <w:shd w:val="clear" w:color="auto" w:fill="EEEEFF"/>
+        </w:rPr>
+      </w:pPr>
+      <w:r>
+        <w:rPr>
+          <w:rStyle w:val="HTMLCode"/>
+          <w:color w:val="000000"/>
+          <w:sz w:val="18"/>
+          <w:szCs w:val="18"/>
+          <w:bdr w:val="none" w:sz="0" w:space="0" w:color="auto" w:frame="1"/>
+          <w:shd w:val="clear" w:color="auto" w:fill="EEEEFF"/>
+        </w:rPr>
+        <w:t xml:space="preserve">  -</w:t>
+      </w:r>
+      <w:proofErr w:type="spellStart"/>
+      <w:r>
+        <w:rPr>
+          <w:rStyle w:val="HTMLCode"/>
+          <w:color w:val="000000"/>
+          <w:sz w:val="18"/>
+          <w:szCs w:val="18"/>
+          <w:bdr w:val="none" w:sz="0" w:space="0" w:color="auto" w:frame="1"/>
+          <w:shd w:val="clear" w:color="auto" w:fill="EEEEFF"/>
+        </w:rPr>
+        <w:t>newkey</w:t>
+      </w:r>
+      <w:proofErr w:type="spellEnd"/>
+      <w:r>
+        <w:rPr>
+          <w:rStyle w:val="HTMLCode"/>
+          <w:color w:val="000000"/>
+          <w:sz w:val="18"/>
+          <w:szCs w:val="18"/>
+          <w:bdr w:val="none" w:sz="0" w:space="0" w:color="auto" w:frame="1"/>
+          <w:shd w:val="clear" w:color="auto" w:fill="EEEEFF"/>
+        </w:rPr>
+        <w:t xml:space="preserve"> rsa:2048 -nodes -sha256 \</w:t>
+      </w:r>
+    </w:p>
+    <w:p>
+      <w:pPr>
+        <w:pStyle w:val="HTMLPreformatted"/>
+        <w:pBdr>
+          <w:top w:val="single" w:sz="6" w:space="6" w:color="E8E8E8"/>
+          <w:left w:val="single" w:sz="6" w:space="9" w:color="E8E8E8"/>
+          <w:bottom w:val="single" w:sz="6" w:space="6" w:color="E8E8E8"/>
+          <w:right w:val="single" w:sz="6" w:space="9" w:color="E8E8E8"/>
+        </w:pBdr>
+        <w:shd w:val="clear" w:color="auto" w:fill="EEEEFF"/>
+        <w:spacing w:after="225"/>
+        <w:rPr>
+          <w:rStyle w:val="HTMLCode"/>
+          <w:color w:val="000000"/>
+          <w:sz w:val="18"/>
+          <w:szCs w:val="18"/>
+          <w:bdr w:val="none" w:sz="0" w:space="0" w:color="auto" w:frame="1"/>
+          <w:shd w:val="clear" w:color="auto" w:fill="EEEEFF"/>
+        </w:rPr>
+      </w:pPr>
+      <w:r>
+        <w:rPr>
+          <w:rStyle w:val="HTMLCode"/>
+          <w:color w:val="000000"/>
+          <w:sz w:val="18"/>
+          <w:szCs w:val="18"/>
+          <w:bdr w:val="none" w:sz="0" w:space="0" w:color="auto" w:frame="1"/>
+          <w:shd w:val="clear" w:color="auto" w:fill="EEEEFF"/>
+        </w:rPr>
+        <w:t xml:space="preserve">  -subj '/CN=localhost' -extensions EXT -config &lt;( \</w:t>
+      </w:r>
+    </w:p>
+    <w:p>
+      <w:pPr>
+        <w:pStyle w:val="HTMLPreformatted"/>
+        <w:pBdr>
+          <w:top w:val="single" w:sz="6" w:space="6" w:color="E8E8E8"/>
+          <w:left w:val="single" w:sz="6" w:space="9" w:color="E8E8E8"/>
+          <w:bottom w:val="single" w:sz="6" w:space="6" w:color="E8E8E8"/>
+          <w:right w:val="single" w:sz="6" w:space="9" w:color="E8E8E8"/>
+        </w:pBdr>
+        <w:shd w:val="clear" w:color="auto" w:fill="EEEEFF"/>
+        <w:spacing w:after="225"/>
+        <w:rPr>
+          <w:color w:val="000000"/>
+          <w:sz w:val="18"/>
+          <w:szCs w:val="18"/>
+        </w:rPr>
+      </w:pPr>
+      <w:r>
+        <w:rPr>
+          <w:rStyle w:val="HTMLCode"/>
+          <w:color w:val="000000"/>
+          <w:sz w:val="18"/>
+          <w:szCs w:val="18"/>
+          <w:bdr w:val="none" w:sz="0" w:space="0" w:color="auto" w:frame="1"/>
+          <w:shd w:val="clear" w:color="auto" w:fill="EEEEFF"/>
+        </w:rPr>
+        <w:t xml:space="preserve">   </w:t>
+      </w:r>
+      <w:proofErr w:type="spellStart"/>
+      <w:r>
+        <w:rPr>
+          <w:rStyle w:val="HTMLCode"/>
+          <w:color w:val="000000"/>
+          <w:sz w:val="18"/>
+          <w:szCs w:val="18"/>
+          <w:bdr w:val="none" w:sz="0" w:space="0" w:color="auto" w:frame="1"/>
+          <w:shd w:val="clear" w:color="auto" w:fill="EEEEFF"/>
+        </w:rPr>
+        <w:t>printf</w:t>
+      </w:r>
+      <w:proofErr w:type="spellEnd"/>
+      <w:r>
+        <w:rPr>
+          <w:rStyle w:val="HTMLCode"/>
+          <w:color w:val="000000"/>
+          <w:sz w:val="18"/>
+          <w:szCs w:val="18"/>
+          <w:bdr w:val="none" w:sz="0" w:space="0" w:color="auto" w:frame="1"/>
+          <w:shd w:val="clear" w:color="auto" w:fill="EEEEFF"/>
+        </w:rPr>
+        <w:t xml:space="preserve"> "[</w:t>
+      </w:r>
+      <w:proofErr w:type="spellStart"/>
+      <w:r>
+        <w:rPr>
+          <w:rStyle w:val="HTMLCode"/>
+          <w:color w:val="000000"/>
+          <w:sz w:val="18"/>
+          <w:szCs w:val="18"/>
+          <w:bdr w:val="none" w:sz="0" w:space="0" w:color="auto" w:frame="1"/>
+          <w:shd w:val="clear" w:color="auto" w:fill="EEEEFF"/>
+        </w:rPr>
+        <w:t>dn</w:t>
+      </w:r>
+      <w:proofErr w:type="spellEnd"/>
+      <w:r>
+        <w:rPr>
+          <w:rStyle w:val="HTMLCode"/>
+          <w:color w:val="000000"/>
+          <w:sz w:val="18"/>
+          <w:szCs w:val="18"/>
+          <w:bdr w:val="none" w:sz="0" w:space="0" w:color="auto" w:frame="1"/>
+          <w:shd w:val="clear" w:color="auto" w:fill="EEEEFF"/>
+        </w:rPr>
+        <w:t>]\</w:t>
+      </w:r>
+      <w:proofErr w:type="spellStart"/>
+      <w:r>
+        <w:rPr>
+          <w:rStyle w:val="HTMLCode"/>
+          <w:color w:val="000000"/>
+          <w:sz w:val="18"/>
+          <w:szCs w:val="18"/>
+          <w:bdr w:val="none" w:sz="0" w:space="0" w:color="auto" w:frame="1"/>
+          <w:shd w:val="clear" w:color="auto" w:fill="EEEEFF"/>
+        </w:rPr>
+        <w:t>nCN</w:t>
+      </w:r>
+      <w:proofErr w:type="spellEnd"/>
+      <w:r>
+        <w:rPr>
+          <w:rStyle w:val="HTMLCode"/>
+          <w:color w:val="000000"/>
+          <w:sz w:val="18"/>
+          <w:szCs w:val="18"/>
+          <w:bdr w:val="none" w:sz="0" w:space="0" w:color="auto" w:frame="1"/>
+          <w:shd w:val="clear" w:color="auto" w:fill="EEEEFF"/>
+        </w:rPr>
+        <w:t>=localhost\n[req]\</w:t>
+      </w:r>
+      <w:proofErr w:type="spellStart"/>
+      <w:r>
+        <w:rPr>
+          <w:rStyle w:val="HTMLCode"/>
+          <w:color w:val="000000"/>
+          <w:sz w:val="18"/>
+          <w:szCs w:val="18"/>
+          <w:bdr w:val="none" w:sz="0" w:space="0" w:color="auto" w:frame="1"/>
+          <w:shd w:val="clear" w:color="auto" w:fill="EEEEFF"/>
+        </w:rPr>
+        <w:t>ndistinguished_name</w:t>
+      </w:r>
+      <w:proofErr w:type="spellEnd"/>
+      <w:r>
+        <w:rPr>
+          <w:rStyle w:val="HTMLCode"/>
+          <w:color w:val="000000"/>
+          <w:sz w:val="18"/>
+          <w:szCs w:val="18"/>
+          <w:bdr w:val="none" w:sz="0" w:space="0" w:color="auto" w:frame="1"/>
+          <w:shd w:val="clear" w:color="auto" w:fill="EEEEFF"/>
+        </w:rPr>
+        <w:t xml:space="preserve"> = dn\n[EXT]\nsubjectAltName=DNS:localhost\nkeyUsage=digitalSignature\nextendedKeyUsage=serverAuth")</w:t>
       </w:r>
     </w:p>
     <w:p>
@@ -3201,10 +4810,83 @@
         <w:rPr>
           <w:color w:val="000000"/>
         </w:rPr>
+        <w:t xml:space="preserve">Go to checkers-game root directory and execute the following command : </w:t>
+      </w:r>
+    </w:p>
+    <w:p>
+      <w:pPr>
+        <w:pBdr>
+          <w:top w:val="nil"/>
+          <w:left w:val="nil"/>
+          <w:bottom w:val="nil"/>
+          <w:right w:val="nil"/>
+          <w:between w:val="nil"/>
+        </w:pBdr>
+        <w:spacing w:after="120"/>
+        <w:ind w:left="1440"/>
+        <w:rPr>
+          <w:rFonts w:ascii="Courier New" w:hAnsi="Courier New" w:cs="Courier New"/>
+          <w:color w:val="000000"/>
+        </w:rPr>
+      </w:pPr>
+      <w:r>
+        <w:rPr>
+          <w:rFonts w:ascii="Courier New" w:hAnsi="Courier New" w:cs="Courier New"/>
+          <w:color w:val="000000"/>
+        </w:rPr>
+        <w:t>docker-compose build –no-cache</w:t>
+      </w:r>
+    </w:p>
+    <w:p>
+      <w:pPr>
+        <w:numPr>
+          <w:ilvl w:val="0"/>
+          <w:numId w:val="5"/>
+        </w:numPr>
+        <w:pBdr>
+          <w:top w:val="nil"/>
+          <w:left w:val="nil"/>
+          <w:bottom w:val="nil"/>
+          <w:right w:val="nil"/>
+          <w:between w:val="nil"/>
+        </w:pBdr>
+        <w:spacing w:after="120"/>
+      </w:pPr>
+      <w:r>
+        <w:rPr>
+          <w:color w:val="000000"/>
+        </w:rPr>
+        <w:t>To start the project : docker-compose up.</w:t>
+      </w:r>
+    </w:p>
+    <w:p>
+      <w:pPr>
+        <w:numPr>
+          <w:ilvl w:val="0"/>
+          <w:numId w:val="5"/>
+        </w:numPr>
+        <w:pBdr>
+          <w:top w:val="nil"/>
+          <w:left w:val="nil"/>
+          <w:bottom w:val="nil"/>
+          <w:right w:val="nil"/>
+          <w:between w:val="nil"/>
+        </w:pBdr>
+        <w:spacing w:after="120"/>
+      </w:pPr>
+      <w:r>
+        <w:rPr>
+          <w:color w:val="000000"/>
+        </w:rPr>
         <w:t xml:space="preserve">Open Google Chrome/Firefox browser and enter the </w:t>
       </w:r>
-      <w:r>
-        <w:t>url : https://localhost:3000</w:t>
+      <w:proofErr w:type="spellStart"/>
+      <w:r>
+        <w:t>url</w:t>
+      </w:r>
+      <w:proofErr w:type="spellEnd"/>
+      <w:r>
+        <w:t xml:space="preserve"> : https://localhost:3000</w:t>
       </w:r>
     </w:p>
     <w:p>
@@ -3221,6 +4903,17 @@
     </w:p>
     <w:p>
       <w:pPr>
+        <w:pStyle w:val="BodyText"/>
+      </w:pPr>
+      <w:r>
+        <w:t xml:space="preserve">Kindly note that </w:t>
+      </w:r>
+      <w:r>
+        <w:t>the setup is not yet online on AWS due to resource constraints in free tier account.</w:t>
+      </w:r>
+    </w:p>
+    <w:p>
+      <w:pPr>
         <w:numPr>
           <w:ilvl w:val="0"/>
           <w:numId w:val="9"/>
@@ -3288,6 +4981,7 @@
         </w:numPr>
       </w:pPr>
       <w:r>
+        <w:lastRenderedPageBreak/>
         <w:t>Operating Instructions</w:t>
       </w:r>
     </w:p>
@@ -3439,7 +5133,13 @@
         <w:ind w:left="720"/>
       </w:pPr>
       <w:r>
-        <w:t>Access the URL for playing the game https://DECIDEIT.com</w:t>
+        <w:t>Access the URL for playing the game https://</w:t>
+      </w:r>
+      <w:r>
+        <w:t>&lt;registereddomain&gt;</w:t>
+      </w:r>
+      <w:r>
+        <w:t>.com</w:t>
       </w:r>
     </w:p>
     <w:p>
@@ -3451,7 +5151,6 @@
         </w:numPr>
       </w:pPr>
       <w:r>
-        <w:lastRenderedPageBreak/>
         <w:t>Instructions for playing the game</w:t>
       </w:r>
     </w:p>
@@ -3654,6 +5353,7 @@
         </w:numPr>
       </w:pPr>
       <w:r>
+        <w:lastRenderedPageBreak/>
         <w:t>Assurance Case Summary</w:t>
       </w:r>
     </w:p>
@@ -3678,13 +5378,264 @@
         <w:pStyle w:val="BodyText"/>
       </w:pPr>
       <w:r>
-        <w:t>DIAGRAMS</w:t>
+        <w:rPr>
+          <w:noProof/>
+        </w:rPr>
+        <w:lastRenderedPageBreak/>
+        <w:drawing>
+          <wp:inline distT="0" distB="0" distL="0" distR="0" wp14:anchorId="1008064B" wp14:editId="70877B38">
+            <wp:extent cx="6385560" cy="8473440"/>
+            <wp:effectExtent l="0" t="0" r="0" b="3810"/>
+            <wp:docPr id="1" name="Picture 1"/>
+            <wp:cNvGraphicFramePr>
+              <a:graphicFrameLocks xmlns:a="http://schemas.openxmlformats.org/drawingml/2006/main" noChangeAspect="1"/>
+            </wp:cNvGraphicFramePr>
+            <a:graphic xmlns:a="http://schemas.openxmlformats.org/drawingml/2006/main">
+              <a:graphicData uri="http://schemas.openxmlformats.org/drawingml/2006/picture">
+                <pic:pic xmlns:pic="http://schemas.openxmlformats.org/drawingml/2006/picture">
+                  <pic:nvPicPr>
+                    <pic:cNvPr id="0" name="Picture 1"/>
+                    <pic:cNvPicPr>
+                      <a:picLocks noChangeAspect="1" noChangeArrowheads="1"/>
+                    </pic:cNvPicPr>
+                  </pic:nvPicPr>
+                  <pic:blipFill>
+                    <a:blip r:embed="rId11">
+                      <a:extLst>
+                        <a:ext uri="{28A0092B-C50C-407E-A947-70E740481C1C}">
+                          <a14:useLocalDpi xmlns:a14="http://schemas.microsoft.com/office/drawing/2010/main" val="0"/>
+                        </a:ext>
+                      </a:extLst>
+                    </a:blip>
+                    <a:srcRect/>
+                    <a:stretch>
+                      <a:fillRect/>
+                    </a:stretch>
+                  </pic:blipFill>
+                  <pic:spPr bwMode="auto">
+                    <a:xfrm>
+                      <a:off x="0" y="0"/>
+                      <a:ext cx="6385560" cy="8473440"/>
+                    </a:xfrm>
+                    <a:prstGeom prst="rect">
+                      <a:avLst/>
+                    </a:prstGeom>
+                    <a:noFill/>
+                    <a:ln>
+                      <a:noFill/>
+                    </a:ln>
+                  </pic:spPr>
+                </pic:pic>
+              </a:graphicData>
+            </a:graphic>
+          </wp:inline>
+        </w:drawing>
       </w:r>
     </w:p>
     <w:p>
       <w:pPr>
         <w:pStyle w:val="BodyText"/>
       </w:pPr>
+      <w:r>
+        <w:rPr>
+          <w:noProof/>
+        </w:rPr>
+        <w:lastRenderedPageBreak/>
+        <w:drawing>
+          <wp:inline distT="0" distB="0" distL="0" distR="0" wp14:anchorId="696C782E" wp14:editId="4B395ED2">
+            <wp:extent cx="6598920" cy="6804660"/>
+            <wp:effectExtent l="0" t="0" r="0" b="0"/>
+            <wp:docPr id="3" name="Picture 3"/>
+            <wp:cNvGraphicFramePr>
+              <a:graphicFrameLocks xmlns:a="http://schemas.openxmlformats.org/drawingml/2006/main" noChangeAspect="1"/>
+            </wp:cNvGraphicFramePr>
+            <a:graphic xmlns:a="http://schemas.openxmlformats.org/drawingml/2006/main">
+              <a:graphicData uri="http://schemas.openxmlformats.org/drawingml/2006/picture">
+                <pic:pic xmlns:pic="http://schemas.openxmlformats.org/drawingml/2006/picture">
+                  <pic:nvPicPr>
+                    <pic:cNvPr id="0" name="Picture 3"/>
+                    <pic:cNvPicPr>
+                      <a:picLocks noChangeAspect="1" noChangeArrowheads="1"/>
+                    </pic:cNvPicPr>
+                  </pic:nvPicPr>
+                  <pic:blipFill>
+                    <a:blip r:embed="rId12">
+                      <a:extLst>
+                        <a:ext uri="{28A0092B-C50C-407E-A947-70E740481C1C}">
+                          <a14:useLocalDpi xmlns:a14="http://schemas.microsoft.com/office/drawing/2010/main" val="0"/>
+                        </a:ext>
+                      </a:extLst>
+                    </a:blip>
+                    <a:srcRect/>
+                    <a:stretch>
+                      <a:fillRect/>
+                    </a:stretch>
+                  </pic:blipFill>
+                  <pic:spPr bwMode="auto">
+                    <a:xfrm>
+                      <a:off x="0" y="0"/>
+                      <a:ext cx="6598920" cy="6804660"/>
+                    </a:xfrm>
+                    <a:prstGeom prst="rect">
+                      <a:avLst/>
+                    </a:prstGeom>
+                    <a:noFill/>
+                    <a:ln>
+                      <a:noFill/>
+                    </a:ln>
+                  </pic:spPr>
+                </pic:pic>
+              </a:graphicData>
+            </a:graphic>
+          </wp:inline>
+        </w:drawing>
+      </w:r>
+    </w:p>
+    <w:p>
+      <w:pPr>
+        <w:pStyle w:val="BodyText"/>
+      </w:pPr>
+    </w:p>
+    <w:p>
+      <w:pPr>
+        <w:pStyle w:val="BodyText"/>
+      </w:pPr>
+    </w:p>
+    <w:p>
+      <w:pPr>
+        <w:pStyle w:val="BodyText"/>
+      </w:pPr>
+    </w:p>
+    <w:p>
+      <w:pPr>
+        <w:pStyle w:val="BodyText"/>
+      </w:pPr>
+    </w:p>
+    <w:p>
+      <w:pPr>
+        <w:pStyle w:val="BodyText"/>
+      </w:pPr>
+    </w:p>
+    <w:p>
+      <w:pPr>
+        <w:pStyle w:val="BodyText"/>
+      </w:pPr>
+      <w:r>
+        <w:rPr>
+          <w:noProof/>
+        </w:rPr>
+        <w:lastRenderedPageBreak/>
+        <w:drawing>
+          <wp:inline distT="0" distB="0" distL="0" distR="0" wp14:anchorId="06A414B3" wp14:editId="4FFD7AB6">
+            <wp:extent cx="5943600" cy="7879080"/>
+            <wp:effectExtent l="0" t="0" r="0" b="7620"/>
+            <wp:docPr id="4" name="Picture 4"/>
+            <wp:cNvGraphicFramePr>
+              <a:graphicFrameLocks xmlns:a="http://schemas.openxmlformats.org/drawingml/2006/main" noChangeAspect="1"/>
+            </wp:cNvGraphicFramePr>
+            <a:graphic xmlns:a="http://schemas.openxmlformats.org/drawingml/2006/main">
+              <a:graphicData uri="http://schemas.openxmlformats.org/drawingml/2006/picture">
+                <pic:pic xmlns:pic="http://schemas.openxmlformats.org/drawingml/2006/picture">
+                  <pic:nvPicPr>
+                    <pic:cNvPr id="0" name="Picture 5"/>
+                    <pic:cNvPicPr>
+                      <a:picLocks noChangeAspect="1" noChangeArrowheads="1"/>
+                    </pic:cNvPicPr>
+                  </pic:nvPicPr>
+                  <pic:blipFill>
+                    <a:blip r:embed="rId13">
+                      <a:extLst>
+                        <a:ext uri="{28A0092B-C50C-407E-A947-70E740481C1C}">
+                          <a14:useLocalDpi xmlns:a14="http://schemas.microsoft.com/office/drawing/2010/main" val="0"/>
+                        </a:ext>
+                      </a:extLst>
+                    </a:blip>
+                    <a:srcRect/>
+                    <a:stretch>
+                      <a:fillRect/>
+                    </a:stretch>
+                  </pic:blipFill>
+                  <pic:spPr bwMode="auto">
+                    <a:xfrm>
+                      <a:off x="0" y="0"/>
+                      <a:ext cx="5943600" cy="7879080"/>
+                    </a:xfrm>
+                    <a:prstGeom prst="rect">
+                      <a:avLst/>
+                    </a:prstGeom>
+                    <a:noFill/>
+                    <a:ln>
+                      <a:noFill/>
+                    </a:ln>
+                  </pic:spPr>
+                </pic:pic>
+              </a:graphicData>
+            </a:graphic>
+          </wp:inline>
+        </w:drawing>
+      </w:r>
+    </w:p>
+    <w:p>
+      <w:pPr>
+        <w:pStyle w:val="BodyText"/>
+      </w:pPr>
+    </w:p>
+    <w:p>
+      <w:pPr>
+        <w:pStyle w:val="BodyText"/>
+      </w:pPr>
+      <w:r>
+        <w:rPr>
+          <w:noProof/>
+        </w:rPr>
+        <w:lastRenderedPageBreak/>
+        <w:drawing>
+          <wp:inline distT="0" distB="0" distL="0" distR="0" wp14:anchorId="2E78AFAE" wp14:editId="518AC05C">
+            <wp:extent cx="5734473" cy="3970020"/>
+            <wp:effectExtent l="0" t="0" r="0" b="0"/>
+            <wp:docPr id="5" name="Picture 5"/>
+            <wp:cNvGraphicFramePr>
+              <a:graphicFrameLocks xmlns:a="http://schemas.openxmlformats.org/drawingml/2006/main" noChangeAspect="1"/>
+            </wp:cNvGraphicFramePr>
+            <a:graphic xmlns:a="http://schemas.openxmlformats.org/drawingml/2006/main">
+              <a:graphicData uri="http://schemas.openxmlformats.org/drawingml/2006/picture">
+                <pic:pic xmlns:pic="http://schemas.openxmlformats.org/drawingml/2006/picture">
+                  <pic:nvPicPr>
+                    <pic:cNvPr id="0" name="Picture 7"/>
+                    <pic:cNvPicPr>
+                      <a:picLocks noChangeAspect="1" noChangeArrowheads="1"/>
+                    </pic:cNvPicPr>
+                  </pic:nvPicPr>
+                  <pic:blipFill rotWithShape="1">
+                    <a:blip r:embed="rId14">
+                      <a:extLst>
+                        <a:ext uri="{28A0092B-C50C-407E-A947-70E740481C1C}">
+                          <a14:useLocalDpi xmlns:a14="http://schemas.microsoft.com/office/drawing/2010/main" val="0"/>
+                        </a:ext>
+                      </a:extLst>
+                    </a:blip>
+                    <a:srcRect l="1513" t="-1286" r="31526" b="34324"/>
+                    <a:stretch/>
+                  </pic:blipFill>
+                  <pic:spPr bwMode="auto">
+                    <a:xfrm>
+                      <a:off x="0" y="0"/>
+                      <a:ext cx="5752797" cy="3982706"/>
+                    </a:xfrm>
+                    <a:prstGeom prst="rect">
+                      <a:avLst/>
+                    </a:prstGeom>
+                    <a:noFill/>
+                    <a:ln>
+                      <a:noFill/>
+                    </a:ln>
+                  </pic:spPr>
+                </pic:pic>
+              </a:graphicData>
+            </a:graphic>
+          </wp:inline>
+        </w:drawing>
+      </w:r>
     </w:p>
     <w:p>
       <w:pPr>
@@ -3748,7 +5699,6 @@
         <w:jc w:val="both"/>
       </w:pPr>
       <w:r>
-        <w:lastRenderedPageBreak/>
         <w:t xml:space="preserve">The passwords are not stored in plain text. They are stored in database </w:t>
       </w:r>
       <w:r>
@@ -3758,7 +5708,15 @@
         <w:t xml:space="preserve">using Argon2i password hasher which is </w:t>
       </w:r>
       <w:r>
-        <w:t>better than bcrypt (high hashing cost) and more secure.</w:t>
+        <w:t xml:space="preserve">better than </w:t>
+      </w:r>
+      <w:proofErr w:type="spellStart"/>
+      <w:r>
+        <w:t>bcrypt</w:t>
+      </w:r>
+      <w:proofErr w:type="spellEnd"/>
+      <w:r>
+        <w:t xml:space="preserve"> (high hashing cost) and more secure.</w:t>
       </w:r>
       <w:r>
         <w:t xml:space="preserve"> The database never stores the passwords in plain text format.</w:t>
@@ -3770,7 +5728,15 @@
         <w:t>performed</w:t>
       </w:r>
       <w:r>
-        <w:t xml:space="preserve"> in the  AuthController.php </w:t>
+        <w:t xml:space="preserve"> in the  </w:t>
+      </w:r>
+      <w:proofErr w:type="spellStart"/>
+      <w:r>
+        <w:t>AuthController.php</w:t>
+      </w:r>
+      <w:proofErr w:type="spellEnd"/>
+      <w:r>
+        <w:t xml:space="preserve"> </w:t>
       </w:r>
       <w:r>
         <w:t xml:space="preserve">controller section where the request from the client is decoded and then the provided password is being matched against the stored database entry to verify the correctness. </w:t>
@@ -3849,7 +5815,11 @@
         <w:t>any registered user who logins into the server with a validity of 30 minutes. Each user is assigned a unique token s</w:t>
       </w:r>
       <w:r>
-        <w:t>o that all the requests generated from the user will provide this unique id along with each request to the server.</w:t>
+        <w:t xml:space="preserve">o that all the requests generated from </w:t>
+      </w:r>
+      <w:r>
+        <w:lastRenderedPageBreak/>
+        <w:t>the user will provide this unique id along with each request to the server.</w:t>
       </w:r>
       <w:r>
         <w:t xml:space="preserve"> JWT authentication bundle is used to generate such tokens. </w:t>
@@ -3890,7 +5860,15 @@
         <w:t>Symfony provides a security module where we have configured firewall to prevent unauthorized users to access other URLs</w:t>
       </w:r>
       <w:r>
-        <w:t>. The configuration is stored in security.yaml file.</w:t>
+        <w:t xml:space="preserve">. The configuration is stored in </w:t>
+      </w:r>
+      <w:proofErr w:type="spellStart"/>
+      <w:r>
+        <w:t>security.yaml</w:t>
+      </w:r>
+      <w:proofErr w:type="spellEnd"/>
+      <w:r>
+        <w:t xml:space="preserve"> file.</w:t>
       </w:r>
     </w:p>
     <w:p>
@@ -3979,7 +5957,15 @@
         <w:jc w:val="both"/>
       </w:pPr>
       <w:r>
-        <w:t>The game information such has the current move</w:t>
+        <w:t xml:space="preserve">The game information such </w:t>
+      </w:r>
+      <w:proofErr w:type="spellStart"/>
+      <w:r>
+        <w:t>has</w:t>
+      </w:r>
+      <w:proofErr w:type="spellEnd"/>
+      <w:r>
+        <w:t xml:space="preserve"> the current move</w:t>
       </w:r>
       <w:r>
         <w:t xml:space="preserve">, the history of game moves, the players which are part of the game is not modifiable by a user explicitly. The JSON requests from the client side is sent encrypted along with user token </w:t>
@@ -3998,8 +5984,15 @@
         <w:jc w:val="both"/>
       </w:pPr>
       <w:r>
-        <w:lastRenderedPageBreak/>
-        <w:t xml:space="preserve">Modification to the source code of the game application is not possible without authorization from the github. The code is available to modify only to the trusted collaborators </w:t>
+        <w:t xml:space="preserve">Modification to the source code of the game application is not possible without authorization from the </w:t>
+      </w:r>
+      <w:proofErr w:type="spellStart"/>
+      <w:r>
+        <w:t>github</w:t>
+      </w:r>
+      <w:proofErr w:type="spellEnd"/>
+      <w:r>
+        <w:t xml:space="preserve">. The code is available to modify only to the trusted collaborators </w:t>
       </w:r>
       <w:r>
         <w:t>for the project.</w:t>
@@ -4104,6 +6097,7 @@
         <w:jc w:val="both"/>
       </w:pPr>
       <w:r>
+        <w:lastRenderedPageBreak/>
         <w:t xml:space="preserve">There is a timeout associated with each </w:t>
       </w:r>
       <w:r>
@@ -4221,10 +6215,18 @@
         <w:t xml:space="preserve">We fixed those by making changes in the server side. For Apache, the changes were done in apache2.conf file to </w:t>
       </w:r>
       <w:r>
-        <w:t>prevent Cross Site Scripting (XSS) attacks, ClickJack</w:t>
-      </w:r>
-      <w:r>
-        <w:t>ing etc.</w:t>
+        <w:t xml:space="preserve">prevent Cross Site Scripting (XSS) attacks, </w:t>
+      </w:r>
+      <w:proofErr w:type="spellStart"/>
+      <w:r>
+        <w:t>ClickJack</w:t>
+      </w:r>
+      <w:r>
+        <w:t>ing</w:t>
+      </w:r>
+      <w:proofErr w:type="spellEnd"/>
+      <w:r>
+        <w:t xml:space="preserve"> etc.</w:t>
       </w:r>
     </w:p>
     <w:p>
@@ -4236,7 +6238,15 @@
         </w:numPr>
       </w:pPr>
       <w:r>
-        <w:t xml:space="preserve">We have also enabled nosniff in X-Content-Type-Options HTTP response header </w:t>
+        <w:t xml:space="preserve">We have also enabled </w:t>
+      </w:r>
+      <w:proofErr w:type="spellStart"/>
+      <w:r>
+        <w:t>nosniff</w:t>
+      </w:r>
+      <w:proofErr w:type="spellEnd"/>
+      <w:r>
+        <w:t xml:space="preserve"> in X-Content-Type-Options HTTP response header </w:t>
       </w:r>
       <w:r>
         <w:t>in Apache to opt out of MIME-type sniffing.</w:t>
@@ -4272,7 +6282,6 @@
         </w:numPr>
       </w:pPr>
       <w:r>
-        <w:lastRenderedPageBreak/>
         <w:t xml:space="preserve">Input Validation </w:t>
       </w:r>
       <w:r>
@@ -4288,7 +6297,15 @@
         </w:numPr>
       </w:pPr>
       <w:r>
-        <w:t xml:space="preserve">In Symfony we have disabled to allow switching from one user to another user without logging out. It is done in security.yaml </w:t>
+        <w:t xml:space="preserve">In Symfony we have disabled to allow switching from one user to another user without logging out. It is done in </w:t>
+      </w:r>
+      <w:proofErr w:type="spellStart"/>
+      <w:r>
+        <w:t>security.yaml</w:t>
+      </w:r>
+      <w:proofErr w:type="spellEnd"/>
+      <w:r>
+        <w:t xml:space="preserve"> </w:t>
       </w:r>
       <w:r>
         <w:t>file.</w:t>
@@ -4369,6 +6386,7 @@
         </w:numPr>
       </w:pPr>
       <w:r>
+        <w:lastRenderedPageBreak/>
         <w:t>Unvalidated Redirects and Forwards: We are not using any redirects or forwards in the server side.</w:t>
       </w:r>
     </w:p>
@@ -4420,12 +6438,33 @@
         </w:numPr>
       </w:pPr>
       <w:r>
-        <w:t xml:space="preserve">Cookies have HttpOnly by default set to true and samesite is also set to lax </w:t>
+        <w:t xml:space="preserve">Cookies have </w:t>
+      </w:r>
+      <w:proofErr w:type="spellStart"/>
+      <w:r>
+        <w:t>HttpOnly</w:t>
+      </w:r>
+      <w:proofErr w:type="spellEnd"/>
+      <w:r>
+        <w:t xml:space="preserve"> by default set to true and </w:t>
+      </w:r>
+      <w:proofErr w:type="spellStart"/>
+      <w:r>
+        <w:t>samesite</w:t>
+      </w:r>
+      <w:proofErr w:type="spellEnd"/>
+      <w:r>
+        <w:t xml:space="preserve"> is also set to lax </w:t>
       </w:r>
       <w:r>
         <w:tab/>
-        <w:t>in framework.yaml</w:t>
-      </w:r>
+        <w:t xml:space="preserve">in </w:t>
+      </w:r>
+      <w:proofErr w:type="spellStart"/>
+      <w:r>
+        <w:t>framework.yaml</w:t>
+      </w:r>
+      <w:proofErr w:type="spellEnd"/>
     </w:p>
     <w:p>
       <w:pPr>
@@ -4442,7 +6481,23 @@
         <w:t>dictionary-based</w:t>
       </w:r>
       <w:r>
-        <w:t xml:space="preserve"> attacks to some extent. To implement this feature, we are using RateLimitBundle package for symfony server. </w:t>
+        <w:t xml:space="preserve"> attacks to some extent. To implement this feature, we are using </w:t>
+      </w:r>
+      <w:proofErr w:type="spellStart"/>
+      <w:r>
+        <w:t>RateLimitBundle</w:t>
+      </w:r>
+      <w:proofErr w:type="spellEnd"/>
+      <w:r>
+        <w:t xml:space="preserve"> package for </w:t>
+      </w:r>
+      <w:proofErr w:type="spellStart"/>
+      <w:r>
+        <w:t>symfony</w:t>
+      </w:r>
+      <w:proofErr w:type="spellEnd"/>
+      <w:r>
+        <w:t xml:space="preserve"> server. </w:t>
       </w:r>
       <w:r>
         <w:t xml:space="preserve">It can be applied per function or per controller basis. </w:t>
@@ -4456,7 +6511,25 @@
           <w:sz w:val="20"/>
           <w:szCs w:val="20"/>
         </w:rPr>
-        <w:t>@Ratelimit(methods={"POST"}, limit=100, period=10); // 100 POST requests per 10 seconds</w:t>
+        <w:t>@</w:t>
+      </w:r>
+      <w:proofErr w:type="spellStart"/>
+      <w:r>
+        <w:rPr>
+          <w:rFonts w:ascii="Courier New" w:hAnsi="Courier New" w:cs="Courier New"/>
+          <w:sz w:val="20"/>
+          <w:szCs w:val="20"/>
+        </w:rPr>
+        <w:t>Ratelimit</w:t>
+      </w:r>
+      <w:proofErr w:type="spellEnd"/>
+      <w:r>
+        <w:rPr>
+          <w:rFonts w:ascii="Courier New" w:hAnsi="Courier New" w:cs="Courier New"/>
+          <w:sz w:val="20"/>
+          <w:szCs w:val="20"/>
+        </w:rPr>
+        <w:t>(methods={"POST"}, limit=100, period=10); // 100 POST requests per 10 seconds</w:t>
       </w:r>
       <w:r>
         <w:t xml:space="preserve"> </w:t>
@@ -4548,7 +6621,7 @@
       </w:pPr>
     </w:p>
     <w:sectPr>
-      <w:footerReference w:type="default" r:id="rId11"/>
+      <w:footerReference w:type="default" r:id="rId15"/>
       <w:pgSz w:w="12240" w:h="15840"/>
       <w:pgMar w:top="1440" w:right="1440" w:bottom="1440" w:left="1440" w:header="720" w:footer="720" w:gutter="0"/>
       <w:pgNumType w:start="1"/>
@@ -7122,7 +9195,6 @@
     <w:basedOn w:val="Normal"/>
     <w:link w:val="HTMLPreformattedChar"/>
     <w:uiPriority w:val="99"/>
-    <w:semiHidden/>
     <w:unhideWhenUsed/>
     <w:rsid w:val="0026544B"/>
     <w:pPr>
@@ -7157,7 +9229,6 @@
     <w:basedOn w:val="DefaultParagraphFont"/>
     <w:link w:val="HTMLPreformatted"/>
     <w:uiPriority w:val="99"/>
-    <w:semiHidden/>
     <w:rsid w:val="0026544B"/>
     <w:rPr>
       <w:rFonts w:ascii="Courier New" w:eastAsia="Times New Roman" w:hAnsi="Courier New" w:cs="Courier New"/>
@@ -7169,6 +9240,19 @@
     <w:name w:val="pl-c"/>
     <w:basedOn w:val="DefaultParagraphFont"/>
     <w:rsid w:val="0026544B"/>
+  </w:style>
+  <w:style w:type="character" w:styleId="HTMLCode">
+    <w:name w:val="HTML Code"/>
+    <w:basedOn w:val="DefaultParagraphFont"/>
+    <w:uiPriority w:val="99"/>
+    <w:semiHidden/>
+    <w:unhideWhenUsed/>
+    <w:rsid w:val="00906F69"/>
+    <w:rPr>
+      <w:rFonts w:ascii="Courier New" w:eastAsia="Times New Roman" w:hAnsi="Courier New" w:cs="Courier New"/>
+      <w:sz w:val="20"/>
+      <w:szCs w:val="20"/>
+    </w:rPr>
   </w:style>
 </w:styles>
 </file>

</xml_diff>

<commit_message>
Updating SQL table schema and Route points for Symfony server
</commit_message>
<xml_diff>
--- a/docs/Checkers Game Project Report.docx
+++ b/docs/Checkers Game Project Report.docx
@@ -1209,33 +1209,11 @@
         <w:ind w:right="48"/>
         <w:jc w:val="both"/>
       </w:pPr>
-      <w:proofErr w:type="spellStart"/>
-      <w:r>
-        <w:rPr>
-          <w:color w:val="000000"/>
-        </w:rPr>
-        <w:t>HttpKernel</w:t>
-      </w:r>
-      <w:proofErr w:type="spellEnd"/>
-      <w:r>
-        <w:rPr>
-          <w:color w:val="000000"/>
-        </w:rPr>
-        <w:t xml:space="preserve"> is the core component of the Symfony web framework. </w:t>
-      </w:r>
-      <w:proofErr w:type="spellStart"/>
-      <w:r>
-        <w:rPr>
-          <w:color w:val="000000"/>
-        </w:rPr>
-        <w:t>HttpKernel</w:t>
-      </w:r>
-      <w:proofErr w:type="spellEnd"/>
-      <w:r>
-        <w:rPr>
-          <w:color w:val="000000"/>
-        </w:rPr>
-        <w:t xml:space="preserve"> resolves the controller of the given request and then forwards it to the target controller.</w:t>
+      <w:r>
+        <w:rPr>
+          <w:color w:val="000000"/>
+        </w:rPr>
+        <w:t>HttpKernel is the core component of the Symfony web framework. HttpKernel resolves the controller of the given request and then forwards it to the target controller.</w:t>
       </w:r>
     </w:p>
     <w:p>
@@ -1446,34 +1424,21 @@
           <w:between w:val="nil"/>
         </w:pBdr>
         <w:spacing w:after="120"/>
-      </w:pPr>
-      <w:r>
-        <w:rPr>
-          <w:color w:val="000000"/>
-        </w:rPr>
-        <w:t>Game Status</w:t>
-      </w:r>
-    </w:p>
-    <w:p>
-      <w:pPr>
-        <w:numPr>
-          <w:ilvl w:val="0"/>
-          <w:numId w:val="1"/>
-        </w:numPr>
-        <w:pBdr>
-          <w:top w:val="nil"/>
-          <w:left w:val="nil"/>
-          <w:bottom w:val="nil"/>
-          <w:right w:val="nil"/>
-          <w:between w:val="nil"/>
-        </w:pBdr>
-        <w:spacing w:after="120"/>
-      </w:pPr>
-      <w:r>
-        <w:rPr>
-          <w:color w:val="000000"/>
-        </w:rPr>
-        <w:t>Game Moves</w:t>
+        <w:rPr>
+          <w:color w:val="000000"/>
+        </w:rPr>
+      </w:pPr>
+      <w:r>
+        <w:rPr>
+          <w:color w:val="000000"/>
+        </w:rPr>
+        <w:t xml:space="preserve">Game </w:t>
+      </w:r>
+      <w:r>
+        <w:rPr>
+          <w:color w:val="000000"/>
+        </w:rPr>
+        <w:t>(which has all details of the game including  game moves)</w:t>
       </w:r>
     </w:p>
     <w:p>
@@ -1552,23 +1517,30 @@
           <w:rFonts w:ascii="Courier New" w:eastAsia="Courier New" w:hAnsi="Courier New" w:cs="Courier New"/>
           <w:color w:val="000000"/>
         </w:rPr>
-        <w:t xml:space="preserve">| </w:t>
-      </w:r>
-      <w:proofErr w:type="spellStart"/>
-      <w:r>
+        <w:t>| Tables_in_checker_game |</w:t>
+      </w:r>
+    </w:p>
+    <w:p>
+      <w:pPr>
+        <w:pBdr>
+          <w:top w:val="nil"/>
+          <w:left w:val="nil"/>
+          <w:bottom w:val="nil"/>
+          <w:right w:val="nil"/>
+          <w:between w:val="nil"/>
+        </w:pBdr>
+        <w:spacing w:after="120"/>
         <w:rPr>
           <w:rFonts w:ascii="Courier New" w:eastAsia="Courier New" w:hAnsi="Courier New" w:cs="Courier New"/>
           <w:color w:val="000000"/>
         </w:rPr>
-        <w:t>Tables_in_checker_game</w:t>
-      </w:r>
-      <w:proofErr w:type="spellEnd"/>
+      </w:pPr>
       <w:r>
         <w:rPr>
           <w:rFonts w:ascii="Courier New" w:eastAsia="Courier New" w:hAnsi="Courier New" w:cs="Courier New"/>
           <w:color w:val="000000"/>
         </w:rPr>
-        <w:t xml:space="preserve"> |</w:t>
+        <w:t>+------------------------+</w:t>
       </w:r>
     </w:p>
     <w:p>
@@ -1591,186 +1563,7 @@
           <w:rFonts w:ascii="Courier New" w:eastAsia="Courier New" w:hAnsi="Courier New" w:cs="Courier New"/>
           <w:color w:val="000000"/>
         </w:rPr>
-        <w:t>+------------------------+</w:t>
-      </w:r>
-    </w:p>
-    <w:p>
-      <w:pPr>
-        <w:pBdr>
-          <w:top w:val="nil"/>
-          <w:left w:val="nil"/>
-          <w:bottom w:val="nil"/>
-          <w:right w:val="nil"/>
-          <w:between w:val="nil"/>
-        </w:pBdr>
-        <w:spacing w:after="120"/>
-        <w:rPr>
-          <w:rFonts w:ascii="Courier New" w:eastAsia="Courier New" w:hAnsi="Courier New" w:cs="Courier New"/>
-          <w:color w:val="000000"/>
-        </w:rPr>
-      </w:pPr>
-      <w:r>
-        <w:rPr>
-          <w:rFonts w:ascii="Courier New" w:eastAsia="Courier New" w:hAnsi="Courier New" w:cs="Courier New"/>
-          <w:color w:val="000000"/>
-        </w:rPr>
-        <w:t>| game                   |</w:t>
-      </w:r>
-    </w:p>
-    <w:p>
-      <w:pPr>
-        <w:pBdr>
-          <w:top w:val="nil"/>
-          <w:left w:val="nil"/>
-          <w:bottom w:val="nil"/>
-          <w:right w:val="nil"/>
-          <w:between w:val="nil"/>
-        </w:pBdr>
-        <w:spacing w:after="120"/>
-        <w:rPr>
-          <w:rFonts w:ascii="Courier New" w:eastAsia="Courier New" w:hAnsi="Courier New" w:cs="Courier New"/>
-          <w:color w:val="000000"/>
-        </w:rPr>
-      </w:pPr>
-      <w:r>
-        <w:rPr>
-          <w:rFonts w:ascii="Courier New" w:eastAsia="Courier New" w:hAnsi="Courier New" w:cs="Courier New"/>
-          <w:color w:val="000000"/>
-        </w:rPr>
-        <w:t xml:space="preserve">| </w:t>
-      </w:r>
-      <w:proofErr w:type="spellStart"/>
-      <w:r>
-        <w:rPr>
-          <w:rFonts w:ascii="Courier New" w:eastAsia="Courier New" w:hAnsi="Courier New" w:cs="Courier New"/>
-          <w:color w:val="000000"/>
-        </w:rPr>
-        <w:t>game_moves</w:t>
-      </w:r>
-      <w:proofErr w:type="spellEnd"/>
-      <w:r>
-        <w:rPr>
-          <w:rFonts w:ascii="Courier New" w:eastAsia="Courier New" w:hAnsi="Courier New" w:cs="Courier New"/>
-          <w:color w:val="000000"/>
-        </w:rPr>
-        <w:t xml:space="preserve">             |</w:t>
-      </w:r>
-    </w:p>
-    <w:p>
-      <w:pPr>
-        <w:pBdr>
-          <w:top w:val="nil"/>
-          <w:left w:val="nil"/>
-          <w:bottom w:val="nil"/>
-          <w:right w:val="nil"/>
-          <w:between w:val="nil"/>
-        </w:pBdr>
-        <w:spacing w:after="120"/>
-        <w:rPr>
-          <w:rFonts w:ascii="Courier New" w:eastAsia="Courier New" w:hAnsi="Courier New" w:cs="Courier New"/>
-          <w:color w:val="000000"/>
-        </w:rPr>
-      </w:pPr>
-      <w:r>
-        <w:rPr>
-          <w:rFonts w:ascii="Courier New" w:eastAsia="Courier New" w:hAnsi="Courier New" w:cs="Courier New"/>
-          <w:color w:val="000000"/>
-        </w:rPr>
-        <w:t xml:space="preserve">| </w:t>
-      </w:r>
-      <w:proofErr w:type="spellStart"/>
-      <w:r>
-        <w:rPr>
-          <w:rFonts w:ascii="Courier New" w:eastAsia="Courier New" w:hAnsi="Courier New" w:cs="Courier New"/>
-          <w:color w:val="000000"/>
-        </w:rPr>
-        <w:t>game_status</w:t>
-      </w:r>
-      <w:proofErr w:type="spellEnd"/>
-      <w:r>
-        <w:rPr>
-          <w:rFonts w:ascii="Courier New" w:eastAsia="Courier New" w:hAnsi="Courier New" w:cs="Courier New"/>
-          <w:color w:val="000000"/>
-        </w:rPr>
-        <w:t xml:space="preserve">            |</w:t>
-      </w:r>
-    </w:p>
-    <w:p>
-      <w:pPr>
-        <w:pBdr>
-          <w:top w:val="nil"/>
-          <w:left w:val="nil"/>
-          <w:bottom w:val="nil"/>
-          <w:right w:val="nil"/>
-          <w:between w:val="nil"/>
-        </w:pBdr>
-        <w:spacing w:after="120"/>
-        <w:rPr>
-          <w:rFonts w:ascii="Courier New" w:eastAsia="Courier New" w:hAnsi="Courier New" w:cs="Courier New"/>
-          <w:color w:val="000000"/>
-        </w:rPr>
-      </w:pPr>
-      <w:r>
-        <w:rPr>
-          <w:rFonts w:ascii="Courier New" w:eastAsia="Courier New" w:hAnsi="Courier New" w:cs="Courier New"/>
-          <w:color w:val="000000"/>
-        </w:rPr>
-        <w:t xml:space="preserve">| </w:t>
-      </w:r>
-      <w:proofErr w:type="spellStart"/>
-      <w:r>
-        <w:rPr>
-          <w:rFonts w:ascii="Courier New" w:eastAsia="Courier New" w:hAnsi="Courier New" w:cs="Courier New"/>
-          <w:color w:val="000000"/>
-        </w:rPr>
-        <w:t>game_users</w:t>
-      </w:r>
-      <w:proofErr w:type="spellEnd"/>
-      <w:r>
-        <w:rPr>
-          <w:rFonts w:ascii="Courier New" w:eastAsia="Courier New" w:hAnsi="Courier New" w:cs="Courier New"/>
-          <w:color w:val="000000"/>
-        </w:rPr>
-        <w:t xml:space="preserve">             |</w:t>
-      </w:r>
-    </w:p>
-    <w:p>
-      <w:pPr>
-        <w:pBdr>
-          <w:top w:val="nil"/>
-          <w:left w:val="nil"/>
-          <w:bottom w:val="nil"/>
-          <w:right w:val="nil"/>
-          <w:between w:val="nil"/>
-        </w:pBdr>
-        <w:spacing w:after="120"/>
-        <w:rPr>
-          <w:rFonts w:ascii="Courier New" w:eastAsia="Courier New" w:hAnsi="Courier New" w:cs="Courier New"/>
-          <w:color w:val="000000"/>
-        </w:rPr>
-      </w:pPr>
-      <w:r>
-        <w:rPr>
-          <w:rFonts w:ascii="Courier New" w:eastAsia="Courier New" w:hAnsi="Courier New" w:cs="Courier New"/>
-          <w:color w:val="000000"/>
-        </w:rPr>
-        <w:t xml:space="preserve">| </w:t>
-      </w:r>
-      <w:proofErr w:type="spellStart"/>
-      <w:r>
-        <w:rPr>
-          <w:rFonts w:ascii="Courier New" w:eastAsia="Courier New" w:hAnsi="Courier New" w:cs="Courier New"/>
-          <w:color w:val="000000"/>
-        </w:rPr>
-        <w:t>migration_versions</w:t>
-      </w:r>
-      <w:proofErr w:type="spellEnd"/>
-      <w:r>
-        <w:rPr>
-          <w:rFonts w:ascii="Courier New" w:eastAsia="Courier New" w:hAnsi="Courier New" w:cs="Courier New"/>
-          <w:color w:val="000000"/>
-        </w:rPr>
-        <w:t xml:space="preserve">     |</w:t>
+        <w:t>| game                   ||</w:t>
       </w:r>
     </w:p>
     <w:p>
@@ -1941,23 +1734,30 @@
           <w:rFonts w:ascii="Courier New" w:eastAsia="Courier New" w:hAnsi="Courier New" w:cs="Courier New"/>
           <w:color w:val="000000"/>
         </w:rPr>
-        <w:t xml:space="preserve">| id         | int(11)      | NO   | PRI | NULL    | </w:t>
-      </w:r>
-      <w:proofErr w:type="spellStart"/>
-      <w:r>
+        <w:t>| id         | int(11)      | NO   | PRI | NULL    | auto_increment |</w:t>
+      </w:r>
+    </w:p>
+    <w:p>
+      <w:pPr>
+        <w:pBdr>
+          <w:top w:val="nil"/>
+          <w:left w:val="nil"/>
+          <w:bottom w:val="nil"/>
+          <w:right w:val="nil"/>
+          <w:between w:val="nil"/>
+        </w:pBdr>
+        <w:spacing w:after="120"/>
         <w:rPr>
           <w:rFonts w:ascii="Courier New" w:eastAsia="Courier New" w:hAnsi="Courier New" w:cs="Courier New"/>
           <w:color w:val="000000"/>
         </w:rPr>
-        <w:t>auto_increment</w:t>
-      </w:r>
-      <w:proofErr w:type="spellEnd"/>
+      </w:pPr>
       <w:r>
         <w:rPr>
           <w:rFonts w:ascii="Courier New" w:eastAsia="Courier New" w:hAnsi="Courier New" w:cs="Courier New"/>
           <w:color w:val="000000"/>
         </w:rPr>
-        <w:t xml:space="preserve"> |</w:t>
+        <w:t>| first_name | varchar(100) | NO   |     | NULL    |                |</w:t>
       </w:r>
     </w:p>
     <w:p>
@@ -1980,23 +1780,30 @@
           <w:rFonts w:ascii="Courier New" w:eastAsia="Courier New" w:hAnsi="Courier New" w:cs="Courier New"/>
           <w:color w:val="000000"/>
         </w:rPr>
-        <w:t xml:space="preserve">| </w:t>
-      </w:r>
-      <w:proofErr w:type="spellStart"/>
-      <w:r>
+        <w:t>| last_name  | varchar(100) | NO   |     | NULL    |                |</w:t>
+      </w:r>
+    </w:p>
+    <w:p>
+      <w:pPr>
+        <w:pBdr>
+          <w:top w:val="nil"/>
+          <w:left w:val="nil"/>
+          <w:bottom w:val="nil"/>
+          <w:right w:val="nil"/>
+          <w:between w:val="nil"/>
+        </w:pBdr>
+        <w:spacing w:after="120"/>
         <w:rPr>
           <w:rFonts w:ascii="Courier New" w:eastAsia="Courier New" w:hAnsi="Courier New" w:cs="Courier New"/>
           <w:color w:val="000000"/>
         </w:rPr>
-        <w:t>first_name</w:t>
-      </w:r>
-      <w:proofErr w:type="spellEnd"/>
+      </w:pPr>
       <w:r>
         <w:rPr>
           <w:rFonts w:ascii="Courier New" w:eastAsia="Courier New" w:hAnsi="Courier New" w:cs="Courier New"/>
           <w:color w:val="000000"/>
         </w:rPr>
-        <w:t xml:space="preserve"> | varchar(100) | NO   |     | NULL    |                |</w:t>
+        <w:t>| username   | varchar(100) | NO   |     | NULL    |                |</w:t>
       </w:r>
     </w:p>
     <w:p>
@@ -2019,69 +1826,6 @@
           <w:rFonts w:ascii="Courier New" w:eastAsia="Courier New" w:hAnsi="Courier New" w:cs="Courier New"/>
           <w:color w:val="000000"/>
         </w:rPr>
-        <w:t xml:space="preserve">| </w:t>
-      </w:r>
-      <w:proofErr w:type="spellStart"/>
-      <w:r>
-        <w:rPr>
-          <w:rFonts w:ascii="Courier New" w:eastAsia="Courier New" w:hAnsi="Courier New" w:cs="Courier New"/>
-          <w:color w:val="000000"/>
-        </w:rPr>
-        <w:t>last_name</w:t>
-      </w:r>
-      <w:proofErr w:type="spellEnd"/>
-      <w:r>
-        <w:rPr>
-          <w:rFonts w:ascii="Courier New" w:eastAsia="Courier New" w:hAnsi="Courier New" w:cs="Courier New"/>
-          <w:color w:val="000000"/>
-        </w:rPr>
-        <w:t xml:space="preserve">  | varchar(100) | NO   |     | NULL    |                |</w:t>
-      </w:r>
-    </w:p>
-    <w:p>
-      <w:pPr>
-        <w:pBdr>
-          <w:top w:val="nil"/>
-          <w:left w:val="nil"/>
-          <w:bottom w:val="nil"/>
-          <w:right w:val="nil"/>
-          <w:between w:val="nil"/>
-        </w:pBdr>
-        <w:spacing w:after="120"/>
-        <w:rPr>
-          <w:rFonts w:ascii="Courier New" w:eastAsia="Courier New" w:hAnsi="Courier New" w:cs="Courier New"/>
-          <w:color w:val="000000"/>
-        </w:rPr>
-      </w:pPr>
-      <w:r>
-        <w:rPr>
-          <w:rFonts w:ascii="Courier New" w:eastAsia="Courier New" w:hAnsi="Courier New" w:cs="Courier New"/>
-          <w:color w:val="000000"/>
-        </w:rPr>
-        <w:t>| username   | varchar(100) | NO   |     | NULL    |                |</w:t>
-      </w:r>
-    </w:p>
-    <w:p>
-      <w:pPr>
-        <w:pBdr>
-          <w:top w:val="nil"/>
-          <w:left w:val="nil"/>
-          <w:bottom w:val="nil"/>
-          <w:right w:val="nil"/>
-          <w:between w:val="nil"/>
-        </w:pBdr>
-        <w:spacing w:after="120"/>
-        <w:rPr>
-          <w:rFonts w:ascii="Courier New" w:eastAsia="Courier New" w:hAnsi="Courier New" w:cs="Courier New"/>
-          <w:color w:val="000000"/>
-        </w:rPr>
-      </w:pPr>
-      <w:r>
-        <w:rPr>
-          <w:rFonts w:ascii="Courier New" w:eastAsia="Courier New" w:hAnsi="Courier New" w:cs="Courier New"/>
-          <w:color w:val="000000"/>
-        </w:rPr>
-        <w:lastRenderedPageBreak/>
         <w:t>| email      | varchar(100) | NO   |     | NULL    |                |</w:t>
       </w:r>
     </w:p>
@@ -2140,7 +1884,7 @@
         </w:numPr>
       </w:pPr>
       <w:r>
-        <w:t xml:space="preserve">Status of the Game </w:t>
+        <w:t>Detailed Status of the Game</w:t>
       </w:r>
     </w:p>
     <w:p>
@@ -2163,30 +1907,21 @@
           <w:rFonts w:ascii="Courier New" w:eastAsia="Courier New" w:hAnsi="Courier New" w:cs="Courier New"/>
           <w:color w:val="000000"/>
         </w:rPr>
-        <w:t>The table stores the status of the game identified by a unique id.</w:t>
-      </w:r>
-    </w:p>
-    <w:p>
-      <w:pPr>
-        <w:pBdr>
-          <w:top w:val="nil"/>
-          <w:left w:val="nil"/>
-          <w:bottom w:val="nil"/>
-          <w:right w:val="nil"/>
-          <w:between w:val="nil"/>
-        </w:pBdr>
-        <w:spacing w:after="120"/>
+        <w:t>The table stores information about the game such as the player1 and player2 scores, state along with the timestamp</w:t>
+      </w:r>
+      <w:r>
         <w:rPr>
           <w:rFonts w:ascii="Courier New" w:eastAsia="Courier New" w:hAnsi="Courier New" w:cs="Courier New"/>
           <w:color w:val="000000"/>
         </w:rPr>
-      </w:pPr>
+        <w:t xml:space="preserve"> and other details</w:t>
+      </w:r>
       <w:r>
         <w:rPr>
           <w:rFonts w:ascii="Courier New" w:eastAsia="Courier New" w:hAnsi="Courier New" w:cs="Courier New"/>
           <w:color w:val="000000"/>
         </w:rPr>
-        <w:t>+-----------+---------+------+-----+---------+----------------+</w:t>
+        <w:t>.</w:t>
       </w:r>
     </w:p>
     <w:p>
@@ -2202,14 +1937,19 @@
         <w:rPr>
           <w:rFonts w:ascii="Courier New" w:eastAsia="Courier New" w:hAnsi="Courier New" w:cs="Courier New"/>
           <w:color w:val="000000"/>
+          <w:sz w:val="18"/>
+          <w:szCs w:val="18"/>
         </w:rPr>
       </w:pPr>
       <w:r>
         <w:rPr>
           <w:rFonts w:ascii="Courier New" w:eastAsia="Courier New" w:hAnsi="Courier New" w:cs="Courier New"/>
           <w:color w:val="000000"/>
-        </w:rPr>
-        <w:t>| Field     | Type    | Null | Key | Default | Extra          |</w:t>
+          <w:sz w:val="18"/>
+          <w:szCs w:val="18"/>
+        </w:rPr>
+        <w:lastRenderedPageBreak/>
+        <w:t>+---------------+--------------+------+-----+-------------------+----------------+</w:t>
       </w:r>
     </w:p>
     <w:p>
@@ -2225,14 +1965,18 @@
         <w:rPr>
           <w:rFonts w:ascii="Courier New" w:eastAsia="Courier New" w:hAnsi="Courier New" w:cs="Courier New"/>
           <w:color w:val="000000"/>
+          <w:sz w:val="18"/>
+          <w:szCs w:val="18"/>
         </w:rPr>
       </w:pPr>
       <w:r>
         <w:rPr>
           <w:rFonts w:ascii="Courier New" w:eastAsia="Courier New" w:hAnsi="Courier New" w:cs="Courier New"/>
           <w:color w:val="000000"/>
-        </w:rPr>
-        <w:t>+-----------+---------+------+-----+---------+----------------+</w:t>
+          <w:sz w:val="18"/>
+          <w:szCs w:val="18"/>
+        </w:rPr>
+        <w:t>| Field         | Type         | Null | Key | Default           | Extra          |</w:t>
       </w:r>
     </w:p>
     <w:p>
@@ -2248,30 +1992,45 @@
         <w:rPr>
           <w:rFonts w:ascii="Courier New" w:eastAsia="Courier New" w:hAnsi="Courier New" w:cs="Courier New"/>
           <w:color w:val="000000"/>
+          <w:sz w:val="18"/>
+          <w:szCs w:val="18"/>
         </w:rPr>
       </w:pPr>
       <w:r>
         <w:rPr>
           <w:rFonts w:ascii="Courier New" w:eastAsia="Courier New" w:hAnsi="Courier New" w:cs="Courier New"/>
           <w:color w:val="000000"/>
-        </w:rPr>
-        <w:t xml:space="preserve">| id        | int(11) | NO   | PRI | NULL    | </w:t>
-      </w:r>
-      <w:proofErr w:type="spellStart"/>
-      <w:r>
+          <w:sz w:val="18"/>
+          <w:szCs w:val="18"/>
+        </w:rPr>
+        <w:t>+---------------+--------------+------+-----+-------------------+----------------+</w:t>
+      </w:r>
+    </w:p>
+    <w:p>
+      <w:pPr>
+        <w:pBdr>
+          <w:top w:val="nil"/>
+          <w:left w:val="nil"/>
+          <w:bottom w:val="nil"/>
+          <w:right w:val="nil"/>
+          <w:between w:val="nil"/>
+        </w:pBdr>
+        <w:spacing w:after="120"/>
         <w:rPr>
           <w:rFonts w:ascii="Courier New" w:eastAsia="Courier New" w:hAnsi="Courier New" w:cs="Courier New"/>
           <w:color w:val="000000"/>
-        </w:rPr>
-        <w:t>auto_increment</w:t>
-      </w:r>
-      <w:proofErr w:type="spellEnd"/>
+          <w:sz w:val="18"/>
+          <w:szCs w:val="18"/>
+        </w:rPr>
+      </w:pPr>
       <w:r>
         <w:rPr>
           <w:rFonts w:ascii="Courier New" w:eastAsia="Courier New" w:hAnsi="Courier New" w:cs="Courier New"/>
           <w:color w:val="000000"/>
-        </w:rPr>
-        <w:t xml:space="preserve"> |</w:t>
+          <w:sz w:val="18"/>
+          <w:szCs w:val="18"/>
+        </w:rPr>
+        <w:t>| id            | int(11)      | NO   | PRI | NULL              | auto_increment |</w:t>
       </w:r>
     </w:p>
     <w:p>
@@ -2287,30 +2046,45 @@
         <w:rPr>
           <w:rFonts w:ascii="Courier New" w:eastAsia="Courier New" w:hAnsi="Courier New" w:cs="Courier New"/>
           <w:color w:val="000000"/>
+          <w:sz w:val="18"/>
+          <w:szCs w:val="18"/>
         </w:rPr>
       </w:pPr>
       <w:r>
         <w:rPr>
           <w:rFonts w:ascii="Courier New" w:eastAsia="Courier New" w:hAnsi="Courier New" w:cs="Courier New"/>
           <w:color w:val="000000"/>
-        </w:rPr>
-        <w:t xml:space="preserve">| </w:t>
-      </w:r>
-      <w:proofErr w:type="spellStart"/>
-      <w:r>
+          <w:sz w:val="18"/>
+          <w:szCs w:val="18"/>
+        </w:rPr>
+        <w:t>| player1_id    | int(11)      | NO   | MUL | NULL              |                |</w:t>
+      </w:r>
+    </w:p>
+    <w:p>
+      <w:pPr>
+        <w:pBdr>
+          <w:top w:val="nil"/>
+          <w:left w:val="nil"/>
+          <w:bottom w:val="nil"/>
+          <w:right w:val="nil"/>
+          <w:between w:val="nil"/>
+        </w:pBdr>
+        <w:spacing w:after="120"/>
         <w:rPr>
           <w:rFonts w:ascii="Courier New" w:eastAsia="Courier New" w:hAnsi="Courier New" w:cs="Courier New"/>
           <w:color w:val="000000"/>
-        </w:rPr>
-        <w:t>status_id</w:t>
-      </w:r>
-      <w:proofErr w:type="spellEnd"/>
+          <w:sz w:val="18"/>
+          <w:szCs w:val="18"/>
+        </w:rPr>
+      </w:pPr>
       <w:r>
         <w:rPr>
           <w:rFonts w:ascii="Courier New" w:eastAsia="Courier New" w:hAnsi="Courier New" w:cs="Courier New"/>
           <w:color w:val="000000"/>
-        </w:rPr>
-        <w:t xml:space="preserve"> | int(11) | NO   | MUL | NULL    |                |</w:t>
+          <w:sz w:val="18"/>
+          <w:szCs w:val="18"/>
+        </w:rPr>
+        <w:t>| player2_id    | int(11)      | YES  | MUL | NULL              |                |</w:t>
       </w:r>
     </w:p>
     <w:p>
@@ -2326,26 +2100,18 @@
         <w:rPr>
           <w:rFonts w:ascii="Courier New" w:eastAsia="Courier New" w:hAnsi="Courier New" w:cs="Courier New"/>
           <w:color w:val="000000"/>
+          <w:sz w:val="18"/>
+          <w:szCs w:val="18"/>
         </w:rPr>
       </w:pPr>
       <w:r>
         <w:rPr>
           <w:rFonts w:ascii="Courier New" w:eastAsia="Courier New" w:hAnsi="Courier New" w:cs="Courier New"/>
           <w:color w:val="000000"/>
-        </w:rPr>
-        <w:t>+-----------+---------+------+-----+---------+----------------+</w:t>
-      </w:r>
-    </w:p>
-    <w:p>
-      <w:pPr>
-        <w:pStyle w:val="Heading3"/>
-        <w:numPr>
-          <w:ilvl w:val="2"/>
-          <w:numId w:val="10"/>
-        </w:numPr>
-      </w:pPr>
-      <w:r>
-        <w:t>Detailed Status of the Game</w:t>
+          <w:sz w:val="18"/>
+          <w:szCs w:val="18"/>
+        </w:rPr>
+        <w:t>| winner_id     | int(11)      | YES  | MUL | NULL              |                |</w:t>
       </w:r>
     </w:p>
     <w:p>
@@ -2361,14 +2127,18 @@
         <w:rPr>
           <w:rFonts w:ascii="Courier New" w:eastAsia="Courier New" w:hAnsi="Courier New" w:cs="Courier New"/>
           <w:color w:val="000000"/>
+          <w:sz w:val="18"/>
+          <w:szCs w:val="18"/>
         </w:rPr>
       </w:pPr>
       <w:r>
         <w:rPr>
           <w:rFonts w:ascii="Courier New" w:eastAsia="Courier New" w:hAnsi="Courier New" w:cs="Courier New"/>
           <w:color w:val="000000"/>
-        </w:rPr>
-        <w:t>The table stores information about the game such as the player1 and player2 scores, state along with the timestamp.</w:t>
+          <w:sz w:val="18"/>
+          <w:szCs w:val="18"/>
+        </w:rPr>
+        <w:t>| board_state   | varchar(255) | NO   |     | NULL              |                |</w:t>
       </w:r>
     </w:p>
     <w:p>
@@ -2384,14 +2154,18 @@
         <w:rPr>
           <w:rFonts w:ascii="Courier New" w:eastAsia="Courier New" w:hAnsi="Courier New" w:cs="Courier New"/>
           <w:color w:val="000000"/>
+          <w:sz w:val="18"/>
+          <w:szCs w:val="18"/>
         </w:rPr>
       </w:pPr>
       <w:r>
         <w:rPr>
           <w:rFonts w:ascii="Courier New" w:eastAsia="Courier New" w:hAnsi="Courier New" w:cs="Courier New"/>
           <w:color w:val="000000"/>
-        </w:rPr>
-        <w:t>+--------------+-------------+------+-----+---------+----------------+</w:t>
+          <w:sz w:val="18"/>
+          <w:szCs w:val="18"/>
+        </w:rPr>
+        <w:t>| created_at    | datetime     | NO   |     | CURRENT_TIMESTAMP |                |</w:t>
       </w:r>
     </w:p>
     <w:p>
@@ -2407,14 +2181,18 @@
         <w:rPr>
           <w:rFonts w:ascii="Courier New" w:eastAsia="Courier New" w:hAnsi="Courier New" w:cs="Courier New"/>
           <w:color w:val="000000"/>
+          <w:sz w:val="18"/>
+          <w:szCs w:val="18"/>
         </w:rPr>
       </w:pPr>
       <w:r>
         <w:rPr>
           <w:rFonts w:ascii="Courier New" w:eastAsia="Courier New" w:hAnsi="Courier New" w:cs="Courier New"/>
           <w:color w:val="000000"/>
-        </w:rPr>
-        <w:t>| Field        | Type        | Null | Key | Default | Extra          |</w:t>
+          <w:sz w:val="18"/>
+          <w:szCs w:val="18"/>
+        </w:rPr>
+        <w:t>| updated_at    | datetime     | YES  |     | NULL              |                |</w:t>
       </w:r>
     </w:p>
     <w:p>
@@ -2430,14 +2208,18 @@
         <w:rPr>
           <w:rFonts w:ascii="Courier New" w:eastAsia="Courier New" w:hAnsi="Courier New" w:cs="Courier New"/>
           <w:color w:val="000000"/>
+          <w:sz w:val="18"/>
+          <w:szCs w:val="18"/>
         </w:rPr>
       </w:pPr>
       <w:r>
         <w:rPr>
           <w:rFonts w:ascii="Courier New" w:eastAsia="Courier New" w:hAnsi="Courier New" w:cs="Courier New"/>
           <w:color w:val="000000"/>
-        </w:rPr>
-        <w:t>+--------------+-------------+------+-----+---------+----------------+</w:t>
+          <w:sz w:val="18"/>
+          <w:szCs w:val="18"/>
+        </w:rPr>
+        <w:t>| player1_score | int(11)      | NO   |     | NULL              |                |</w:t>
       </w:r>
     </w:p>
     <w:p>
@@ -2453,30 +2235,45 @@
         <w:rPr>
           <w:rFonts w:ascii="Courier New" w:eastAsia="Courier New" w:hAnsi="Courier New" w:cs="Courier New"/>
           <w:color w:val="000000"/>
+          <w:sz w:val="18"/>
+          <w:szCs w:val="18"/>
         </w:rPr>
       </w:pPr>
       <w:r>
         <w:rPr>
           <w:rFonts w:ascii="Courier New" w:eastAsia="Courier New" w:hAnsi="Courier New" w:cs="Courier New"/>
           <w:color w:val="000000"/>
-        </w:rPr>
-        <w:t xml:space="preserve">| id           | int(11)     | NO   | PRI | NULL    | </w:t>
-      </w:r>
-      <w:proofErr w:type="spellStart"/>
-      <w:r>
+          <w:sz w:val="18"/>
+          <w:szCs w:val="18"/>
+        </w:rPr>
+        <w:t>| player2_score | int(11)      | NO   |     | NULL              |                |</w:t>
+      </w:r>
+    </w:p>
+    <w:p>
+      <w:pPr>
+        <w:pBdr>
+          <w:top w:val="nil"/>
+          <w:left w:val="nil"/>
+          <w:bottom w:val="nil"/>
+          <w:right w:val="nil"/>
+          <w:between w:val="nil"/>
+        </w:pBdr>
+        <w:spacing w:after="120"/>
         <w:rPr>
           <w:rFonts w:ascii="Courier New" w:eastAsia="Courier New" w:hAnsi="Courier New" w:cs="Courier New"/>
           <w:color w:val="000000"/>
-        </w:rPr>
-        <w:t>auto_increment</w:t>
-      </w:r>
-      <w:proofErr w:type="spellEnd"/>
+          <w:sz w:val="18"/>
+          <w:szCs w:val="18"/>
+        </w:rPr>
+      </w:pPr>
       <w:r>
         <w:rPr>
           <w:rFonts w:ascii="Courier New" w:eastAsia="Courier New" w:hAnsi="Courier New" w:cs="Courier New"/>
           <w:color w:val="000000"/>
-        </w:rPr>
-        <w:t xml:space="preserve"> |</w:t>
+          <w:sz w:val="18"/>
+          <w:szCs w:val="18"/>
+        </w:rPr>
+        <w:t>| game_status   | varchar(15)  | NO   |     | NULL              |                |</w:t>
       </w:r>
     </w:p>
     <w:p>
@@ -2492,30 +2289,45 @@
         <w:rPr>
           <w:rFonts w:ascii="Courier New" w:eastAsia="Courier New" w:hAnsi="Courier New" w:cs="Courier New"/>
           <w:color w:val="000000"/>
+          <w:sz w:val="18"/>
+          <w:szCs w:val="18"/>
         </w:rPr>
       </w:pPr>
       <w:r>
         <w:rPr>
           <w:rFonts w:ascii="Courier New" w:eastAsia="Courier New" w:hAnsi="Courier New" w:cs="Courier New"/>
           <w:color w:val="000000"/>
-        </w:rPr>
-        <w:t xml:space="preserve">| </w:t>
-      </w:r>
-      <w:proofErr w:type="spellStart"/>
-      <w:r>
+          <w:sz w:val="18"/>
+          <w:szCs w:val="18"/>
+        </w:rPr>
+        <w:t>| player_turn   | int(11)      | NO   |     | NULL              |                |</w:t>
+      </w:r>
+    </w:p>
+    <w:p>
+      <w:pPr>
+        <w:pBdr>
+          <w:top w:val="nil"/>
+          <w:left w:val="nil"/>
+          <w:bottom w:val="nil"/>
+          <w:right w:val="nil"/>
+          <w:between w:val="nil"/>
+        </w:pBdr>
+        <w:spacing w:after="120"/>
         <w:rPr>
           <w:rFonts w:ascii="Courier New" w:eastAsia="Courier New" w:hAnsi="Courier New" w:cs="Courier New"/>
           <w:color w:val="000000"/>
-        </w:rPr>
-        <w:t>game_id</w:t>
-      </w:r>
-      <w:proofErr w:type="spellEnd"/>
+          <w:sz w:val="18"/>
+          <w:szCs w:val="18"/>
+        </w:rPr>
+      </w:pPr>
       <w:r>
         <w:rPr>
           <w:rFonts w:ascii="Courier New" w:eastAsia="Courier New" w:hAnsi="Courier New" w:cs="Courier New"/>
           <w:color w:val="000000"/>
-        </w:rPr>
-        <w:t xml:space="preserve">      | int(11)     | NO   | MUL | NULL    |                |</w:t>
+          <w:sz w:val="18"/>
+          <w:szCs w:val="18"/>
+        </w:rPr>
+        <w:t>| game_locked   | int(11)      | NO   |     | NULL              |                |</w:t>
       </w:r>
     </w:p>
     <w:p>
@@ -2531,491 +2343,18 @@
         <w:rPr>
           <w:rFonts w:ascii="Courier New" w:eastAsia="Courier New" w:hAnsi="Courier New" w:cs="Courier New"/>
           <w:color w:val="000000"/>
+          <w:sz w:val="18"/>
+          <w:szCs w:val="18"/>
         </w:rPr>
       </w:pPr>
       <w:r>
         <w:rPr>
           <w:rFonts w:ascii="Courier New" w:eastAsia="Courier New" w:hAnsi="Courier New" w:cs="Courier New"/>
           <w:color w:val="000000"/>
-        </w:rPr>
-        <w:t xml:space="preserve">| </w:t>
-      </w:r>
-      <w:proofErr w:type="spellStart"/>
-      <w:r>
-        <w:rPr>
-          <w:rFonts w:ascii="Courier New" w:eastAsia="Courier New" w:hAnsi="Courier New" w:cs="Courier New"/>
-          <w:color w:val="000000"/>
-        </w:rPr>
-        <w:t>user_id</w:t>
-      </w:r>
-      <w:proofErr w:type="spellEnd"/>
-      <w:r>
-        <w:rPr>
-          <w:rFonts w:ascii="Courier New" w:eastAsia="Courier New" w:hAnsi="Courier New" w:cs="Courier New"/>
-          <w:color w:val="000000"/>
-        </w:rPr>
-        <w:t xml:space="preserve">      | int(11)     | NO   | MUL | NULL    |                |</w:t>
-      </w:r>
-    </w:p>
-    <w:p>
-      <w:pPr>
-        <w:pBdr>
-          <w:top w:val="nil"/>
-          <w:left w:val="nil"/>
-          <w:bottom w:val="nil"/>
-          <w:right w:val="nil"/>
-          <w:between w:val="nil"/>
-        </w:pBdr>
-        <w:spacing w:after="120"/>
-        <w:rPr>
-          <w:rFonts w:ascii="Courier New" w:eastAsia="Courier New" w:hAnsi="Courier New" w:cs="Courier New"/>
-          <w:color w:val="000000"/>
-        </w:rPr>
-      </w:pPr>
-      <w:r>
-        <w:rPr>
-          <w:rFonts w:ascii="Courier New" w:eastAsia="Courier New" w:hAnsi="Courier New" w:cs="Courier New"/>
-          <w:color w:val="000000"/>
-        </w:rPr>
-        <w:t>| state        | varchar(64) | NO   |     | NULL    |                |</w:t>
-      </w:r>
-    </w:p>
-    <w:p>
-      <w:pPr>
-        <w:pBdr>
-          <w:top w:val="nil"/>
-          <w:left w:val="nil"/>
-          <w:bottom w:val="nil"/>
-          <w:right w:val="nil"/>
-          <w:between w:val="nil"/>
-        </w:pBdr>
-        <w:spacing w:after="120"/>
-        <w:rPr>
-          <w:rFonts w:ascii="Courier New" w:eastAsia="Courier New" w:hAnsi="Courier New" w:cs="Courier New"/>
-          <w:color w:val="000000"/>
-        </w:rPr>
-      </w:pPr>
-      <w:r>
-        <w:rPr>
-          <w:rFonts w:ascii="Courier New" w:eastAsia="Courier New" w:hAnsi="Courier New" w:cs="Courier New"/>
-          <w:color w:val="000000"/>
-        </w:rPr>
-        <w:t>| timestamp    | datetime    | NO   |     | NULL    |                |</w:t>
-      </w:r>
-    </w:p>
-    <w:p>
-      <w:pPr>
-        <w:pBdr>
-          <w:top w:val="nil"/>
-          <w:left w:val="nil"/>
-          <w:bottom w:val="nil"/>
-          <w:right w:val="nil"/>
-          <w:between w:val="nil"/>
-        </w:pBdr>
-        <w:spacing w:after="120"/>
-        <w:rPr>
-          <w:rFonts w:ascii="Courier New" w:eastAsia="Courier New" w:hAnsi="Courier New" w:cs="Courier New"/>
-          <w:color w:val="000000"/>
-        </w:rPr>
-      </w:pPr>
-      <w:r>
-        <w:rPr>
-          <w:rFonts w:ascii="Courier New" w:eastAsia="Courier New" w:hAnsi="Courier New" w:cs="Courier New"/>
-          <w:color w:val="000000"/>
-        </w:rPr>
-        <w:t>| player1score | int(11)     | NO   |     | NULL    |                |</w:t>
-      </w:r>
-    </w:p>
-    <w:p>
-      <w:pPr>
-        <w:pBdr>
-          <w:top w:val="nil"/>
-          <w:left w:val="nil"/>
-          <w:bottom w:val="nil"/>
-          <w:right w:val="nil"/>
-          <w:between w:val="nil"/>
-        </w:pBdr>
-        <w:spacing w:after="120"/>
-        <w:rPr>
-          <w:rFonts w:ascii="Courier New" w:eastAsia="Courier New" w:hAnsi="Courier New" w:cs="Courier New"/>
-          <w:color w:val="000000"/>
-        </w:rPr>
-      </w:pPr>
-      <w:r>
-        <w:rPr>
-          <w:rFonts w:ascii="Courier New" w:eastAsia="Courier New" w:hAnsi="Courier New" w:cs="Courier New"/>
-          <w:color w:val="000000"/>
-        </w:rPr>
-        <w:t>| player2score | int(11)     | NO   |     | NULL    |                |</w:t>
-      </w:r>
-    </w:p>
-    <w:p>
-      <w:pPr>
-        <w:pBdr>
-          <w:top w:val="nil"/>
-          <w:left w:val="nil"/>
-          <w:bottom w:val="nil"/>
-          <w:right w:val="nil"/>
-          <w:between w:val="nil"/>
-        </w:pBdr>
-        <w:spacing w:after="120"/>
-        <w:rPr>
-          <w:rFonts w:ascii="Courier New" w:eastAsia="Courier New" w:hAnsi="Courier New" w:cs="Courier New"/>
-          <w:color w:val="000000"/>
-        </w:rPr>
-      </w:pPr>
-      <w:r>
-        <w:rPr>
-          <w:rFonts w:ascii="Courier New" w:eastAsia="Courier New" w:hAnsi="Courier New" w:cs="Courier New"/>
-          <w:color w:val="000000"/>
-        </w:rPr>
-        <w:t>+--------------+-------------+------+-----+---------+----------------+</w:t>
-      </w:r>
-    </w:p>
-    <w:p>
-      <w:pPr>
-        <w:pStyle w:val="Heading3"/>
-        <w:numPr>
-          <w:ilvl w:val="2"/>
-          <w:numId w:val="10"/>
-        </w:numPr>
-      </w:pPr>
-      <w:r>
-        <w:t>Details about the Game Users</w:t>
-      </w:r>
-    </w:p>
-    <w:p>
-      <w:pPr>
-        <w:pBdr>
-          <w:top w:val="nil"/>
-          <w:left w:val="nil"/>
-          <w:bottom w:val="nil"/>
-          <w:right w:val="nil"/>
-          <w:between w:val="nil"/>
-        </w:pBdr>
-        <w:spacing w:after="120"/>
-        <w:rPr>
-          <w:rFonts w:ascii="Courier New" w:eastAsia="Courier New" w:hAnsi="Courier New" w:cs="Courier New"/>
-          <w:color w:val="000000"/>
-        </w:rPr>
-      </w:pPr>
-      <w:r>
-        <w:rPr>
-          <w:rFonts w:ascii="Courier New" w:eastAsia="Courier New" w:hAnsi="Courier New" w:cs="Courier New"/>
-          <w:color w:val="000000"/>
-        </w:rPr>
-        <w:t xml:space="preserve">The table stores information about the players who are part of the game identified by the </w:t>
-      </w:r>
-      <w:proofErr w:type="spellStart"/>
-      <w:r>
-        <w:rPr>
-          <w:rFonts w:ascii="Courier New" w:eastAsia="Courier New" w:hAnsi="Courier New" w:cs="Courier New"/>
-          <w:color w:val="000000"/>
-        </w:rPr>
-        <w:t>game_id</w:t>
-      </w:r>
-      <w:proofErr w:type="spellEnd"/>
-      <w:r>
-        <w:rPr>
-          <w:rFonts w:ascii="Courier New" w:eastAsia="Courier New" w:hAnsi="Courier New" w:cs="Courier New"/>
-          <w:color w:val="000000"/>
-        </w:rPr>
-        <w:t xml:space="preserve"> and also store the </w:t>
-      </w:r>
-      <w:proofErr w:type="spellStart"/>
-      <w:r>
-        <w:rPr>
-          <w:rFonts w:ascii="Courier New" w:eastAsia="Courier New" w:hAnsi="Courier New" w:cs="Courier New"/>
-          <w:color w:val="000000"/>
-        </w:rPr>
-        <w:t>winner_id</w:t>
-      </w:r>
-      <w:proofErr w:type="spellEnd"/>
-      <w:r>
-        <w:rPr>
-          <w:rFonts w:ascii="Courier New" w:eastAsia="Courier New" w:hAnsi="Courier New" w:cs="Courier New"/>
-          <w:color w:val="000000"/>
-        </w:rPr>
-        <w:t xml:space="preserve"> at the end of the game.</w:t>
-      </w:r>
-    </w:p>
-    <w:p>
-      <w:pPr>
-        <w:pBdr>
-          <w:top w:val="nil"/>
-          <w:left w:val="nil"/>
-          <w:bottom w:val="nil"/>
-          <w:right w:val="nil"/>
-          <w:between w:val="nil"/>
-        </w:pBdr>
-        <w:spacing w:after="120"/>
-        <w:rPr>
-          <w:rFonts w:ascii="Courier New" w:eastAsia="Courier New" w:hAnsi="Courier New" w:cs="Courier New"/>
-          <w:color w:val="000000"/>
-        </w:rPr>
-      </w:pPr>
-      <w:r>
-        <w:rPr>
-          <w:rFonts w:ascii="Courier New" w:eastAsia="Courier New" w:hAnsi="Courier New" w:cs="Courier New"/>
-          <w:color w:val="000000"/>
-        </w:rPr>
-        <w:t>+------------+---------+------+-----+---------+----------------+</w:t>
-      </w:r>
-    </w:p>
-    <w:p>
-      <w:pPr>
-        <w:pBdr>
-          <w:top w:val="nil"/>
-          <w:left w:val="nil"/>
-          <w:bottom w:val="nil"/>
-          <w:right w:val="nil"/>
-          <w:between w:val="nil"/>
-        </w:pBdr>
-        <w:spacing w:after="120"/>
-        <w:rPr>
-          <w:rFonts w:ascii="Courier New" w:eastAsia="Courier New" w:hAnsi="Courier New" w:cs="Courier New"/>
-          <w:color w:val="000000"/>
-        </w:rPr>
-      </w:pPr>
-      <w:r>
-        <w:rPr>
-          <w:rFonts w:ascii="Courier New" w:eastAsia="Courier New" w:hAnsi="Courier New" w:cs="Courier New"/>
-          <w:color w:val="000000"/>
-        </w:rPr>
-        <w:t>| Field      | Type    | Null | Key | Default | Extra          |</w:t>
-      </w:r>
-    </w:p>
-    <w:p>
-      <w:pPr>
-        <w:pBdr>
-          <w:top w:val="nil"/>
-          <w:left w:val="nil"/>
-          <w:bottom w:val="nil"/>
-          <w:right w:val="nil"/>
-          <w:between w:val="nil"/>
-        </w:pBdr>
-        <w:spacing w:after="120"/>
-        <w:rPr>
-          <w:rFonts w:ascii="Courier New" w:eastAsia="Courier New" w:hAnsi="Courier New" w:cs="Courier New"/>
-          <w:color w:val="000000"/>
-        </w:rPr>
-      </w:pPr>
-      <w:r>
-        <w:rPr>
-          <w:rFonts w:ascii="Courier New" w:eastAsia="Courier New" w:hAnsi="Courier New" w:cs="Courier New"/>
-          <w:color w:val="000000"/>
-        </w:rPr>
-        <w:t>+------------+---------+------+-----+---------+----------------+</w:t>
-      </w:r>
-    </w:p>
-    <w:p>
-      <w:pPr>
-        <w:pBdr>
-          <w:top w:val="nil"/>
-          <w:left w:val="nil"/>
-          <w:bottom w:val="nil"/>
-          <w:right w:val="nil"/>
-          <w:between w:val="nil"/>
-        </w:pBdr>
-        <w:spacing w:after="120"/>
-        <w:rPr>
-          <w:rFonts w:ascii="Courier New" w:eastAsia="Courier New" w:hAnsi="Courier New" w:cs="Courier New"/>
-          <w:color w:val="000000"/>
-        </w:rPr>
-      </w:pPr>
-      <w:r>
-        <w:rPr>
-          <w:rFonts w:ascii="Courier New" w:eastAsia="Courier New" w:hAnsi="Courier New" w:cs="Courier New"/>
-          <w:color w:val="000000"/>
-        </w:rPr>
-        <w:t xml:space="preserve">| id         | int(11) | NO   | PRI | NULL    | </w:t>
-      </w:r>
-      <w:proofErr w:type="spellStart"/>
-      <w:r>
-        <w:rPr>
-          <w:rFonts w:ascii="Courier New" w:eastAsia="Courier New" w:hAnsi="Courier New" w:cs="Courier New"/>
-          <w:color w:val="000000"/>
-        </w:rPr>
-        <w:t>auto_increment</w:t>
-      </w:r>
-      <w:proofErr w:type="spellEnd"/>
-      <w:r>
-        <w:rPr>
-          <w:rFonts w:ascii="Courier New" w:eastAsia="Courier New" w:hAnsi="Courier New" w:cs="Courier New"/>
-          <w:color w:val="000000"/>
-        </w:rPr>
-        <w:t xml:space="preserve"> |</w:t>
-      </w:r>
-    </w:p>
-    <w:p>
-      <w:pPr>
-        <w:pBdr>
-          <w:top w:val="nil"/>
-          <w:left w:val="nil"/>
-          <w:bottom w:val="nil"/>
-          <w:right w:val="nil"/>
-          <w:between w:val="nil"/>
-        </w:pBdr>
-        <w:spacing w:after="120"/>
-        <w:rPr>
-          <w:rFonts w:ascii="Courier New" w:eastAsia="Courier New" w:hAnsi="Courier New" w:cs="Courier New"/>
-          <w:color w:val="000000"/>
-        </w:rPr>
-      </w:pPr>
-      <w:r>
-        <w:rPr>
-          <w:rFonts w:ascii="Courier New" w:eastAsia="Courier New" w:hAnsi="Courier New" w:cs="Courier New"/>
-          <w:color w:val="000000"/>
-        </w:rPr>
-        <w:lastRenderedPageBreak/>
-        <w:t xml:space="preserve">| </w:t>
-      </w:r>
-      <w:proofErr w:type="spellStart"/>
-      <w:r>
-        <w:rPr>
-          <w:rFonts w:ascii="Courier New" w:eastAsia="Courier New" w:hAnsi="Courier New" w:cs="Courier New"/>
-          <w:color w:val="000000"/>
-        </w:rPr>
-        <w:t>game_id</w:t>
-      </w:r>
-      <w:proofErr w:type="spellEnd"/>
-      <w:r>
-        <w:rPr>
-          <w:rFonts w:ascii="Courier New" w:eastAsia="Courier New" w:hAnsi="Courier New" w:cs="Courier New"/>
-          <w:color w:val="000000"/>
-        </w:rPr>
-        <w:t xml:space="preserve">    | int(11) | NO   | UNI | NULL    |                |</w:t>
-      </w:r>
-    </w:p>
-    <w:p>
-      <w:pPr>
-        <w:pBdr>
-          <w:top w:val="nil"/>
-          <w:left w:val="nil"/>
-          <w:bottom w:val="nil"/>
-          <w:right w:val="nil"/>
-          <w:between w:val="nil"/>
-        </w:pBdr>
-        <w:spacing w:after="120"/>
-        <w:rPr>
-          <w:rFonts w:ascii="Courier New" w:eastAsia="Courier New" w:hAnsi="Courier New" w:cs="Courier New"/>
-          <w:color w:val="000000"/>
-        </w:rPr>
-      </w:pPr>
-      <w:r>
-        <w:rPr>
-          <w:rFonts w:ascii="Courier New" w:eastAsia="Courier New" w:hAnsi="Courier New" w:cs="Courier New"/>
-          <w:color w:val="000000"/>
-        </w:rPr>
-        <w:t>| player1_id | int(11) | YES  | MUL | NULL    |                |</w:t>
-      </w:r>
-    </w:p>
-    <w:p>
-      <w:pPr>
-        <w:pBdr>
-          <w:top w:val="nil"/>
-          <w:left w:val="nil"/>
-          <w:bottom w:val="nil"/>
-          <w:right w:val="nil"/>
-          <w:between w:val="nil"/>
-        </w:pBdr>
-        <w:spacing w:after="120"/>
-        <w:rPr>
-          <w:rFonts w:ascii="Courier New" w:eastAsia="Courier New" w:hAnsi="Courier New" w:cs="Courier New"/>
-          <w:color w:val="000000"/>
-        </w:rPr>
-      </w:pPr>
-      <w:r>
-        <w:rPr>
-          <w:rFonts w:ascii="Courier New" w:eastAsia="Courier New" w:hAnsi="Courier New" w:cs="Courier New"/>
-          <w:color w:val="000000"/>
-        </w:rPr>
-        <w:t>| player2_id | int(11) | YES  | MUL | NULL    |                |</w:t>
-      </w:r>
-    </w:p>
-    <w:p>
-      <w:pPr>
-        <w:pBdr>
-          <w:top w:val="nil"/>
-          <w:left w:val="nil"/>
-          <w:bottom w:val="nil"/>
-          <w:right w:val="nil"/>
-          <w:between w:val="nil"/>
-        </w:pBdr>
-        <w:spacing w:after="120"/>
-        <w:rPr>
-          <w:rFonts w:ascii="Courier New" w:eastAsia="Courier New" w:hAnsi="Courier New" w:cs="Courier New"/>
-          <w:color w:val="000000"/>
-        </w:rPr>
-      </w:pPr>
-      <w:r>
-        <w:rPr>
-          <w:rFonts w:ascii="Courier New" w:eastAsia="Courier New" w:hAnsi="Courier New" w:cs="Courier New"/>
-          <w:color w:val="000000"/>
-        </w:rPr>
-        <w:t xml:space="preserve">| </w:t>
-      </w:r>
-      <w:proofErr w:type="spellStart"/>
-      <w:r>
-        <w:rPr>
-          <w:rFonts w:ascii="Courier New" w:eastAsia="Courier New" w:hAnsi="Courier New" w:cs="Courier New"/>
-          <w:color w:val="000000"/>
-        </w:rPr>
-        <w:t>winner_id</w:t>
-      </w:r>
-      <w:proofErr w:type="spellEnd"/>
-      <w:r>
-        <w:rPr>
-          <w:rFonts w:ascii="Courier New" w:eastAsia="Courier New" w:hAnsi="Courier New" w:cs="Courier New"/>
-          <w:color w:val="000000"/>
-        </w:rPr>
-        <w:t xml:space="preserve">  | int(11) | YES  | MUL | NULL    |                |</w:t>
-      </w:r>
-    </w:p>
-    <w:p>
-      <w:pPr>
-        <w:pBdr>
-          <w:top w:val="nil"/>
-          <w:left w:val="nil"/>
-          <w:bottom w:val="nil"/>
-          <w:right w:val="nil"/>
-          <w:between w:val="nil"/>
-        </w:pBdr>
-        <w:spacing w:after="120"/>
-        <w:rPr>
-          <w:rFonts w:ascii="Courier New" w:eastAsia="Courier New" w:hAnsi="Courier New" w:cs="Courier New"/>
-          <w:color w:val="000000"/>
-        </w:rPr>
-      </w:pPr>
-      <w:r>
-        <w:rPr>
-          <w:rFonts w:ascii="Courier New" w:eastAsia="Courier New" w:hAnsi="Courier New" w:cs="Courier New"/>
-          <w:color w:val="000000"/>
-        </w:rPr>
-        <w:t>+------------+---------+------+-----+---------+----------------+</w:t>
-      </w:r>
-    </w:p>
-    <w:p>
-      <w:pPr>
-        <w:pBdr>
-          <w:top w:val="nil"/>
-          <w:left w:val="nil"/>
-          <w:bottom w:val="nil"/>
-          <w:right w:val="nil"/>
-          <w:between w:val="nil"/>
-        </w:pBdr>
-        <w:spacing w:after="120"/>
-        <w:rPr>
-          <w:rFonts w:ascii="Courier New" w:eastAsia="Courier New" w:hAnsi="Courier New" w:cs="Courier New"/>
-          <w:color w:val="000000"/>
-        </w:rPr>
-      </w:pPr>
-      <w:r>
-        <w:rPr>
-          <w:rFonts w:ascii="Courier New" w:eastAsia="Courier New" w:hAnsi="Courier New" w:cs="Courier New"/>
-          <w:color w:val="000000"/>
-        </w:rPr>
-        <w:t>5 rows in set (0.00 sec)</w:t>
+          <w:sz w:val="18"/>
+          <w:szCs w:val="18"/>
+        </w:rPr>
+        <w:t>+---------------+--------------+------+-----+-------------------+----------------+</w:t>
       </w:r>
     </w:p>
     <w:p>
@@ -3045,7 +2384,7 @@
           <w:sz w:val="18"/>
           <w:szCs w:val="18"/>
         </w:rPr>
-        <w:t>-------------------------- -------- -------- ------ -----------------------------------</w:t>
+        <w:t>-------------------------- -------- -------- ------ ------------------------------------</w:t>
       </w:r>
     </w:p>
     <w:p>
@@ -3081,7 +2420,7 @@
           <w:sz w:val="18"/>
           <w:szCs w:val="18"/>
         </w:rPr>
-        <w:t xml:space="preserve"> -------------------------- -------- -------- ------ -----------------------------------</w:t>
+        <w:t xml:space="preserve"> -------------------------- -------- -------- ------ ------------------------------------</w:t>
       </w:r>
     </w:p>
     <w:p>
@@ -3099,61 +2438,61 @@
           <w:sz w:val="18"/>
           <w:szCs w:val="18"/>
         </w:rPr>
-        <w:t xml:space="preserve">  _</w:t>
-      </w:r>
-      <w:proofErr w:type="spellStart"/>
-      <w:r>
+        <w:t xml:space="preserve">  _preview_error             ANY      ANY      ANY    /_error/{code}.{_format}</w:t>
+      </w:r>
+    </w:p>
+    <w:p>
+      <w:pPr>
+        <w:pStyle w:val="BodyText"/>
         <w:rPr>
           <w:rFonts w:ascii="Courier New" w:hAnsi="Courier New" w:cs="Courier New"/>
           <w:sz w:val="18"/>
           <w:szCs w:val="18"/>
         </w:rPr>
-        <w:t>preview_error</w:t>
-      </w:r>
-      <w:proofErr w:type="spellEnd"/>
+      </w:pPr>
       <w:r>
         <w:rPr>
           <w:rFonts w:ascii="Courier New" w:hAnsi="Courier New" w:cs="Courier New"/>
           <w:sz w:val="18"/>
           <w:szCs w:val="18"/>
         </w:rPr>
-        <w:t xml:space="preserve">             ANY      </w:t>
-      </w:r>
-      <w:proofErr w:type="spellStart"/>
-      <w:r>
+        <w:t xml:space="preserve">  _wdt                       ANY      ANY      ANY    /_wdt/{token}</w:t>
+      </w:r>
+    </w:p>
+    <w:p>
+      <w:pPr>
+        <w:pStyle w:val="BodyText"/>
         <w:rPr>
           <w:rFonts w:ascii="Courier New" w:hAnsi="Courier New" w:cs="Courier New"/>
           <w:sz w:val="18"/>
           <w:szCs w:val="18"/>
         </w:rPr>
-        <w:t>ANY</w:t>
-      </w:r>
-      <w:proofErr w:type="spellEnd"/>
+      </w:pPr>
       <w:r>
         <w:rPr>
           <w:rFonts w:ascii="Courier New" w:hAnsi="Courier New" w:cs="Courier New"/>
           <w:sz w:val="18"/>
           <w:szCs w:val="18"/>
         </w:rPr>
-        <w:t xml:space="preserve">      </w:t>
-      </w:r>
-      <w:proofErr w:type="spellStart"/>
-      <w:r>
+        <w:t xml:space="preserve">  _profiler_home             ANY      ANY      ANY    /_profiler/</w:t>
+      </w:r>
+    </w:p>
+    <w:p>
+      <w:pPr>
+        <w:pStyle w:val="BodyText"/>
         <w:rPr>
           <w:rFonts w:ascii="Courier New" w:hAnsi="Courier New" w:cs="Courier New"/>
           <w:sz w:val="18"/>
           <w:szCs w:val="18"/>
         </w:rPr>
-        <w:t>ANY</w:t>
-      </w:r>
-      <w:proofErr w:type="spellEnd"/>
+      </w:pPr>
       <w:r>
         <w:rPr>
           <w:rFonts w:ascii="Courier New" w:hAnsi="Courier New" w:cs="Courier New"/>
           <w:sz w:val="18"/>
           <w:szCs w:val="18"/>
         </w:rPr>
-        <w:t xml:space="preserve">    /_error/{code}.{_format}</w:t>
+        <w:t xml:space="preserve">  _profiler_search           ANY      ANY      ANY    /_profiler/search</w:t>
       </w:r>
     </w:p>
     <w:p>
@@ -3171,79 +2510,79 @@
           <w:sz w:val="18"/>
           <w:szCs w:val="18"/>
         </w:rPr>
-        <w:t xml:space="preserve">  _</w:t>
-      </w:r>
-      <w:proofErr w:type="spellStart"/>
-      <w:r>
+        <w:t xml:space="preserve">  _profiler_search_bar       ANY      ANY      ANY    /_profiler/search_bar</w:t>
+      </w:r>
+    </w:p>
+    <w:p>
+      <w:pPr>
+        <w:pStyle w:val="BodyText"/>
         <w:rPr>
           <w:rFonts w:ascii="Courier New" w:hAnsi="Courier New" w:cs="Courier New"/>
           <w:sz w:val="18"/>
           <w:szCs w:val="18"/>
         </w:rPr>
-        <w:t>wdt</w:t>
-      </w:r>
-      <w:proofErr w:type="spellEnd"/>
+      </w:pPr>
       <w:r>
         <w:rPr>
           <w:rFonts w:ascii="Courier New" w:hAnsi="Courier New" w:cs="Courier New"/>
           <w:sz w:val="18"/>
           <w:szCs w:val="18"/>
         </w:rPr>
-        <w:t xml:space="preserve">                       ANY      </w:t>
-      </w:r>
-      <w:proofErr w:type="spellStart"/>
-      <w:r>
+        <w:t xml:space="preserve">  _profiler_phpinfo          ANY      ANY      ANY    /_profiler/phpinfo</w:t>
+      </w:r>
+    </w:p>
+    <w:p>
+      <w:pPr>
+        <w:pStyle w:val="BodyText"/>
         <w:rPr>
           <w:rFonts w:ascii="Courier New" w:hAnsi="Courier New" w:cs="Courier New"/>
           <w:sz w:val="18"/>
           <w:szCs w:val="18"/>
         </w:rPr>
-        <w:t>ANY</w:t>
-      </w:r>
-      <w:proofErr w:type="spellEnd"/>
+      </w:pPr>
       <w:r>
         <w:rPr>
           <w:rFonts w:ascii="Courier New" w:hAnsi="Courier New" w:cs="Courier New"/>
           <w:sz w:val="18"/>
           <w:szCs w:val="18"/>
         </w:rPr>
-        <w:t xml:space="preserve">      </w:t>
-      </w:r>
-      <w:proofErr w:type="spellStart"/>
-      <w:r>
+        <w:t xml:space="preserve">  _profiler_search_results   ANY      ANY      ANY    /_profiler/{token}/search/results</w:t>
+      </w:r>
+    </w:p>
+    <w:p>
+      <w:pPr>
+        <w:pStyle w:val="BodyText"/>
         <w:rPr>
           <w:rFonts w:ascii="Courier New" w:hAnsi="Courier New" w:cs="Courier New"/>
           <w:sz w:val="18"/>
           <w:szCs w:val="18"/>
         </w:rPr>
-        <w:t>ANY</w:t>
-      </w:r>
-      <w:proofErr w:type="spellEnd"/>
+      </w:pPr>
       <w:r>
         <w:rPr>
           <w:rFonts w:ascii="Courier New" w:hAnsi="Courier New" w:cs="Courier New"/>
           <w:sz w:val="18"/>
           <w:szCs w:val="18"/>
         </w:rPr>
-        <w:t xml:space="preserve">    /_</w:t>
-      </w:r>
-      <w:proofErr w:type="spellStart"/>
-      <w:r>
+        <w:t xml:space="preserve">  _profiler_open_file        ANY      ANY      ANY    /_profiler/open</w:t>
+      </w:r>
+    </w:p>
+    <w:p>
+      <w:pPr>
+        <w:pStyle w:val="BodyText"/>
         <w:rPr>
           <w:rFonts w:ascii="Courier New" w:hAnsi="Courier New" w:cs="Courier New"/>
           <w:sz w:val="18"/>
           <w:szCs w:val="18"/>
         </w:rPr>
-        <w:t>wdt</w:t>
-      </w:r>
-      <w:proofErr w:type="spellEnd"/>
+      </w:pPr>
       <w:r>
         <w:rPr>
           <w:rFonts w:ascii="Courier New" w:hAnsi="Courier New" w:cs="Courier New"/>
           <w:sz w:val="18"/>
           <w:szCs w:val="18"/>
         </w:rPr>
-        <w:t>/{token}</w:t>
+        <w:t xml:space="preserve">  _profiler                  ANY      ANY      ANY    /_profiler/{token}</w:t>
       </w:r>
     </w:p>
     <w:p>
@@ -3261,61 +2600,61 @@
           <w:sz w:val="18"/>
           <w:szCs w:val="18"/>
         </w:rPr>
-        <w:t xml:space="preserve">  _</w:t>
-      </w:r>
-      <w:proofErr w:type="spellStart"/>
-      <w:r>
+        <w:t xml:space="preserve">  _profiler_router           ANY      ANY      ANY    /_profiler/{token}/router</w:t>
+      </w:r>
+    </w:p>
+    <w:p>
+      <w:pPr>
+        <w:pStyle w:val="BodyText"/>
         <w:rPr>
           <w:rFonts w:ascii="Courier New" w:hAnsi="Courier New" w:cs="Courier New"/>
           <w:sz w:val="18"/>
           <w:szCs w:val="18"/>
         </w:rPr>
-        <w:t>profiler_home</w:t>
-      </w:r>
-      <w:proofErr w:type="spellEnd"/>
+      </w:pPr>
       <w:r>
         <w:rPr>
           <w:rFonts w:ascii="Courier New" w:hAnsi="Courier New" w:cs="Courier New"/>
           <w:sz w:val="18"/>
           <w:szCs w:val="18"/>
         </w:rPr>
-        <w:t xml:space="preserve">             ANY      </w:t>
-      </w:r>
-      <w:proofErr w:type="spellStart"/>
-      <w:r>
+        <w:t xml:space="preserve">  _profiler_exception        ANY      ANY      ANY    /_profiler/{token}/exception</w:t>
+      </w:r>
+    </w:p>
+    <w:p>
+      <w:pPr>
+        <w:pStyle w:val="BodyText"/>
         <w:rPr>
           <w:rFonts w:ascii="Courier New" w:hAnsi="Courier New" w:cs="Courier New"/>
           <w:sz w:val="18"/>
           <w:szCs w:val="18"/>
         </w:rPr>
-        <w:t>ANY</w:t>
-      </w:r>
-      <w:proofErr w:type="spellEnd"/>
+      </w:pPr>
       <w:r>
         <w:rPr>
           <w:rFonts w:ascii="Courier New" w:hAnsi="Courier New" w:cs="Courier New"/>
           <w:sz w:val="18"/>
           <w:szCs w:val="18"/>
         </w:rPr>
-        <w:t xml:space="preserve">      </w:t>
-      </w:r>
-      <w:proofErr w:type="spellStart"/>
-      <w:r>
+        <w:t xml:space="preserve">  _profiler_exception_css    ANY      ANY      ANY    /_profiler/{token}/exception.css</w:t>
+      </w:r>
+    </w:p>
+    <w:p>
+      <w:pPr>
+        <w:pStyle w:val="BodyText"/>
         <w:rPr>
           <w:rFonts w:ascii="Courier New" w:hAnsi="Courier New" w:cs="Courier New"/>
           <w:sz w:val="18"/>
           <w:szCs w:val="18"/>
         </w:rPr>
-        <w:t>ANY</w:t>
-      </w:r>
-      <w:proofErr w:type="spellEnd"/>
+      </w:pPr>
       <w:r>
         <w:rPr>
           <w:rFonts w:ascii="Courier New" w:hAnsi="Courier New" w:cs="Courier New"/>
           <w:sz w:val="18"/>
           <w:szCs w:val="18"/>
         </w:rPr>
-        <w:t xml:space="preserve">    /_profiler/</w:t>
+        <w:t xml:space="preserve">  login                      ANY      ANY      ANY    /api/login</w:t>
       </w:r>
     </w:p>
     <w:p>
@@ -3333,61 +2672,62 @@
           <w:sz w:val="18"/>
           <w:szCs w:val="18"/>
         </w:rPr>
-        <w:t xml:space="preserve">  _</w:t>
-      </w:r>
-      <w:proofErr w:type="spellStart"/>
-      <w:r>
+        <w:lastRenderedPageBreak/>
+        <w:t xml:space="preserve">  create_game_board          ANY      ANY      ANY    /api/secure/game-board/create</w:t>
+      </w:r>
+    </w:p>
+    <w:p>
+      <w:pPr>
+        <w:pStyle w:val="BodyText"/>
         <w:rPr>
           <w:rFonts w:ascii="Courier New" w:hAnsi="Courier New" w:cs="Courier New"/>
           <w:sz w:val="18"/>
           <w:szCs w:val="18"/>
         </w:rPr>
-        <w:t>profiler_search</w:t>
-      </w:r>
-      <w:proofErr w:type="spellEnd"/>
+      </w:pPr>
       <w:r>
         <w:rPr>
           <w:rFonts w:ascii="Courier New" w:hAnsi="Courier New" w:cs="Courier New"/>
           <w:sz w:val="18"/>
           <w:szCs w:val="18"/>
         </w:rPr>
-        <w:t xml:space="preserve">           ANY      </w:t>
-      </w:r>
-      <w:proofErr w:type="spellStart"/>
-      <w:r>
+        <w:t xml:space="preserve">  update_game_board          ANY      ANY      ANY    /api/secure/game-board/update/{id}</w:t>
+      </w:r>
+    </w:p>
+    <w:p>
+      <w:pPr>
+        <w:pStyle w:val="BodyText"/>
         <w:rPr>
           <w:rFonts w:ascii="Courier New" w:hAnsi="Courier New" w:cs="Courier New"/>
           <w:sz w:val="18"/>
           <w:szCs w:val="18"/>
         </w:rPr>
-        <w:t>ANY</w:t>
-      </w:r>
-      <w:proofErr w:type="spellEnd"/>
+      </w:pPr>
       <w:r>
         <w:rPr>
           <w:rFonts w:ascii="Courier New" w:hAnsi="Courier New" w:cs="Courier New"/>
           <w:sz w:val="18"/>
           <w:szCs w:val="18"/>
         </w:rPr>
-        <w:t xml:space="preserve">      </w:t>
-      </w:r>
-      <w:proofErr w:type="spellStart"/>
-      <w:r>
+        <w:t xml:space="preserve">  get_game_board             GET      ANY      ANY    /api/secure/game-board/{id}</w:t>
+      </w:r>
+    </w:p>
+    <w:p>
+      <w:pPr>
+        <w:pStyle w:val="BodyText"/>
         <w:rPr>
           <w:rFonts w:ascii="Courier New" w:hAnsi="Courier New" w:cs="Courier New"/>
           <w:sz w:val="18"/>
           <w:szCs w:val="18"/>
         </w:rPr>
-        <w:t>ANY</w:t>
-      </w:r>
-      <w:proofErr w:type="spellEnd"/>
+      </w:pPr>
       <w:r>
         <w:rPr>
           <w:rFonts w:ascii="Courier New" w:hAnsi="Courier New" w:cs="Courier New"/>
           <w:sz w:val="18"/>
           <w:szCs w:val="18"/>
         </w:rPr>
-        <w:t xml:space="preserve">    /_profiler/search</w:t>
+        <w:t xml:space="preserve">  current_games              GET      ANY      ANY    /api/secure/current-games</w:t>
       </w:r>
     </w:p>
     <w:p>
@@ -3405,847 +2745,97 @@
           <w:sz w:val="18"/>
           <w:szCs w:val="18"/>
         </w:rPr>
-        <w:t xml:space="preserve">  _</w:t>
-      </w:r>
-      <w:proofErr w:type="spellStart"/>
-      <w:r>
+        <w:t xml:space="preserve">  add_game_move              ANY      ANY      ANY    /api/secure/game-move/add</w:t>
+      </w:r>
+    </w:p>
+    <w:p>
+      <w:pPr>
+        <w:pStyle w:val="BodyText"/>
         <w:rPr>
           <w:rFonts w:ascii="Courier New" w:hAnsi="Courier New" w:cs="Courier New"/>
           <w:sz w:val="18"/>
           <w:szCs w:val="18"/>
         </w:rPr>
-        <w:t>profiler_search_bar</w:t>
-      </w:r>
-      <w:proofErr w:type="spellEnd"/>
+      </w:pPr>
       <w:r>
         <w:rPr>
           <w:rFonts w:ascii="Courier New" w:hAnsi="Courier New" w:cs="Courier New"/>
           <w:sz w:val="18"/>
           <w:szCs w:val="18"/>
         </w:rPr>
-        <w:t xml:space="preserve">       ANY      </w:t>
-      </w:r>
-      <w:proofErr w:type="spellStart"/>
-      <w:r>
+        <w:t xml:space="preserve">  update_games_status        GET      ANY      ANY    /api/secure/update-games-status</w:t>
+      </w:r>
+    </w:p>
+    <w:p>
+      <w:pPr>
+        <w:pStyle w:val="BodyText"/>
         <w:rPr>
           <w:rFonts w:ascii="Courier New" w:hAnsi="Courier New" w:cs="Courier New"/>
           <w:sz w:val="18"/>
           <w:szCs w:val="18"/>
         </w:rPr>
-        <w:t>ANY</w:t>
-      </w:r>
-      <w:proofErr w:type="spellEnd"/>
+      </w:pPr>
       <w:r>
         <w:rPr>
           <w:rFonts w:ascii="Courier New" w:hAnsi="Courier New" w:cs="Courier New"/>
           <w:sz w:val="18"/>
           <w:szCs w:val="18"/>
         </w:rPr>
-        <w:t xml:space="preserve">      </w:t>
-      </w:r>
-      <w:proofErr w:type="spellStart"/>
-      <w:r>
+        <w:t xml:space="preserve">  register_user              ANY      ANY      ANY    /api/user/register</w:t>
+      </w:r>
+    </w:p>
+    <w:p>
+      <w:pPr>
+        <w:pStyle w:val="BodyText"/>
         <w:rPr>
           <w:rFonts w:ascii="Courier New" w:hAnsi="Courier New" w:cs="Courier New"/>
           <w:sz w:val="18"/>
           <w:szCs w:val="18"/>
         </w:rPr>
-        <w:t>ANY</w:t>
-      </w:r>
-      <w:proofErr w:type="spellEnd"/>
+      </w:pPr>
       <w:r>
         <w:rPr>
           <w:rFonts w:ascii="Courier New" w:hAnsi="Courier New" w:cs="Courier New"/>
           <w:sz w:val="18"/>
           <w:szCs w:val="18"/>
         </w:rPr>
-        <w:t xml:space="preserve">    /_profiler/</w:t>
-      </w:r>
-      <w:proofErr w:type="spellStart"/>
-      <w:r>
+        <w:t xml:space="preserve">  user_leader_board          ANY      ANY      ANY    /api/secure/leaderboard</w:t>
+      </w:r>
+    </w:p>
+    <w:p>
+      <w:pPr>
+        <w:pStyle w:val="BodyText"/>
         <w:rPr>
           <w:rFonts w:ascii="Courier New" w:hAnsi="Courier New" w:cs="Courier New"/>
           <w:sz w:val="18"/>
           <w:szCs w:val="18"/>
         </w:rPr>
-        <w:t>search_bar</w:t>
-      </w:r>
-      <w:proofErr w:type="spellEnd"/>
-    </w:p>
-    <w:p>
-      <w:pPr>
-        <w:pStyle w:val="BodyText"/>
+      </w:pPr>
+      <w:r>
         <w:rPr>
           <w:rFonts w:ascii="Courier New" w:hAnsi="Courier New" w:cs="Courier New"/>
           <w:sz w:val="18"/>
           <w:szCs w:val="18"/>
         </w:rPr>
-      </w:pPr>
-      <w:r>
+        <w:t xml:space="preserve">  api_login_check            ANY      ANY      ANY    /api/login_check</w:t>
+      </w:r>
+    </w:p>
+    <w:p>
+      <w:pPr>
+        <w:pStyle w:val="BodyText"/>
         <w:rPr>
           <w:rFonts w:ascii="Courier New" w:hAnsi="Courier New" w:cs="Courier New"/>
           <w:sz w:val="18"/>
           <w:szCs w:val="18"/>
         </w:rPr>
-        <w:t xml:space="preserve">  _</w:t>
-      </w:r>
-      <w:proofErr w:type="spellStart"/>
+      </w:pPr>
       <w:r>
         <w:rPr>
           <w:rFonts w:ascii="Courier New" w:hAnsi="Courier New" w:cs="Courier New"/>
           <w:sz w:val="18"/>
           <w:szCs w:val="18"/>
         </w:rPr>
-        <w:t>profiler_phpinfo</w:t>
-      </w:r>
-      <w:proofErr w:type="spellEnd"/>
-      <w:r>
-        <w:rPr>
-          <w:rFonts w:ascii="Courier New" w:hAnsi="Courier New" w:cs="Courier New"/>
-          <w:sz w:val="18"/>
-          <w:szCs w:val="18"/>
-        </w:rPr>
-        <w:t xml:space="preserve">          ANY      </w:t>
-      </w:r>
-      <w:proofErr w:type="spellStart"/>
-      <w:r>
-        <w:rPr>
-          <w:rFonts w:ascii="Courier New" w:hAnsi="Courier New" w:cs="Courier New"/>
-          <w:sz w:val="18"/>
-          <w:szCs w:val="18"/>
-        </w:rPr>
-        <w:t>ANY</w:t>
-      </w:r>
-      <w:proofErr w:type="spellEnd"/>
-      <w:r>
-        <w:rPr>
-          <w:rFonts w:ascii="Courier New" w:hAnsi="Courier New" w:cs="Courier New"/>
-          <w:sz w:val="18"/>
-          <w:szCs w:val="18"/>
-        </w:rPr>
-        <w:t xml:space="preserve">      </w:t>
-      </w:r>
-      <w:proofErr w:type="spellStart"/>
-      <w:r>
-        <w:rPr>
-          <w:rFonts w:ascii="Courier New" w:hAnsi="Courier New" w:cs="Courier New"/>
-          <w:sz w:val="18"/>
-          <w:szCs w:val="18"/>
-        </w:rPr>
-        <w:t>ANY</w:t>
-      </w:r>
-      <w:proofErr w:type="spellEnd"/>
-      <w:r>
-        <w:rPr>
-          <w:rFonts w:ascii="Courier New" w:hAnsi="Courier New" w:cs="Courier New"/>
-          <w:sz w:val="18"/>
-          <w:szCs w:val="18"/>
-        </w:rPr>
-        <w:t xml:space="preserve">    /_profiler/</w:t>
-      </w:r>
-      <w:proofErr w:type="spellStart"/>
-      <w:r>
-        <w:rPr>
-          <w:rFonts w:ascii="Courier New" w:hAnsi="Courier New" w:cs="Courier New"/>
-          <w:sz w:val="18"/>
-          <w:szCs w:val="18"/>
-        </w:rPr>
-        <w:t>phpinfo</w:t>
-      </w:r>
-      <w:proofErr w:type="spellEnd"/>
-    </w:p>
-    <w:p>
-      <w:pPr>
-        <w:pStyle w:val="BodyText"/>
-        <w:rPr>
-          <w:rFonts w:ascii="Courier New" w:hAnsi="Courier New" w:cs="Courier New"/>
-          <w:sz w:val="18"/>
-          <w:szCs w:val="18"/>
-        </w:rPr>
-      </w:pPr>
-      <w:r>
-        <w:rPr>
-          <w:rFonts w:ascii="Courier New" w:hAnsi="Courier New" w:cs="Courier New"/>
-          <w:sz w:val="18"/>
-          <w:szCs w:val="18"/>
-        </w:rPr>
-        <w:t xml:space="preserve">  _</w:t>
-      </w:r>
-      <w:proofErr w:type="spellStart"/>
-      <w:r>
-        <w:rPr>
-          <w:rFonts w:ascii="Courier New" w:hAnsi="Courier New" w:cs="Courier New"/>
-          <w:sz w:val="18"/>
-          <w:szCs w:val="18"/>
-        </w:rPr>
-        <w:t>profiler_search_results</w:t>
-      </w:r>
-      <w:proofErr w:type="spellEnd"/>
-      <w:r>
-        <w:rPr>
-          <w:rFonts w:ascii="Courier New" w:hAnsi="Courier New" w:cs="Courier New"/>
-          <w:sz w:val="18"/>
-          <w:szCs w:val="18"/>
-        </w:rPr>
-        <w:t xml:space="preserve">   ANY      </w:t>
-      </w:r>
-      <w:proofErr w:type="spellStart"/>
-      <w:r>
-        <w:rPr>
-          <w:rFonts w:ascii="Courier New" w:hAnsi="Courier New" w:cs="Courier New"/>
-          <w:sz w:val="18"/>
-          <w:szCs w:val="18"/>
-        </w:rPr>
-        <w:t>ANY</w:t>
-      </w:r>
-      <w:proofErr w:type="spellEnd"/>
-      <w:r>
-        <w:rPr>
-          <w:rFonts w:ascii="Courier New" w:hAnsi="Courier New" w:cs="Courier New"/>
-          <w:sz w:val="18"/>
-          <w:szCs w:val="18"/>
-        </w:rPr>
-        <w:t xml:space="preserve">      </w:t>
-      </w:r>
-      <w:proofErr w:type="spellStart"/>
-      <w:r>
-        <w:rPr>
-          <w:rFonts w:ascii="Courier New" w:hAnsi="Courier New" w:cs="Courier New"/>
-          <w:sz w:val="18"/>
-          <w:szCs w:val="18"/>
-        </w:rPr>
-        <w:t>ANY</w:t>
-      </w:r>
-      <w:proofErr w:type="spellEnd"/>
-      <w:r>
-        <w:rPr>
-          <w:rFonts w:ascii="Courier New" w:hAnsi="Courier New" w:cs="Courier New"/>
-          <w:sz w:val="18"/>
-          <w:szCs w:val="18"/>
-        </w:rPr>
-        <w:t xml:space="preserve">    /_profiler/{token}/search/results</w:t>
-      </w:r>
-    </w:p>
-    <w:p>
-      <w:pPr>
-        <w:pStyle w:val="BodyText"/>
-        <w:rPr>
-          <w:rFonts w:ascii="Courier New" w:hAnsi="Courier New" w:cs="Courier New"/>
-          <w:sz w:val="18"/>
-          <w:szCs w:val="18"/>
-        </w:rPr>
-      </w:pPr>
-      <w:r>
-        <w:rPr>
-          <w:rFonts w:ascii="Courier New" w:hAnsi="Courier New" w:cs="Courier New"/>
-          <w:sz w:val="18"/>
-          <w:szCs w:val="18"/>
-        </w:rPr>
-        <w:t xml:space="preserve">  _</w:t>
-      </w:r>
-      <w:proofErr w:type="spellStart"/>
-      <w:r>
-        <w:rPr>
-          <w:rFonts w:ascii="Courier New" w:hAnsi="Courier New" w:cs="Courier New"/>
-          <w:sz w:val="18"/>
-          <w:szCs w:val="18"/>
-        </w:rPr>
-        <w:t>profiler_open_file</w:t>
-      </w:r>
-      <w:proofErr w:type="spellEnd"/>
-      <w:r>
-        <w:rPr>
-          <w:rFonts w:ascii="Courier New" w:hAnsi="Courier New" w:cs="Courier New"/>
-          <w:sz w:val="18"/>
-          <w:szCs w:val="18"/>
-        </w:rPr>
-        <w:t xml:space="preserve">        ANY      </w:t>
-      </w:r>
-      <w:proofErr w:type="spellStart"/>
-      <w:r>
-        <w:rPr>
-          <w:rFonts w:ascii="Courier New" w:hAnsi="Courier New" w:cs="Courier New"/>
-          <w:sz w:val="18"/>
-          <w:szCs w:val="18"/>
-        </w:rPr>
-        <w:t>ANY</w:t>
-      </w:r>
-      <w:proofErr w:type="spellEnd"/>
-      <w:r>
-        <w:rPr>
-          <w:rFonts w:ascii="Courier New" w:hAnsi="Courier New" w:cs="Courier New"/>
-          <w:sz w:val="18"/>
-          <w:szCs w:val="18"/>
-        </w:rPr>
-        <w:t xml:space="preserve">      </w:t>
-      </w:r>
-      <w:proofErr w:type="spellStart"/>
-      <w:r>
-        <w:rPr>
-          <w:rFonts w:ascii="Courier New" w:hAnsi="Courier New" w:cs="Courier New"/>
-          <w:sz w:val="18"/>
-          <w:szCs w:val="18"/>
-        </w:rPr>
-        <w:t>ANY</w:t>
-      </w:r>
-      <w:proofErr w:type="spellEnd"/>
-      <w:r>
-        <w:rPr>
-          <w:rFonts w:ascii="Courier New" w:hAnsi="Courier New" w:cs="Courier New"/>
-          <w:sz w:val="18"/>
-          <w:szCs w:val="18"/>
-        </w:rPr>
-        <w:t xml:space="preserve">    /_profiler/open</w:t>
-      </w:r>
-    </w:p>
-    <w:p>
-      <w:pPr>
-        <w:pStyle w:val="BodyText"/>
-        <w:rPr>
-          <w:rFonts w:ascii="Courier New" w:hAnsi="Courier New" w:cs="Courier New"/>
-          <w:sz w:val="18"/>
-          <w:szCs w:val="18"/>
-        </w:rPr>
-      </w:pPr>
-      <w:r>
-        <w:rPr>
-          <w:rFonts w:ascii="Courier New" w:hAnsi="Courier New" w:cs="Courier New"/>
-          <w:sz w:val="18"/>
-          <w:szCs w:val="18"/>
-        </w:rPr>
-        <w:t xml:space="preserve">  _profiler                  ANY      </w:t>
-      </w:r>
-      <w:proofErr w:type="spellStart"/>
-      <w:r>
-        <w:rPr>
-          <w:rFonts w:ascii="Courier New" w:hAnsi="Courier New" w:cs="Courier New"/>
-          <w:sz w:val="18"/>
-          <w:szCs w:val="18"/>
-        </w:rPr>
-        <w:t>ANY</w:t>
-      </w:r>
-      <w:proofErr w:type="spellEnd"/>
-      <w:r>
-        <w:rPr>
-          <w:rFonts w:ascii="Courier New" w:hAnsi="Courier New" w:cs="Courier New"/>
-          <w:sz w:val="18"/>
-          <w:szCs w:val="18"/>
-        </w:rPr>
-        <w:t xml:space="preserve">      </w:t>
-      </w:r>
-      <w:proofErr w:type="spellStart"/>
-      <w:r>
-        <w:rPr>
-          <w:rFonts w:ascii="Courier New" w:hAnsi="Courier New" w:cs="Courier New"/>
-          <w:sz w:val="18"/>
-          <w:szCs w:val="18"/>
-        </w:rPr>
-        <w:t>ANY</w:t>
-      </w:r>
-      <w:proofErr w:type="spellEnd"/>
-      <w:r>
-        <w:rPr>
-          <w:rFonts w:ascii="Courier New" w:hAnsi="Courier New" w:cs="Courier New"/>
-          <w:sz w:val="18"/>
-          <w:szCs w:val="18"/>
-        </w:rPr>
-        <w:t xml:space="preserve">    /_profiler/{token}</w:t>
-      </w:r>
-    </w:p>
-    <w:p>
-      <w:pPr>
-        <w:pStyle w:val="BodyText"/>
-        <w:rPr>
-          <w:rFonts w:ascii="Courier New" w:hAnsi="Courier New" w:cs="Courier New"/>
-          <w:sz w:val="18"/>
-          <w:szCs w:val="18"/>
-        </w:rPr>
-      </w:pPr>
-      <w:r>
-        <w:rPr>
-          <w:rFonts w:ascii="Courier New" w:hAnsi="Courier New" w:cs="Courier New"/>
-          <w:sz w:val="18"/>
-          <w:szCs w:val="18"/>
-        </w:rPr>
-        <w:t xml:space="preserve">  _</w:t>
-      </w:r>
-      <w:proofErr w:type="spellStart"/>
-      <w:r>
-        <w:rPr>
-          <w:rFonts w:ascii="Courier New" w:hAnsi="Courier New" w:cs="Courier New"/>
-          <w:sz w:val="18"/>
-          <w:szCs w:val="18"/>
-        </w:rPr>
-        <w:t>profiler_router</w:t>
-      </w:r>
-      <w:proofErr w:type="spellEnd"/>
-      <w:r>
-        <w:rPr>
-          <w:rFonts w:ascii="Courier New" w:hAnsi="Courier New" w:cs="Courier New"/>
-          <w:sz w:val="18"/>
-          <w:szCs w:val="18"/>
-        </w:rPr>
-        <w:t xml:space="preserve">           ANY      </w:t>
-      </w:r>
-      <w:proofErr w:type="spellStart"/>
-      <w:r>
-        <w:rPr>
-          <w:rFonts w:ascii="Courier New" w:hAnsi="Courier New" w:cs="Courier New"/>
-          <w:sz w:val="18"/>
-          <w:szCs w:val="18"/>
-        </w:rPr>
-        <w:t>ANY</w:t>
-      </w:r>
-      <w:proofErr w:type="spellEnd"/>
-      <w:r>
-        <w:rPr>
-          <w:rFonts w:ascii="Courier New" w:hAnsi="Courier New" w:cs="Courier New"/>
-          <w:sz w:val="18"/>
-          <w:szCs w:val="18"/>
-        </w:rPr>
-        <w:t xml:space="preserve">      </w:t>
-      </w:r>
-      <w:proofErr w:type="spellStart"/>
-      <w:r>
-        <w:rPr>
-          <w:rFonts w:ascii="Courier New" w:hAnsi="Courier New" w:cs="Courier New"/>
-          <w:sz w:val="18"/>
-          <w:szCs w:val="18"/>
-        </w:rPr>
-        <w:t>ANY</w:t>
-      </w:r>
-      <w:proofErr w:type="spellEnd"/>
-      <w:r>
-        <w:rPr>
-          <w:rFonts w:ascii="Courier New" w:hAnsi="Courier New" w:cs="Courier New"/>
-          <w:sz w:val="18"/>
-          <w:szCs w:val="18"/>
-        </w:rPr>
-        <w:t xml:space="preserve">    /_profiler/{token}/router</w:t>
-      </w:r>
-    </w:p>
-    <w:p>
-      <w:pPr>
-        <w:pStyle w:val="BodyText"/>
-        <w:rPr>
-          <w:rFonts w:ascii="Courier New" w:hAnsi="Courier New" w:cs="Courier New"/>
-          <w:sz w:val="18"/>
-          <w:szCs w:val="18"/>
-        </w:rPr>
-      </w:pPr>
-      <w:r>
-        <w:rPr>
-          <w:rFonts w:ascii="Courier New" w:hAnsi="Courier New" w:cs="Courier New"/>
-          <w:sz w:val="18"/>
-          <w:szCs w:val="18"/>
-        </w:rPr>
-        <w:t xml:space="preserve">  _</w:t>
-      </w:r>
-      <w:proofErr w:type="spellStart"/>
-      <w:r>
-        <w:rPr>
-          <w:rFonts w:ascii="Courier New" w:hAnsi="Courier New" w:cs="Courier New"/>
-          <w:sz w:val="18"/>
-          <w:szCs w:val="18"/>
-        </w:rPr>
-        <w:t>profiler_exception</w:t>
-      </w:r>
-      <w:proofErr w:type="spellEnd"/>
-      <w:r>
-        <w:rPr>
-          <w:rFonts w:ascii="Courier New" w:hAnsi="Courier New" w:cs="Courier New"/>
-          <w:sz w:val="18"/>
-          <w:szCs w:val="18"/>
-        </w:rPr>
-        <w:t xml:space="preserve">        ANY      </w:t>
-      </w:r>
-      <w:proofErr w:type="spellStart"/>
-      <w:r>
-        <w:rPr>
-          <w:rFonts w:ascii="Courier New" w:hAnsi="Courier New" w:cs="Courier New"/>
-          <w:sz w:val="18"/>
-          <w:szCs w:val="18"/>
-        </w:rPr>
-        <w:t>ANY</w:t>
-      </w:r>
-      <w:proofErr w:type="spellEnd"/>
-      <w:r>
-        <w:rPr>
-          <w:rFonts w:ascii="Courier New" w:hAnsi="Courier New" w:cs="Courier New"/>
-          <w:sz w:val="18"/>
-          <w:szCs w:val="18"/>
-        </w:rPr>
-        <w:t xml:space="preserve">      </w:t>
-      </w:r>
-      <w:proofErr w:type="spellStart"/>
-      <w:r>
-        <w:rPr>
-          <w:rFonts w:ascii="Courier New" w:hAnsi="Courier New" w:cs="Courier New"/>
-          <w:sz w:val="18"/>
-          <w:szCs w:val="18"/>
-        </w:rPr>
-        <w:t>ANY</w:t>
-      </w:r>
-      <w:proofErr w:type="spellEnd"/>
-      <w:r>
-        <w:rPr>
-          <w:rFonts w:ascii="Courier New" w:hAnsi="Courier New" w:cs="Courier New"/>
-          <w:sz w:val="18"/>
-          <w:szCs w:val="18"/>
-        </w:rPr>
-        <w:t xml:space="preserve">    /_profiler/{token}/exception</w:t>
-      </w:r>
-    </w:p>
-    <w:p>
-      <w:pPr>
-        <w:pStyle w:val="BodyText"/>
-        <w:rPr>
-          <w:rFonts w:ascii="Courier New" w:hAnsi="Courier New" w:cs="Courier New"/>
-          <w:sz w:val="18"/>
-          <w:szCs w:val="18"/>
-        </w:rPr>
-      </w:pPr>
-      <w:r>
-        <w:rPr>
-          <w:rFonts w:ascii="Courier New" w:hAnsi="Courier New" w:cs="Courier New"/>
-          <w:sz w:val="18"/>
-          <w:szCs w:val="18"/>
-        </w:rPr>
-        <w:t xml:space="preserve">  _</w:t>
-      </w:r>
-      <w:proofErr w:type="spellStart"/>
-      <w:r>
-        <w:rPr>
-          <w:rFonts w:ascii="Courier New" w:hAnsi="Courier New" w:cs="Courier New"/>
-          <w:sz w:val="18"/>
-          <w:szCs w:val="18"/>
-        </w:rPr>
-        <w:t>profiler_exception_css</w:t>
-      </w:r>
-      <w:proofErr w:type="spellEnd"/>
-      <w:r>
-        <w:rPr>
-          <w:rFonts w:ascii="Courier New" w:hAnsi="Courier New" w:cs="Courier New"/>
-          <w:sz w:val="18"/>
-          <w:szCs w:val="18"/>
-        </w:rPr>
-        <w:t xml:space="preserve">    ANY      </w:t>
-      </w:r>
-      <w:proofErr w:type="spellStart"/>
-      <w:r>
-        <w:rPr>
-          <w:rFonts w:ascii="Courier New" w:hAnsi="Courier New" w:cs="Courier New"/>
-          <w:sz w:val="18"/>
-          <w:szCs w:val="18"/>
-        </w:rPr>
-        <w:t>ANY</w:t>
-      </w:r>
-      <w:proofErr w:type="spellEnd"/>
-      <w:r>
-        <w:rPr>
-          <w:rFonts w:ascii="Courier New" w:hAnsi="Courier New" w:cs="Courier New"/>
-          <w:sz w:val="18"/>
-          <w:szCs w:val="18"/>
-        </w:rPr>
-        <w:t xml:space="preserve">      </w:t>
-      </w:r>
-      <w:proofErr w:type="spellStart"/>
-      <w:r>
-        <w:rPr>
-          <w:rFonts w:ascii="Courier New" w:hAnsi="Courier New" w:cs="Courier New"/>
-          <w:sz w:val="18"/>
-          <w:szCs w:val="18"/>
-        </w:rPr>
-        <w:t>ANY</w:t>
-      </w:r>
-      <w:proofErr w:type="spellEnd"/>
-      <w:r>
-        <w:rPr>
-          <w:rFonts w:ascii="Courier New" w:hAnsi="Courier New" w:cs="Courier New"/>
-          <w:sz w:val="18"/>
-          <w:szCs w:val="18"/>
-        </w:rPr>
-        <w:t xml:space="preserve">    /_profiler/{token}/exception.css</w:t>
-      </w:r>
-    </w:p>
-    <w:p>
-      <w:pPr>
-        <w:pStyle w:val="BodyText"/>
-        <w:rPr>
-          <w:rFonts w:ascii="Courier New" w:hAnsi="Courier New" w:cs="Courier New"/>
-          <w:sz w:val="18"/>
-          <w:szCs w:val="18"/>
-        </w:rPr>
-      </w:pPr>
-      <w:r>
-        <w:rPr>
-          <w:rFonts w:ascii="Courier New" w:hAnsi="Courier New" w:cs="Courier New"/>
-          <w:sz w:val="18"/>
-          <w:szCs w:val="18"/>
-        </w:rPr>
-        <w:t xml:space="preserve">  login                      ANY      </w:t>
-      </w:r>
-      <w:proofErr w:type="spellStart"/>
-      <w:r>
-        <w:rPr>
-          <w:rFonts w:ascii="Courier New" w:hAnsi="Courier New" w:cs="Courier New"/>
-          <w:sz w:val="18"/>
-          <w:szCs w:val="18"/>
-        </w:rPr>
-        <w:t>ANY</w:t>
-      </w:r>
-      <w:proofErr w:type="spellEnd"/>
-      <w:r>
-        <w:rPr>
-          <w:rFonts w:ascii="Courier New" w:hAnsi="Courier New" w:cs="Courier New"/>
-          <w:sz w:val="18"/>
-          <w:szCs w:val="18"/>
-        </w:rPr>
-        <w:t xml:space="preserve">      </w:t>
-      </w:r>
-      <w:proofErr w:type="spellStart"/>
-      <w:r>
-        <w:rPr>
-          <w:rFonts w:ascii="Courier New" w:hAnsi="Courier New" w:cs="Courier New"/>
-          <w:sz w:val="18"/>
-          <w:szCs w:val="18"/>
-        </w:rPr>
-        <w:t>ANY</w:t>
-      </w:r>
-      <w:proofErr w:type="spellEnd"/>
-      <w:r>
-        <w:rPr>
-          <w:rFonts w:ascii="Courier New" w:hAnsi="Courier New" w:cs="Courier New"/>
-          <w:sz w:val="18"/>
-          <w:szCs w:val="18"/>
-        </w:rPr>
-        <w:t xml:space="preserve">    /</w:t>
-      </w:r>
-      <w:proofErr w:type="spellStart"/>
-      <w:r>
-        <w:rPr>
-          <w:rFonts w:ascii="Courier New" w:hAnsi="Courier New" w:cs="Courier New"/>
-          <w:sz w:val="18"/>
-          <w:szCs w:val="18"/>
-        </w:rPr>
-        <w:t>api</w:t>
-      </w:r>
-      <w:proofErr w:type="spellEnd"/>
-      <w:r>
-        <w:rPr>
-          <w:rFonts w:ascii="Courier New" w:hAnsi="Courier New" w:cs="Courier New"/>
-          <w:sz w:val="18"/>
-          <w:szCs w:val="18"/>
-        </w:rPr>
-        <w:t>/login</w:t>
-      </w:r>
-    </w:p>
-    <w:p>
-      <w:pPr>
-        <w:pStyle w:val="BodyText"/>
-        <w:rPr>
-          <w:rFonts w:ascii="Courier New" w:hAnsi="Courier New" w:cs="Courier New"/>
-          <w:sz w:val="18"/>
-          <w:szCs w:val="18"/>
-        </w:rPr>
-      </w:pPr>
-      <w:r>
-        <w:rPr>
-          <w:rFonts w:ascii="Courier New" w:hAnsi="Courier New" w:cs="Courier New"/>
-          <w:sz w:val="18"/>
-          <w:szCs w:val="18"/>
-        </w:rPr>
-        <w:t xml:space="preserve">  </w:t>
-      </w:r>
-      <w:proofErr w:type="spellStart"/>
-      <w:r>
-        <w:rPr>
-          <w:rFonts w:ascii="Courier New" w:hAnsi="Courier New" w:cs="Courier New"/>
-          <w:sz w:val="18"/>
-          <w:szCs w:val="18"/>
-        </w:rPr>
-        <w:t>register_user</w:t>
-      </w:r>
-      <w:proofErr w:type="spellEnd"/>
-      <w:r>
-        <w:rPr>
-          <w:rFonts w:ascii="Courier New" w:hAnsi="Courier New" w:cs="Courier New"/>
-          <w:sz w:val="18"/>
-          <w:szCs w:val="18"/>
-        </w:rPr>
-        <w:t xml:space="preserve">              ANY      </w:t>
-      </w:r>
-      <w:proofErr w:type="spellStart"/>
-      <w:r>
-        <w:rPr>
-          <w:rFonts w:ascii="Courier New" w:hAnsi="Courier New" w:cs="Courier New"/>
-          <w:sz w:val="18"/>
-          <w:szCs w:val="18"/>
-        </w:rPr>
-        <w:t>ANY</w:t>
-      </w:r>
-      <w:proofErr w:type="spellEnd"/>
-      <w:r>
-        <w:rPr>
-          <w:rFonts w:ascii="Courier New" w:hAnsi="Courier New" w:cs="Courier New"/>
-          <w:sz w:val="18"/>
-          <w:szCs w:val="18"/>
-        </w:rPr>
-        <w:t xml:space="preserve">      </w:t>
-      </w:r>
-      <w:proofErr w:type="spellStart"/>
-      <w:r>
-        <w:rPr>
-          <w:rFonts w:ascii="Courier New" w:hAnsi="Courier New" w:cs="Courier New"/>
-          <w:sz w:val="18"/>
-          <w:szCs w:val="18"/>
-        </w:rPr>
-        <w:t>ANY</w:t>
-      </w:r>
-      <w:proofErr w:type="spellEnd"/>
-      <w:r>
-        <w:rPr>
-          <w:rFonts w:ascii="Courier New" w:hAnsi="Courier New" w:cs="Courier New"/>
-          <w:sz w:val="18"/>
-          <w:szCs w:val="18"/>
-        </w:rPr>
-        <w:t xml:space="preserve">    /</w:t>
-      </w:r>
-      <w:proofErr w:type="spellStart"/>
-      <w:r>
-        <w:rPr>
-          <w:rFonts w:ascii="Courier New" w:hAnsi="Courier New" w:cs="Courier New"/>
-          <w:sz w:val="18"/>
-          <w:szCs w:val="18"/>
-        </w:rPr>
-        <w:t>api</w:t>
-      </w:r>
-      <w:proofErr w:type="spellEnd"/>
-      <w:r>
-        <w:rPr>
-          <w:rFonts w:ascii="Courier New" w:hAnsi="Courier New" w:cs="Courier New"/>
-          <w:sz w:val="18"/>
-          <w:szCs w:val="18"/>
-        </w:rPr>
-        <w:t>/user/register</w:t>
-      </w:r>
-    </w:p>
-    <w:p>
-      <w:pPr>
-        <w:pStyle w:val="BodyText"/>
-        <w:rPr>
-          <w:rFonts w:ascii="Courier New" w:hAnsi="Courier New" w:cs="Courier New"/>
-          <w:sz w:val="18"/>
-          <w:szCs w:val="18"/>
-        </w:rPr>
-      </w:pPr>
-      <w:r>
-        <w:rPr>
-          <w:rFonts w:ascii="Courier New" w:hAnsi="Courier New" w:cs="Courier New"/>
-          <w:sz w:val="18"/>
-          <w:szCs w:val="18"/>
-        </w:rPr>
-        <w:t xml:space="preserve">  </w:t>
-      </w:r>
-      <w:proofErr w:type="spellStart"/>
-      <w:r>
-        <w:rPr>
-          <w:rFonts w:ascii="Courier New" w:hAnsi="Courier New" w:cs="Courier New"/>
-          <w:sz w:val="18"/>
-          <w:szCs w:val="18"/>
-        </w:rPr>
-        <w:t>api_login_check</w:t>
-      </w:r>
-      <w:proofErr w:type="spellEnd"/>
-      <w:r>
-        <w:rPr>
-          <w:rFonts w:ascii="Courier New" w:hAnsi="Courier New" w:cs="Courier New"/>
-          <w:sz w:val="18"/>
-          <w:szCs w:val="18"/>
-        </w:rPr>
-        <w:t xml:space="preserve">            ANY      </w:t>
-      </w:r>
-      <w:proofErr w:type="spellStart"/>
-      <w:r>
-        <w:rPr>
-          <w:rFonts w:ascii="Courier New" w:hAnsi="Courier New" w:cs="Courier New"/>
-          <w:sz w:val="18"/>
-          <w:szCs w:val="18"/>
-        </w:rPr>
-        <w:t>ANY</w:t>
-      </w:r>
-      <w:proofErr w:type="spellEnd"/>
-      <w:r>
-        <w:rPr>
-          <w:rFonts w:ascii="Courier New" w:hAnsi="Courier New" w:cs="Courier New"/>
-          <w:sz w:val="18"/>
-          <w:szCs w:val="18"/>
-        </w:rPr>
-        <w:t xml:space="preserve">      </w:t>
-      </w:r>
-      <w:proofErr w:type="spellStart"/>
-      <w:r>
-        <w:rPr>
-          <w:rFonts w:ascii="Courier New" w:hAnsi="Courier New" w:cs="Courier New"/>
-          <w:sz w:val="18"/>
-          <w:szCs w:val="18"/>
-        </w:rPr>
-        <w:t>ANY</w:t>
-      </w:r>
-      <w:proofErr w:type="spellEnd"/>
-      <w:r>
-        <w:rPr>
-          <w:rFonts w:ascii="Courier New" w:hAnsi="Courier New" w:cs="Courier New"/>
-          <w:sz w:val="18"/>
-          <w:szCs w:val="18"/>
-        </w:rPr>
-        <w:t xml:space="preserve">    /</w:t>
-      </w:r>
-      <w:proofErr w:type="spellStart"/>
-      <w:r>
-        <w:rPr>
-          <w:rFonts w:ascii="Courier New" w:hAnsi="Courier New" w:cs="Courier New"/>
-          <w:sz w:val="18"/>
-          <w:szCs w:val="18"/>
-        </w:rPr>
-        <w:t>api</w:t>
-      </w:r>
-      <w:proofErr w:type="spellEnd"/>
-      <w:r>
-        <w:rPr>
-          <w:rFonts w:ascii="Courier New" w:hAnsi="Courier New" w:cs="Courier New"/>
-          <w:sz w:val="18"/>
-          <w:szCs w:val="18"/>
-        </w:rPr>
-        <w:t>/</w:t>
-      </w:r>
-      <w:proofErr w:type="spellStart"/>
-      <w:r>
-        <w:rPr>
-          <w:rFonts w:ascii="Courier New" w:hAnsi="Courier New" w:cs="Courier New"/>
-          <w:sz w:val="18"/>
-          <w:szCs w:val="18"/>
-        </w:rPr>
-        <w:t>login_check</w:t>
-      </w:r>
-      <w:proofErr w:type="spellEnd"/>
-    </w:p>
-    <w:p>
-      <w:pPr>
-        <w:pStyle w:val="BodyText"/>
-        <w:rPr>
-          <w:rFonts w:ascii="Courier New" w:hAnsi="Courier New" w:cs="Courier New"/>
-          <w:sz w:val="18"/>
-          <w:szCs w:val="18"/>
-        </w:rPr>
-      </w:pPr>
-      <w:r>
-        <w:rPr>
-          <w:rFonts w:ascii="Courier New" w:hAnsi="Courier New" w:cs="Courier New"/>
-          <w:sz w:val="18"/>
-          <w:szCs w:val="18"/>
-        </w:rPr>
-        <w:t xml:space="preserve"> -------------------------- -------- -------- ------ -----------------------------------</w:t>
+        <w:t xml:space="preserve"> -------------------------- -------- -------- ------ ------------------------------------</w:t>
       </w:r>
     </w:p>
     <w:p>
@@ -4291,7 +2881,6 @@
         </w:numPr>
       </w:pPr>
       <w:r>
-        <w:lastRenderedPageBreak/>
         <w:t>Local Machine Installation</w:t>
       </w:r>
     </w:p>
@@ -4394,21 +2983,7 @@
         <w:rPr>
           <w:color w:val="000000"/>
         </w:rPr>
-        <w:t xml:space="preserve">Generate certificates and keys for the server using OpenSSL and copy it to server/httpd-conf directory named as </w:t>
-      </w:r>
-      <w:proofErr w:type="spellStart"/>
-      <w:r>
-        <w:rPr>
-          <w:color w:val="000000"/>
-        </w:rPr>
-        <w:t>server.key</w:t>
-      </w:r>
-      <w:proofErr w:type="spellEnd"/>
-      <w:r>
-        <w:rPr>
-          <w:color w:val="000000"/>
-        </w:rPr>
-        <w:t xml:space="preserve"> and server.crt.</w:t>
+        <w:t>Generate certificates and keys for the server using OpenSSL and copy it to server/httpd-conf directory named as server.key and server.crt.</w:t>
       </w:r>
     </w:p>
     <w:p>
@@ -4442,21 +3017,7 @@
         <w:rPr>
           <w:color w:val="000000"/>
         </w:rPr>
-        <w:t xml:space="preserve">client directory named  </w:t>
-      </w:r>
-      <w:proofErr w:type="spellStart"/>
-      <w:r>
-        <w:rPr>
-          <w:color w:val="000000"/>
-        </w:rPr>
-        <w:t>client.key</w:t>
-      </w:r>
-      <w:proofErr w:type="spellEnd"/>
-      <w:r>
-        <w:rPr>
-          <w:color w:val="000000"/>
-        </w:rPr>
-        <w:t xml:space="preserve"> and client.crt.</w:t>
+        <w:t>client directory named  client.key and client.crt.</w:t>
       </w:r>
     </w:p>
     <w:p>
@@ -4520,7 +3081,6 @@
         </w:rPr>
         <w:t xml:space="preserve">  </w:t>
       </w:r>
-      <w:proofErr w:type="spellStart"/>
       <w:r>
         <w:rPr>
           <w:rStyle w:val="HTMLCode"/>
@@ -4530,9 +3090,8 @@
           <w:bdr w:val="none" w:sz="0" w:space="0" w:color="auto" w:frame="1"/>
           <w:shd w:val="clear" w:color="auto" w:fill="EEEEFF"/>
         </w:rPr>
-        <w:t>openssl</w:t>
-      </w:r>
-      <w:proofErr w:type="spellEnd"/>
+        <w:t xml:space="preserve">openssl req -x509 -out </w:t>
+      </w:r>
       <w:r>
         <w:rPr>
           <w:rStyle w:val="HTMLCode"/>
@@ -4542,7 +3101,7 @@
           <w:bdr w:val="none" w:sz="0" w:space="0" w:color="auto" w:frame="1"/>
           <w:shd w:val="clear" w:color="auto" w:fill="EEEEFF"/>
         </w:rPr>
-        <w:t xml:space="preserve"> req -x509 -out </w:t>
+        <w:t>server</w:t>
       </w:r>
       <w:r>
         <w:rPr>
@@ -4553,66 +3112,7 @@
           <w:bdr w:val="none" w:sz="0" w:space="0" w:color="auto" w:frame="1"/>
           <w:shd w:val="clear" w:color="auto" w:fill="EEEEFF"/>
         </w:rPr>
-        <w:t>server</w:t>
-      </w:r>
-      <w:r>
-        <w:rPr>
-          <w:rStyle w:val="HTMLCode"/>
-          <w:color w:val="000000"/>
-          <w:sz w:val="18"/>
-          <w:szCs w:val="18"/>
-          <w:bdr w:val="none" w:sz="0" w:space="0" w:color="auto" w:frame="1"/>
-          <w:shd w:val="clear" w:color="auto" w:fill="EEEEFF"/>
-        </w:rPr>
-        <w:t>.crt -</w:t>
-      </w:r>
-      <w:proofErr w:type="spellStart"/>
-      <w:r>
-        <w:rPr>
-          <w:rStyle w:val="HTMLCode"/>
-          <w:color w:val="000000"/>
-          <w:sz w:val="18"/>
-          <w:szCs w:val="18"/>
-          <w:bdr w:val="none" w:sz="0" w:space="0" w:color="auto" w:frame="1"/>
-          <w:shd w:val="clear" w:color="auto" w:fill="EEEEFF"/>
-        </w:rPr>
-        <w:t>keyout</w:t>
-      </w:r>
-      <w:proofErr w:type="spellEnd"/>
-      <w:r>
-        <w:rPr>
-          <w:rStyle w:val="HTMLCode"/>
-          <w:color w:val="000000"/>
-          <w:sz w:val="18"/>
-          <w:szCs w:val="18"/>
-          <w:bdr w:val="none" w:sz="0" w:space="0" w:color="auto" w:frame="1"/>
-          <w:shd w:val="clear" w:color="auto" w:fill="EEEEFF"/>
-        </w:rPr>
-        <w:t xml:space="preserve"> </w:t>
-      </w:r>
-      <w:proofErr w:type="spellStart"/>
-      <w:r>
-        <w:rPr>
-          <w:rStyle w:val="HTMLCode"/>
-          <w:color w:val="000000"/>
-          <w:sz w:val="18"/>
-          <w:szCs w:val="18"/>
-          <w:bdr w:val="none" w:sz="0" w:space="0" w:color="auto" w:frame="1"/>
-          <w:shd w:val="clear" w:color="auto" w:fill="EEEEFF"/>
-        </w:rPr>
-        <w:t>server.key</w:t>
-      </w:r>
-      <w:proofErr w:type="spellEnd"/>
-      <w:r>
-        <w:rPr>
-          <w:rStyle w:val="HTMLCode"/>
-          <w:color w:val="000000"/>
-          <w:sz w:val="18"/>
-          <w:szCs w:val="18"/>
-          <w:bdr w:val="none" w:sz="0" w:space="0" w:color="auto" w:frame="1"/>
-          <w:shd w:val="clear" w:color="auto" w:fill="EEEEFF"/>
-        </w:rPr>
-        <w:t xml:space="preserve"> \</w:t>
+        <w:t>.crt -keyout server.key \</w:t>
       </w:r>
     </w:p>
     <w:p>
@@ -4644,31 +3144,7 @@
           <w:bdr w:val="none" w:sz="0" w:space="0" w:color="auto" w:frame="1"/>
           <w:shd w:val="clear" w:color="auto" w:fill="EEEEFF"/>
         </w:rPr>
-        <w:t xml:space="preserve">  -</w:t>
-      </w:r>
-      <w:proofErr w:type="spellStart"/>
-      <w:r>
-        <w:rPr>
-          <w:rStyle w:val="HTMLCode"/>
-          <w:color w:val="000000"/>
-          <w:sz w:val="18"/>
-          <w:szCs w:val="18"/>
-          <w:bdr w:val="none" w:sz="0" w:space="0" w:color="auto" w:frame="1"/>
-          <w:shd w:val="clear" w:color="auto" w:fill="EEEEFF"/>
-        </w:rPr>
-        <w:t>newkey</w:t>
-      </w:r>
-      <w:proofErr w:type="spellEnd"/>
-      <w:r>
-        <w:rPr>
-          <w:rStyle w:val="HTMLCode"/>
-          <w:color w:val="000000"/>
-          <w:sz w:val="18"/>
-          <w:szCs w:val="18"/>
-          <w:bdr w:val="none" w:sz="0" w:space="0" w:color="auto" w:frame="1"/>
-          <w:shd w:val="clear" w:color="auto" w:fill="EEEEFF"/>
-        </w:rPr>
-        <w:t xml:space="preserve"> rsa:2048 -nodes -sha256 \</w:t>
+        <w:t xml:space="preserve">  -newkey rsa:2048 -nodes -sha256 \</w:t>
       </w:r>
     </w:p>
     <w:p>
@@ -4729,103 +3205,7 @@
           <w:bdr w:val="none" w:sz="0" w:space="0" w:color="auto" w:frame="1"/>
           <w:shd w:val="clear" w:color="auto" w:fill="EEEEFF"/>
         </w:rPr>
-        <w:t xml:space="preserve">   </w:t>
-      </w:r>
-      <w:proofErr w:type="spellStart"/>
-      <w:r>
-        <w:rPr>
-          <w:rStyle w:val="HTMLCode"/>
-          <w:color w:val="000000"/>
-          <w:sz w:val="18"/>
-          <w:szCs w:val="18"/>
-          <w:bdr w:val="none" w:sz="0" w:space="0" w:color="auto" w:frame="1"/>
-          <w:shd w:val="clear" w:color="auto" w:fill="EEEEFF"/>
-        </w:rPr>
-        <w:t>printf</w:t>
-      </w:r>
-      <w:proofErr w:type="spellEnd"/>
-      <w:r>
-        <w:rPr>
-          <w:rStyle w:val="HTMLCode"/>
-          <w:color w:val="000000"/>
-          <w:sz w:val="18"/>
-          <w:szCs w:val="18"/>
-          <w:bdr w:val="none" w:sz="0" w:space="0" w:color="auto" w:frame="1"/>
-          <w:shd w:val="clear" w:color="auto" w:fill="EEEEFF"/>
-        </w:rPr>
-        <w:t xml:space="preserve"> "[</w:t>
-      </w:r>
-      <w:proofErr w:type="spellStart"/>
-      <w:r>
-        <w:rPr>
-          <w:rStyle w:val="HTMLCode"/>
-          <w:color w:val="000000"/>
-          <w:sz w:val="18"/>
-          <w:szCs w:val="18"/>
-          <w:bdr w:val="none" w:sz="0" w:space="0" w:color="auto" w:frame="1"/>
-          <w:shd w:val="clear" w:color="auto" w:fill="EEEEFF"/>
-        </w:rPr>
-        <w:t>dn</w:t>
-      </w:r>
-      <w:proofErr w:type="spellEnd"/>
-      <w:r>
-        <w:rPr>
-          <w:rStyle w:val="HTMLCode"/>
-          <w:color w:val="000000"/>
-          <w:sz w:val="18"/>
-          <w:szCs w:val="18"/>
-          <w:bdr w:val="none" w:sz="0" w:space="0" w:color="auto" w:frame="1"/>
-          <w:shd w:val="clear" w:color="auto" w:fill="EEEEFF"/>
-        </w:rPr>
-        <w:t>]\</w:t>
-      </w:r>
-      <w:proofErr w:type="spellStart"/>
-      <w:r>
-        <w:rPr>
-          <w:rStyle w:val="HTMLCode"/>
-          <w:color w:val="000000"/>
-          <w:sz w:val="18"/>
-          <w:szCs w:val="18"/>
-          <w:bdr w:val="none" w:sz="0" w:space="0" w:color="auto" w:frame="1"/>
-          <w:shd w:val="clear" w:color="auto" w:fill="EEEEFF"/>
-        </w:rPr>
-        <w:t>nCN</w:t>
-      </w:r>
-      <w:proofErr w:type="spellEnd"/>
-      <w:r>
-        <w:rPr>
-          <w:rStyle w:val="HTMLCode"/>
-          <w:color w:val="000000"/>
-          <w:sz w:val="18"/>
-          <w:szCs w:val="18"/>
-          <w:bdr w:val="none" w:sz="0" w:space="0" w:color="auto" w:frame="1"/>
-          <w:shd w:val="clear" w:color="auto" w:fill="EEEEFF"/>
-        </w:rPr>
-        <w:t>=localhost\n[req]\</w:t>
-      </w:r>
-      <w:proofErr w:type="spellStart"/>
-      <w:r>
-        <w:rPr>
-          <w:rStyle w:val="HTMLCode"/>
-          <w:color w:val="000000"/>
-          <w:sz w:val="18"/>
-          <w:szCs w:val="18"/>
-          <w:bdr w:val="none" w:sz="0" w:space="0" w:color="auto" w:frame="1"/>
-          <w:shd w:val="clear" w:color="auto" w:fill="EEEEFF"/>
-        </w:rPr>
-        <w:t>ndistinguished_name</w:t>
-      </w:r>
-      <w:proofErr w:type="spellEnd"/>
-      <w:r>
-        <w:rPr>
-          <w:rStyle w:val="HTMLCode"/>
-          <w:color w:val="000000"/>
-          <w:sz w:val="18"/>
-          <w:szCs w:val="18"/>
-          <w:bdr w:val="none" w:sz="0" w:space="0" w:color="auto" w:frame="1"/>
-          <w:shd w:val="clear" w:color="auto" w:fill="EEEEFF"/>
-        </w:rPr>
-        <w:t xml:space="preserve"> = dn\n[EXT]\nsubjectAltName=DNS:localhost\nkeyUsage=digitalSignature\nextendedKeyUsage=serverAuth")</w:t>
+        <w:t xml:space="preserve">   printf "[dn]\nCN=localhost\n[req]\ndistinguished_name = dn\n[EXT]\nsubjectAltName=DNS:localhost\nkeyUsage=digitalSignature\nextendedKeyUsage=serverAuth")</w:t>
       </w:r>
     </w:p>
     <w:p>
@@ -4893,6 +3273,7 @@
         <w:rPr>
           <w:color w:val="000000"/>
         </w:rPr>
+        <w:lastRenderedPageBreak/>
         <w:t>To start the project : docker-compose up.</w:t>
       </w:r>
     </w:p>
@@ -4917,13 +3298,8 @@
         </w:rPr>
         <w:t xml:space="preserve">Open Google Chrome/Firefox browser and enter the </w:t>
       </w:r>
-      <w:proofErr w:type="spellStart"/>
-      <w:r>
-        <w:t>url</w:t>
-      </w:r>
-      <w:proofErr w:type="spellEnd"/>
-      <w:r>
-        <w:t xml:space="preserve"> : https://localhost:3000</w:t>
+      <w:r>
+        <w:t>url : https://localhost:3000</w:t>
       </w:r>
     </w:p>
     <w:p>
@@ -5110,7 +3486,6 @@
         <w:rPr>
           <w:color w:val="000000"/>
         </w:rPr>
-        <w:lastRenderedPageBreak/>
         <w:t>After successful signup Click on New Game.</w:t>
       </w:r>
     </w:p>
@@ -5335,6 +3710,7 @@
         <w:ind w:left="480" w:right="240"/>
       </w:pPr>
       <w:r>
+        <w:lastRenderedPageBreak/>
         <w:t>A piece may only move forward, but kings can move diagonally forwards as well as backward.</w:t>
       </w:r>
     </w:p>
@@ -5804,15 +4180,7 @@
         <w:t xml:space="preserve">using Argon2i password hasher which is </w:t>
       </w:r>
       <w:r>
-        <w:t xml:space="preserve">better than </w:t>
-      </w:r>
-      <w:proofErr w:type="spellStart"/>
-      <w:r>
-        <w:t>bcrypt</w:t>
-      </w:r>
-      <w:proofErr w:type="spellEnd"/>
-      <w:r>
-        <w:t xml:space="preserve"> (high hashing cost) and more secure.</w:t>
+        <w:t>better than bcrypt (high hashing cost) and more secure.</w:t>
       </w:r>
       <w:r>
         <w:t xml:space="preserve"> The database never stores the passwords in plain text format.</w:t>
@@ -5824,15 +4192,7 @@
         <w:t>performed</w:t>
       </w:r>
       <w:r>
-        <w:t xml:space="preserve"> in the  </w:t>
-      </w:r>
-      <w:proofErr w:type="spellStart"/>
-      <w:r>
-        <w:t>AuthController.php</w:t>
-      </w:r>
-      <w:proofErr w:type="spellEnd"/>
-      <w:r>
-        <w:t xml:space="preserve"> </w:t>
+        <w:t xml:space="preserve"> in the  AuthController.php </w:t>
       </w:r>
       <w:r>
         <w:t xml:space="preserve">controller section where the request from the client is decoded and then the provided password is being matched against the stored database entry to verify the correctness. </w:t>
@@ -5965,15 +4325,7 @@
         <w:t>configured firewall to prevent unauthorized users to access other URLs</w:t>
       </w:r>
       <w:r>
-        <w:t xml:space="preserve">. The configuration is stored in </w:t>
-      </w:r>
-      <w:proofErr w:type="spellStart"/>
-      <w:r>
-        <w:t>security.yaml</w:t>
-      </w:r>
-      <w:proofErr w:type="spellEnd"/>
-      <w:r>
-        <w:t xml:space="preserve"> file.</w:t>
+        <w:t>. The configuration is stored in security.yaml file.</w:t>
       </w:r>
     </w:p>
     <w:p>
@@ -6376,16 +4728,11 @@
         <w:t xml:space="preserve">side. For Apache, the changes were done in apache2.conf file to </w:t>
       </w:r>
       <w:r>
-        <w:t xml:space="preserve">prevent Cross Site Scripting (XSS) attacks, </w:t>
-      </w:r>
-      <w:proofErr w:type="spellStart"/>
-      <w:r>
-        <w:t>ClickJack</w:t>
+        <w:t>prevent Cross Site Scripting (XSS) attacks, ClickJack</w:t>
       </w:r>
       <w:r>
         <w:t>ing</w:t>
       </w:r>
-      <w:proofErr w:type="spellEnd"/>
       <w:r>
         <w:t>,</w:t>
       </w:r>
@@ -6402,15 +4749,7 @@
         </w:numPr>
       </w:pPr>
       <w:r>
-        <w:t xml:space="preserve">We have also enabled </w:t>
-      </w:r>
-      <w:proofErr w:type="spellStart"/>
-      <w:r>
-        <w:t>nosniff</w:t>
-      </w:r>
-      <w:proofErr w:type="spellEnd"/>
-      <w:r>
-        <w:t xml:space="preserve"> in X-Content-Type-Options HTTP response header </w:t>
+        <w:t xml:space="preserve">We have also enabled nosniff in X-Content-Type-Options HTTP response header </w:t>
       </w:r>
       <w:r>
         <w:t>in Apache to opt</w:t>
@@ -6431,15 +4770,7 @@
         </w:numPr>
       </w:pPr>
       <w:r>
-        <w:t xml:space="preserve">Symfony provides </w:t>
-      </w:r>
-      <w:proofErr w:type="spellStart"/>
-      <w:r>
-        <w:t>efault</w:t>
-      </w:r>
-      <w:proofErr w:type="spellEnd"/>
-      <w:r>
-        <w:t xml:space="preserve"> protection against SQL injection attacks. It is provided by the Doctrine </w:t>
+        <w:t xml:space="preserve">Symfony provides efault protection against SQL injection attacks. It is provided by the Doctrine </w:t>
       </w:r>
       <w:r>
         <w:t xml:space="preserve">Object Relational Mapper (ORM) module through which we </w:t>
@@ -6490,15 +4821,7 @@
         </w:numPr>
       </w:pPr>
       <w:r>
-        <w:t xml:space="preserve">In Symfony, we have disabled to allow switching from one user to another user without logging out. It is done in </w:t>
-      </w:r>
-      <w:proofErr w:type="spellStart"/>
-      <w:r>
-        <w:t>security.yaml</w:t>
-      </w:r>
-      <w:proofErr w:type="spellEnd"/>
-      <w:r>
-        <w:t xml:space="preserve"> file</w:t>
+        <w:t>In Symfony, we have disabled to allow switching from one user to another user without logging out. It is done in security.yaml file</w:t>
       </w:r>
       <w:r>
         <w:t>.</w:t>
@@ -6661,33 +4984,12 @@
         </w:numPr>
       </w:pPr>
       <w:r>
-        <w:t xml:space="preserve">Cookies have </w:t>
-      </w:r>
-      <w:proofErr w:type="spellStart"/>
-      <w:r>
-        <w:t>HttpOnly</w:t>
-      </w:r>
-      <w:proofErr w:type="spellEnd"/>
-      <w:r>
-        <w:t xml:space="preserve"> by default set to true and </w:t>
-      </w:r>
-      <w:proofErr w:type="spellStart"/>
-      <w:r>
-        <w:t>samesite</w:t>
-      </w:r>
-      <w:proofErr w:type="spellEnd"/>
-      <w:r>
-        <w:t xml:space="preserve"> is also set to lax </w:t>
+        <w:t xml:space="preserve">Cookies have HttpOnly by default set to true and samesite is also set to lax </w:t>
       </w:r>
       <w:r>
         <w:tab/>
-        <w:t xml:space="preserve">in </w:t>
-      </w:r>
-      <w:proofErr w:type="spellStart"/>
-      <w:r>
-        <w:t>framework.yaml</w:t>
-      </w:r>
-      <w:proofErr w:type="spellEnd"/>
+        <w:t>in framework.yaml</w:t>
+      </w:r>
       <w:r>
         <w:t xml:space="preserve"> file.</w:t>
       </w:r>
@@ -6713,15 +5015,7 @@
         <w:t>dictionary-based</w:t>
       </w:r>
       <w:r>
-        <w:t xml:space="preserve"> attacks to some extent. To implement this feature, we are using </w:t>
-      </w:r>
-      <w:proofErr w:type="spellStart"/>
-      <w:r>
-        <w:t>RateLimitBundle</w:t>
-      </w:r>
-      <w:proofErr w:type="spellEnd"/>
-      <w:r>
-        <w:t xml:space="preserve"> package for </w:t>
+        <w:t xml:space="preserve"> attacks to some extent. To implement this feature, we are using RateLimitBundle package for </w:t>
       </w:r>
       <w:r>
         <w:t>the S</w:t>
@@ -6741,25 +5035,7 @@
           <w:sz w:val="20"/>
           <w:szCs w:val="20"/>
         </w:rPr>
-        <w:t>@</w:t>
-      </w:r>
-      <w:proofErr w:type="spellStart"/>
-      <w:r>
-        <w:rPr>
-          <w:rFonts w:ascii="Courier New" w:hAnsi="Courier New" w:cs="Courier New"/>
-          <w:sz w:val="20"/>
-          <w:szCs w:val="20"/>
-        </w:rPr>
-        <w:t>Ratelimit</w:t>
-      </w:r>
-      <w:proofErr w:type="spellEnd"/>
-      <w:r>
-        <w:rPr>
-          <w:rFonts w:ascii="Courier New" w:hAnsi="Courier New" w:cs="Courier New"/>
-          <w:sz w:val="20"/>
-          <w:szCs w:val="20"/>
-        </w:rPr>
-        <w:t>(methods={"POST"}, limit=100, period=10); // 100 POST requests per 10 seconds</w:t>
+        <w:t>@Ratelimit(methods={"POST"}, limit=100, period=10); // 100 POST requests per 10 seconds</w:t>
       </w:r>
       <w:r>
         <w:t xml:space="preserve"> </w:t>
@@ -6768,56 +5044,190 @@
     <w:p>
       <w:pPr>
         <w:pStyle w:val="Heading1"/>
-        <w:rPr>
-          <w:rFonts w:eastAsia="Cambria"/>
-        </w:rPr>
-      </w:pPr>
-      <w:r>
-        <w:rPr>
-          <w:rFonts w:eastAsia="Cambria"/>
+        <w:numPr>
+          <w:ilvl w:val="0"/>
+          <w:numId w:val="16"/>
+        </w:numPr>
+        <w:rPr>
+          <w:rFonts w:eastAsia="Calibri"/>
+        </w:rPr>
+      </w:pPr>
+      <w:r>
+        <w:rPr>
+          <w:rFonts w:eastAsia="Calibri"/>
         </w:rPr>
         <w:t>Project Snapshots</w:t>
       </w:r>
     </w:p>
     <w:p>
       <w:pPr>
-        <w:pBdr>
-          <w:top w:val="nil"/>
-          <w:left w:val="nil"/>
-          <w:bottom w:val="nil"/>
-          <w:right w:val="nil"/>
-          <w:between w:val="nil"/>
-        </w:pBdr>
-        <w:tabs>
-          <w:tab w:val="left" w:pos="1800"/>
-        </w:tabs>
-        <w:jc w:val="both"/>
-        <w:rPr>
-          <w:color w:val="000000"/>
-        </w:rPr>
-      </w:pPr>
-    </w:p>
-    <w:p>
-      <w:pPr>
-        <w:pBdr>
-          <w:top w:val="nil"/>
-          <w:left w:val="nil"/>
-          <w:bottom w:val="nil"/>
-          <w:right w:val="nil"/>
-          <w:between w:val="nil"/>
-        </w:pBdr>
-        <w:tabs>
-          <w:tab w:val="left" w:pos="1800"/>
-        </w:tabs>
-        <w:ind w:left="1800" w:hanging="1800"/>
-        <w:jc w:val="both"/>
-        <w:rPr>
-          <w:color w:val="000000"/>
-        </w:rPr>
+        <w:pStyle w:val="BodyText"/>
+      </w:pPr>
+    </w:p>
+    <w:p>
+      <w:pPr>
+        <w:pStyle w:val="BodyText"/>
+      </w:pPr>
+      <w:r>
+        <w:drawing>
+          <wp:inline distT="0" distB="0" distL="0" distR="0" wp14:anchorId="4AC1A5E3" wp14:editId="5CFFDDB9">
+            <wp:extent cx="5943600" cy="3324860"/>
+            <wp:effectExtent l="0" t="0" r="0" b="8890"/>
+            <wp:docPr id="6" name="Picture 6"/>
+            <wp:cNvGraphicFramePr>
+              <a:graphicFrameLocks xmlns:a="http://schemas.openxmlformats.org/drawingml/2006/main" noChangeAspect="1"/>
+            </wp:cNvGraphicFramePr>
+            <a:graphic xmlns:a="http://schemas.openxmlformats.org/drawingml/2006/main">
+              <a:graphicData uri="http://schemas.openxmlformats.org/drawingml/2006/picture">
+                <pic:pic xmlns:pic="http://schemas.openxmlformats.org/drawingml/2006/picture">
+                  <pic:nvPicPr>
+                    <pic:cNvPr id="1" name=""/>
+                    <pic:cNvPicPr/>
+                  </pic:nvPicPr>
+                  <pic:blipFill>
+                    <a:blip r:embed="rId15"/>
+                    <a:stretch>
+                      <a:fillRect/>
+                    </a:stretch>
+                  </pic:blipFill>
+                  <pic:spPr>
+                    <a:xfrm>
+                      <a:off x="0" y="0"/>
+                      <a:ext cx="5943600" cy="3324860"/>
+                    </a:xfrm>
+                    <a:prstGeom prst="rect">
+                      <a:avLst/>
+                    </a:prstGeom>
+                  </pic:spPr>
+                </pic:pic>
+              </a:graphicData>
+            </a:graphic>
+          </wp:inline>
+        </w:drawing>
+      </w:r>
+    </w:p>
+    <w:p>
+      <w:pPr>
+        <w:pStyle w:val="BodyText"/>
+      </w:pPr>
+    </w:p>
+    <w:p>
+      <w:pPr>
+        <w:pStyle w:val="BodyText"/>
+      </w:pPr>
+    </w:p>
+    <w:p>
+      <w:pPr>
+        <w:pStyle w:val="BodyText"/>
+      </w:pPr>
+      <w:r>
+        <w:lastRenderedPageBreak/>
+        <w:drawing>
+          <wp:inline distT="0" distB="0" distL="0" distR="0" wp14:anchorId="4D036397" wp14:editId="107A72AD">
+            <wp:extent cx="5943600" cy="2557083"/>
+            <wp:effectExtent l="0" t="0" r="0" b="0"/>
+            <wp:docPr id="7" name="Picture 7"/>
+            <wp:cNvGraphicFramePr>
+              <a:graphicFrameLocks xmlns:a="http://schemas.openxmlformats.org/drawingml/2006/main" noChangeAspect="1"/>
+            </wp:cNvGraphicFramePr>
+            <a:graphic xmlns:a="http://schemas.openxmlformats.org/drawingml/2006/main">
+              <a:graphicData uri="http://schemas.openxmlformats.org/drawingml/2006/picture">
+                <pic:pic xmlns:pic="http://schemas.openxmlformats.org/drawingml/2006/picture">
+                  <pic:nvPicPr>
+                    <pic:cNvPr id="1" name=""/>
+                    <pic:cNvPicPr/>
+                  </pic:nvPicPr>
+                  <pic:blipFill>
+                    <a:blip r:embed="rId16"/>
+                    <a:stretch>
+                      <a:fillRect/>
+                    </a:stretch>
+                  </pic:blipFill>
+                  <pic:spPr>
+                    <a:xfrm>
+                      <a:off x="0" y="0"/>
+                      <a:ext cx="5952025" cy="2560708"/>
+                    </a:xfrm>
+                    <a:prstGeom prst="rect">
+                      <a:avLst/>
+                    </a:prstGeom>
+                  </pic:spPr>
+                </pic:pic>
+              </a:graphicData>
+            </a:graphic>
+          </wp:inline>
+        </w:drawing>
+      </w:r>
+    </w:p>
+    <w:p>
+      <w:pPr>
+        <w:pStyle w:val="BodyText"/>
+      </w:pPr>
+      <w:r>
+        <w:drawing>
+          <wp:inline distT="0" distB="0" distL="0" distR="0" wp14:anchorId="5E3C663E" wp14:editId="2E5E3A42">
+            <wp:extent cx="5943600" cy="4444365"/>
+            <wp:effectExtent l="0" t="0" r="0" b="0"/>
+            <wp:docPr id="8" name="Picture 8"/>
+            <wp:cNvGraphicFramePr>
+              <a:graphicFrameLocks xmlns:a="http://schemas.openxmlformats.org/drawingml/2006/main" noChangeAspect="1"/>
+            </wp:cNvGraphicFramePr>
+            <a:graphic xmlns:a="http://schemas.openxmlformats.org/drawingml/2006/main">
+              <a:graphicData uri="http://schemas.openxmlformats.org/drawingml/2006/picture">
+                <pic:pic xmlns:pic="http://schemas.openxmlformats.org/drawingml/2006/picture">
+                  <pic:nvPicPr>
+                    <pic:cNvPr id="1" name=""/>
+                    <pic:cNvPicPr/>
+                  </pic:nvPicPr>
+                  <pic:blipFill>
+                    <a:blip r:embed="rId17"/>
+                    <a:stretch>
+                      <a:fillRect/>
+                    </a:stretch>
+                  </pic:blipFill>
+                  <pic:spPr>
+                    <a:xfrm>
+                      <a:off x="0" y="0"/>
+                      <a:ext cx="5943600" cy="4444365"/>
+                    </a:xfrm>
+                    <a:prstGeom prst="rect">
+                      <a:avLst/>
+                    </a:prstGeom>
+                  </pic:spPr>
+                </pic:pic>
+              </a:graphicData>
+            </a:graphic>
+          </wp:inline>
+        </w:drawing>
+      </w:r>
+    </w:p>
+    <w:p>
+      <w:pPr>
+        <w:pStyle w:val="BodyText"/>
+      </w:pPr>
+    </w:p>
+    <w:p>
+      <w:pPr>
+        <w:pStyle w:val="BodyText"/>
+      </w:pPr>
+    </w:p>
+    <w:p>
+      <w:pPr>
+        <w:pStyle w:val="BodyText"/>
+      </w:pPr>
+    </w:p>
+    <w:p>
+      <w:pPr>
+        <w:pStyle w:val="BodyText"/>
+      </w:pPr>
+    </w:p>
+    <w:p>
+      <w:pPr>
+        <w:pStyle w:val="BodyText"/>
       </w:pPr>
     </w:p>
     <w:sectPr>
-      <w:footerReference w:type="default" r:id="rId15"/>
+      <w:footerReference w:type="default" r:id="rId18"/>
       <w:pgSz w:w="12240" w:h="15840"/>
       <w:pgMar w:top="1440" w:right="1440" w:bottom="1440" w:left="1440" w:header="720" w:footer="720" w:gutter="0"/>
       <w:pgNumType w:start="1"/>
@@ -7857,7 +6267,7 @@
   <w:abstractNum w:abstractNumId="10" w15:restartNumberingAfterBreak="0">
     <w:nsid w:val="5E093B96"/>
     <w:multiLevelType w:val="multilevel"/>
-    <w:tmpl w:val="54165A72"/>
+    <w:tmpl w:val="26701328"/>
     <w:lvl w:ilvl="0">
       <w:start w:val="1"/>
       <w:numFmt w:val="decimal"/>
@@ -7867,6 +6277,9 @@
       <w:pPr>
         <w:ind w:left="720" w:hanging="360"/>
       </w:pPr>
+      <w:rPr>
+        <w:rFonts w:hint="default"/>
+      </w:rPr>
     </w:lvl>
     <w:lvl w:ilvl="1">
       <w:start w:val="1"/>
@@ -7877,6 +6290,9 @@
       <w:pPr>
         <w:ind w:left="1440" w:hanging="360"/>
       </w:pPr>
+      <w:rPr>
+        <w:rFonts w:hint="default"/>
+      </w:rPr>
     </w:lvl>
     <w:lvl w:ilvl="2">
       <w:start w:val="1"/>
@@ -7885,8 +6301,11 @@
       <w:lvlText w:val="%3."/>
       <w:lvlJc w:val="right"/>
       <w:pPr>
-        <w:ind w:left="2160" w:hanging="180"/>
-      </w:pPr>
+        <w:ind w:left="900" w:hanging="180"/>
+      </w:pPr>
+      <w:rPr>
+        <w:rFonts w:hint="default"/>
+      </w:rPr>
     </w:lvl>
     <w:lvl w:ilvl="3">
       <w:start w:val="1"/>
@@ -7897,6 +6316,9 @@
       <w:pPr>
         <w:ind w:left="2880" w:hanging="360"/>
       </w:pPr>
+      <w:rPr>
+        <w:rFonts w:hint="default"/>
+      </w:rPr>
     </w:lvl>
     <w:lvl w:ilvl="4">
       <w:start w:val="1"/>
@@ -7907,6 +6329,9 @@
       <w:pPr>
         <w:ind w:left="3600" w:hanging="360"/>
       </w:pPr>
+      <w:rPr>
+        <w:rFonts w:hint="default"/>
+      </w:rPr>
     </w:lvl>
     <w:lvl w:ilvl="5">
       <w:start w:val="1"/>
@@ -7916,6 +6341,9 @@
       <w:pPr>
         <w:ind w:left="4320" w:hanging="180"/>
       </w:pPr>
+      <w:rPr>
+        <w:rFonts w:hint="default"/>
+      </w:rPr>
     </w:lvl>
     <w:lvl w:ilvl="6">
       <w:start w:val="1"/>
@@ -7925,6 +6353,9 @@
       <w:pPr>
         <w:ind w:left="5040" w:hanging="360"/>
       </w:pPr>
+      <w:rPr>
+        <w:rFonts w:hint="default"/>
+      </w:rPr>
     </w:lvl>
     <w:lvl w:ilvl="7">
       <w:start w:val="1"/>
@@ -7934,6 +6365,9 @@
       <w:pPr>
         <w:ind w:left="5760" w:hanging="360"/>
       </w:pPr>
+      <w:rPr>
+        <w:rFonts w:hint="default"/>
+      </w:rPr>
     </w:lvl>
     <w:lvl w:ilvl="8">
       <w:start w:val="1"/>
@@ -7943,6 +6377,9 @@
       <w:pPr>
         <w:ind w:left="6480" w:hanging="180"/>
       </w:pPr>
+      <w:rPr>
+        <w:rFonts w:hint="default"/>
+      </w:rPr>
     </w:lvl>
   </w:abstractNum>
   <w:abstractNum w:abstractNumId="11" w15:restartNumberingAfterBreak="0">
@@ -8387,6 +6824,36 @@
   </w:num>
   <w:num w:numId="15">
     <w:abstractNumId w:val="13"/>
+  </w:num>
+  <w:num w:numId="16">
+    <w:abstractNumId w:val="10"/>
+    <w:lvlOverride w:ilvl="0">
+      <w:startOverride w:val="7"/>
+    </w:lvlOverride>
+    <w:lvlOverride w:ilvl="1">
+      <w:startOverride w:val="1"/>
+    </w:lvlOverride>
+    <w:lvlOverride w:ilvl="2">
+      <w:startOverride w:val="1"/>
+    </w:lvlOverride>
+    <w:lvlOverride w:ilvl="3">
+      <w:startOverride w:val="1"/>
+    </w:lvlOverride>
+    <w:lvlOverride w:ilvl="4">
+      <w:startOverride w:val="1"/>
+    </w:lvlOverride>
+    <w:lvlOverride w:ilvl="5">
+      <w:startOverride w:val="1"/>
+    </w:lvlOverride>
+    <w:lvlOverride w:ilvl="6">
+      <w:startOverride w:val="1"/>
+    </w:lvlOverride>
+    <w:lvlOverride w:ilvl="7">
+      <w:startOverride w:val="1"/>
+    </w:lvlOverride>
+    <w:lvlOverride w:ilvl="8">
+      <w:startOverride w:val="1"/>
+    </w:lvlOverride>
   </w:num>
 </w:numbering>
 </file>
@@ -8854,6 +7321,7 @@
         <w:numId w:val="3"/>
       </w:numPr>
       <w:spacing w:before="200" w:after="0"/>
+      <w:ind w:left="2160"/>
       <w:outlineLvl w:val="2"/>
     </w:pPr>
     <w:rPr>

</xml_diff>

<commit_message>
Adding game_moves table to the report
</commit_message>
<xml_diff>
--- a/docs/Checkers Game Project Report.docx
+++ b/docs/Checkers Game Project Report.docx
@@ -44,10 +44,7 @@
         <w:t>-</w:t>
       </w:r>
       <w:r>
-        <w:t>0</w:t>
-      </w:r>
-      <w:r>
-        <w:t>2</w:t>
+        <w:t>10</w:t>
       </w:r>
       <w:r>
         <w:t>)</w:t>
@@ -1609,6 +1606,29 @@
           <w:rFonts w:ascii="Courier New" w:eastAsia="Courier New" w:hAnsi="Courier New" w:cs="Courier New"/>
           <w:color w:val="000000"/>
         </w:rPr>
+        <w:t>| game_move              |</w:t>
+      </w:r>
+    </w:p>
+    <w:p>
+      <w:pPr>
+        <w:pBdr>
+          <w:top w:val="nil"/>
+          <w:left w:val="nil"/>
+          <w:bottom w:val="nil"/>
+          <w:right w:val="nil"/>
+          <w:between w:val="nil"/>
+        </w:pBdr>
+        <w:spacing w:after="120"/>
+        <w:rPr>
+          <w:rFonts w:ascii="Courier New" w:eastAsia="Courier New" w:hAnsi="Courier New" w:cs="Courier New"/>
+          <w:color w:val="000000"/>
+        </w:rPr>
+      </w:pPr>
+      <w:r>
+        <w:rPr>
+          <w:rFonts w:ascii="Courier New" w:eastAsia="Courier New" w:hAnsi="Courier New" w:cs="Courier New"/>
+          <w:color w:val="000000"/>
+        </w:rPr>
         <w:t>+------------------------+</w:t>
       </w:r>
     </w:p>
@@ -1884,6 +1904,7 @@
         </w:numPr>
       </w:pPr>
       <w:r>
+        <w:lastRenderedPageBreak/>
         <w:t>Detailed Status of the Game</w:t>
       </w:r>
     </w:p>
@@ -1948,7 +1969,6 @@
           <w:sz w:val="18"/>
           <w:szCs w:val="18"/>
         </w:rPr>
-        <w:lastRenderedPageBreak/>
         <w:t>+---------------+--------------+------+-----+-------------------+----------------+</w:t>
       </w:r>
     </w:p>
@@ -2355,6 +2375,321 @@
           <w:szCs w:val="18"/>
         </w:rPr>
         <w:t>+---------------+--------------+------+-----+-------------------+----------------+</w:t>
+      </w:r>
+    </w:p>
+    <w:p>
+      <w:pPr>
+        <w:pStyle w:val="Heading3"/>
+        <w:numPr>
+          <w:ilvl w:val="2"/>
+          <w:numId w:val="10"/>
+        </w:numPr>
+      </w:pPr>
+      <w:r>
+        <w:t xml:space="preserve">Detailed </w:t>
+      </w:r>
+      <w:r>
+        <w:t>Game Moves</w:t>
+      </w:r>
+    </w:p>
+    <w:p>
+      <w:pPr>
+        <w:pBdr>
+          <w:top w:val="nil"/>
+          <w:left w:val="nil"/>
+          <w:bottom w:val="nil"/>
+          <w:right w:val="nil"/>
+          <w:between w:val="nil"/>
+        </w:pBdr>
+        <w:spacing w:after="120"/>
+        <w:rPr>
+          <w:rFonts w:ascii="Courier New" w:eastAsia="Courier New" w:hAnsi="Courier New" w:cs="Courier New"/>
+          <w:color w:val="000000"/>
+        </w:rPr>
+      </w:pPr>
+      <w:r>
+        <w:rPr>
+          <w:rFonts w:ascii="Courier New" w:eastAsia="Courier New" w:hAnsi="Courier New" w:cs="Courier New"/>
+          <w:color w:val="000000"/>
+        </w:rPr>
+        <w:t xml:space="preserve">The table stores information about </w:t>
+      </w:r>
+      <w:r>
+        <w:rPr>
+          <w:rFonts w:ascii="Courier New" w:eastAsia="Courier New" w:hAnsi="Courier New" w:cs="Courier New"/>
+          <w:color w:val="000000"/>
+        </w:rPr>
+        <w:t>all the game moves for the games played.</w:t>
+      </w:r>
+    </w:p>
+    <w:p>
+      <w:pPr>
+        <w:pBdr>
+          <w:top w:val="nil"/>
+          <w:left w:val="nil"/>
+          <w:bottom w:val="nil"/>
+          <w:right w:val="nil"/>
+          <w:between w:val="nil"/>
+        </w:pBdr>
+        <w:spacing w:after="120"/>
+        <w:rPr>
+          <w:rFonts w:ascii="Courier New" w:eastAsia="Courier New" w:hAnsi="Courier New" w:cs="Courier New"/>
+          <w:color w:val="000000"/>
+          <w:sz w:val="18"/>
+          <w:szCs w:val="18"/>
+        </w:rPr>
+      </w:pPr>
+      <w:r>
+        <w:rPr>
+          <w:rFonts w:ascii="Courier New" w:eastAsia="Courier New" w:hAnsi="Courier New" w:cs="Courier New"/>
+          <w:color w:val="000000"/>
+          <w:sz w:val="18"/>
+          <w:szCs w:val="18"/>
+        </w:rPr>
+        <w:t>mysql&gt; describe game_move;</w:t>
+      </w:r>
+    </w:p>
+    <w:p>
+      <w:pPr>
+        <w:pBdr>
+          <w:top w:val="nil"/>
+          <w:left w:val="nil"/>
+          <w:bottom w:val="nil"/>
+          <w:right w:val="nil"/>
+          <w:between w:val="nil"/>
+        </w:pBdr>
+        <w:spacing w:after="120"/>
+        <w:rPr>
+          <w:rFonts w:ascii="Courier New" w:eastAsia="Courier New" w:hAnsi="Courier New" w:cs="Courier New"/>
+          <w:color w:val="000000"/>
+          <w:sz w:val="18"/>
+          <w:szCs w:val="18"/>
+        </w:rPr>
+      </w:pPr>
+      <w:r>
+        <w:rPr>
+          <w:rFonts w:ascii="Courier New" w:eastAsia="Courier New" w:hAnsi="Courier New" w:cs="Courier New"/>
+          <w:color w:val="000000"/>
+          <w:sz w:val="18"/>
+          <w:szCs w:val="18"/>
+        </w:rPr>
+        <w:t>+-------------+--------------+------+-----+---------+----------------+</w:t>
+      </w:r>
+    </w:p>
+    <w:p>
+      <w:pPr>
+        <w:pBdr>
+          <w:top w:val="nil"/>
+          <w:left w:val="nil"/>
+          <w:bottom w:val="nil"/>
+          <w:right w:val="nil"/>
+          <w:between w:val="nil"/>
+        </w:pBdr>
+        <w:spacing w:after="120"/>
+        <w:rPr>
+          <w:rFonts w:ascii="Courier New" w:eastAsia="Courier New" w:hAnsi="Courier New" w:cs="Courier New"/>
+          <w:color w:val="000000"/>
+          <w:sz w:val="18"/>
+          <w:szCs w:val="18"/>
+        </w:rPr>
+      </w:pPr>
+      <w:r>
+        <w:rPr>
+          <w:rFonts w:ascii="Courier New" w:eastAsia="Courier New" w:hAnsi="Courier New" w:cs="Courier New"/>
+          <w:color w:val="000000"/>
+          <w:sz w:val="18"/>
+          <w:szCs w:val="18"/>
+        </w:rPr>
+        <w:t>| Field       | Type         | Null | Key | Default | Extra          |</w:t>
+      </w:r>
+    </w:p>
+    <w:p>
+      <w:pPr>
+        <w:pBdr>
+          <w:top w:val="nil"/>
+          <w:left w:val="nil"/>
+          <w:bottom w:val="nil"/>
+          <w:right w:val="nil"/>
+          <w:between w:val="nil"/>
+        </w:pBdr>
+        <w:spacing w:after="120"/>
+        <w:rPr>
+          <w:rFonts w:ascii="Courier New" w:eastAsia="Courier New" w:hAnsi="Courier New" w:cs="Courier New"/>
+          <w:color w:val="000000"/>
+          <w:sz w:val="18"/>
+          <w:szCs w:val="18"/>
+        </w:rPr>
+      </w:pPr>
+      <w:r>
+        <w:rPr>
+          <w:rFonts w:ascii="Courier New" w:eastAsia="Courier New" w:hAnsi="Courier New" w:cs="Courier New"/>
+          <w:color w:val="000000"/>
+          <w:sz w:val="18"/>
+          <w:szCs w:val="18"/>
+        </w:rPr>
+        <w:t>+-------------+--------------+------+-----+---------+----------------+</w:t>
+      </w:r>
+    </w:p>
+    <w:p>
+      <w:pPr>
+        <w:pBdr>
+          <w:top w:val="nil"/>
+          <w:left w:val="nil"/>
+          <w:bottom w:val="nil"/>
+          <w:right w:val="nil"/>
+          <w:between w:val="nil"/>
+        </w:pBdr>
+        <w:spacing w:after="120"/>
+        <w:rPr>
+          <w:rFonts w:ascii="Courier New" w:eastAsia="Courier New" w:hAnsi="Courier New" w:cs="Courier New"/>
+          <w:color w:val="000000"/>
+          <w:sz w:val="18"/>
+          <w:szCs w:val="18"/>
+        </w:rPr>
+      </w:pPr>
+      <w:r>
+        <w:rPr>
+          <w:rFonts w:ascii="Courier New" w:eastAsia="Courier New" w:hAnsi="Courier New" w:cs="Courier New"/>
+          <w:color w:val="000000"/>
+          <w:sz w:val="18"/>
+          <w:szCs w:val="18"/>
+        </w:rPr>
+        <w:t>| id          | int(11)      | NO   | PRI | NULL    | auto_increment |</w:t>
+      </w:r>
+    </w:p>
+    <w:p>
+      <w:pPr>
+        <w:pBdr>
+          <w:top w:val="nil"/>
+          <w:left w:val="nil"/>
+          <w:bottom w:val="nil"/>
+          <w:right w:val="nil"/>
+          <w:between w:val="nil"/>
+        </w:pBdr>
+        <w:spacing w:after="120"/>
+        <w:rPr>
+          <w:rFonts w:ascii="Courier New" w:eastAsia="Courier New" w:hAnsi="Courier New" w:cs="Courier New"/>
+          <w:color w:val="000000"/>
+          <w:sz w:val="18"/>
+          <w:szCs w:val="18"/>
+        </w:rPr>
+      </w:pPr>
+      <w:r>
+        <w:rPr>
+          <w:rFonts w:ascii="Courier New" w:eastAsia="Courier New" w:hAnsi="Courier New" w:cs="Courier New"/>
+          <w:color w:val="000000"/>
+          <w:sz w:val="18"/>
+          <w:szCs w:val="18"/>
+        </w:rPr>
+        <w:t>| game_id     | int(11)      | NO   | MUL | NULL    |                |</w:t>
+      </w:r>
+    </w:p>
+    <w:p>
+      <w:pPr>
+        <w:pBdr>
+          <w:top w:val="nil"/>
+          <w:left w:val="nil"/>
+          <w:bottom w:val="nil"/>
+          <w:right w:val="nil"/>
+          <w:between w:val="nil"/>
+        </w:pBdr>
+        <w:spacing w:after="120"/>
+        <w:rPr>
+          <w:rFonts w:ascii="Courier New" w:eastAsia="Courier New" w:hAnsi="Courier New" w:cs="Courier New"/>
+          <w:color w:val="000000"/>
+          <w:sz w:val="18"/>
+          <w:szCs w:val="18"/>
+        </w:rPr>
+      </w:pPr>
+      <w:r>
+        <w:rPr>
+          <w:rFonts w:ascii="Courier New" w:eastAsia="Courier New" w:hAnsi="Courier New" w:cs="Courier New"/>
+          <w:color w:val="000000"/>
+          <w:sz w:val="18"/>
+          <w:szCs w:val="18"/>
+        </w:rPr>
+        <w:t>| player_id   | int(11)      | NO   | MUL | NULL    |                |</w:t>
+      </w:r>
+    </w:p>
+    <w:p>
+      <w:pPr>
+        <w:pBdr>
+          <w:top w:val="nil"/>
+          <w:left w:val="nil"/>
+          <w:bottom w:val="nil"/>
+          <w:right w:val="nil"/>
+          <w:between w:val="nil"/>
+        </w:pBdr>
+        <w:spacing w:after="120"/>
+        <w:rPr>
+          <w:rFonts w:ascii="Courier New" w:eastAsia="Courier New" w:hAnsi="Courier New" w:cs="Courier New"/>
+          <w:color w:val="000000"/>
+          <w:sz w:val="18"/>
+          <w:szCs w:val="18"/>
+        </w:rPr>
+      </w:pPr>
+      <w:r>
+        <w:rPr>
+          <w:rFonts w:ascii="Courier New" w:eastAsia="Courier New" w:hAnsi="Courier New" w:cs="Courier New"/>
+          <w:color w:val="000000"/>
+          <w:sz w:val="18"/>
+          <w:szCs w:val="18"/>
+        </w:rPr>
+        <w:t>| board_state | varchar(255) | NO   |     | NULL    |                |</w:t>
+      </w:r>
+    </w:p>
+    <w:p>
+      <w:pPr>
+        <w:pBdr>
+          <w:top w:val="nil"/>
+          <w:left w:val="nil"/>
+          <w:bottom w:val="nil"/>
+          <w:right w:val="nil"/>
+          <w:between w:val="nil"/>
+        </w:pBdr>
+        <w:spacing w:after="120"/>
+        <w:rPr>
+          <w:rFonts w:ascii="Courier New" w:eastAsia="Courier New" w:hAnsi="Courier New" w:cs="Courier New"/>
+          <w:color w:val="000000"/>
+          <w:sz w:val="18"/>
+          <w:szCs w:val="18"/>
+        </w:rPr>
+      </w:pPr>
+      <w:r>
+        <w:rPr>
+          <w:rFonts w:ascii="Courier New" w:eastAsia="Courier New" w:hAnsi="Courier New" w:cs="Courier New"/>
+          <w:color w:val="000000"/>
+          <w:sz w:val="18"/>
+          <w:szCs w:val="18"/>
+        </w:rPr>
+        <w:t>| timestamp   | datetime     | NO   |     | NULL    |                |</w:t>
+      </w:r>
+    </w:p>
+    <w:p>
+      <w:pPr>
+        <w:pBdr>
+          <w:top w:val="nil"/>
+          <w:left w:val="nil"/>
+          <w:bottom w:val="nil"/>
+          <w:right w:val="nil"/>
+          <w:between w:val="nil"/>
+        </w:pBdr>
+        <w:spacing w:after="120"/>
+        <w:rPr>
+          <w:rFonts w:ascii="Courier New" w:eastAsia="Courier New" w:hAnsi="Courier New" w:cs="Courier New"/>
+          <w:color w:val="000000"/>
+          <w:sz w:val="18"/>
+          <w:szCs w:val="18"/>
+        </w:rPr>
+      </w:pPr>
+      <w:r>
+        <w:rPr>
+          <w:rFonts w:ascii="Courier New" w:eastAsia="Courier New" w:hAnsi="Courier New" w:cs="Courier New"/>
+          <w:color w:val="000000"/>
+          <w:sz w:val="18"/>
+          <w:szCs w:val="18"/>
+        </w:rPr>
+        <w:t>+-------------+--------------+------+-----+---------+----------------+</w:t>
       </w:r>
     </w:p>
     <w:p>
@@ -2420,6 +2755,7 @@
           <w:sz w:val="18"/>
           <w:szCs w:val="18"/>
         </w:rPr>
+        <w:lastRenderedPageBreak/>
         <w:t xml:space="preserve"> -------------------------- -------- -------- ------ ------------------------------------</w:t>
       </w:r>
     </w:p>
@@ -2672,7 +3008,6 @@
           <w:sz w:val="18"/>
           <w:szCs w:val="18"/>
         </w:rPr>
-        <w:lastRenderedPageBreak/>
         <w:t xml:space="preserve">  create_game_board          ANY      ANY      ANY    /api/secure/game-board/create</w:t>
       </w:r>
     </w:p>
@@ -2961,6 +3296,7 @@
         <w:rPr>
           <w:color w:val="000000"/>
         </w:rPr>
+        <w:lastRenderedPageBreak/>
         <w:t>Install prerequisites for the web application (Docker is the essential component).</w:t>
       </w:r>
     </w:p>
@@ -3273,7 +3609,6 @@
         <w:rPr>
           <w:color w:val="000000"/>
         </w:rPr>
-        <w:lastRenderedPageBreak/>
         <w:t>To start the project : docker-compose up.</w:t>
       </w:r>
     </w:p>
@@ -3542,6 +3877,7 @@
         </w:numPr>
       </w:pPr>
       <w:r>
+        <w:lastRenderedPageBreak/>
         <w:t>Cloud Access Setup</w:t>
       </w:r>
     </w:p>
@@ -3710,7 +4046,6 @@
         <w:ind w:left="480" w:right="240"/>
       </w:pPr>
       <w:r>
-        <w:lastRenderedPageBreak/>
         <w:t>A piece may only move forward, but kings can move diagonally forwards as well as backward.</w:t>
       </w:r>
     </w:p>
@@ -7256,6 +7591,7 @@
   <w:style w:type="paragraph" w:default="1" w:styleId="Normal">
     <w:name w:val="Normal"/>
     <w:qFormat/>
+    <w:rsid w:val="006A4C9A"/>
   </w:style>
   <w:style w:type="paragraph" w:styleId="Heading1">
     <w:name w:val="heading 1"/>

</xml_diff>

<commit_message>
Adding project screenshots in the report.
Tested with localhost certificate. Local deployment.
</commit_message>
<xml_diff>
--- a/docs/Checkers Game Project Report.docx
+++ b/docs/Checkers Game Project Report.docx
@@ -1206,11 +1206,33 @@
         <w:ind w:right="48"/>
         <w:jc w:val="both"/>
       </w:pPr>
-      <w:r>
-        <w:rPr>
-          <w:color w:val="000000"/>
-        </w:rPr>
-        <w:t>HttpKernel is the core component of the Symfony web framework. HttpKernel resolves the controller of the given request and then forwards it to the target controller.</w:t>
+      <w:proofErr w:type="spellStart"/>
+      <w:r>
+        <w:rPr>
+          <w:color w:val="000000"/>
+        </w:rPr>
+        <w:t>HttpKernel</w:t>
+      </w:r>
+      <w:proofErr w:type="spellEnd"/>
+      <w:r>
+        <w:rPr>
+          <w:color w:val="000000"/>
+        </w:rPr>
+        <w:t xml:space="preserve"> is the core component of the Symfony web framework. </w:t>
+      </w:r>
+      <w:proofErr w:type="spellStart"/>
+      <w:r>
+        <w:rPr>
+          <w:color w:val="000000"/>
+        </w:rPr>
+        <w:t>HttpKernel</w:t>
+      </w:r>
+      <w:proofErr w:type="spellEnd"/>
+      <w:r>
+        <w:rPr>
+          <w:color w:val="000000"/>
+        </w:rPr>
+        <w:t xml:space="preserve"> resolves the controller of the given request and then forwards it to the target controller.</w:t>
       </w:r>
     </w:p>
     <w:p>
@@ -1514,7 +1536,23 @@
           <w:rFonts w:ascii="Courier New" w:eastAsia="Courier New" w:hAnsi="Courier New" w:cs="Courier New"/>
           <w:color w:val="000000"/>
         </w:rPr>
-        <w:t>| Tables_in_checker_game |</w:t>
+        <w:t xml:space="preserve">| </w:t>
+      </w:r>
+      <w:proofErr w:type="spellStart"/>
+      <w:r>
+        <w:rPr>
+          <w:rFonts w:ascii="Courier New" w:eastAsia="Courier New" w:hAnsi="Courier New" w:cs="Courier New"/>
+          <w:color w:val="000000"/>
+        </w:rPr>
+        <w:t>Tables_in_checker_game</w:t>
+      </w:r>
+      <w:proofErr w:type="spellEnd"/>
+      <w:r>
+        <w:rPr>
+          <w:rFonts w:ascii="Courier New" w:eastAsia="Courier New" w:hAnsi="Courier New" w:cs="Courier New"/>
+          <w:color w:val="000000"/>
+        </w:rPr>
+        <w:t xml:space="preserve"> |</w:t>
       </w:r>
     </w:p>
     <w:p>
@@ -1606,7 +1644,23 @@
           <w:rFonts w:ascii="Courier New" w:eastAsia="Courier New" w:hAnsi="Courier New" w:cs="Courier New"/>
           <w:color w:val="000000"/>
         </w:rPr>
-        <w:t>| game_move              |</w:t>
+        <w:t xml:space="preserve">| </w:t>
+      </w:r>
+      <w:proofErr w:type="spellStart"/>
+      <w:r>
+        <w:rPr>
+          <w:rFonts w:ascii="Courier New" w:eastAsia="Courier New" w:hAnsi="Courier New" w:cs="Courier New"/>
+          <w:color w:val="000000"/>
+        </w:rPr>
+        <w:t>game_move</w:t>
+      </w:r>
+      <w:proofErr w:type="spellEnd"/>
+      <w:r>
+        <w:rPr>
+          <w:rFonts w:ascii="Courier New" w:eastAsia="Courier New" w:hAnsi="Courier New" w:cs="Courier New"/>
+          <w:color w:val="000000"/>
+        </w:rPr>
+        <w:t xml:space="preserve">              |</w:t>
       </w:r>
     </w:p>
     <w:p>
@@ -1662,7 +1716,21 @@
         <w:rPr>
           <w:color w:val="000000"/>
         </w:rPr>
-        <w:t xml:space="preserve">The table will be used to authenticate the users as only authenticated users are allowed to play the Checker game. </w:t>
+        <w:t xml:space="preserve">The table will be used to authenticate the users as only authenticated users </w:t>
+      </w:r>
+      <w:proofErr w:type="gramStart"/>
+      <w:r>
+        <w:rPr>
+          <w:color w:val="000000"/>
+        </w:rPr>
+        <w:t>are allowed to</w:t>
+      </w:r>
+      <w:proofErr w:type="gramEnd"/>
+      <w:r>
+        <w:rPr>
+          <w:color w:val="000000"/>
+        </w:rPr>
+        <w:t xml:space="preserve"> play the Checker game. </w:t>
       </w:r>
     </w:p>
     <w:p>
@@ -1754,7 +1822,23 @@
           <w:rFonts w:ascii="Courier New" w:eastAsia="Courier New" w:hAnsi="Courier New" w:cs="Courier New"/>
           <w:color w:val="000000"/>
         </w:rPr>
-        <w:t>| id         | int(11)      | NO   | PRI | NULL    | auto_increment |</w:t>
+        <w:t xml:space="preserve">| id         | int(11)      | NO   | PRI | NULL    | </w:t>
+      </w:r>
+      <w:proofErr w:type="spellStart"/>
+      <w:r>
+        <w:rPr>
+          <w:rFonts w:ascii="Courier New" w:eastAsia="Courier New" w:hAnsi="Courier New" w:cs="Courier New"/>
+          <w:color w:val="000000"/>
+        </w:rPr>
+        <w:t>auto_increment</w:t>
+      </w:r>
+      <w:proofErr w:type="spellEnd"/>
+      <w:r>
+        <w:rPr>
+          <w:rFonts w:ascii="Courier New" w:eastAsia="Courier New" w:hAnsi="Courier New" w:cs="Courier New"/>
+          <w:color w:val="000000"/>
+        </w:rPr>
+        <w:t xml:space="preserve"> |</w:t>
       </w:r>
     </w:p>
     <w:p>
@@ -1777,7 +1861,23 @@
           <w:rFonts w:ascii="Courier New" w:eastAsia="Courier New" w:hAnsi="Courier New" w:cs="Courier New"/>
           <w:color w:val="000000"/>
         </w:rPr>
-        <w:t>| first_name | varchar(100) | NO   |     | NULL    |                |</w:t>
+        <w:t xml:space="preserve">| </w:t>
+      </w:r>
+      <w:proofErr w:type="spellStart"/>
+      <w:r>
+        <w:rPr>
+          <w:rFonts w:ascii="Courier New" w:eastAsia="Courier New" w:hAnsi="Courier New" w:cs="Courier New"/>
+          <w:color w:val="000000"/>
+        </w:rPr>
+        <w:t>first_name</w:t>
+      </w:r>
+      <w:proofErr w:type="spellEnd"/>
+      <w:r>
+        <w:rPr>
+          <w:rFonts w:ascii="Courier New" w:eastAsia="Courier New" w:hAnsi="Courier New" w:cs="Courier New"/>
+          <w:color w:val="000000"/>
+        </w:rPr>
+        <w:t xml:space="preserve"> | varchar(100) | NO   |     | NULL    |                |</w:t>
       </w:r>
     </w:p>
     <w:p>
@@ -1800,7 +1900,23 @@
           <w:rFonts w:ascii="Courier New" w:eastAsia="Courier New" w:hAnsi="Courier New" w:cs="Courier New"/>
           <w:color w:val="000000"/>
         </w:rPr>
-        <w:t>| last_name  | varchar(100) | NO   |     | NULL    |                |</w:t>
+        <w:t xml:space="preserve">| </w:t>
+      </w:r>
+      <w:proofErr w:type="spellStart"/>
+      <w:r>
+        <w:rPr>
+          <w:rFonts w:ascii="Courier New" w:eastAsia="Courier New" w:hAnsi="Courier New" w:cs="Courier New"/>
+          <w:color w:val="000000"/>
+        </w:rPr>
+        <w:t>last_name</w:t>
+      </w:r>
+      <w:proofErr w:type="spellEnd"/>
+      <w:r>
+        <w:rPr>
+          <w:rFonts w:ascii="Courier New" w:eastAsia="Courier New" w:hAnsi="Courier New" w:cs="Courier New"/>
+          <w:color w:val="000000"/>
+        </w:rPr>
+        <w:t xml:space="preserve">  | varchar(100) | NO   |     | NULL    |                |</w:t>
       </w:r>
     </w:p>
     <w:p>
@@ -2050,7 +2166,27 @@
           <w:sz w:val="18"/>
           <w:szCs w:val="18"/>
         </w:rPr>
-        <w:t>| id            | int(11)      | NO   | PRI | NULL              | auto_increment |</w:t>
+        <w:t xml:space="preserve">| id            | int(11)      | NO   | PRI | NULL              | </w:t>
+      </w:r>
+      <w:proofErr w:type="spellStart"/>
+      <w:r>
+        <w:rPr>
+          <w:rFonts w:ascii="Courier New" w:eastAsia="Courier New" w:hAnsi="Courier New" w:cs="Courier New"/>
+          <w:color w:val="000000"/>
+          <w:sz w:val="18"/>
+          <w:szCs w:val="18"/>
+        </w:rPr>
+        <w:t>auto_increment</w:t>
+      </w:r>
+      <w:proofErr w:type="spellEnd"/>
+      <w:r>
+        <w:rPr>
+          <w:rFonts w:ascii="Courier New" w:eastAsia="Courier New" w:hAnsi="Courier New" w:cs="Courier New"/>
+          <w:color w:val="000000"/>
+          <w:sz w:val="18"/>
+          <w:szCs w:val="18"/>
+        </w:rPr>
+        <w:t xml:space="preserve"> |</w:t>
       </w:r>
     </w:p>
     <w:p>
@@ -2131,7 +2267,27 @@
           <w:sz w:val="18"/>
           <w:szCs w:val="18"/>
         </w:rPr>
-        <w:t>| winner_id     | int(11)      | YES  | MUL | NULL              |                |</w:t>
+        <w:t xml:space="preserve">| </w:t>
+      </w:r>
+      <w:proofErr w:type="spellStart"/>
+      <w:r>
+        <w:rPr>
+          <w:rFonts w:ascii="Courier New" w:eastAsia="Courier New" w:hAnsi="Courier New" w:cs="Courier New"/>
+          <w:color w:val="000000"/>
+          <w:sz w:val="18"/>
+          <w:szCs w:val="18"/>
+        </w:rPr>
+        <w:t>winner_id</w:t>
+      </w:r>
+      <w:proofErr w:type="spellEnd"/>
+      <w:r>
+        <w:rPr>
+          <w:rFonts w:ascii="Courier New" w:eastAsia="Courier New" w:hAnsi="Courier New" w:cs="Courier New"/>
+          <w:color w:val="000000"/>
+          <w:sz w:val="18"/>
+          <w:szCs w:val="18"/>
+        </w:rPr>
+        <w:t xml:space="preserve">     | int(11)      | YES  | MUL | NULL              |                |</w:t>
       </w:r>
     </w:p>
     <w:p>
@@ -2158,7 +2314,27 @@
           <w:sz w:val="18"/>
           <w:szCs w:val="18"/>
         </w:rPr>
-        <w:t>| board_state   | varchar(255) | NO   |     | NULL              |                |</w:t>
+        <w:t xml:space="preserve">| </w:t>
+      </w:r>
+      <w:proofErr w:type="spellStart"/>
+      <w:r>
+        <w:rPr>
+          <w:rFonts w:ascii="Courier New" w:eastAsia="Courier New" w:hAnsi="Courier New" w:cs="Courier New"/>
+          <w:color w:val="000000"/>
+          <w:sz w:val="18"/>
+          <w:szCs w:val="18"/>
+        </w:rPr>
+        <w:t>board_state</w:t>
+      </w:r>
+      <w:proofErr w:type="spellEnd"/>
+      <w:r>
+        <w:rPr>
+          <w:rFonts w:ascii="Courier New" w:eastAsia="Courier New" w:hAnsi="Courier New" w:cs="Courier New"/>
+          <w:color w:val="000000"/>
+          <w:sz w:val="18"/>
+          <w:szCs w:val="18"/>
+        </w:rPr>
+        <w:t xml:space="preserve">   | varchar(255) | NO   |     | NULL              |                |</w:t>
       </w:r>
     </w:p>
     <w:p>
@@ -2185,7 +2361,27 @@
           <w:sz w:val="18"/>
           <w:szCs w:val="18"/>
         </w:rPr>
-        <w:t>| created_at    | datetime     | NO   |     | CURRENT_TIMESTAMP |                |</w:t>
+        <w:t xml:space="preserve">| </w:t>
+      </w:r>
+      <w:proofErr w:type="spellStart"/>
+      <w:r>
+        <w:rPr>
+          <w:rFonts w:ascii="Courier New" w:eastAsia="Courier New" w:hAnsi="Courier New" w:cs="Courier New"/>
+          <w:color w:val="000000"/>
+          <w:sz w:val="18"/>
+          <w:szCs w:val="18"/>
+        </w:rPr>
+        <w:t>created_at</w:t>
+      </w:r>
+      <w:proofErr w:type="spellEnd"/>
+      <w:r>
+        <w:rPr>
+          <w:rFonts w:ascii="Courier New" w:eastAsia="Courier New" w:hAnsi="Courier New" w:cs="Courier New"/>
+          <w:color w:val="000000"/>
+          <w:sz w:val="18"/>
+          <w:szCs w:val="18"/>
+        </w:rPr>
+        <w:t xml:space="preserve">    | datetime     | NO   |     | CURRENT_TIMESTAMP |                |</w:t>
       </w:r>
     </w:p>
     <w:p>
@@ -2212,7 +2408,27 @@
           <w:sz w:val="18"/>
           <w:szCs w:val="18"/>
         </w:rPr>
-        <w:t>| updated_at    | datetime     | YES  |     | NULL              |                |</w:t>
+        <w:t xml:space="preserve">| </w:t>
+      </w:r>
+      <w:proofErr w:type="spellStart"/>
+      <w:r>
+        <w:rPr>
+          <w:rFonts w:ascii="Courier New" w:eastAsia="Courier New" w:hAnsi="Courier New" w:cs="Courier New"/>
+          <w:color w:val="000000"/>
+          <w:sz w:val="18"/>
+          <w:szCs w:val="18"/>
+        </w:rPr>
+        <w:t>updated_at</w:t>
+      </w:r>
+      <w:proofErr w:type="spellEnd"/>
+      <w:r>
+        <w:rPr>
+          <w:rFonts w:ascii="Courier New" w:eastAsia="Courier New" w:hAnsi="Courier New" w:cs="Courier New"/>
+          <w:color w:val="000000"/>
+          <w:sz w:val="18"/>
+          <w:szCs w:val="18"/>
+        </w:rPr>
+        <w:t xml:space="preserve">    | datetime     | YES  |     | NULL              |                |</w:t>
       </w:r>
     </w:p>
     <w:p>
@@ -2293,7 +2509,27 @@
           <w:sz w:val="18"/>
           <w:szCs w:val="18"/>
         </w:rPr>
-        <w:t>| game_status   | varchar(15)  | NO   |     | NULL              |                |</w:t>
+        <w:t xml:space="preserve">| </w:t>
+      </w:r>
+      <w:proofErr w:type="spellStart"/>
+      <w:r>
+        <w:rPr>
+          <w:rFonts w:ascii="Courier New" w:eastAsia="Courier New" w:hAnsi="Courier New" w:cs="Courier New"/>
+          <w:color w:val="000000"/>
+          <w:sz w:val="18"/>
+          <w:szCs w:val="18"/>
+        </w:rPr>
+        <w:t>game_status</w:t>
+      </w:r>
+      <w:proofErr w:type="spellEnd"/>
+      <w:r>
+        <w:rPr>
+          <w:rFonts w:ascii="Courier New" w:eastAsia="Courier New" w:hAnsi="Courier New" w:cs="Courier New"/>
+          <w:color w:val="000000"/>
+          <w:sz w:val="18"/>
+          <w:szCs w:val="18"/>
+        </w:rPr>
+        <w:t xml:space="preserve">   | varchar(15)  | NO   |     | NULL              |                |</w:t>
       </w:r>
     </w:p>
     <w:p>
@@ -2320,7 +2556,27 @@
           <w:sz w:val="18"/>
           <w:szCs w:val="18"/>
         </w:rPr>
-        <w:t>| player_turn   | int(11)      | NO   |     | NULL              |                |</w:t>
+        <w:t xml:space="preserve">| </w:t>
+      </w:r>
+      <w:proofErr w:type="spellStart"/>
+      <w:r>
+        <w:rPr>
+          <w:rFonts w:ascii="Courier New" w:eastAsia="Courier New" w:hAnsi="Courier New" w:cs="Courier New"/>
+          <w:color w:val="000000"/>
+          <w:sz w:val="18"/>
+          <w:szCs w:val="18"/>
+        </w:rPr>
+        <w:t>player_turn</w:t>
+      </w:r>
+      <w:proofErr w:type="spellEnd"/>
+      <w:r>
+        <w:rPr>
+          <w:rFonts w:ascii="Courier New" w:eastAsia="Courier New" w:hAnsi="Courier New" w:cs="Courier New"/>
+          <w:color w:val="000000"/>
+          <w:sz w:val="18"/>
+          <w:szCs w:val="18"/>
+        </w:rPr>
+        <w:t xml:space="preserve">   | int(11)      | NO   |     | NULL              |                |</w:t>
       </w:r>
     </w:p>
     <w:p>
@@ -2347,7 +2603,27 @@
           <w:sz w:val="18"/>
           <w:szCs w:val="18"/>
         </w:rPr>
-        <w:t>| game_locked   | int(11)      | NO   |     | NULL              |                |</w:t>
+        <w:t xml:space="preserve">| </w:t>
+      </w:r>
+      <w:proofErr w:type="spellStart"/>
+      <w:r>
+        <w:rPr>
+          <w:rFonts w:ascii="Courier New" w:eastAsia="Courier New" w:hAnsi="Courier New" w:cs="Courier New"/>
+          <w:color w:val="000000"/>
+          <w:sz w:val="18"/>
+          <w:szCs w:val="18"/>
+        </w:rPr>
+        <w:t>game_locked</w:t>
+      </w:r>
+      <w:proofErr w:type="spellEnd"/>
+      <w:r>
+        <w:rPr>
+          <w:rFonts w:ascii="Courier New" w:eastAsia="Courier New" w:hAnsi="Courier New" w:cs="Courier New"/>
+          <w:color w:val="000000"/>
+          <w:sz w:val="18"/>
+          <w:szCs w:val="18"/>
+        </w:rPr>
+        <w:t xml:space="preserve">   | int(11)      | NO   |     | NULL              |                |</w:t>
       </w:r>
     </w:p>
     <w:p>
@@ -2439,14 +2715,45 @@
           <w:szCs w:val="18"/>
         </w:rPr>
       </w:pPr>
-      <w:r>
-        <w:rPr>
-          <w:rFonts w:ascii="Courier New" w:eastAsia="Courier New" w:hAnsi="Courier New" w:cs="Courier New"/>
-          <w:color w:val="000000"/>
-          <w:sz w:val="18"/>
-          <w:szCs w:val="18"/>
-        </w:rPr>
-        <w:t>mysql&gt; describe game_move;</w:t>
+      <w:proofErr w:type="spellStart"/>
+      <w:r>
+        <w:rPr>
+          <w:rFonts w:ascii="Courier New" w:eastAsia="Courier New" w:hAnsi="Courier New" w:cs="Courier New"/>
+          <w:color w:val="000000"/>
+          <w:sz w:val="18"/>
+          <w:szCs w:val="18"/>
+        </w:rPr>
+        <w:t>mysql</w:t>
+      </w:r>
+      <w:proofErr w:type="spellEnd"/>
+      <w:r>
+        <w:rPr>
+          <w:rFonts w:ascii="Courier New" w:eastAsia="Courier New" w:hAnsi="Courier New" w:cs="Courier New"/>
+          <w:color w:val="000000"/>
+          <w:sz w:val="18"/>
+          <w:szCs w:val="18"/>
+        </w:rPr>
+        <w:t xml:space="preserve">&gt; describe </w:t>
+      </w:r>
+      <w:proofErr w:type="spellStart"/>
+      <w:r>
+        <w:rPr>
+          <w:rFonts w:ascii="Courier New" w:eastAsia="Courier New" w:hAnsi="Courier New" w:cs="Courier New"/>
+          <w:color w:val="000000"/>
+          <w:sz w:val="18"/>
+          <w:szCs w:val="18"/>
+        </w:rPr>
+        <w:t>game_move</w:t>
+      </w:r>
+      <w:proofErr w:type="spellEnd"/>
+      <w:r>
+        <w:rPr>
+          <w:rFonts w:ascii="Courier New" w:eastAsia="Courier New" w:hAnsi="Courier New" w:cs="Courier New"/>
+          <w:color w:val="000000"/>
+          <w:sz w:val="18"/>
+          <w:szCs w:val="18"/>
+        </w:rPr>
+        <w:t>;</w:t>
       </w:r>
     </w:p>
     <w:p>
@@ -2554,7 +2861,27 @@
           <w:sz w:val="18"/>
           <w:szCs w:val="18"/>
         </w:rPr>
-        <w:t>| id          | int(11)      | NO   | PRI | NULL    | auto_increment |</w:t>
+        <w:t xml:space="preserve">| id          | int(11)      | NO   | PRI | NULL    | </w:t>
+      </w:r>
+      <w:proofErr w:type="spellStart"/>
+      <w:r>
+        <w:rPr>
+          <w:rFonts w:ascii="Courier New" w:eastAsia="Courier New" w:hAnsi="Courier New" w:cs="Courier New"/>
+          <w:color w:val="000000"/>
+          <w:sz w:val="18"/>
+          <w:szCs w:val="18"/>
+        </w:rPr>
+        <w:t>auto_increment</w:t>
+      </w:r>
+      <w:proofErr w:type="spellEnd"/>
+      <w:r>
+        <w:rPr>
+          <w:rFonts w:ascii="Courier New" w:eastAsia="Courier New" w:hAnsi="Courier New" w:cs="Courier New"/>
+          <w:color w:val="000000"/>
+          <w:sz w:val="18"/>
+          <w:szCs w:val="18"/>
+        </w:rPr>
+        <w:t xml:space="preserve"> |</w:t>
       </w:r>
     </w:p>
     <w:p>
@@ -2581,7 +2908,27 @@
           <w:sz w:val="18"/>
           <w:szCs w:val="18"/>
         </w:rPr>
-        <w:t>| game_id     | int(11)      | NO   | MUL | NULL    |                |</w:t>
+        <w:t xml:space="preserve">| </w:t>
+      </w:r>
+      <w:proofErr w:type="spellStart"/>
+      <w:r>
+        <w:rPr>
+          <w:rFonts w:ascii="Courier New" w:eastAsia="Courier New" w:hAnsi="Courier New" w:cs="Courier New"/>
+          <w:color w:val="000000"/>
+          <w:sz w:val="18"/>
+          <w:szCs w:val="18"/>
+        </w:rPr>
+        <w:t>game_id</w:t>
+      </w:r>
+      <w:proofErr w:type="spellEnd"/>
+      <w:r>
+        <w:rPr>
+          <w:rFonts w:ascii="Courier New" w:eastAsia="Courier New" w:hAnsi="Courier New" w:cs="Courier New"/>
+          <w:color w:val="000000"/>
+          <w:sz w:val="18"/>
+          <w:szCs w:val="18"/>
+        </w:rPr>
+        <w:t xml:space="preserve">     | int(11)      | NO   | MUL | NULL    |                |</w:t>
       </w:r>
     </w:p>
     <w:p>
@@ -2608,7 +2955,27 @@
           <w:sz w:val="18"/>
           <w:szCs w:val="18"/>
         </w:rPr>
-        <w:t>| player_id   | int(11)      | NO   | MUL | NULL    |                |</w:t>
+        <w:t xml:space="preserve">| </w:t>
+      </w:r>
+      <w:proofErr w:type="spellStart"/>
+      <w:r>
+        <w:rPr>
+          <w:rFonts w:ascii="Courier New" w:eastAsia="Courier New" w:hAnsi="Courier New" w:cs="Courier New"/>
+          <w:color w:val="000000"/>
+          <w:sz w:val="18"/>
+          <w:szCs w:val="18"/>
+        </w:rPr>
+        <w:t>player_id</w:t>
+      </w:r>
+      <w:proofErr w:type="spellEnd"/>
+      <w:r>
+        <w:rPr>
+          <w:rFonts w:ascii="Courier New" w:eastAsia="Courier New" w:hAnsi="Courier New" w:cs="Courier New"/>
+          <w:color w:val="000000"/>
+          <w:sz w:val="18"/>
+          <w:szCs w:val="18"/>
+        </w:rPr>
+        <w:t xml:space="preserve">   | int(11)      | NO   | MUL | NULL    |                |</w:t>
       </w:r>
     </w:p>
     <w:p>
@@ -2635,7 +3002,27 @@
           <w:sz w:val="18"/>
           <w:szCs w:val="18"/>
         </w:rPr>
-        <w:t>| board_state | varchar(255) | NO   |     | NULL    |                |</w:t>
+        <w:t xml:space="preserve">| </w:t>
+      </w:r>
+      <w:proofErr w:type="spellStart"/>
+      <w:r>
+        <w:rPr>
+          <w:rFonts w:ascii="Courier New" w:eastAsia="Courier New" w:hAnsi="Courier New" w:cs="Courier New"/>
+          <w:color w:val="000000"/>
+          <w:sz w:val="18"/>
+          <w:szCs w:val="18"/>
+        </w:rPr>
+        <w:t>board_state</w:t>
+      </w:r>
+      <w:proofErr w:type="spellEnd"/>
+      <w:r>
+        <w:rPr>
+          <w:rFonts w:ascii="Courier New" w:eastAsia="Courier New" w:hAnsi="Courier New" w:cs="Courier New"/>
+          <w:color w:val="000000"/>
+          <w:sz w:val="18"/>
+          <w:szCs w:val="18"/>
+        </w:rPr>
+        <w:t xml:space="preserve"> | varchar(255) | NO   |     | NULL    |                |</w:t>
       </w:r>
     </w:p>
     <w:p>
@@ -2774,7 +3161,61 @@
           <w:sz w:val="18"/>
           <w:szCs w:val="18"/>
         </w:rPr>
-        <w:t xml:space="preserve">  _preview_error             ANY      ANY      ANY    /_error/{code}.{_format}</w:t>
+        <w:t xml:space="preserve">  _</w:t>
+      </w:r>
+      <w:proofErr w:type="spellStart"/>
+      <w:r>
+        <w:rPr>
+          <w:rFonts w:ascii="Courier New" w:hAnsi="Courier New" w:cs="Courier New"/>
+          <w:sz w:val="18"/>
+          <w:szCs w:val="18"/>
+        </w:rPr>
+        <w:t>preview_error</w:t>
+      </w:r>
+      <w:proofErr w:type="spellEnd"/>
+      <w:r>
+        <w:rPr>
+          <w:rFonts w:ascii="Courier New" w:hAnsi="Courier New" w:cs="Courier New"/>
+          <w:sz w:val="18"/>
+          <w:szCs w:val="18"/>
+        </w:rPr>
+        <w:t xml:space="preserve">             ANY      </w:t>
+      </w:r>
+      <w:proofErr w:type="spellStart"/>
+      <w:r>
+        <w:rPr>
+          <w:rFonts w:ascii="Courier New" w:hAnsi="Courier New" w:cs="Courier New"/>
+          <w:sz w:val="18"/>
+          <w:szCs w:val="18"/>
+        </w:rPr>
+        <w:t>ANY</w:t>
+      </w:r>
+      <w:proofErr w:type="spellEnd"/>
+      <w:r>
+        <w:rPr>
+          <w:rFonts w:ascii="Courier New" w:hAnsi="Courier New" w:cs="Courier New"/>
+          <w:sz w:val="18"/>
+          <w:szCs w:val="18"/>
+        </w:rPr>
+        <w:t xml:space="preserve">      </w:t>
+      </w:r>
+      <w:proofErr w:type="spellStart"/>
+      <w:r>
+        <w:rPr>
+          <w:rFonts w:ascii="Courier New" w:hAnsi="Courier New" w:cs="Courier New"/>
+          <w:sz w:val="18"/>
+          <w:szCs w:val="18"/>
+        </w:rPr>
+        <w:t>ANY</w:t>
+      </w:r>
+      <w:proofErr w:type="spellEnd"/>
+      <w:r>
+        <w:rPr>
+          <w:rFonts w:ascii="Courier New" w:hAnsi="Courier New" w:cs="Courier New"/>
+          <w:sz w:val="18"/>
+          <w:szCs w:val="18"/>
+        </w:rPr>
+        <w:t xml:space="preserve">    /_error/{code}.{_format}</w:t>
       </w:r>
     </w:p>
     <w:p>
@@ -2792,7 +3233,79 @@
           <w:sz w:val="18"/>
           <w:szCs w:val="18"/>
         </w:rPr>
-        <w:t xml:space="preserve">  _wdt                       ANY      ANY      ANY    /_wdt/{token}</w:t>
+        <w:t xml:space="preserve">  _</w:t>
+      </w:r>
+      <w:proofErr w:type="spellStart"/>
+      <w:r>
+        <w:rPr>
+          <w:rFonts w:ascii="Courier New" w:hAnsi="Courier New" w:cs="Courier New"/>
+          <w:sz w:val="18"/>
+          <w:szCs w:val="18"/>
+        </w:rPr>
+        <w:t>wdt</w:t>
+      </w:r>
+      <w:proofErr w:type="spellEnd"/>
+      <w:r>
+        <w:rPr>
+          <w:rFonts w:ascii="Courier New" w:hAnsi="Courier New" w:cs="Courier New"/>
+          <w:sz w:val="18"/>
+          <w:szCs w:val="18"/>
+        </w:rPr>
+        <w:t xml:space="preserve">                       ANY      </w:t>
+      </w:r>
+      <w:proofErr w:type="spellStart"/>
+      <w:r>
+        <w:rPr>
+          <w:rFonts w:ascii="Courier New" w:hAnsi="Courier New" w:cs="Courier New"/>
+          <w:sz w:val="18"/>
+          <w:szCs w:val="18"/>
+        </w:rPr>
+        <w:t>ANY</w:t>
+      </w:r>
+      <w:proofErr w:type="spellEnd"/>
+      <w:r>
+        <w:rPr>
+          <w:rFonts w:ascii="Courier New" w:hAnsi="Courier New" w:cs="Courier New"/>
+          <w:sz w:val="18"/>
+          <w:szCs w:val="18"/>
+        </w:rPr>
+        <w:t xml:space="preserve">      </w:t>
+      </w:r>
+      <w:proofErr w:type="spellStart"/>
+      <w:r>
+        <w:rPr>
+          <w:rFonts w:ascii="Courier New" w:hAnsi="Courier New" w:cs="Courier New"/>
+          <w:sz w:val="18"/>
+          <w:szCs w:val="18"/>
+        </w:rPr>
+        <w:t>ANY</w:t>
+      </w:r>
+      <w:proofErr w:type="spellEnd"/>
+      <w:r>
+        <w:rPr>
+          <w:rFonts w:ascii="Courier New" w:hAnsi="Courier New" w:cs="Courier New"/>
+          <w:sz w:val="18"/>
+          <w:szCs w:val="18"/>
+        </w:rPr>
+        <w:t xml:space="preserve">    /_</w:t>
+      </w:r>
+      <w:proofErr w:type="spellStart"/>
+      <w:r>
+        <w:rPr>
+          <w:rFonts w:ascii="Courier New" w:hAnsi="Courier New" w:cs="Courier New"/>
+          <w:sz w:val="18"/>
+          <w:szCs w:val="18"/>
+        </w:rPr>
+        <w:t>wdt</w:t>
+      </w:r>
+      <w:proofErr w:type="spellEnd"/>
+      <w:r>
+        <w:rPr>
+          <w:rFonts w:ascii="Courier New" w:hAnsi="Courier New" w:cs="Courier New"/>
+          <w:sz w:val="18"/>
+          <w:szCs w:val="18"/>
+        </w:rPr>
+        <w:t>/{token}</w:t>
       </w:r>
     </w:p>
     <w:p>
@@ -2810,7 +3323,61 @@
           <w:sz w:val="18"/>
           <w:szCs w:val="18"/>
         </w:rPr>
-        <w:t xml:space="preserve">  _profiler_home             ANY      ANY      ANY    /_profiler/</w:t>
+        <w:t xml:space="preserve">  _</w:t>
+      </w:r>
+      <w:proofErr w:type="spellStart"/>
+      <w:r>
+        <w:rPr>
+          <w:rFonts w:ascii="Courier New" w:hAnsi="Courier New" w:cs="Courier New"/>
+          <w:sz w:val="18"/>
+          <w:szCs w:val="18"/>
+        </w:rPr>
+        <w:t>profiler_home</w:t>
+      </w:r>
+      <w:proofErr w:type="spellEnd"/>
+      <w:r>
+        <w:rPr>
+          <w:rFonts w:ascii="Courier New" w:hAnsi="Courier New" w:cs="Courier New"/>
+          <w:sz w:val="18"/>
+          <w:szCs w:val="18"/>
+        </w:rPr>
+        <w:t xml:space="preserve">             ANY      </w:t>
+      </w:r>
+      <w:proofErr w:type="spellStart"/>
+      <w:r>
+        <w:rPr>
+          <w:rFonts w:ascii="Courier New" w:hAnsi="Courier New" w:cs="Courier New"/>
+          <w:sz w:val="18"/>
+          <w:szCs w:val="18"/>
+        </w:rPr>
+        <w:t>ANY</w:t>
+      </w:r>
+      <w:proofErr w:type="spellEnd"/>
+      <w:r>
+        <w:rPr>
+          <w:rFonts w:ascii="Courier New" w:hAnsi="Courier New" w:cs="Courier New"/>
+          <w:sz w:val="18"/>
+          <w:szCs w:val="18"/>
+        </w:rPr>
+        <w:t xml:space="preserve">      </w:t>
+      </w:r>
+      <w:proofErr w:type="spellStart"/>
+      <w:r>
+        <w:rPr>
+          <w:rFonts w:ascii="Courier New" w:hAnsi="Courier New" w:cs="Courier New"/>
+          <w:sz w:val="18"/>
+          <w:szCs w:val="18"/>
+        </w:rPr>
+        <w:t>ANY</w:t>
+      </w:r>
+      <w:proofErr w:type="spellEnd"/>
+      <w:r>
+        <w:rPr>
+          <w:rFonts w:ascii="Courier New" w:hAnsi="Courier New" w:cs="Courier New"/>
+          <w:sz w:val="18"/>
+          <w:szCs w:val="18"/>
+        </w:rPr>
+        <w:t xml:space="preserve">    /_profiler/</w:t>
       </w:r>
     </w:p>
     <w:p>
@@ -2828,7 +3395,61 @@
           <w:sz w:val="18"/>
           <w:szCs w:val="18"/>
         </w:rPr>
-        <w:t xml:space="preserve">  _profiler_search           ANY      ANY      ANY    /_profiler/search</w:t>
+        <w:t xml:space="preserve">  _</w:t>
+      </w:r>
+      <w:proofErr w:type="spellStart"/>
+      <w:r>
+        <w:rPr>
+          <w:rFonts w:ascii="Courier New" w:hAnsi="Courier New" w:cs="Courier New"/>
+          <w:sz w:val="18"/>
+          <w:szCs w:val="18"/>
+        </w:rPr>
+        <w:t>profiler_search</w:t>
+      </w:r>
+      <w:proofErr w:type="spellEnd"/>
+      <w:r>
+        <w:rPr>
+          <w:rFonts w:ascii="Courier New" w:hAnsi="Courier New" w:cs="Courier New"/>
+          <w:sz w:val="18"/>
+          <w:szCs w:val="18"/>
+        </w:rPr>
+        <w:t xml:space="preserve">           ANY      </w:t>
+      </w:r>
+      <w:proofErr w:type="spellStart"/>
+      <w:r>
+        <w:rPr>
+          <w:rFonts w:ascii="Courier New" w:hAnsi="Courier New" w:cs="Courier New"/>
+          <w:sz w:val="18"/>
+          <w:szCs w:val="18"/>
+        </w:rPr>
+        <w:t>ANY</w:t>
+      </w:r>
+      <w:proofErr w:type="spellEnd"/>
+      <w:r>
+        <w:rPr>
+          <w:rFonts w:ascii="Courier New" w:hAnsi="Courier New" w:cs="Courier New"/>
+          <w:sz w:val="18"/>
+          <w:szCs w:val="18"/>
+        </w:rPr>
+        <w:t xml:space="preserve">      </w:t>
+      </w:r>
+      <w:proofErr w:type="spellStart"/>
+      <w:r>
+        <w:rPr>
+          <w:rFonts w:ascii="Courier New" w:hAnsi="Courier New" w:cs="Courier New"/>
+          <w:sz w:val="18"/>
+          <w:szCs w:val="18"/>
+        </w:rPr>
+        <w:t>ANY</w:t>
+      </w:r>
+      <w:proofErr w:type="spellEnd"/>
+      <w:r>
+        <w:rPr>
+          <w:rFonts w:ascii="Courier New" w:hAnsi="Courier New" w:cs="Courier New"/>
+          <w:sz w:val="18"/>
+          <w:szCs w:val="18"/>
+        </w:rPr>
+        <w:t xml:space="preserve">    /_profiler/search</w:t>
       </w:r>
     </w:p>
     <w:p>
@@ -2846,8 +3467,72 @@
           <w:sz w:val="18"/>
           <w:szCs w:val="18"/>
         </w:rPr>
-        <w:t xml:space="preserve">  _profiler_search_bar       ANY      ANY      ANY    /_profiler/search_bar</w:t>
-      </w:r>
+        <w:t xml:space="preserve">  _</w:t>
+      </w:r>
+      <w:proofErr w:type="spellStart"/>
+      <w:r>
+        <w:rPr>
+          <w:rFonts w:ascii="Courier New" w:hAnsi="Courier New" w:cs="Courier New"/>
+          <w:sz w:val="18"/>
+          <w:szCs w:val="18"/>
+        </w:rPr>
+        <w:t>profiler_search_bar</w:t>
+      </w:r>
+      <w:proofErr w:type="spellEnd"/>
+      <w:r>
+        <w:rPr>
+          <w:rFonts w:ascii="Courier New" w:hAnsi="Courier New" w:cs="Courier New"/>
+          <w:sz w:val="18"/>
+          <w:szCs w:val="18"/>
+        </w:rPr>
+        <w:t xml:space="preserve">       ANY      </w:t>
+      </w:r>
+      <w:proofErr w:type="spellStart"/>
+      <w:r>
+        <w:rPr>
+          <w:rFonts w:ascii="Courier New" w:hAnsi="Courier New" w:cs="Courier New"/>
+          <w:sz w:val="18"/>
+          <w:szCs w:val="18"/>
+        </w:rPr>
+        <w:t>ANY</w:t>
+      </w:r>
+      <w:proofErr w:type="spellEnd"/>
+      <w:r>
+        <w:rPr>
+          <w:rFonts w:ascii="Courier New" w:hAnsi="Courier New" w:cs="Courier New"/>
+          <w:sz w:val="18"/>
+          <w:szCs w:val="18"/>
+        </w:rPr>
+        <w:t xml:space="preserve">      </w:t>
+      </w:r>
+      <w:proofErr w:type="spellStart"/>
+      <w:r>
+        <w:rPr>
+          <w:rFonts w:ascii="Courier New" w:hAnsi="Courier New" w:cs="Courier New"/>
+          <w:sz w:val="18"/>
+          <w:szCs w:val="18"/>
+        </w:rPr>
+        <w:t>ANY</w:t>
+      </w:r>
+      <w:proofErr w:type="spellEnd"/>
+      <w:r>
+        <w:rPr>
+          <w:rFonts w:ascii="Courier New" w:hAnsi="Courier New" w:cs="Courier New"/>
+          <w:sz w:val="18"/>
+          <w:szCs w:val="18"/>
+        </w:rPr>
+        <w:t xml:space="preserve">    /_profiler/</w:t>
+      </w:r>
+      <w:proofErr w:type="spellStart"/>
+      <w:r>
+        <w:rPr>
+          <w:rFonts w:ascii="Courier New" w:hAnsi="Courier New" w:cs="Courier New"/>
+          <w:sz w:val="18"/>
+          <w:szCs w:val="18"/>
+        </w:rPr>
+        <w:t>search_bar</w:t>
+      </w:r>
+      <w:proofErr w:type="spellEnd"/>
     </w:p>
     <w:p>
       <w:pPr>
@@ -2864,8 +3549,72 @@
           <w:sz w:val="18"/>
           <w:szCs w:val="18"/>
         </w:rPr>
-        <w:t xml:space="preserve">  _profiler_phpinfo          ANY      ANY      ANY    /_profiler/phpinfo</w:t>
-      </w:r>
+        <w:t xml:space="preserve">  _</w:t>
+      </w:r>
+      <w:proofErr w:type="spellStart"/>
+      <w:r>
+        <w:rPr>
+          <w:rFonts w:ascii="Courier New" w:hAnsi="Courier New" w:cs="Courier New"/>
+          <w:sz w:val="18"/>
+          <w:szCs w:val="18"/>
+        </w:rPr>
+        <w:t>profiler_phpinfo</w:t>
+      </w:r>
+      <w:proofErr w:type="spellEnd"/>
+      <w:r>
+        <w:rPr>
+          <w:rFonts w:ascii="Courier New" w:hAnsi="Courier New" w:cs="Courier New"/>
+          <w:sz w:val="18"/>
+          <w:szCs w:val="18"/>
+        </w:rPr>
+        <w:t xml:space="preserve">          ANY      </w:t>
+      </w:r>
+      <w:proofErr w:type="spellStart"/>
+      <w:r>
+        <w:rPr>
+          <w:rFonts w:ascii="Courier New" w:hAnsi="Courier New" w:cs="Courier New"/>
+          <w:sz w:val="18"/>
+          <w:szCs w:val="18"/>
+        </w:rPr>
+        <w:t>ANY</w:t>
+      </w:r>
+      <w:proofErr w:type="spellEnd"/>
+      <w:r>
+        <w:rPr>
+          <w:rFonts w:ascii="Courier New" w:hAnsi="Courier New" w:cs="Courier New"/>
+          <w:sz w:val="18"/>
+          <w:szCs w:val="18"/>
+        </w:rPr>
+        <w:t xml:space="preserve">      </w:t>
+      </w:r>
+      <w:proofErr w:type="spellStart"/>
+      <w:r>
+        <w:rPr>
+          <w:rFonts w:ascii="Courier New" w:hAnsi="Courier New" w:cs="Courier New"/>
+          <w:sz w:val="18"/>
+          <w:szCs w:val="18"/>
+        </w:rPr>
+        <w:t>ANY</w:t>
+      </w:r>
+      <w:proofErr w:type="spellEnd"/>
+      <w:r>
+        <w:rPr>
+          <w:rFonts w:ascii="Courier New" w:hAnsi="Courier New" w:cs="Courier New"/>
+          <w:sz w:val="18"/>
+          <w:szCs w:val="18"/>
+        </w:rPr>
+        <w:t xml:space="preserve">    /_profiler/</w:t>
+      </w:r>
+      <w:proofErr w:type="spellStart"/>
+      <w:r>
+        <w:rPr>
+          <w:rFonts w:ascii="Courier New" w:hAnsi="Courier New" w:cs="Courier New"/>
+          <w:sz w:val="18"/>
+          <w:szCs w:val="18"/>
+        </w:rPr>
+        <w:t>phpinfo</w:t>
+      </w:r>
+      <w:proofErr w:type="spellEnd"/>
     </w:p>
     <w:p>
       <w:pPr>
@@ -2882,7 +3631,61 @@
           <w:sz w:val="18"/>
           <w:szCs w:val="18"/>
         </w:rPr>
-        <w:t xml:space="preserve">  _profiler_search_results   ANY      ANY      ANY    /_profiler/{token}/search/results</w:t>
+        <w:t xml:space="preserve">  _</w:t>
+      </w:r>
+      <w:proofErr w:type="spellStart"/>
+      <w:r>
+        <w:rPr>
+          <w:rFonts w:ascii="Courier New" w:hAnsi="Courier New" w:cs="Courier New"/>
+          <w:sz w:val="18"/>
+          <w:szCs w:val="18"/>
+        </w:rPr>
+        <w:t>profiler_search_results</w:t>
+      </w:r>
+      <w:proofErr w:type="spellEnd"/>
+      <w:r>
+        <w:rPr>
+          <w:rFonts w:ascii="Courier New" w:hAnsi="Courier New" w:cs="Courier New"/>
+          <w:sz w:val="18"/>
+          <w:szCs w:val="18"/>
+        </w:rPr>
+        <w:t xml:space="preserve">   ANY      </w:t>
+      </w:r>
+      <w:proofErr w:type="spellStart"/>
+      <w:r>
+        <w:rPr>
+          <w:rFonts w:ascii="Courier New" w:hAnsi="Courier New" w:cs="Courier New"/>
+          <w:sz w:val="18"/>
+          <w:szCs w:val="18"/>
+        </w:rPr>
+        <w:t>ANY</w:t>
+      </w:r>
+      <w:proofErr w:type="spellEnd"/>
+      <w:r>
+        <w:rPr>
+          <w:rFonts w:ascii="Courier New" w:hAnsi="Courier New" w:cs="Courier New"/>
+          <w:sz w:val="18"/>
+          <w:szCs w:val="18"/>
+        </w:rPr>
+        <w:t xml:space="preserve">      </w:t>
+      </w:r>
+      <w:proofErr w:type="spellStart"/>
+      <w:r>
+        <w:rPr>
+          <w:rFonts w:ascii="Courier New" w:hAnsi="Courier New" w:cs="Courier New"/>
+          <w:sz w:val="18"/>
+          <w:szCs w:val="18"/>
+        </w:rPr>
+        <w:t>ANY</w:t>
+      </w:r>
+      <w:proofErr w:type="spellEnd"/>
+      <w:r>
+        <w:rPr>
+          <w:rFonts w:ascii="Courier New" w:hAnsi="Courier New" w:cs="Courier New"/>
+          <w:sz w:val="18"/>
+          <w:szCs w:val="18"/>
+        </w:rPr>
+        <w:t xml:space="preserve">    /_profiler/{token}/search/results</w:t>
       </w:r>
     </w:p>
     <w:p>
@@ -2900,7 +3703,61 @@
           <w:sz w:val="18"/>
           <w:szCs w:val="18"/>
         </w:rPr>
-        <w:t xml:space="preserve">  _profiler_open_file        ANY      ANY      ANY    /_profiler/open</w:t>
+        <w:t xml:space="preserve">  _</w:t>
+      </w:r>
+      <w:proofErr w:type="spellStart"/>
+      <w:r>
+        <w:rPr>
+          <w:rFonts w:ascii="Courier New" w:hAnsi="Courier New" w:cs="Courier New"/>
+          <w:sz w:val="18"/>
+          <w:szCs w:val="18"/>
+        </w:rPr>
+        <w:t>profiler_open_file</w:t>
+      </w:r>
+      <w:proofErr w:type="spellEnd"/>
+      <w:r>
+        <w:rPr>
+          <w:rFonts w:ascii="Courier New" w:hAnsi="Courier New" w:cs="Courier New"/>
+          <w:sz w:val="18"/>
+          <w:szCs w:val="18"/>
+        </w:rPr>
+        <w:t xml:space="preserve">        ANY      </w:t>
+      </w:r>
+      <w:proofErr w:type="spellStart"/>
+      <w:r>
+        <w:rPr>
+          <w:rFonts w:ascii="Courier New" w:hAnsi="Courier New" w:cs="Courier New"/>
+          <w:sz w:val="18"/>
+          <w:szCs w:val="18"/>
+        </w:rPr>
+        <w:t>ANY</w:t>
+      </w:r>
+      <w:proofErr w:type="spellEnd"/>
+      <w:r>
+        <w:rPr>
+          <w:rFonts w:ascii="Courier New" w:hAnsi="Courier New" w:cs="Courier New"/>
+          <w:sz w:val="18"/>
+          <w:szCs w:val="18"/>
+        </w:rPr>
+        <w:t xml:space="preserve">      </w:t>
+      </w:r>
+      <w:proofErr w:type="spellStart"/>
+      <w:r>
+        <w:rPr>
+          <w:rFonts w:ascii="Courier New" w:hAnsi="Courier New" w:cs="Courier New"/>
+          <w:sz w:val="18"/>
+          <w:szCs w:val="18"/>
+        </w:rPr>
+        <w:t>ANY</w:t>
+      </w:r>
+      <w:proofErr w:type="spellEnd"/>
+      <w:r>
+        <w:rPr>
+          <w:rFonts w:ascii="Courier New" w:hAnsi="Courier New" w:cs="Courier New"/>
+          <w:sz w:val="18"/>
+          <w:szCs w:val="18"/>
+        </w:rPr>
+        <w:t xml:space="preserve">    /_profiler/open</w:t>
       </w:r>
     </w:p>
     <w:p>
@@ -2918,7 +3775,43 @@
           <w:sz w:val="18"/>
           <w:szCs w:val="18"/>
         </w:rPr>
-        <w:t xml:space="preserve">  _profiler                  ANY      ANY      ANY    /_profiler/{token}</w:t>
+        <w:t xml:space="preserve">  _profiler                  ANY      </w:t>
+      </w:r>
+      <w:proofErr w:type="spellStart"/>
+      <w:r>
+        <w:rPr>
+          <w:rFonts w:ascii="Courier New" w:hAnsi="Courier New" w:cs="Courier New"/>
+          <w:sz w:val="18"/>
+          <w:szCs w:val="18"/>
+        </w:rPr>
+        <w:t>ANY</w:t>
+      </w:r>
+      <w:proofErr w:type="spellEnd"/>
+      <w:r>
+        <w:rPr>
+          <w:rFonts w:ascii="Courier New" w:hAnsi="Courier New" w:cs="Courier New"/>
+          <w:sz w:val="18"/>
+          <w:szCs w:val="18"/>
+        </w:rPr>
+        <w:t xml:space="preserve">      </w:t>
+      </w:r>
+      <w:proofErr w:type="spellStart"/>
+      <w:r>
+        <w:rPr>
+          <w:rFonts w:ascii="Courier New" w:hAnsi="Courier New" w:cs="Courier New"/>
+          <w:sz w:val="18"/>
+          <w:szCs w:val="18"/>
+        </w:rPr>
+        <w:t>ANY</w:t>
+      </w:r>
+      <w:proofErr w:type="spellEnd"/>
+      <w:r>
+        <w:rPr>
+          <w:rFonts w:ascii="Courier New" w:hAnsi="Courier New" w:cs="Courier New"/>
+          <w:sz w:val="18"/>
+          <w:szCs w:val="18"/>
+        </w:rPr>
+        <w:t xml:space="preserve">    /_profiler/{token}</w:t>
       </w:r>
     </w:p>
     <w:p>
@@ -2936,7 +3829,61 @@
           <w:sz w:val="18"/>
           <w:szCs w:val="18"/>
         </w:rPr>
-        <w:t xml:space="preserve">  _profiler_router           ANY      ANY      ANY    /_profiler/{token}/router</w:t>
+        <w:t xml:space="preserve">  _</w:t>
+      </w:r>
+      <w:proofErr w:type="spellStart"/>
+      <w:r>
+        <w:rPr>
+          <w:rFonts w:ascii="Courier New" w:hAnsi="Courier New" w:cs="Courier New"/>
+          <w:sz w:val="18"/>
+          <w:szCs w:val="18"/>
+        </w:rPr>
+        <w:t>profiler_router</w:t>
+      </w:r>
+      <w:proofErr w:type="spellEnd"/>
+      <w:r>
+        <w:rPr>
+          <w:rFonts w:ascii="Courier New" w:hAnsi="Courier New" w:cs="Courier New"/>
+          <w:sz w:val="18"/>
+          <w:szCs w:val="18"/>
+        </w:rPr>
+        <w:t xml:space="preserve">           ANY      </w:t>
+      </w:r>
+      <w:proofErr w:type="spellStart"/>
+      <w:r>
+        <w:rPr>
+          <w:rFonts w:ascii="Courier New" w:hAnsi="Courier New" w:cs="Courier New"/>
+          <w:sz w:val="18"/>
+          <w:szCs w:val="18"/>
+        </w:rPr>
+        <w:t>ANY</w:t>
+      </w:r>
+      <w:proofErr w:type="spellEnd"/>
+      <w:r>
+        <w:rPr>
+          <w:rFonts w:ascii="Courier New" w:hAnsi="Courier New" w:cs="Courier New"/>
+          <w:sz w:val="18"/>
+          <w:szCs w:val="18"/>
+        </w:rPr>
+        <w:t xml:space="preserve">      </w:t>
+      </w:r>
+      <w:proofErr w:type="spellStart"/>
+      <w:r>
+        <w:rPr>
+          <w:rFonts w:ascii="Courier New" w:hAnsi="Courier New" w:cs="Courier New"/>
+          <w:sz w:val="18"/>
+          <w:szCs w:val="18"/>
+        </w:rPr>
+        <w:t>ANY</w:t>
+      </w:r>
+      <w:proofErr w:type="spellEnd"/>
+      <w:r>
+        <w:rPr>
+          <w:rFonts w:ascii="Courier New" w:hAnsi="Courier New" w:cs="Courier New"/>
+          <w:sz w:val="18"/>
+          <w:szCs w:val="18"/>
+        </w:rPr>
+        <w:t xml:space="preserve">    /_profiler/{token}/router</w:t>
       </w:r>
     </w:p>
     <w:p>
@@ -2954,7 +3901,61 @@
           <w:sz w:val="18"/>
           <w:szCs w:val="18"/>
         </w:rPr>
-        <w:t xml:space="preserve">  _profiler_exception        ANY      ANY      ANY    /_profiler/{token}/exception</w:t>
+        <w:t xml:space="preserve">  _</w:t>
+      </w:r>
+      <w:proofErr w:type="spellStart"/>
+      <w:r>
+        <w:rPr>
+          <w:rFonts w:ascii="Courier New" w:hAnsi="Courier New" w:cs="Courier New"/>
+          <w:sz w:val="18"/>
+          <w:szCs w:val="18"/>
+        </w:rPr>
+        <w:t>profiler_exception</w:t>
+      </w:r>
+      <w:proofErr w:type="spellEnd"/>
+      <w:r>
+        <w:rPr>
+          <w:rFonts w:ascii="Courier New" w:hAnsi="Courier New" w:cs="Courier New"/>
+          <w:sz w:val="18"/>
+          <w:szCs w:val="18"/>
+        </w:rPr>
+        <w:t xml:space="preserve">        ANY      </w:t>
+      </w:r>
+      <w:proofErr w:type="spellStart"/>
+      <w:r>
+        <w:rPr>
+          <w:rFonts w:ascii="Courier New" w:hAnsi="Courier New" w:cs="Courier New"/>
+          <w:sz w:val="18"/>
+          <w:szCs w:val="18"/>
+        </w:rPr>
+        <w:t>ANY</w:t>
+      </w:r>
+      <w:proofErr w:type="spellEnd"/>
+      <w:r>
+        <w:rPr>
+          <w:rFonts w:ascii="Courier New" w:hAnsi="Courier New" w:cs="Courier New"/>
+          <w:sz w:val="18"/>
+          <w:szCs w:val="18"/>
+        </w:rPr>
+        <w:t xml:space="preserve">      </w:t>
+      </w:r>
+      <w:proofErr w:type="spellStart"/>
+      <w:r>
+        <w:rPr>
+          <w:rFonts w:ascii="Courier New" w:hAnsi="Courier New" w:cs="Courier New"/>
+          <w:sz w:val="18"/>
+          <w:szCs w:val="18"/>
+        </w:rPr>
+        <w:t>ANY</w:t>
+      </w:r>
+      <w:proofErr w:type="spellEnd"/>
+      <w:r>
+        <w:rPr>
+          <w:rFonts w:ascii="Courier New" w:hAnsi="Courier New" w:cs="Courier New"/>
+          <w:sz w:val="18"/>
+          <w:szCs w:val="18"/>
+        </w:rPr>
+        <w:t xml:space="preserve">    /_profiler/{token}/exception</w:t>
       </w:r>
     </w:p>
     <w:p>
@@ -2972,7 +3973,61 @@
           <w:sz w:val="18"/>
           <w:szCs w:val="18"/>
         </w:rPr>
-        <w:t xml:space="preserve">  _profiler_exception_css    ANY      ANY      ANY    /_profiler/{token}/exception.css</w:t>
+        <w:t xml:space="preserve">  _</w:t>
+      </w:r>
+      <w:proofErr w:type="spellStart"/>
+      <w:r>
+        <w:rPr>
+          <w:rFonts w:ascii="Courier New" w:hAnsi="Courier New" w:cs="Courier New"/>
+          <w:sz w:val="18"/>
+          <w:szCs w:val="18"/>
+        </w:rPr>
+        <w:t>profiler_exception_css</w:t>
+      </w:r>
+      <w:proofErr w:type="spellEnd"/>
+      <w:r>
+        <w:rPr>
+          <w:rFonts w:ascii="Courier New" w:hAnsi="Courier New" w:cs="Courier New"/>
+          <w:sz w:val="18"/>
+          <w:szCs w:val="18"/>
+        </w:rPr>
+        <w:t xml:space="preserve">    ANY      </w:t>
+      </w:r>
+      <w:proofErr w:type="spellStart"/>
+      <w:r>
+        <w:rPr>
+          <w:rFonts w:ascii="Courier New" w:hAnsi="Courier New" w:cs="Courier New"/>
+          <w:sz w:val="18"/>
+          <w:szCs w:val="18"/>
+        </w:rPr>
+        <w:t>ANY</w:t>
+      </w:r>
+      <w:proofErr w:type="spellEnd"/>
+      <w:r>
+        <w:rPr>
+          <w:rFonts w:ascii="Courier New" w:hAnsi="Courier New" w:cs="Courier New"/>
+          <w:sz w:val="18"/>
+          <w:szCs w:val="18"/>
+        </w:rPr>
+        <w:t xml:space="preserve">      </w:t>
+      </w:r>
+      <w:proofErr w:type="spellStart"/>
+      <w:r>
+        <w:rPr>
+          <w:rFonts w:ascii="Courier New" w:hAnsi="Courier New" w:cs="Courier New"/>
+          <w:sz w:val="18"/>
+          <w:szCs w:val="18"/>
+        </w:rPr>
+        <w:t>ANY</w:t>
+      </w:r>
+      <w:proofErr w:type="spellEnd"/>
+      <w:r>
+        <w:rPr>
+          <w:rFonts w:ascii="Courier New" w:hAnsi="Courier New" w:cs="Courier New"/>
+          <w:sz w:val="18"/>
+          <w:szCs w:val="18"/>
+        </w:rPr>
+        <w:t xml:space="preserve">    /_profiler/{token}/exception.css</w:t>
       </w:r>
     </w:p>
     <w:p>
@@ -2990,7 +4045,61 @@
           <w:sz w:val="18"/>
           <w:szCs w:val="18"/>
         </w:rPr>
-        <w:t xml:space="preserve">  login                      ANY      ANY      ANY    /api/login</w:t>
+        <w:t xml:space="preserve">  login                      ANY      </w:t>
+      </w:r>
+      <w:proofErr w:type="spellStart"/>
+      <w:r>
+        <w:rPr>
+          <w:rFonts w:ascii="Courier New" w:hAnsi="Courier New" w:cs="Courier New"/>
+          <w:sz w:val="18"/>
+          <w:szCs w:val="18"/>
+        </w:rPr>
+        <w:t>ANY</w:t>
+      </w:r>
+      <w:proofErr w:type="spellEnd"/>
+      <w:r>
+        <w:rPr>
+          <w:rFonts w:ascii="Courier New" w:hAnsi="Courier New" w:cs="Courier New"/>
+          <w:sz w:val="18"/>
+          <w:szCs w:val="18"/>
+        </w:rPr>
+        <w:t xml:space="preserve">      </w:t>
+      </w:r>
+      <w:proofErr w:type="spellStart"/>
+      <w:r>
+        <w:rPr>
+          <w:rFonts w:ascii="Courier New" w:hAnsi="Courier New" w:cs="Courier New"/>
+          <w:sz w:val="18"/>
+          <w:szCs w:val="18"/>
+        </w:rPr>
+        <w:t>ANY</w:t>
+      </w:r>
+      <w:proofErr w:type="spellEnd"/>
+      <w:r>
+        <w:rPr>
+          <w:rFonts w:ascii="Courier New" w:hAnsi="Courier New" w:cs="Courier New"/>
+          <w:sz w:val="18"/>
+          <w:szCs w:val="18"/>
+        </w:rPr>
+        <w:t xml:space="preserve">    /</w:t>
+      </w:r>
+      <w:proofErr w:type="spellStart"/>
+      <w:r>
+        <w:rPr>
+          <w:rFonts w:ascii="Courier New" w:hAnsi="Courier New" w:cs="Courier New"/>
+          <w:sz w:val="18"/>
+          <w:szCs w:val="18"/>
+        </w:rPr>
+        <w:t>api</w:t>
+      </w:r>
+      <w:proofErr w:type="spellEnd"/>
+      <w:r>
+        <w:rPr>
+          <w:rFonts w:ascii="Courier New" w:hAnsi="Courier New" w:cs="Courier New"/>
+          <w:sz w:val="18"/>
+          <w:szCs w:val="18"/>
+        </w:rPr>
+        <w:t>/login</w:t>
       </w:r>
     </w:p>
     <w:p>
@@ -3008,7 +4117,79 @@
           <w:sz w:val="18"/>
           <w:szCs w:val="18"/>
         </w:rPr>
-        <w:t xml:space="preserve">  create_game_board          ANY      ANY      ANY    /api/secure/game-board/create</w:t>
+        <w:t xml:space="preserve">  </w:t>
+      </w:r>
+      <w:proofErr w:type="spellStart"/>
+      <w:r>
+        <w:rPr>
+          <w:rFonts w:ascii="Courier New" w:hAnsi="Courier New" w:cs="Courier New"/>
+          <w:sz w:val="18"/>
+          <w:szCs w:val="18"/>
+        </w:rPr>
+        <w:t>create_game_board</w:t>
+      </w:r>
+      <w:proofErr w:type="spellEnd"/>
+      <w:r>
+        <w:rPr>
+          <w:rFonts w:ascii="Courier New" w:hAnsi="Courier New" w:cs="Courier New"/>
+          <w:sz w:val="18"/>
+          <w:szCs w:val="18"/>
+        </w:rPr>
+        <w:t xml:space="preserve">          ANY      </w:t>
+      </w:r>
+      <w:proofErr w:type="spellStart"/>
+      <w:r>
+        <w:rPr>
+          <w:rFonts w:ascii="Courier New" w:hAnsi="Courier New" w:cs="Courier New"/>
+          <w:sz w:val="18"/>
+          <w:szCs w:val="18"/>
+        </w:rPr>
+        <w:t>ANY</w:t>
+      </w:r>
+      <w:proofErr w:type="spellEnd"/>
+      <w:r>
+        <w:rPr>
+          <w:rFonts w:ascii="Courier New" w:hAnsi="Courier New" w:cs="Courier New"/>
+          <w:sz w:val="18"/>
+          <w:szCs w:val="18"/>
+        </w:rPr>
+        <w:t xml:space="preserve">      </w:t>
+      </w:r>
+      <w:proofErr w:type="spellStart"/>
+      <w:r>
+        <w:rPr>
+          <w:rFonts w:ascii="Courier New" w:hAnsi="Courier New" w:cs="Courier New"/>
+          <w:sz w:val="18"/>
+          <w:szCs w:val="18"/>
+        </w:rPr>
+        <w:t>ANY</w:t>
+      </w:r>
+      <w:proofErr w:type="spellEnd"/>
+      <w:r>
+        <w:rPr>
+          <w:rFonts w:ascii="Courier New" w:hAnsi="Courier New" w:cs="Courier New"/>
+          <w:sz w:val="18"/>
+          <w:szCs w:val="18"/>
+        </w:rPr>
+        <w:t xml:space="preserve">    /</w:t>
+      </w:r>
+      <w:proofErr w:type="spellStart"/>
+      <w:r>
+        <w:rPr>
+          <w:rFonts w:ascii="Courier New" w:hAnsi="Courier New" w:cs="Courier New"/>
+          <w:sz w:val="18"/>
+          <w:szCs w:val="18"/>
+        </w:rPr>
+        <w:t>api</w:t>
+      </w:r>
+      <w:proofErr w:type="spellEnd"/>
+      <w:r>
+        <w:rPr>
+          <w:rFonts w:ascii="Courier New" w:hAnsi="Courier New" w:cs="Courier New"/>
+          <w:sz w:val="18"/>
+          <w:szCs w:val="18"/>
+        </w:rPr>
+        <w:t>/secure/game-board/create</w:t>
       </w:r>
     </w:p>
     <w:p>
@@ -3026,7 +4207,79 @@
           <w:sz w:val="18"/>
           <w:szCs w:val="18"/>
         </w:rPr>
-        <w:t xml:space="preserve">  update_game_board          ANY      ANY      ANY    /api/secure/game-board/update/{id}</w:t>
+        <w:t xml:space="preserve">  </w:t>
+      </w:r>
+      <w:proofErr w:type="spellStart"/>
+      <w:r>
+        <w:rPr>
+          <w:rFonts w:ascii="Courier New" w:hAnsi="Courier New" w:cs="Courier New"/>
+          <w:sz w:val="18"/>
+          <w:szCs w:val="18"/>
+        </w:rPr>
+        <w:t>update_game_board</w:t>
+      </w:r>
+      <w:proofErr w:type="spellEnd"/>
+      <w:r>
+        <w:rPr>
+          <w:rFonts w:ascii="Courier New" w:hAnsi="Courier New" w:cs="Courier New"/>
+          <w:sz w:val="18"/>
+          <w:szCs w:val="18"/>
+        </w:rPr>
+        <w:t xml:space="preserve">          ANY      </w:t>
+      </w:r>
+      <w:proofErr w:type="spellStart"/>
+      <w:r>
+        <w:rPr>
+          <w:rFonts w:ascii="Courier New" w:hAnsi="Courier New" w:cs="Courier New"/>
+          <w:sz w:val="18"/>
+          <w:szCs w:val="18"/>
+        </w:rPr>
+        <w:t>ANY</w:t>
+      </w:r>
+      <w:proofErr w:type="spellEnd"/>
+      <w:r>
+        <w:rPr>
+          <w:rFonts w:ascii="Courier New" w:hAnsi="Courier New" w:cs="Courier New"/>
+          <w:sz w:val="18"/>
+          <w:szCs w:val="18"/>
+        </w:rPr>
+        <w:t xml:space="preserve">      </w:t>
+      </w:r>
+      <w:proofErr w:type="spellStart"/>
+      <w:r>
+        <w:rPr>
+          <w:rFonts w:ascii="Courier New" w:hAnsi="Courier New" w:cs="Courier New"/>
+          <w:sz w:val="18"/>
+          <w:szCs w:val="18"/>
+        </w:rPr>
+        <w:t>ANY</w:t>
+      </w:r>
+      <w:proofErr w:type="spellEnd"/>
+      <w:r>
+        <w:rPr>
+          <w:rFonts w:ascii="Courier New" w:hAnsi="Courier New" w:cs="Courier New"/>
+          <w:sz w:val="18"/>
+          <w:szCs w:val="18"/>
+        </w:rPr>
+        <w:t xml:space="preserve">    /</w:t>
+      </w:r>
+      <w:proofErr w:type="spellStart"/>
+      <w:r>
+        <w:rPr>
+          <w:rFonts w:ascii="Courier New" w:hAnsi="Courier New" w:cs="Courier New"/>
+          <w:sz w:val="18"/>
+          <w:szCs w:val="18"/>
+        </w:rPr>
+        <w:t>api</w:t>
+      </w:r>
+      <w:proofErr w:type="spellEnd"/>
+      <w:r>
+        <w:rPr>
+          <w:rFonts w:ascii="Courier New" w:hAnsi="Courier New" w:cs="Courier New"/>
+          <w:sz w:val="18"/>
+          <w:szCs w:val="18"/>
+        </w:rPr>
+        <w:t>/secure/game-board/update/{id}</w:t>
       </w:r>
     </w:p>
     <w:p>
@@ -3044,7 +4297,61 @@
           <w:sz w:val="18"/>
           <w:szCs w:val="18"/>
         </w:rPr>
-        <w:t xml:space="preserve">  get_game_board             GET      ANY      ANY    /api/secure/game-board/{id}</w:t>
+        <w:t xml:space="preserve">  </w:t>
+      </w:r>
+      <w:proofErr w:type="spellStart"/>
+      <w:r>
+        <w:rPr>
+          <w:rFonts w:ascii="Courier New" w:hAnsi="Courier New" w:cs="Courier New"/>
+          <w:sz w:val="18"/>
+          <w:szCs w:val="18"/>
+        </w:rPr>
+        <w:t>get_game_board</w:t>
+      </w:r>
+      <w:proofErr w:type="spellEnd"/>
+      <w:r>
+        <w:rPr>
+          <w:rFonts w:ascii="Courier New" w:hAnsi="Courier New" w:cs="Courier New"/>
+          <w:sz w:val="18"/>
+          <w:szCs w:val="18"/>
+        </w:rPr>
+        <w:t xml:space="preserve">             GET      ANY      </w:t>
+      </w:r>
+      <w:proofErr w:type="spellStart"/>
+      <w:r>
+        <w:rPr>
+          <w:rFonts w:ascii="Courier New" w:hAnsi="Courier New" w:cs="Courier New"/>
+          <w:sz w:val="18"/>
+          <w:szCs w:val="18"/>
+        </w:rPr>
+        <w:t>ANY</w:t>
+      </w:r>
+      <w:proofErr w:type="spellEnd"/>
+      <w:r>
+        <w:rPr>
+          <w:rFonts w:ascii="Courier New" w:hAnsi="Courier New" w:cs="Courier New"/>
+          <w:sz w:val="18"/>
+          <w:szCs w:val="18"/>
+        </w:rPr>
+        <w:t xml:space="preserve">    /</w:t>
+      </w:r>
+      <w:proofErr w:type="spellStart"/>
+      <w:r>
+        <w:rPr>
+          <w:rFonts w:ascii="Courier New" w:hAnsi="Courier New" w:cs="Courier New"/>
+          <w:sz w:val="18"/>
+          <w:szCs w:val="18"/>
+        </w:rPr>
+        <w:t>api</w:t>
+      </w:r>
+      <w:proofErr w:type="spellEnd"/>
+      <w:r>
+        <w:rPr>
+          <w:rFonts w:ascii="Courier New" w:hAnsi="Courier New" w:cs="Courier New"/>
+          <w:sz w:val="18"/>
+          <w:szCs w:val="18"/>
+        </w:rPr>
+        <w:t>/secure/game-board/{id}</w:t>
       </w:r>
     </w:p>
     <w:p>
@@ -3062,8 +4369,72 @@
           <w:sz w:val="18"/>
           <w:szCs w:val="18"/>
         </w:rPr>
-        <w:t xml:space="preserve">  current_games              GET      ANY      ANY    /api/secure/current-games</w:t>
-      </w:r>
+        <w:t xml:space="preserve">  </w:t>
+      </w:r>
+      <w:proofErr w:type="spellStart"/>
+      <w:r>
+        <w:rPr>
+          <w:rFonts w:ascii="Courier New" w:hAnsi="Courier New" w:cs="Courier New"/>
+          <w:sz w:val="18"/>
+          <w:szCs w:val="18"/>
+        </w:rPr>
+        <w:t>current_games</w:t>
+      </w:r>
+      <w:proofErr w:type="spellEnd"/>
+      <w:r>
+        <w:rPr>
+          <w:rFonts w:ascii="Courier New" w:hAnsi="Courier New" w:cs="Courier New"/>
+          <w:sz w:val="18"/>
+          <w:szCs w:val="18"/>
+        </w:rPr>
+        <w:t xml:space="preserve">              GET      ANY      </w:t>
+      </w:r>
+      <w:proofErr w:type="spellStart"/>
+      <w:r>
+        <w:rPr>
+          <w:rFonts w:ascii="Courier New" w:hAnsi="Courier New" w:cs="Courier New"/>
+          <w:sz w:val="18"/>
+          <w:szCs w:val="18"/>
+        </w:rPr>
+        <w:t>ANY</w:t>
+      </w:r>
+      <w:proofErr w:type="spellEnd"/>
+      <w:r>
+        <w:rPr>
+          <w:rFonts w:ascii="Courier New" w:hAnsi="Courier New" w:cs="Courier New"/>
+          <w:sz w:val="18"/>
+          <w:szCs w:val="18"/>
+        </w:rPr>
+        <w:t xml:space="preserve">    /</w:t>
+      </w:r>
+      <w:proofErr w:type="spellStart"/>
+      <w:r>
+        <w:rPr>
+          <w:rFonts w:ascii="Courier New" w:hAnsi="Courier New" w:cs="Courier New"/>
+          <w:sz w:val="18"/>
+          <w:szCs w:val="18"/>
+        </w:rPr>
+        <w:t>api</w:t>
+      </w:r>
+      <w:proofErr w:type="spellEnd"/>
+      <w:r>
+        <w:rPr>
+          <w:rFonts w:ascii="Courier New" w:hAnsi="Courier New" w:cs="Courier New"/>
+          <w:sz w:val="18"/>
+          <w:szCs w:val="18"/>
+        </w:rPr>
+        <w:t>/secure/</w:t>
+      </w:r>
+      <w:proofErr w:type="gramStart"/>
+      <w:r>
+        <w:rPr>
+          <w:rFonts w:ascii="Courier New" w:hAnsi="Courier New" w:cs="Courier New"/>
+          <w:sz w:val="18"/>
+          <w:szCs w:val="18"/>
+        </w:rPr>
+        <w:t>current-games</w:t>
+      </w:r>
+      <w:proofErr w:type="gramEnd"/>
     </w:p>
     <w:p>
       <w:pPr>
@@ -3080,7 +4451,79 @@
           <w:sz w:val="18"/>
           <w:szCs w:val="18"/>
         </w:rPr>
-        <w:t xml:space="preserve">  add_game_move              ANY      ANY      ANY    /api/secure/game-move/add</w:t>
+        <w:t xml:space="preserve">  </w:t>
+      </w:r>
+      <w:proofErr w:type="spellStart"/>
+      <w:r>
+        <w:rPr>
+          <w:rFonts w:ascii="Courier New" w:hAnsi="Courier New" w:cs="Courier New"/>
+          <w:sz w:val="18"/>
+          <w:szCs w:val="18"/>
+        </w:rPr>
+        <w:t>add_game_move</w:t>
+      </w:r>
+      <w:proofErr w:type="spellEnd"/>
+      <w:r>
+        <w:rPr>
+          <w:rFonts w:ascii="Courier New" w:hAnsi="Courier New" w:cs="Courier New"/>
+          <w:sz w:val="18"/>
+          <w:szCs w:val="18"/>
+        </w:rPr>
+        <w:t xml:space="preserve">              ANY      </w:t>
+      </w:r>
+      <w:proofErr w:type="spellStart"/>
+      <w:r>
+        <w:rPr>
+          <w:rFonts w:ascii="Courier New" w:hAnsi="Courier New" w:cs="Courier New"/>
+          <w:sz w:val="18"/>
+          <w:szCs w:val="18"/>
+        </w:rPr>
+        <w:t>ANY</w:t>
+      </w:r>
+      <w:proofErr w:type="spellEnd"/>
+      <w:r>
+        <w:rPr>
+          <w:rFonts w:ascii="Courier New" w:hAnsi="Courier New" w:cs="Courier New"/>
+          <w:sz w:val="18"/>
+          <w:szCs w:val="18"/>
+        </w:rPr>
+        <w:t xml:space="preserve">      </w:t>
+      </w:r>
+      <w:proofErr w:type="spellStart"/>
+      <w:r>
+        <w:rPr>
+          <w:rFonts w:ascii="Courier New" w:hAnsi="Courier New" w:cs="Courier New"/>
+          <w:sz w:val="18"/>
+          <w:szCs w:val="18"/>
+        </w:rPr>
+        <w:t>ANY</w:t>
+      </w:r>
+      <w:proofErr w:type="spellEnd"/>
+      <w:r>
+        <w:rPr>
+          <w:rFonts w:ascii="Courier New" w:hAnsi="Courier New" w:cs="Courier New"/>
+          <w:sz w:val="18"/>
+          <w:szCs w:val="18"/>
+        </w:rPr>
+        <w:t xml:space="preserve">    /</w:t>
+      </w:r>
+      <w:proofErr w:type="spellStart"/>
+      <w:r>
+        <w:rPr>
+          <w:rFonts w:ascii="Courier New" w:hAnsi="Courier New" w:cs="Courier New"/>
+          <w:sz w:val="18"/>
+          <w:szCs w:val="18"/>
+        </w:rPr>
+        <w:t>api</w:t>
+      </w:r>
+      <w:proofErr w:type="spellEnd"/>
+      <w:r>
+        <w:rPr>
+          <w:rFonts w:ascii="Courier New" w:hAnsi="Courier New" w:cs="Courier New"/>
+          <w:sz w:val="18"/>
+          <w:szCs w:val="18"/>
+        </w:rPr>
+        <w:t>/secure/game-move/add</w:t>
       </w:r>
     </w:p>
     <w:p>
@@ -3098,7 +4541,61 @@
           <w:sz w:val="18"/>
           <w:szCs w:val="18"/>
         </w:rPr>
-        <w:t xml:space="preserve">  update_games_status        GET      ANY      ANY    /api/secure/update-games-status</w:t>
+        <w:t xml:space="preserve">  </w:t>
+      </w:r>
+      <w:proofErr w:type="spellStart"/>
+      <w:r>
+        <w:rPr>
+          <w:rFonts w:ascii="Courier New" w:hAnsi="Courier New" w:cs="Courier New"/>
+          <w:sz w:val="18"/>
+          <w:szCs w:val="18"/>
+        </w:rPr>
+        <w:t>update_games_status</w:t>
+      </w:r>
+      <w:proofErr w:type="spellEnd"/>
+      <w:r>
+        <w:rPr>
+          <w:rFonts w:ascii="Courier New" w:hAnsi="Courier New" w:cs="Courier New"/>
+          <w:sz w:val="18"/>
+          <w:szCs w:val="18"/>
+        </w:rPr>
+        <w:t xml:space="preserve">        GET      ANY      </w:t>
+      </w:r>
+      <w:proofErr w:type="spellStart"/>
+      <w:r>
+        <w:rPr>
+          <w:rFonts w:ascii="Courier New" w:hAnsi="Courier New" w:cs="Courier New"/>
+          <w:sz w:val="18"/>
+          <w:szCs w:val="18"/>
+        </w:rPr>
+        <w:t>ANY</w:t>
+      </w:r>
+      <w:proofErr w:type="spellEnd"/>
+      <w:r>
+        <w:rPr>
+          <w:rFonts w:ascii="Courier New" w:hAnsi="Courier New" w:cs="Courier New"/>
+          <w:sz w:val="18"/>
+          <w:szCs w:val="18"/>
+        </w:rPr>
+        <w:t xml:space="preserve">    /</w:t>
+      </w:r>
+      <w:proofErr w:type="spellStart"/>
+      <w:r>
+        <w:rPr>
+          <w:rFonts w:ascii="Courier New" w:hAnsi="Courier New" w:cs="Courier New"/>
+          <w:sz w:val="18"/>
+          <w:szCs w:val="18"/>
+        </w:rPr>
+        <w:t>api</w:t>
+      </w:r>
+      <w:proofErr w:type="spellEnd"/>
+      <w:r>
+        <w:rPr>
+          <w:rFonts w:ascii="Courier New" w:hAnsi="Courier New" w:cs="Courier New"/>
+          <w:sz w:val="18"/>
+          <w:szCs w:val="18"/>
+        </w:rPr>
+        <w:t>/secure/update-games-status</w:t>
       </w:r>
     </w:p>
     <w:p>
@@ -3116,7 +4613,79 @@
           <w:sz w:val="18"/>
           <w:szCs w:val="18"/>
         </w:rPr>
-        <w:t xml:space="preserve">  register_user              ANY      ANY      ANY    /api/user/register</w:t>
+        <w:t xml:space="preserve">  </w:t>
+      </w:r>
+      <w:proofErr w:type="spellStart"/>
+      <w:r>
+        <w:rPr>
+          <w:rFonts w:ascii="Courier New" w:hAnsi="Courier New" w:cs="Courier New"/>
+          <w:sz w:val="18"/>
+          <w:szCs w:val="18"/>
+        </w:rPr>
+        <w:t>register_user</w:t>
+      </w:r>
+      <w:proofErr w:type="spellEnd"/>
+      <w:r>
+        <w:rPr>
+          <w:rFonts w:ascii="Courier New" w:hAnsi="Courier New" w:cs="Courier New"/>
+          <w:sz w:val="18"/>
+          <w:szCs w:val="18"/>
+        </w:rPr>
+        <w:t xml:space="preserve">              ANY      </w:t>
+      </w:r>
+      <w:proofErr w:type="spellStart"/>
+      <w:r>
+        <w:rPr>
+          <w:rFonts w:ascii="Courier New" w:hAnsi="Courier New" w:cs="Courier New"/>
+          <w:sz w:val="18"/>
+          <w:szCs w:val="18"/>
+        </w:rPr>
+        <w:t>ANY</w:t>
+      </w:r>
+      <w:proofErr w:type="spellEnd"/>
+      <w:r>
+        <w:rPr>
+          <w:rFonts w:ascii="Courier New" w:hAnsi="Courier New" w:cs="Courier New"/>
+          <w:sz w:val="18"/>
+          <w:szCs w:val="18"/>
+        </w:rPr>
+        <w:t xml:space="preserve">      </w:t>
+      </w:r>
+      <w:proofErr w:type="spellStart"/>
+      <w:r>
+        <w:rPr>
+          <w:rFonts w:ascii="Courier New" w:hAnsi="Courier New" w:cs="Courier New"/>
+          <w:sz w:val="18"/>
+          <w:szCs w:val="18"/>
+        </w:rPr>
+        <w:t>ANY</w:t>
+      </w:r>
+      <w:proofErr w:type="spellEnd"/>
+      <w:r>
+        <w:rPr>
+          <w:rFonts w:ascii="Courier New" w:hAnsi="Courier New" w:cs="Courier New"/>
+          <w:sz w:val="18"/>
+          <w:szCs w:val="18"/>
+        </w:rPr>
+        <w:t xml:space="preserve">    /</w:t>
+      </w:r>
+      <w:proofErr w:type="spellStart"/>
+      <w:r>
+        <w:rPr>
+          <w:rFonts w:ascii="Courier New" w:hAnsi="Courier New" w:cs="Courier New"/>
+          <w:sz w:val="18"/>
+          <w:szCs w:val="18"/>
+        </w:rPr>
+        <w:t>api</w:t>
+      </w:r>
+      <w:proofErr w:type="spellEnd"/>
+      <w:r>
+        <w:rPr>
+          <w:rFonts w:ascii="Courier New" w:hAnsi="Courier New" w:cs="Courier New"/>
+          <w:sz w:val="18"/>
+          <w:szCs w:val="18"/>
+        </w:rPr>
+        <w:t>/user/register</w:t>
       </w:r>
     </w:p>
     <w:p>
@@ -3134,7 +4703,79 @@
           <w:sz w:val="18"/>
           <w:szCs w:val="18"/>
         </w:rPr>
-        <w:t xml:space="preserve">  user_leader_board          ANY      ANY      ANY    /api/secure/leaderboard</w:t>
+        <w:t xml:space="preserve">  </w:t>
+      </w:r>
+      <w:proofErr w:type="spellStart"/>
+      <w:r>
+        <w:rPr>
+          <w:rFonts w:ascii="Courier New" w:hAnsi="Courier New" w:cs="Courier New"/>
+          <w:sz w:val="18"/>
+          <w:szCs w:val="18"/>
+        </w:rPr>
+        <w:t>user_leader_board</w:t>
+      </w:r>
+      <w:proofErr w:type="spellEnd"/>
+      <w:r>
+        <w:rPr>
+          <w:rFonts w:ascii="Courier New" w:hAnsi="Courier New" w:cs="Courier New"/>
+          <w:sz w:val="18"/>
+          <w:szCs w:val="18"/>
+        </w:rPr>
+        <w:t xml:space="preserve">          ANY      </w:t>
+      </w:r>
+      <w:proofErr w:type="spellStart"/>
+      <w:r>
+        <w:rPr>
+          <w:rFonts w:ascii="Courier New" w:hAnsi="Courier New" w:cs="Courier New"/>
+          <w:sz w:val="18"/>
+          <w:szCs w:val="18"/>
+        </w:rPr>
+        <w:t>ANY</w:t>
+      </w:r>
+      <w:proofErr w:type="spellEnd"/>
+      <w:r>
+        <w:rPr>
+          <w:rFonts w:ascii="Courier New" w:hAnsi="Courier New" w:cs="Courier New"/>
+          <w:sz w:val="18"/>
+          <w:szCs w:val="18"/>
+        </w:rPr>
+        <w:t xml:space="preserve">      </w:t>
+      </w:r>
+      <w:proofErr w:type="spellStart"/>
+      <w:r>
+        <w:rPr>
+          <w:rFonts w:ascii="Courier New" w:hAnsi="Courier New" w:cs="Courier New"/>
+          <w:sz w:val="18"/>
+          <w:szCs w:val="18"/>
+        </w:rPr>
+        <w:t>ANY</w:t>
+      </w:r>
+      <w:proofErr w:type="spellEnd"/>
+      <w:r>
+        <w:rPr>
+          <w:rFonts w:ascii="Courier New" w:hAnsi="Courier New" w:cs="Courier New"/>
+          <w:sz w:val="18"/>
+          <w:szCs w:val="18"/>
+        </w:rPr>
+        <w:t xml:space="preserve">    /</w:t>
+      </w:r>
+      <w:proofErr w:type="spellStart"/>
+      <w:r>
+        <w:rPr>
+          <w:rFonts w:ascii="Courier New" w:hAnsi="Courier New" w:cs="Courier New"/>
+          <w:sz w:val="18"/>
+          <w:szCs w:val="18"/>
+        </w:rPr>
+        <w:t>api</w:t>
+      </w:r>
+      <w:proofErr w:type="spellEnd"/>
+      <w:r>
+        <w:rPr>
+          <w:rFonts w:ascii="Courier New" w:hAnsi="Courier New" w:cs="Courier New"/>
+          <w:sz w:val="18"/>
+          <w:szCs w:val="18"/>
+        </w:rPr>
+        <w:t>/secure/leaderboard</w:t>
       </w:r>
     </w:p>
     <w:p>
@@ -3152,8 +4793,90 @@
           <w:sz w:val="18"/>
           <w:szCs w:val="18"/>
         </w:rPr>
-        <w:t xml:space="preserve">  api_login_check            ANY      ANY      ANY    /api/login_check</w:t>
-      </w:r>
+        <w:t xml:space="preserve">  </w:t>
+      </w:r>
+      <w:proofErr w:type="spellStart"/>
+      <w:r>
+        <w:rPr>
+          <w:rFonts w:ascii="Courier New" w:hAnsi="Courier New" w:cs="Courier New"/>
+          <w:sz w:val="18"/>
+          <w:szCs w:val="18"/>
+        </w:rPr>
+        <w:t>api_login_check</w:t>
+      </w:r>
+      <w:proofErr w:type="spellEnd"/>
+      <w:r>
+        <w:rPr>
+          <w:rFonts w:ascii="Courier New" w:hAnsi="Courier New" w:cs="Courier New"/>
+          <w:sz w:val="18"/>
+          <w:szCs w:val="18"/>
+        </w:rPr>
+        <w:t xml:space="preserve">            ANY      </w:t>
+      </w:r>
+      <w:proofErr w:type="spellStart"/>
+      <w:r>
+        <w:rPr>
+          <w:rFonts w:ascii="Courier New" w:hAnsi="Courier New" w:cs="Courier New"/>
+          <w:sz w:val="18"/>
+          <w:szCs w:val="18"/>
+        </w:rPr>
+        <w:t>ANY</w:t>
+      </w:r>
+      <w:proofErr w:type="spellEnd"/>
+      <w:r>
+        <w:rPr>
+          <w:rFonts w:ascii="Courier New" w:hAnsi="Courier New" w:cs="Courier New"/>
+          <w:sz w:val="18"/>
+          <w:szCs w:val="18"/>
+        </w:rPr>
+        <w:t xml:space="preserve">      </w:t>
+      </w:r>
+      <w:proofErr w:type="spellStart"/>
+      <w:r>
+        <w:rPr>
+          <w:rFonts w:ascii="Courier New" w:hAnsi="Courier New" w:cs="Courier New"/>
+          <w:sz w:val="18"/>
+          <w:szCs w:val="18"/>
+        </w:rPr>
+        <w:t>ANY</w:t>
+      </w:r>
+      <w:proofErr w:type="spellEnd"/>
+      <w:r>
+        <w:rPr>
+          <w:rFonts w:ascii="Courier New" w:hAnsi="Courier New" w:cs="Courier New"/>
+          <w:sz w:val="18"/>
+          <w:szCs w:val="18"/>
+        </w:rPr>
+        <w:t xml:space="preserve">    /</w:t>
+      </w:r>
+      <w:proofErr w:type="spellStart"/>
+      <w:r>
+        <w:rPr>
+          <w:rFonts w:ascii="Courier New" w:hAnsi="Courier New" w:cs="Courier New"/>
+          <w:sz w:val="18"/>
+          <w:szCs w:val="18"/>
+        </w:rPr>
+        <w:t>api</w:t>
+      </w:r>
+      <w:proofErr w:type="spellEnd"/>
+      <w:r>
+        <w:rPr>
+          <w:rFonts w:ascii="Courier New" w:hAnsi="Courier New" w:cs="Courier New"/>
+          <w:sz w:val="18"/>
+          <w:szCs w:val="18"/>
+        </w:rPr>
+        <w:t>/</w:t>
+      </w:r>
+      <w:proofErr w:type="spellStart"/>
+      <w:r>
+        <w:rPr>
+          <w:rFonts w:ascii="Courier New" w:hAnsi="Courier New" w:cs="Courier New"/>
+          <w:sz w:val="18"/>
+          <w:szCs w:val="18"/>
+        </w:rPr>
+        <w:t>login_check</w:t>
+      </w:r>
+      <w:proofErr w:type="spellEnd"/>
     </w:p>
     <w:p>
       <w:pPr>
@@ -3319,7 +5042,21 @@
         <w:rPr>
           <w:color w:val="000000"/>
         </w:rPr>
-        <w:t>Generate certificates and keys for the server using OpenSSL and copy it to server/httpd-conf directory named as server.key and server.crt.</w:t>
+        <w:t xml:space="preserve">Generate certificates and keys for the server using OpenSSL and copy it to server/httpd-conf directory named as </w:t>
+      </w:r>
+      <w:proofErr w:type="spellStart"/>
+      <w:r>
+        <w:rPr>
+          <w:color w:val="000000"/>
+        </w:rPr>
+        <w:t>server.key</w:t>
+      </w:r>
+      <w:proofErr w:type="spellEnd"/>
+      <w:r>
+        <w:rPr>
+          <w:color w:val="000000"/>
+        </w:rPr>
+        <w:t xml:space="preserve"> and server.crt.</w:t>
       </w:r>
     </w:p>
     <w:p>
@@ -3353,7 +5090,21 @@
         <w:rPr>
           <w:color w:val="000000"/>
         </w:rPr>
-        <w:t>client directory named  client.key and client.crt.</w:t>
+        <w:t xml:space="preserve">client directory named  </w:t>
+      </w:r>
+      <w:proofErr w:type="spellStart"/>
+      <w:r>
+        <w:rPr>
+          <w:color w:val="000000"/>
+        </w:rPr>
+        <w:t>client.key</w:t>
+      </w:r>
+      <w:proofErr w:type="spellEnd"/>
+      <w:r>
+        <w:rPr>
+          <w:color w:val="000000"/>
+        </w:rPr>
+        <w:t xml:space="preserve"> and client.crt.</w:t>
       </w:r>
     </w:p>
     <w:p>
@@ -3417,6 +5168,7 @@
         </w:rPr>
         <w:t xml:space="preserve">  </w:t>
       </w:r>
+      <w:proofErr w:type="spellStart"/>
       <w:r>
         <w:rPr>
           <w:rStyle w:val="HTMLCode"/>
@@ -3426,8 +5178,9 @@
           <w:bdr w:val="none" w:sz="0" w:space="0" w:color="auto" w:frame="1"/>
           <w:shd w:val="clear" w:color="auto" w:fill="EEEEFF"/>
         </w:rPr>
-        <w:t xml:space="preserve">openssl req -x509 -out </w:t>
-      </w:r>
+        <w:t>openssl</w:t>
+      </w:r>
+      <w:proofErr w:type="spellEnd"/>
       <w:r>
         <w:rPr>
           <w:rStyle w:val="HTMLCode"/>
@@ -3437,7 +5190,7 @@
           <w:bdr w:val="none" w:sz="0" w:space="0" w:color="auto" w:frame="1"/>
           <w:shd w:val="clear" w:color="auto" w:fill="EEEEFF"/>
         </w:rPr>
-        <w:t>server</w:t>
+        <w:t xml:space="preserve"> req -x509 -out </w:t>
       </w:r>
       <w:r>
         <w:rPr>
@@ -3448,7 +5201,66 @@
           <w:bdr w:val="none" w:sz="0" w:space="0" w:color="auto" w:frame="1"/>
           <w:shd w:val="clear" w:color="auto" w:fill="EEEEFF"/>
         </w:rPr>
-        <w:t>.crt -keyout server.key \</w:t>
+        <w:t>server</w:t>
+      </w:r>
+      <w:r>
+        <w:rPr>
+          <w:rStyle w:val="HTMLCode"/>
+          <w:color w:val="000000"/>
+          <w:sz w:val="18"/>
+          <w:szCs w:val="18"/>
+          <w:bdr w:val="none" w:sz="0" w:space="0" w:color="auto" w:frame="1"/>
+          <w:shd w:val="clear" w:color="auto" w:fill="EEEEFF"/>
+        </w:rPr>
+        <w:t>.crt -</w:t>
+      </w:r>
+      <w:proofErr w:type="spellStart"/>
+      <w:r>
+        <w:rPr>
+          <w:rStyle w:val="HTMLCode"/>
+          <w:color w:val="000000"/>
+          <w:sz w:val="18"/>
+          <w:szCs w:val="18"/>
+          <w:bdr w:val="none" w:sz="0" w:space="0" w:color="auto" w:frame="1"/>
+          <w:shd w:val="clear" w:color="auto" w:fill="EEEEFF"/>
+        </w:rPr>
+        <w:t>keyout</w:t>
+      </w:r>
+      <w:proofErr w:type="spellEnd"/>
+      <w:r>
+        <w:rPr>
+          <w:rStyle w:val="HTMLCode"/>
+          <w:color w:val="000000"/>
+          <w:sz w:val="18"/>
+          <w:szCs w:val="18"/>
+          <w:bdr w:val="none" w:sz="0" w:space="0" w:color="auto" w:frame="1"/>
+          <w:shd w:val="clear" w:color="auto" w:fill="EEEEFF"/>
+        </w:rPr>
+        <w:t xml:space="preserve"> </w:t>
+      </w:r>
+      <w:proofErr w:type="spellStart"/>
+      <w:r>
+        <w:rPr>
+          <w:rStyle w:val="HTMLCode"/>
+          <w:color w:val="000000"/>
+          <w:sz w:val="18"/>
+          <w:szCs w:val="18"/>
+          <w:bdr w:val="none" w:sz="0" w:space="0" w:color="auto" w:frame="1"/>
+          <w:shd w:val="clear" w:color="auto" w:fill="EEEEFF"/>
+        </w:rPr>
+        <w:t>server.key</w:t>
+      </w:r>
+      <w:proofErr w:type="spellEnd"/>
+      <w:r>
+        <w:rPr>
+          <w:rStyle w:val="HTMLCode"/>
+          <w:color w:val="000000"/>
+          <w:sz w:val="18"/>
+          <w:szCs w:val="18"/>
+          <w:bdr w:val="none" w:sz="0" w:space="0" w:color="auto" w:frame="1"/>
+          <w:shd w:val="clear" w:color="auto" w:fill="EEEEFF"/>
+        </w:rPr>
+        <w:t xml:space="preserve"> \</w:t>
       </w:r>
     </w:p>
     <w:p>
@@ -3480,7 +5292,31 @@
           <w:bdr w:val="none" w:sz="0" w:space="0" w:color="auto" w:frame="1"/>
           <w:shd w:val="clear" w:color="auto" w:fill="EEEEFF"/>
         </w:rPr>
-        <w:t xml:space="preserve">  -newkey rsa:2048 -nodes -sha256 \</w:t>
+        <w:t xml:space="preserve">  -</w:t>
+      </w:r>
+      <w:proofErr w:type="spellStart"/>
+      <w:r>
+        <w:rPr>
+          <w:rStyle w:val="HTMLCode"/>
+          <w:color w:val="000000"/>
+          <w:sz w:val="18"/>
+          <w:szCs w:val="18"/>
+          <w:bdr w:val="none" w:sz="0" w:space="0" w:color="auto" w:frame="1"/>
+          <w:shd w:val="clear" w:color="auto" w:fill="EEEEFF"/>
+        </w:rPr>
+        <w:t>newkey</w:t>
+      </w:r>
+      <w:proofErr w:type="spellEnd"/>
+      <w:r>
+        <w:rPr>
+          <w:rStyle w:val="HTMLCode"/>
+          <w:color w:val="000000"/>
+          <w:sz w:val="18"/>
+          <w:szCs w:val="18"/>
+          <w:bdr w:val="none" w:sz="0" w:space="0" w:color="auto" w:frame="1"/>
+          <w:shd w:val="clear" w:color="auto" w:fill="EEEEFF"/>
+        </w:rPr>
+        <w:t xml:space="preserve"> rsa:2048 -nodes -sha256 \</w:t>
       </w:r>
     </w:p>
     <w:p>
@@ -3541,7 +5377,103 @@
           <w:bdr w:val="none" w:sz="0" w:space="0" w:color="auto" w:frame="1"/>
           <w:shd w:val="clear" w:color="auto" w:fill="EEEEFF"/>
         </w:rPr>
-        <w:t xml:space="preserve">   printf "[dn]\nCN=localhost\n[req]\ndistinguished_name = dn\n[EXT]\nsubjectAltName=DNS:localhost\nkeyUsage=digitalSignature\nextendedKeyUsage=serverAuth")</w:t>
+        <w:t xml:space="preserve">   </w:t>
+      </w:r>
+      <w:proofErr w:type="spellStart"/>
+      <w:r>
+        <w:rPr>
+          <w:rStyle w:val="HTMLCode"/>
+          <w:color w:val="000000"/>
+          <w:sz w:val="18"/>
+          <w:szCs w:val="18"/>
+          <w:bdr w:val="none" w:sz="0" w:space="0" w:color="auto" w:frame="1"/>
+          <w:shd w:val="clear" w:color="auto" w:fill="EEEEFF"/>
+        </w:rPr>
+        <w:t>printf</w:t>
+      </w:r>
+      <w:proofErr w:type="spellEnd"/>
+      <w:r>
+        <w:rPr>
+          <w:rStyle w:val="HTMLCode"/>
+          <w:color w:val="000000"/>
+          <w:sz w:val="18"/>
+          <w:szCs w:val="18"/>
+          <w:bdr w:val="none" w:sz="0" w:space="0" w:color="auto" w:frame="1"/>
+          <w:shd w:val="clear" w:color="auto" w:fill="EEEEFF"/>
+        </w:rPr>
+        <w:t xml:space="preserve"> "[</w:t>
+      </w:r>
+      <w:proofErr w:type="spellStart"/>
+      <w:r>
+        <w:rPr>
+          <w:rStyle w:val="HTMLCode"/>
+          <w:color w:val="000000"/>
+          <w:sz w:val="18"/>
+          <w:szCs w:val="18"/>
+          <w:bdr w:val="none" w:sz="0" w:space="0" w:color="auto" w:frame="1"/>
+          <w:shd w:val="clear" w:color="auto" w:fill="EEEEFF"/>
+        </w:rPr>
+        <w:t>dn</w:t>
+      </w:r>
+      <w:proofErr w:type="spellEnd"/>
+      <w:r>
+        <w:rPr>
+          <w:rStyle w:val="HTMLCode"/>
+          <w:color w:val="000000"/>
+          <w:sz w:val="18"/>
+          <w:szCs w:val="18"/>
+          <w:bdr w:val="none" w:sz="0" w:space="0" w:color="auto" w:frame="1"/>
+          <w:shd w:val="clear" w:color="auto" w:fill="EEEEFF"/>
+        </w:rPr>
+        <w:t>]\</w:t>
+      </w:r>
+      <w:proofErr w:type="spellStart"/>
+      <w:r>
+        <w:rPr>
+          <w:rStyle w:val="HTMLCode"/>
+          <w:color w:val="000000"/>
+          <w:sz w:val="18"/>
+          <w:szCs w:val="18"/>
+          <w:bdr w:val="none" w:sz="0" w:space="0" w:color="auto" w:frame="1"/>
+          <w:shd w:val="clear" w:color="auto" w:fill="EEEEFF"/>
+        </w:rPr>
+        <w:t>nCN</w:t>
+      </w:r>
+      <w:proofErr w:type="spellEnd"/>
+      <w:r>
+        <w:rPr>
+          <w:rStyle w:val="HTMLCode"/>
+          <w:color w:val="000000"/>
+          <w:sz w:val="18"/>
+          <w:szCs w:val="18"/>
+          <w:bdr w:val="none" w:sz="0" w:space="0" w:color="auto" w:frame="1"/>
+          <w:shd w:val="clear" w:color="auto" w:fill="EEEEFF"/>
+        </w:rPr>
+        <w:t>=localhost\n[req]\</w:t>
+      </w:r>
+      <w:proofErr w:type="spellStart"/>
+      <w:r>
+        <w:rPr>
+          <w:rStyle w:val="HTMLCode"/>
+          <w:color w:val="000000"/>
+          <w:sz w:val="18"/>
+          <w:szCs w:val="18"/>
+          <w:bdr w:val="none" w:sz="0" w:space="0" w:color="auto" w:frame="1"/>
+          <w:shd w:val="clear" w:color="auto" w:fill="EEEEFF"/>
+        </w:rPr>
+        <w:t>ndistinguished_name</w:t>
+      </w:r>
+      <w:proofErr w:type="spellEnd"/>
+      <w:r>
+        <w:rPr>
+          <w:rStyle w:val="HTMLCode"/>
+          <w:color w:val="000000"/>
+          <w:sz w:val="18"/>
+          <w:szCs w:val="18"/>
+          <w:bdr w:val="none" w:sz="0" w:space="0" w:color="auto" w:frame="1"/>
+          <w:shd w:val="clear" w:color="auto" w:fill="EEEEFF"/>
+        </w:rPr>
+        <w:t xml:space="preserve"> = dn\n[EXT]\nsubjectAltName=DNS:localhost\nkeyUsage=digitalSignature\nextendedKeyUsage=serverAuth")</w:t>
       </w:r>
     </w:p>
     <w:p>
@@ -3633,8 +5565,13 @@
         </w:rPr>
         <w:t xml:space="preserve">Open Google Chrome/Firefox browser and enter the </w:t>
       </w:r>
-      <w:r>
-        <w:t>url : https://localhost:3000</w:t>
+      <w:proofErr w:type="spellStart"/>
+      <w:r>
+        <w:t>url</w:t>
+      </w:r>
+      <w:proofErr w:type="spellEnd"/>
+      <w:r>
+        <w:t xml:space="preserve"> : https://localhost:3000</w:t>
       </w:r>
     </w:p>
     <w:p>
@@ -3843,7 +5780,21 @@
         <w:rPr>
           <w:color w:val="000000"/>
         </w:rPr>
-        <w:t xml:space="preserve">Wait for the other player to join the game as it’s not allowed to play a game individually. </w:t>
+        <w:t xml:space="preserve">Wait for the other player to join the game as </w:t>
+      </w:r>
+      <w:proofErr w:type="gramStart"/>
+      <w:r>
+        <w:rPr>
+          <w:color w:val="000000"/>
+        </w:rPr>
+        <w:t>it’s</w:t>
+      </w:r>
+      <w:proofErr w:type="gramEnd"/>
+      <w:r>
+        <w:rPr>
+          <w:color w:val="000000"/>
+        </w:rPr>
+        <w:t xml:space="preserve"> not allowed to play a game individually. </w:t>
       </w:r>
     </w:p>
     <w:p>
@@ -4515,7 +6466,15 @@
         <w:t xml:space="preserve">using Argon2i password hasher which is </w:t>
       </w:r>
       <w:r>
-        <w:t>better than bcrypt (high hashing cost) and more secure.</w:t>
+        <w:t xml:space="preserve">better than </w:t>
+      </w:r>
+      <w:proofErr w:type="spellStart"/>
+      <w:r>
+        <w:t>bcrypt</w:t>
+      </w:r>
+      <w:proofErr w:type="spellEnd"/>
+      <w:r>
+        <w:t xml:space="preserve"> (high hashing cost) and more secure.</w:t>
       </w:r>
       <w:r>
         <w:t xml:space="preserve"> The database never stores the passwords in plain text format.</w:t>
@@ -4527,7 +6486,15 @@
         <w:t>performed</w:t>
       </w:r>
       <w:r>
-        <w:t xml:space="preserve"> in the  AuthController.php </w:t>
+        <w:t xml:space="preserve"> in the  </w:t>
+      </w:r>
+      <w:proofErr w:type="spellStart"/>
+      <w:r>
+        <w:t>AuthController.php</w:t>
+      </w:r>
+      <w:proofErr w:type="spellEnd"/>
+      <w:r>
+        <w:t xml:space="preserve"> </w:t>
       </w:r>
       <w:r>
         <w:t xml:space="preserve">controller section where the request from the client is decoded and then the provided password is being matched against the stored database entry to verify the correctness. </w:t>
@@ -4660,7 +6627,15 @@
         <w:t>configured firewall to prevent unauthorized users to access other URLs</w:t>
       </w:r>
       <w:r>
-        <w:t>. The configuration is stored in security.yaml file.</w:t>
+        <w:t xml:space="preserve">. The configuration is stored in </w:t>
+      </w:r>
+      <w:proofErr w:type="spellStart"/>
+      <w:r>
+        <w:t>security.yaml</w:t>
+      </w:r>
+      <w:proofErr w:type="spellEnd"/>
+      <w:r>
+        <w:t xml:space="preserve"> file.</w:t>
       </w:r>
     </w:p>
     <w:p>
@@ -5063,11 +7038,16 @@
         <w:t xml:space="preserve">side. For Apache, the changes were done in apache2.conf file to </w:t>
       </w:r>
       <w:r>
-        <w:t>prevent Cross Site Scripting (XSS) attacks, ClickJack</w:t>
+        <w:t xml:space="preserve">prevent Cross Site Scripting (XSS) attacks, </w:t>
+      </w:r>
+      <w:proofErr w:type="spellStart"/>
+      <w:r>
+        <w:t>ClickJack</w:t>
       </w:r>
       <w:r>
         <w:t>ing</w:t>
       </w:r>
+      <w:proofErr w:type="spellEnd"/>
       <w:r>
         <w:t>,</w:t>
       </w:r>
@@ -5084,7 +7064,15 @@
         </w:numPr>
       </w:pPr>
       <w:r>
-        <w:t xml:space="preserve">We have also enabled nosniff in X-Content-Type-Options HTTP response header </w:t>
+        <w:t xml:space="preserve">We have also enabled </w:t>
+      </w:r>
+      <w:proofErr w:type="spellStart"/>
+      <w:r>
+        <w:t>nosniff</w:t>
+      </w:r>
+      <w:proofErr w:type="spellEnd"/>
+      <w:r>
+        <w:t xml:space="preserve"> in X-Content-Type-Options HTTP response header </w:t>
       </w:r>
       <w:r>
         <w:t>in Apache to opt</w:t>
@@ -5105,7 +7093,15 @@
         </w:numPr>
       </w:pPr>
       <w:r>
-        <w:t xml:space="preserve">Symfony provides efault protection against SQL injection attacks. It is provided by the Doctrine </w:t>
+        <w:t xml:space="preserve">Symfony provides </w:t>
+      </w:r>
+      <w:proofErr w:type="spellStart"/>
+      <w:r>
+        <w:t>efault</w:t>
+      </w:r>
+      <w:proofErr w:type="spellEnd"/>
+      <w:r>
+        <w:t xml:space="preserve"> protection against SQL injection attacks. It is provided by the Doctrine </w:t>
       </w:r>
       <w:r>
         <w:t xml:space="preserve">Object Relational Mapper (ORM) module through which we </w:t>
@@ -5156,7 +7152,15 @@
         </w:numPr>
       </w:pPr>
       <w:r>
-        <w:t>In Symfony, we have disabled to allow switching from one user to another user without logging out. It is done in security.yaml file</w:t>
+        <w:t xml:space="preserve">In Symfony, we have disabled to allow switching from one user to another user without logging out. It is done in </w:t>
+      </w:r>
+      <w:proofErr w:type="spellStart"/>
+      <w:r>
+        <w:t>security.yaml</w:t>
+      </w:r>
+      <w:proofErr w:type="spellEnd"/>
+      <w:r>
+        <w:t xml:space="preserve"> file</w:t>
       </w:r>
       <w:r>
         <w:t>.</w:t>
@@ -5319,12 +7323,33 @@
         </w:numPr>
       </w:pPr>
       <w:r>
-        <w:t xml:space="preserve">Cookies have HttpOnly by default set to true and samesite is also set to lax </w:t>
+        <w:t xml:space="preserve">Cookies have </w:t>
+      </w:r>
+      <w:proofErr w:type="spellStart"/>
+      <w:r>
+        <w:t>HttpOnly</w:t>
+      </w:r>
+      <w:proofErr w:type="spellEnd"/>
+      <w:r>
+        <w:t xml:space="preserve"> by default set to true and </w:t>
+      </w:r>
+      <w:proofErr w:type="spellStart"/>
+      <w:r>
+        <w:t>samesite</w:t>
+      </w:r>
+      <w:proofErr w:type="spellEnd"/>
+      <w:r>
+        <w:t xml:space="preserve"> is also set to lax </w:t>
       </w:r>
       <w:r>
         <w:tab/>
-        <w:t>in framework.yaml</w:t>
-      </w:r>
+        <w:t xml:space="preserve">in </w:t>
+      </w:r>
+      <w:proofErr w:type="spellStart"/>
+      <w:r>
+        <w:t>framework.yaml</w:t>
+      </w:r>
+      <w:proofErr w:type="spellEnd"/>
       <w:r>
         <w:t xml:space="preserve"> file.</w:t>
       </w:r>
@@ -5350,7 +7375,15 @@
         <w:t>dictionary-based</w:t>
       </w:r>
       <w:r>
-        <w:t xml:space="preserve"> attacks to some extent. To implement this feature, we are using RateLimitBundle package for </w:t>
+        <w:t xml:space="preserve"> attacks to some extent. To implement this feature, we are using </w:t>
+      </w:r>
+      <w:proofErr w:type="spellStart"/>
+      <w:r>
+        <w:t>RateLimitBundle</w:t>
+      </w:r>
+      <w:proofErr w:type="spellEnd"/>
+      <w:r>
+        <w:t xml:space="preserve"> package for </w:t>
       </w:r>
       <w:r>
         <w:t>the S</w:t>
@@ -5370,7 +7403,25 @@
           <w:sz w:val="20"/>
           <w:szCs w:val="20"/>
         </w:rPr>
-        <w:t>@Ratelimit(methods={"POST"}, limit=100, period=10); // 100 POST requests per 10 seconds</w:t>
+        <w:t>@</w:t>
+      </w:r>
+      <w:proofErr w:type="spellStart"/>
+      <w:r>
+        <w:rPr>
+          <w:rFonts w:ascii="Courier New" w:hAnsi="Courier New" w:cs="Courier New"/>
+          <w:sz w:val="20"/>
+          <w:szCs w:val="20"/>
+        </w:rPr>
+        <w:t>Ratelimit</w:t>
+      </w:r>
+      <w:proofErr w:type="spellEnd"/>
+      <w:r>
+        <w:rPr>
+          <w:rFonts w:ascii="Courier New" w:hAnsi="Courier New" w:cs="Courier New"/>
+          <w:sz w:val="20"/>
+          <w:szCs w:val="20"/>
+        </w:rPr>
+        <w:t>(methods={"POST"}, limit=100, period=10); // 100 POST requests per 10 seconds</w:t>
       </w:r>
       <w:r>
         <w:t xml:space="preserve"> </w:t>
@@ -5560,9 +7611,89 @@
       <w:pPr>
         <w:pStyle w:val="BodyText"/>
       </w:pPr>
+      <w:r>
+        <w:lastRenderedPageBreak/>
+        <w:drawing>
+          <wp:inline distT="0" distB="0" distL="0" distR="0" wp14:anchorId="6F343E5A" wp14:editId="618B4CED">
+            <wp:extent cx="5943600" cy="4547724"/>
+            <wp:effectExtent l="0" t="0" r="0" b="5715"/>
+            <wp:docPr id="9" name="Picture 9"/>
+            <wp:cNvGraphicFramePr>
+              <a:graphicFrameLocks xmlns:a="http://schemas.openxmlformats.org/drawingml/2006/main" noChangeAspect="1"/>
+            </wp:cNvGraphicFramePr>
+            <a:graphic xmlns:a="http://schemas.openxmlformats.org/drawingml/2006/main">
+              <a:graphicData uri="http://schemas.openxmlformats.org/drawingml/2006/picture">
+                <pic:pic xmlns:pic="http://schemas.openxmlformats.org/drawingml/2006/picture">
+                  <pic:nvPicPr>
+                    <pic:cNvPr id="1" name=""/>
+                    <pic:cNvPicPr/>
+                  </pic:nvPicPr>
+                  <pic:blipFill>
+                    <a:blip r:embed="rId18"/>
+                    <a:stretch>
+                      <a:fillRect/>
+                    </a:stretch>
+                  </pic:blipFill>
+                  <pic:spPr>
+                    <a:xfrm>
+                      <a:off x="0" y="0"/>
+                      <a:ext cx="5950675" cy="4553138"/>
+                    </a:xfrm>
+                    <a:prstGeom prst="rect">
+                      <a:avLst/>
+                    </a:prstGeom>
+                  </pic:spPr>
+                </pic:pic>
+              </a:graphicData>
+            </a:graphic>
+          </wp:inline>
+        </w:drawing>
+      </w:r>
+    </w:p>
+    <w:p>
+      <w:pPr>
+        <w:pStyle w:val="BodyText"/>
+      </w:pPr>
+      <w:r>
+        <w:drawing>
+          <wp:inline distT="0" distB="0" distL="0" distR="0" wp14:anchorId="576E7090" wp14:editId="1082D218">
+            <wp:extent cx="5943600" cy="3018330"/>
+            <wp:effectExtent l="0" t="0" r="0" b="0"/>
+            <wp:docPr id="10" name="Picture 10"/>
+            <wp:cNvGraphicFramePr>
+              <a:graphicFrameLocks xmlns:a="http://schemas.openxmlformats.org/drawingml/2006/main" noChangeAspect="1"/>
+            </wp:cNvGraphicFramePr>
+            <a:graphic xmlns:a="http://schemas.openxmlformats.org/drawingml/2006/main">
+              <a:graphicData uri="http://schemas.openxmlformats.org/drawingml/2006/picture">
+                <pic:pic xmlns:pic="http://schemas.openxmlformats.org/drawingml/2006/picture">
+                  <pic:nvPicPr>
+                    <pic:cNvPr id="1" name=""/>
+                    <pic:cNvPicPr/>
+                  </pic:nvPicPr>
+                  <pic:blipFill>
+                    <a:blip r:embed="rId19"/>
+                    <a:stretch>
+                      <a:fillRect/>
+                    </a:stretch>
+                  </pic:blipFill>
+                  <pic:spPr>
+                    <a:xfrm>
+                      <a:off x="0" y="0"/>
+                      <a:ext cx="5957682" cy="3025481"/>
+                    </a:xfrm>
+                    <a:prstGeom prst="rect">
+                      <a:avLst/>
+                    </a:prstGeom>
+                  </pic:spPr>
+                </pic:pic>
+              </a:graphicData>
+            </a:graphic>
+          </wp:inline>
+        </w:drawing>
+      </w:r>
     </w:p>
     <w:sectPr>
-      <w:footerReference w:type="default" r:id="rId18"/>
+      <w:footerReference w:type="default" r:id="rId20"/>
       <w:pgSz w:w="12240" w:h="15840"/>
       <w:pgMar w:top="1440" w:right="1440" w:bottom="1440" w:left="1440" w:header="720" w:footer="720" w:gutter="0"/>
       <w:pgNumType w:start="1"/>

</xml_diff>

<commit_message>
Add references to report and minor grammar fixes.
</commit_message>
<xml_diff>
--- a/docs/Checkers Game Project Report.docx
+++ b/docs/Checkers Game Project Report.docx
@@ -35,7 +35,7 @@
         <w:rPr>
           <w:rtl w:val="0"/>
         </w:rPr>
-        <w:t xml:space="preserve">Brandon St Amour</w:t>
+        <w:t xml:space="preserve">Brandon St. Amour</w:t>
       </w:r>
     </w:p>
     <w:p>
@@ -49,7 +49,7 @@
         </w:rPr>
         <w:t xml:space="preserve">Manish Kumar</w:t>
         <w:br w:type="textWrapping"/>
-        <w:t xml:space="preserve">Date of this version (2020-05-10)</w:t>
+        <w:t xml:space="preserve">Date of this version (2020-05-13)</w:t>
       </w:r>
     </w:p>
     <w:p>
@@ -592,7 +592,7 @@
           <w:color w:val="000000"/>
           <w:rtl w:val="0"/>
         </w:rPr>
-        <w:t xml:space="preserve">Symfony PHP framework</w:t>
+        <w:t xml:space="preserve">Symfony PHP framework [Symfony2020]</w:t>
       </w:r>
       <w:r>
         <w:rPr>
@@ -623,7 +623,7 @@
           <w:color w:val="000000"/>
           <w:rtl w:val="0"/>
         </w:rPr>
-        <w:t xml:space="preserve">MySQL database</w:t>
+        <w:t xml:space="preserve">MySQL database [Oracle2020]</w:t>
       </w:r>
       <w:r>
         <w:rPr>
@@ -672,7 +672,7 @@
           <w:color w:val="000000"/>
           <w:rtl w:val="0"/>
         </w:rPr>
-        <w:t xml:space="preserve">React UI framework for front end</w:t>
+        <w:t xml:space="preserve">React UI framework for front end [Facebook2020]</w:t>
       </w:r>
       <w:r>
         <w:rPr>
@@ -703,7 +703,7 @@
           <w:color w:val="000000"/>
           <w:rtl w:val="0"/>
         </w:rPr>
-        <w:t xml:space="preserve">Typescript language used</w:t>
+        <w:t xml:space="preserve">Typescript language used [Microsoft2020]</w:t>
       </w:r>
       <w:r>
         <w:rPr>
@@ -734,7 +734,7 @@
           <w:color w:val="000000"/>
           <w:rtl w:val="0"/>
         </w:rPr>
-        <w:t xml:space="preserve">Bootstrap for CSS</w:t>
+        <w:t xml:space="preserve">Bootstrap for CSS [MIT2020]</w:t>
       </w:r>
       <w:r>
         <w:rPr>
@@ -783,7 +783,7 @@
           <w:color w:val="000000"/>
           <w:rtl w:val="0"/>
         </w:rPr>
-        <w:t xml:space="preserve">Available as docker images to deploy on cloud platforms such as AWS.</w:t>
+        <w:t xml:space="preserve">Available as docker images to deploy on cloud platforms such as AWS. [Docker2020]</w:t>
       </w:r>
       <w:r>
         <w:rPr>
@@ -1281,12 +1281,12 @@
           <wp:inline distB="0" distT="0" distL="0" distR="0">
             <wp:extent cx="6240780" cy="5600700"/>
             <wp:effectExtent b="0" l="0" r="0" t="0"/>
-            <wp:docPr id="11" name="image6.png"/>
+            <wp:docPr id="11" name="image8.png"/>
             <a:graphic>
               <a:graphicData uri="http://schemas.openxmlformats.org/drawingml/2006/picture">
                 <pic:pic>
                   <pic:nvPicPr>
-                    <pic:cNvPr id="0" name="image6.png"/>
+                    <pic:cNvPr id="0" name="image8.png"/>
                     <pic:cNvPicPr preferRelativeResize="0"/>
                   </pic:nvPicPr>
                   <pic:blipFill>
@@ -1530,7 +1530,20 @@
           <w:color w:val="000000"/>
           <w:rtl w:val="0"/>
         </w:rPr>
-        <w:t xml:space="preserve">), which will, in turn, interact with the MySQL database through Doctrine ORM.</w:t>
+        <w:t xml:space="preserve">), which will, in turn, interact with the MySQL database through Doctrine ORM [D</w:t>
+      </w:r>
+      <w:r>
+        <w:rPr>
+          <w:rtl w:val="0"/>
+        </w:rPr>
+        <w:t xml:space="preserve">oc</w:t>
+      </w:r>
+      <w:r>
+        <w:rPr>
+          <w:color w:val="000000"/>
+          <w:rtl w:val="0"/>
+        </w:rPr>
+        <w:t xml:space="preserve">trine2020].</w:t>
       </w:r>
       <w:r>
         <w:rPr>
@@ -5315,12 +5328,12 @@
           <wp:inline distB="0" distT="0" distL="0" distR="0">
             <wp:extent cx="6385560" cy="8473440"/>
             <wp:effectExtent b="0" l="0" r="0" t="0"/>
-            <wp:docPr id="13" name="image10.png"/>
+            <wp:docPr id="13" name="image4.png"/>
             <a:graphic>
               <a:graphicData uri="http://schemas.openxmlformats.org/drawingml/2006/picture">
                 <pic:pic>
                   <pic:nvPicPr>
-                    <pic:cNvPr id="0" name="image10.png"/>
+                    <pic:cNvPr id="0" name="image4.png"/>
                     <pic:cNvPicPr preferRelativeResize="0"/>
                   </pic:nvPicPr>
                   <pic:blipFill>
@@ -5398,12 +5411,12 @@
           <wp:inline distB="0" distT="0" distL="0" distR="0">
             <wp:extent cx="6598920" cy="6804660"/>
             <wp:effectExtent b="0" l="0" r="0" t="0"/>
-            <wp:docPr id="12" name="image9.png"/>
+            <wp:docPr id="12" name="image2.png"/>
             <a:graphic>
               <a:graphicData uri="http://schemas.openxmlformats.org/drawingml/2006/picture">
                 <pic:pic>
                   <pic:nvPicPr>
-                    <pic:cNvPr id="0" name="image9.png"/>
+                    <pic:cNvPr id="0" name="image2.png"/>
                     <pic:cNvPicPr preferRelativeResize="0"/>
                   </pic:nvPicPr>
                   <pic:blipFill>
@@ -5625,12 +5638,12 @@
           <wp:inline distB="0" distT="0" distL="0" distR="0">
             <wp:extent cx="5943600" cy="7879080"/>
             <wp:effectExtent b="0" l="0" r="0" t="0"/>
-            <wp:docPr id="15" name="image4.png"/>
+            <wp:docPr id="15" name="image5.png"/>
             <a:graphic>
               <a:graphicData uri="http://schemas.openxmlformats.org/drawingml/2006/picture">
                 <pic:pic>
                   <pic:nvPicPr>
-                    <pic:cNvPr id="0" name="image4.png"/>
+                    <pic:cNvPr id="0" name="image5.png"/>
                     <pic:cNvPicPr preferRelativeResize="0"/>
                   </pic:nvPicPr>
                   <pic:blipFill>
@@ -5744,12 +5757,12 @@
           <wp:inline distB="0" distT="0" distL="0" distR="0">
             <wp:extent cx="5752797" cy="3982706"/>
             <wp:effectExtent b="0" l="0" r="0" t="0"/>
-            <wp:docPr id="14" name="image5.png"/>
+            <wp:docPr id="14" name="image1.png"/>
             <a:graphic>
               <a:graphicData uri="http://schemas.openxmlformats.org/drawingml/2006/picture">
                 <pic:pic>
                   <pic:nvPicPr>
-                    <pic:cNvPr id="0" name="image5.png"/>
+                    <pic:cNvPr id="0" name="image1.png"/>
                     <pic:cNvPicPr preferRelativeResize="0"/>
                   </pic:nvPicPr>
                   <pic:blipFill>
@@ -6066,7 +6079,30 @@
           <w:vertAlign w:val="baseline"/>
           <w:rtl w:val="0"/>
         </w:rPr>
-        <w:t xml:space="preserve">There is a user token provided to any registered user who logins into the server with a validity of 30 minutes. Each user is assigned a unique token so that all the requests generated from the user will provide this unique id along with each request to the server. JWT authentication bundle is used to generate such tokens. Once the token expires, if the user tries to request some data again using the same token the request will not succeed and the user will be forced to log in again to get a new token.</w:t>
+        <w:t xml:space="preserve">There is a user token provided to any registered user who logins into the server with a validity of 30 minutes. Each user is assigned a unique token so that all the requests generated from the user will provide this unique id along with each request to the server. JWT authentication bundle is used to generate such tokens [JWT2</w:t>
+      </w:r>
+      <w:r>
+        <w:rPr>
+          <w:rtl w:val="0"/>
+        </w:rPr>
+        <w:t xml:space="preserve">020]</w:t>
+      </w:r>
+      <w:r>
+        <w:rPr>
+          <w:rFonts w:ascii="Calibri" w:cs="Calibri" w:eastAsia="Calibri" w:hAnsi="Calibri"/>
+          <w:b w:val="0"/>
+          <w:i w:val="0"/>
+          <w:smallCaps w:val="0"/>
+          <w:strike w:val="0"/>
+          <w:color w:val="000000"/>
+          <w:sz w:val="22"/>
+          <w:szCs w:val="22"/>
+          <w:u w:val="none"/>
+          <w:shd w:fill="auto" w:val="clear"/>
+          <w:vertAlign w:val="baseline"/>
+          <w:rtl w:val="0"/>
+        </w:rPr>
+        <w:t xml:space="preserve">. Once the token expires, if the user tries to request some data again using the same token the request will not succeed and the user will be forced to log in again to get a new token.</w:t>
       </w:r>
     </w:p>
     <w:p>
@@ -7002,7 +7038,7 @@
         <w:rPr>
           <w:rtl w:val="0"/>
         </w:rPr>
-        <w:t xml:space="preserve"> by default</w:t>
+        <w:t xml:space="preserve"> by default [OWASP2020]</w:t>
       </w:r>
       <w:r>
         <w:rPr>
@@ -8130,7 +8166,7 @@
         <w:rPr>
           <w:rtl w:val="0"/>
         </w:rPr>
-        <w:t xml:space="preserve">During the course of development of the project, we have taken care of all the security measures which are relevant to a client/server web application which started by choosing the Symfony web framework which has inbuilt security features. We configured it to our requirements using the different configuration options and turned off all the unnecessary features that are not needed. The security configuration was also applied to the Apache webserver which includes the hardening of HTTP headers and allowing only HTTPS communication to the server. We used OWASP ZAP tools to test the application for known vulnerabilities and enabled the security checker for all packages which are used in Symfony. The npm package manager also helps in resolving the vulnerabilities in the React application. We have also taken care of the essential security requirements ie Confidentiality, Integrity and Availability.</w:t>
+        <w:t xml:space="preserve">During the course of development of the project, we have taken care of all the security measures which are relevant to a client/server web application which started by choosing the Symfony web framework that has inbuilt security features. We configured it to our requirements using the different configuration options and turned off all the unnecessary features that are not needed. The security configuration was also applied to the Apache web server which includes the hardening of HTTP headers and allowing only HTTPS communication to the server. We used OWASP ZAP tools to test the application and eliminate the top known web application vulnerabilities and enabled the security checker for all packages which are used in Symfony. The npm package manager helps in resolving the vulnerabilities in the React application and we have also taken care of the essential security requirements ie Confidentiality, Integrity and Availability.</w:t>
       </w:r>
     </w:p>
     <w:p>
@@ -8258,12 +8294,12 @@
           <wp:inline distB="0" distT="0" distL="0" distR="0">
             <wp:extent cx="5943600" cy="3324860"/>
             <wp:effectExtent b="0" l="0" r="0" t="0"/>
-            <wp:docPr id="17" name="image1.png"/>
+            <wp:docPr id="17" name="image9.png"/>
             <a:graphic>
               <a:graphicData uri="http://schemas.openxmlformats.org/drawingml/2006/picture">
                 <pic:pic>
                   <pic:nvPicPr>
-                    <pic:cNvPr id="0" name="image1.png"/>
+                    <pic:cNvPr id="0" name="image9.png"/>
                     <pic:cNvPicPr preferRelativeResize="0"/>
                   </pic:nvPicPr>
                   <pic:blipFill>
@@ -8413,12 +8449,12 @@
           <wp:inline distB="0" distT="0" distL="0" distR="0">
             <wp:extent cx="5952025" cy="2560708"/>
             <wp:effectExtent b="0" l="0" r="0" t="0"/>
-            <wp:docPr id="16" name="image3.png"/>
+            <wp:docPr id="16" name="image10.png"/>
             <a:graphic>
               <a:graphicData uri="http://schemas.openxmlformats.org/drawingml/2006/picture">
                 <pic:pic>
                   <pic:nvPicPr>
-                    <pic:cNvPr id="0" name="image3.png"/>
+                    <pic:cNvPr id="0" name="image10.png"/>
                     <pic:cNvPicPr preferRelativeResize="0"/>
                   </pic:nvPicPr>
                   <pic:blipFill>
@@ -8496,12 +8532,12 @@
           <wp:inline distB="0" distT="0" distL="0" distR="0">
             <wp:extent cx="5943600" cy="4444365"/>
             <wp:effectExtent b="0" l="0" r="0" t="0"/>
-            <wp:docPr id="19" name="image7.png"/>
+            <wp:docPr id="19" name="image6.png"/>
             <a:graphic>
               <a:graphicData uri="http://schemas.openxmlformats.org/drawingml/2006/picture">
                 <pic:pic>
                   <pic:nvPicPr>
-                    <pic:cNvPr id="0" name="image7.png"/>
+                    <pic:cNvPr id="0" name="image6.png"/>
                     <pic:cNvPicPr preferRelativeResize="0"/>
                   </pic:nvPicPr>
                   <pic:blipFill>
@@ -8723,12 +8759,12 @@
           <wp:inline distB="0" distT="0" distL="0" distR="0">
             <wp:extent cx="5950675" cy="4553138"/>
             <wp:effectExtent b="0" l="0" r="0" t="0"/>
-            <wp:docPr id="18" name="image8.png"/>
+            <wp:docPr id="18" name="image7.png"/>
             <a:graphic>
               <a:graphicData uri="http://schemas.openxmlformats.org/drawingml/2006/picture">
                 <pic:pic>
                   <pic:nvPicPr>
-                    <pic:cNvPr id="0" name="image8.png"/>
+                    <pic:cNvPr id="0" name="image7.png"/>
                     <pic:cNvPicPr preferRelativeResize="0"/>
                   </pic:nvPicPr>
                   <pic:blipFill>
@@ -8806,12 +8842,12 @@
           <wp:inline distB="0" distT="0" distL="0" distR="0">
             <wp:extent cx="5957682" cy="3025481"/>
             <wp:effectExtent b="0" l="0" r="0" t="0"/>
-            <wp:docPr id="20" name="image2.png"/>
+            <wp:docPr id="20" name="image3.png"/>
             <a:graphic>
               <a:graphicData uri="http://schemas.openxmlformats.org/drawingml/2006/picture">
                 <pic:pic>
                   <pic:nvPicPr>
-                    <pic:cNvPr id="0" name="image2.png"/>
+                    <pic:cNvPr id="0" name="image3.png"/>
                     <pic:cNvPicPr preferRelativeResize="0"/>
                   </pic:nvPicPr>
                   <pic:blipFill>
@@ -8841,8 +8877,420 @@
         </w:rPr>
       </w:r>
     </w:p>
+    <w:p>
+      <w:pPr>
+        <w:pStyle w:val="Heading1"/>
+        <w:spacing w:after="120" w:lineRule="auto"/>
+        <w:ind w:left="0" w:firstLine="0"/>
+        <w:jc w:val="center"/>
+        <w:rPr>
+          <w:rFonts w:ascii="Calibri" w:cs="Calibri" w:eastAsia="Calibri" w:hAnsi="Calibri"/>
+          <w:b w:val="0"/>
+          <w:sz w:val="22"/>
+          <w:szCs w:val="22"/>
+        </w:rPr>
+      </w:pPr>
+      <w:bookmarkStart w:colFirst="0" w:colLast="0" w:name="_heading=h.65886ukbbs0r" w:id="0"/>
+      <w:bookmarkEnd w:id="0"/>
+      <w:r>
+        <w:rPr>
+          <w:rtl w:val="0"/>
+        </w:rPr>
+        <w:t xml:space="preserve">References</w:t>
+      </w:r>
+      <w:r>
+        <w:rPr>
+          <w:rtl w:val="0"/>
+        </w:rPr>
+      </w:r>
+    </w:p>
+    <w:p>
+      <w:pPr>
+        <w:ind w:left="2159.9999999999995"/>
+        <w:rPr/>
+      </w:pPr>
+      <w:r>
+        <w:rPr>
+          <w:rtl w:val="0"/>
+        </w:rPr>
+        <w:t xml:space="preserve">[Docker2020]</w:t>
+        <w:tab/>
+        <w:t xml:space="preserve">Docker Inc. </w:t>
+      </w:r>
+      <w:r>
+        <w:rPr>
+          <w:i w:val="1"/>
+          <w:rtl w:val="0"/>
+        </w:rPr>
+        <w:t xml:space="preserve">Docker Documentation</w:t>
+      </w:r>
+      <w:r>
+        <w:rPr>
+          <w:rtl w:val="0"/>
+        </w:rPr>
+        <w:t xml:space="preserve">. 2013-2010. </w:t>
+      </w:r>
+      <w:hyperlink r:id="rId22">
+        <w:r>
+          <w:rPr>
+            <w:color w:val="1155cc"/>
+            <w:u w:val="single"/>
+            <w:rtl w:val="0"/>
+          </w:rPr>
+          <w:t xml:space="preserve">https://docs.docker.com/</w:t>
+        </w:r>
+      </w:hyperlink>
+      <w:r>
+        <w:rPr>
+          <w:rtl w:val="0"/>
+        </w:rPr>
+        <w:t xml:space="preserve"> </w:t>
+      </w:r>
+    </w:p>
+    <w:p>
+      <w:pPr>
+        <w:ind w:left="2159.9999999999995"/>
+        <w:rPr/>
+      </w:pPr>
+      <w:r>
+        <w:rPr>
+          <w:rtl w:val="0"/>
+        </w:rPr>
+        <w:t xml:space="preserve">[Doctrine2020]</w:t>
+        <w:tab/>
+        <w:t xml:space="preserve">Doctrine. </w:t>
+      </w:r>
+      <w:r>
+        <w:rPr>
+          <w:i w:val="1"/>
+          <w:rtl w:val="0"/>
+        </w:rPr>
+        <w:t xml:space="preserve">Getting Started with Doctrine</w:t>
+      </w:r>
+      <w:r>
+        <w:rPr>
+          <w:rtl w:val="0"/>
+        </w:rPr>
+        <w:t xml:space="preserve">. 2020. </w:t>
+      </w:r>
+      <w:hyperlink r:id="rId23">
+        <w:r>
+          <w:rPr>
+            <w:color w:val="1155cc"/>
+            <w:u w:val="single"/>
+            <w:rtl w:val="0"/>
+          </w:rPr>
+          <w:t xml:space="preserve">https://www.doctrine-project.org/projects/doctrine-orm/en/current/tutorials/getting-started.html</w:t>
+        </w:r>
+      </w:hyperlink>
+      <w:r>
+        <w:rPr>
+          <w:rtl w:val="0"/>
+        </w:rPr>
+      </w:r>
+    </w:p>
+    <w:p>
+      <w:pPr>
+        <w:ind w:left="2159.9999999999995"/>
+        <w:rPr/>
+      </w:pPr>
+      <w:r>
+        <w:rPr>
+          <w:rtl w:val="0"/>
+        </w:rPr>
+        <w:t xml:space="preserve">[Facebook2020]</w:t>
+        <w:tab/>
+        <w:t xml:space="preserve">Facebook. </w:t>
+      </w:r>
+      <w:r>
+        <w:rPr>
+          <w:i w:val="1"/>
+          <w:rtl w:val="0"/>
+        </w:rPr>
+        <w:t xml:space="preserve">React Getting Started</w:t>
+      </w:r>
+      <w:r>
+        <w:rPr>
+          <w:rtl w:val="0"/>
+        </w:rPr>
+        <w:t xml:space="preserve">. 2020. </w:t>
+      </w:r>
+      <w:hyperlink r:id="rId24">
+        <w:r>
+          <w:rPr>
+            <w:color w:val="1155cc"/>
+            <w:u w:val="single"/>
+            <w:rtl w:val="0"/>
+          </w:rPr>
+          <w:t xml:space="preserve">https://reactjs.org/docs/getting-started.html</w:t>
+        </w:r>
+      </w:hyperlink>
+      <w:r>
+        <w:rPr>
+          <w:rtl w:val="0"/>
+        </w:rPr>
+      </w:r>
+    </w:p>
+    <w:p>
+      <w:pPr>
+        <w:ind w:left="2159.9999999999995"/>
+        <w:rPr/>
+      </w:pPr>
+      <w:r>
+        <w:rPr>
+          <w:rtl w:val="0"/>
+        </w:rPr>
+        <w:t xml:space="preserve">[JWT2020]</w:t>
+        <w:tab/>
+        <w:t xml:space="preserve">Auth0. </w:t>
+      </w:r>
+      <w:r>
+        <w:rPr>
+          <w:i w:val="1"/>
+          <w:rtl w:val="0"/>
+        </w:rPr>
+        <w:t xml:space="preserve">Introduction to JSON Web Tokens</w:t>
+      </w:r>
+      <w:r>
+        <w:rPr>
+          <w:rtl w:val="0"/>
+        </w:rPr>
+        <w:t xml:space="preserve">. 2020. </w:t>
+      </w:r>
+      <w:hyperlink r:id="rId25">
+        <w:r>
+          <w:rPr>
+            <w:color w:val="1155cc"/>
+            <w:u w:val="single"/>
+            <w:rtl w:val="0"/>
+          </w:rPr>
+          <w:t xml:space="preserve">https://jwt.io/introduction/</w:t>
+        </w:r>
+      </w:hyperlink>
+      <w:r>
+        <w:rPr>
+          <w:rtl w:val="0"/>
+        </w:rPr>
+      </w:r>
+    </w:p>
+    <w:p>
+      <w:pPr>
+        <w:ind w:left="2159.9999999999995"/>
+        <w:rPr/>
+      </w:pPr>
+      <w:r>
+        <w:rPr>
+          <w:rtl w:val="0"/>
+        </w:rPr>
+        <w:t xml:space="preserve">[Microsoft2020]</w:t>
+        <w:tab/>
+        <w:t xml:space="preserve">Microsoft. </w:t>
+      </w:r>
+      <w:r>
+        <w:rPr>
+          <w:i w:val="1"/>
+          <w:rtl w:val="0"/>
+        </w:rPr>
+        <w:t xml:space="preserve">TypeScript Documentation</w:t>
+      </w:r>
+      <w:r>
+        <w:rPr>
+          <w:rtl w:val="0"/>
+        </w:rPr>
+        <w:t xml:space="preserve">. 2012-2020. </w:t>
+      </w:r>
+      <w:hyperlink r:id="rId26">
+        <w:r>
+          <w:rPr>
+            <w:color w:val="1155cc"/>
+            <w:u w:val="single"/>
+            <w:rtl w:val="0"/>
+          </w:rPr>
+          <w:t xml:space="preserve">https://www.typescriptlang.org/docs/home.html</w:t>
+        </w:r>
+      </w:hyperlink>
+      <w:r>
+        <w:rPr>
+          <w:rtl w:val="0"/>
+        </w:rPr>
+      </w:r>
+    </w:p>
+    <w:p>
+      <w:pPr>
+        <w:ind w:left="2159.9999999999995"/>
+        <w:rPr/>
+      </w:pPr>
+      <w:r>
+        <w:rPr>
+          <w:rtl w:val="0"/>
+        </w:rPr>
+        <w:t xml:space="preserve">[MIT2020]</w:t>
+        <w:tab/>
+        <w:t xml:space="preserve">MIT. </w:t>
+      </w:r>
+      <w:r>
+        <w:rPr>
+          <w:i w:val="1"/>
+          <w:rtl w:val="0"/>
+        </w:rPr>
+        <w:t xml:space="preserve">Bootstrap Documentation</w:t>
+      </w:r>
+      <w:r>
+        <w:rPr>
+          <w:rtl w:val="0"/>
+        </w:rPr>
+        <w:t xml:space="preserve">. 2020. </w:t>
+      </w:r>
+      <w:hyperlink r:id="rId27">
+        <w:r>
+          <w:rPr>
+            <w:color w:val="1155cc"/>
+            <w:u w:val="single"/>
+            <w:rtl w:val="0"/>
+          </w:rPr>
+          <w:t xml:space="preserve">https://getbootstrap.com/docs/4.5/getting-started/introduction/</w:t>
+        </w:r>
+      </w:hyperlink>
+      <w:r>
+        <w:rPr>
+          <w:rtl w:val="0"/>
+        </w:rPr>
+      </w:r>
+    </w:p>
+    <w:p>
+      <w:pPr>
+        <w:ind w:left="2159.9999999999995"/>
+        <w:rPr/>
+      </w:pPr>
+      <w:r>
+        <w:rPr>
+          <w:rtl w:val="0"/>
+        </w:rPr>
+        <w:t xml:space="preserve">[Oracle2020]</w:t>
+        <w:tab/>
+        <w:t xml:space="preserve">Oracle.  </w:t>
+      </w:r>
+      <w:r>
+        <w:rPr>
+          <w:i w:val="1"/>
+          <w:rtl w:val="0"/>
+        </w:rPr>
+        <w:t xml:space="preserve">MySQL 5.7 Reference Manual</w:t>
+      </w:r>
+      <w:r>
+        <w:rPr>
+          <w:rtl w:val="0"/>
+        </w:rPr>
+        <w:t xml:space="preserve">. 2020-05-13. </w:t>
+      </w:r>
+      <w:hyperlink r:id="rId28">
+        <w:r>
+          <w:rPr>
+            <w:color w:val="1155cc"/>
+            <w:u w:val="single"/>
+            <w:rtl w:val="0"/>
+          </w:rPr>
+          <w:t xml:space="preserve">https://dev.mysql.com/doc/refman/5.7/en/</w:t>
+        </w:r>
+      </w:hyperlink>
+      <w:r>
+        <w:rPr>
+          <w:rtl w:val="0"/>
+        </w:rPr>
+      </w:r>
+    </w:p>
+    <w:p>
+      <w:pPr>
+        <w:ind w:left="2159.9999999999995"/>
+        <w:rPr/>
+      </w:pPr>
+      <w:r>
+        <w:rPr>
+          <w:rtl w:val="0"/>
+        </w:rPr>
+        <w:t xml:space="preserve">[OWASP2020]</w:t>
+        <w:tab/>
+        <w:t xml:space="preserve">Open Web Application Security Project (OWASP). </w:t>
+      </w:r>
+      <w:r>
+        <w:rPr>
+          <w:i w:val="1"/>
+          <w:rtl w:val="0"/>
+        </w:rPr>
+        <w:t xml:space="preserve">OWASP Top Ten. </w:t>
+      </w:r>
+      <w:r>
+        <w:rPr>
+          <w:rtl w:val="0"/>
+        </w:rPr>
+        <w:t xml:space="preserve">2020. </w:t>
+      </w:r>
+      <w:hyperlink r:id="rId29">
+        <w:r>
+          <w:rPr>
+            <w:color w:val="1155cc"/>
+            <w:u w:val="single"/>
+            <w:rtl w:val="0"/>
+          </w:rPr>
+          <w:t xml:space="preserve">https://owasp.org/www-project-top-ten/</w:t>
+        </w:r>
+      </w:hyperlink>
+      <w:r>
+        <w:rPr>
+          <w:rtl w:val="0"/>
+        </w:rPr>
+        <w:t xml:space="preserve"> </w:t>
+      </w:r>
+      <w:r>
+        <w:rPr>
+          <w:rtl w:val="0"/>
+        </w:rPr>
+      </w:r>
+    </w:p>
+    <w:p>
+      <w:pPr>
+        <w:ind w:left="2159.9999999999995" w:hanging="2159.9999999999995"/>
+        <w:rPr/>
+      </w:pPr>
+      <w:r>
+        <w:rPr>
+          <w:rtl w:val="0"/>
+        </w:rPr>
+        <w:t xml:space="preserve">[Symfony2020]</w:t>
+        <w:tab/>
+        <w:t xml:space="preserve">Symfony.</w:t>
+      </w:r>
+      <w:r>
+        <w:rPr>
+          <w:i w:val="1"/>
+          <w:rtl w:val="0"/>
+        </w:rPr>
+        <w:t xml:space="preserve"> Symfony Documentation</w:t>
+      </w:r>
+      <w:r>
+        <w:rPr>
+          <w:rtl w:val="0"/>
+        </w:rPr>
+        <w:t xml:space="preserve">. 2020. </w:t>
+      </w:r>
+      <w:hyperlink r:id="rId30">
+        <w:r>
+          <w:rPr>
+            <w:color w:val="1155cc"/>
+            <w:u w:val="single"/>
+            <w:rtl w:val="0"/>
+          </w:rPr>
+          <w:t xml:space="preserve">https://symfony.com/doc/current/index.html#gsc.tab=0</w:t>
+        </w:r>
+      </w:hyperlink>
+      <w:r>
+        <w:rPr>
+          <w:rtl w:val="0"/>
+        </w:rPr>
+      </w:r>
+    </w:p>
     <w:sectPr>
-      <w:footerReference r:id="rId22" w:type="default"/>
+      <w:footerReference r:id="rId31" w:type="default"/>
       <w:pgSz w:h="15840" w:w="12240"/>
       <w:pgMar w:bottom="1440" w:top="1440" w:left="1440" w:right="1440" w:header="720" w:footer="720"/>
       <w:pgNumType w:start="1"/>
@@ -11744,7 +12192,7 @@
 
 <file path=customXML/item1.xml><?xml version="1.0" encoding="utf-8"?>
 <go:gDocsCustomXmlDataStorage xmlns:go="http://customooxmlschemas.google.com/" xmlns:r="http://schemas.openxmlformats.org/officeDocument/2006/relationships">
-  <go:docsCustomData xmlns:go="http://customooxmlschemas.google.com/" roundtripDataSignature="AMtx7mg3oZkbW7IZa82UKjTUMW6SeGGRew==">AMUW2mUewKM8IqDEKFCYiFFb7ZNebWgfcUE+glWJrW91AvrFCtLjmx7gmQCU+lj++Z57EGT3zv0iQDe9XhwMNgDQ5g5g+a/HcKIj3NBeQbB3xsoAFfkB904=</go:docsCustomData>
+  <go:docsCustomData xmlns:go="http://customooxmlschemas.google.com/" roundtripDataSignature="AMtx7mhqH+BrOtWxMKOVaohTMKUD4p/IoQ==">AMUW2mViGV+GdSmlIGoOFKoiCkQT4afJo28a3nunC1Ws1zjHae6tjOdHM1ahK+503ScVxs7KqR/3zTB/Nsw+rJkhSXOAsjwx3NvYvZdcnkiswJZHs+CXt77NsDrUUNIET9ecgbQX85e4</go:docsCustomData>
 </go:gDocsCustomXmlDataStorage>
 </file>
 

</xml_diff>